<commit_message>
Added info for structural design plan in SDD
</commit_message>
<xml_diff>
--- a/Software Design Document.docx
+++ b/Software Design Document.docx
@@ -1,6 +1,6 @@
 
 <file path=word/document.xml><?xml version="1.0" encoding="utf-8"?>
-<w:document xmlns:wpc="http://schemas.microsoft.com/office/word/2010/wordprocessingCanvas" xmlns:cx="http://schemas.microsoft.com/office/drawing/2014/chartex" xmlns:cx1="http://schemas.microsoft.com/office/drawing/2015/9/8/chartex" xmlns:mc="http://schemas.openxmlformats.org/markup-compatibility/2006" xmlns:o="urn:schemas-microsoft-com:office:office" xmlns:r="http://schemas.openxmlformats.org/officeDocument/2006/relationships" xmlns:m="http://schemas.openxmlformats.org/officeDocument/2006/math" xmlns:v="urn:schemas-microsoft-com:vml" xmlns:wp14="http://schemas.microsoft.com/office/word/2010/wordprocessingDrawing" xmlns:wp="http://schemas.openxmlformats.org/drawingml/2006/wordprocessingDrawing" xmlns:w10="urn:schemas-microsoft-com:office:word" xmlns:w="http://schemas.openxmlformats.org/wordprocessingml/2006/main" xmlns:w14="http://schemas.microsoft.com/office/word/2010/wordml" xmlns:w15="http://schemas.microsoft.com/office/word/2012/wordml" xmlns:w16se="http://schemas.microsoft.com/office/word/2015/wordml/symex" xmlns:wpg="http://schemas.microsoft.com/office/word/2010/wordprocessingGroup" xmlns:wpi="http://schemas.microsoft.com/office/word/2010/wordprocessingInk" xmlns:wne="http://schemas.microsoft.com/office/word/2006/wordml" xmlns:wps="http://schemas.microsoft.com/office/word/2010/wordprocessingShape" mc:Ignorable="w14 w15 w16se wp14">
+<w:document xmlns:wpc="http://schemas.microsoft.com/office/word/2010/wordprocessingCanvas" xmlns:cx="http://schemas.microsoft.com/office/drawing/2014/chartex" xmlns:cx1="http://schemas.microsoft.com/office/drawing/2015/9/8/chartex" xmlns:cx2="http://schemas.microsoft.com/office/drawing/2015/10/21/chartex" xmlns:cx3="http://schemas.microsoft.com/office/drawing/2016/5/9/chartex" xmlns:cx4="http://schemas.microsoft.com/office/drawing/2016/5/10/chartex" xmlns:cx5="http://schemas.microsoft.com/office/drawing/2016/5/11/chartex" xmlns:cx6="http://schemas.microsoft.com/office/drawing/2016/5/12/chartex" xmlns:cx7="http://schemas.microsoft.com/office/drawing/2016/5/13/chartex" xmlns:cx8="http://schemas.microsoft.com/office/drawing/2016/5/14/chartex" xmlns:mc="http://schemas.openxmlformats.org/markup-compatibility/2006" xmlns:aink="http://schemas.microsoft.com/office/drawing/2016/ink" xmlns:am3d="http://schemas.microsoft.com/office/drawing/2017/model3d" xmlns:o="urn:schemas-microsoft-com:office:office" xmlns:oel="http://schemas.microsoft.com/office/2019/extlst" xmlns:r="http://schemas.openxmlformats.org/officeDocument/2006/relationships" xmlns:m="http://schemas.openxmlformats.org/officeDocument/2006/math" xmlns:v="urn:schemas-microsoft-com:vml" xmlns:wp14="http://schemas.microsoft.com/office/word/2010/wordprocessingDrawing" xmlns:wp="http://schemas.openxmlformats.org/drawingml/2006/wordprocessingDrawing" xmlns:w10="urn:schemas-microsoft-com:office:word" xmlns:w="http://schemas.openxmlformats.org/wordprocessingml/2006/main" xmlns:w14="http://schemas.microsoft.com/office/word/2010/wordml" xmlns:w15="http://schemas.microsoft.com/office/word/2012/wordml" xmlns:w16cex="http://schemas.microsoft.com/office/word/2018/wordml/cex" xmlns:w16cid="http://schemas.microsoft.com/office/word/2016/wordml/cid" xmlns:w16="http://schemas.microsoft.com/office/word/2018/wordml" xmlns:w16sdtdh="http://schemas.microsoft.com/office/word/2020/wordml/sdtdatahash" xmlns:w16se="http://schemas.microsoft.com/office/word/2015/wordml/symex" xmlns:wpg="http://schemas.microsoft.com/office/word/2010/wordprocessingGroup" xmlns:wpi="http://schemas.microsoft.com/office/word/2010/wordprocessingInk" xmlns:wne="http://schemas.microsoft.com/office/word/2006/wordml" xmlns:wps="http://schemas.microsoft.com/office/word/2010/wordprocessingShape" mc:Ignorable="w14 w15 w16se w16cid w16 w16cex w16sdtdh wp14">
   <w:body>
     <w:p>
       <w:pPr>
@@ -1245,7 +1245,21 @@
         <w:rPr>
           <w:color w:val="FF0000"/>
         </w:rPr>
-        <w:t xml:space="preserve"> to be able to do? This should all be from the end users perspective. </w:t>
+        <w:t xml:space="preserve"> to be able to do? This should all be from the end </w:t>
+      </w:r>
+      <w:proofErr w:type="gramStart"/>
+      <w:r>
+        <w:rPr>
+          <w:color w:val="FF0000"/>
+        </w:rPr>
+        <w:t>users</w:t>
+      </w:r>
+      <w:proofErr w:type="gramEnd"/>
+      <w:r>
+        <w:rPr>
+          <w:color w:val="FF0000"/>
+        </w:rPr>
+        <w:t xml:space="preserve"> perspective. </w:t>
       </w:r>
       <w:r>
         <w:rPr>
@@ -1271,10 +1285,24 @@
           <w:b/>
           <w:color w:val="FF0000"/>
         </w:rPr>
-        <w:t>Assignment note: You have not been given a client/user, so you can make one up. Who do you think would be using your software?</w:t>
-      </w:r>
-      <w:bookmarkStart w:id="6" w:name="_GoBack"/>
-      <w:bookmarkEnd w:id="6"/>
+        <w:t xml:space="preserve">Assignment </w:t>
+      </w:r>
+      <w:proofErr w:type="gramStart"/>
+      <w:r>
+        <w:rPr>
+          <w:b/>
+          <w:color w:val="FF0000"/>
+        </w:rPr>
+        <w:t>note</w:t>
+      </w:r>
+      <w:proofErr w:type="gramEnd"/>
+      <w:r>
+        <w:rPr>
+          <w:b/>
+          <w:color w:val="FF0000"/>
+        </w:rPr>
+        <w:t>: You have not been given a client/user, so you can make one up. Who do you think would be using your software?</w:t>
+      </w:r>
     </w:p>
     <w:p/>
     <w:p>
@@ -1423,11 +1451,11 @@
           <w:numId w:val="2"/>
         </w:numPr>
       </w:pPr>
-      <w:bookmarkStart w:id="7" w:name="_Toc46748629"/>
+      <w:bookmarkStart w:id="6" w:name="_Toc46748629"/>
       <w:r>
         <w:t>Use Cases</w:t>
       </w:r>
-      <w:bookmarkEnd w:id="7"/>
+      <w:bookmarkEnd w:id="6"/>
       <w:r>
         <w:t xml:space="preserve"> &amp; Use Case Diagrams</w:t>
       </w:r>
@@ -1467,7 +1495,7 @@
           <w:numId w:val="2"/>
         </w:numPr>
       </w:pPr>
-      <w:bookmarkStart w:id="8" w:name="_Toc46748630"/>
+      <w:bookmarkStart w:id="7" w:name="_Toc46748630"/>
       <w:r>
         <w:lastRenderedPageBreak/>
         <w:t>Software Design and S</w:t>
@@ -1475,7 +1503,7 @@
       <w:r>
         <w:t>ystem Components</w:t>
       </w:r>
-      <w:bookmarkEnd w:id="8"/>
+      <w:bookmarkEnd w:id="7"/>
     </w:p>
     <w:p>
       <w:pPr>
@@ -1499,8 +1527,16 @@
         <w:rPr>
           <w:color w:val="FF0000"/>
         </w:rPr>
-        <w:t>A block diagram/flowchart of how your software might work</w:t>
-      </w:r>
+        <w:t xml:space="preserve">A block diagram/flowchart of how your software might </w:t>
+      </w:r>
+      <w:proofErr w:type="gramStart"/>
+      <w:r>
+        <w:rPr>
+          <w:color w:val="FF0000"/>
+        </w:rPr>
+        <w:t>work</w:t>
+      </w:r>
+      <w:proofErr w:type="gramEnd"/>
     </w:p>
     <w:p>
       <w:pPr>
@@ -1560,7 +1596,21 @@
         <w:rPr>
           <w:color w:val="FF0000"/>
         </w:rPr>
-        <w:t>a brief description of what it does  (1 or 2 sentences);</w:t>
+        <w:t xml:space="preserve">a brief description of what it </w:t>
+      </w:r>
+      <w:proofErr w:type="gramStart"/>
+      <w:r>
+        <w:rPr>
+          <w:color w:val="FF0000"/>
+        </w:rPr>
+        <w:t>does  (</w:t>
+      </w:r>
+      <w:proofErr w:type="gramEnd"/>
+      <w:r>
+        <w:rPr>
+          <w:color w:val="FF0000"/>
+        </w:rPr>
+        <w:t>1 or 2 sentences);</w:t>
       </w:r>
     </w:p>
     <w:p>
@@ -1578,8 +1628,16 @@
         <w:rPr>
           <w:color w:val="FF0000"/>
         </w:rPr>
-        <w:t>a list of the input parameters, and their data types, and what they are used for;</w:t>
-      </w:r>
+        <w:t xml:space="preserve">a list of the input parameters, and their data types, and what they are used </w:t>
+      </w:r>
+      <w:proofErr w:type="gramStart"/>
+      <w:r>
+        <w:rPr>
+          <w:color w:val="FF0000"/>
+        </w:rPr>
+        <w:t>for;</w:t>
+      </w:r>
+      <w:proofErr w:type="gramEnd"/>
     </w:p>
     <w:p>
       <w:pPr>
@@ -1596,7 +1654,23 @@
         <w:rPr>
           <w:color w:val="FF0000"/>
         </w:rPr>
-        <w:t>a list of any side effects caused by the function (ie change global or member variables, changes data passed by reference from calling function etc)</w:t>
+        <w:t>a list of any side effects caused by the function (</w:t>
+      </w:r>
+      <w:proofErr w:type="spellStart"/>
+      <w:proofErr w:type="gramStart"/>
+      <w:r>
+        <w:rPr>
+          <w:color w:val="FF0000"/>
+        </w:rPr>
+        <w:t>ie</w:t>
+      </w:r>
+      <w:proofErr w:type="spellEnd"/>
+      <w:proofErr w:type="gramEnd"/>
+      <w:r>
+        <w:rPr>
+          <w:color w:val="FF0000"/>
+        </w:rPr>
+        <w:t xml:space="preserve"> change global or member variables, changes data passed by reference from calling function etc)</w:t>
       </w:r>
     </w:p>
     <w:p>
@@ -1643,7 +1717,23 @@
         <w:rPr>
           <w:color w:val="FF0000"/>
         </w:rPr>
-        <w:t>List of all data structures in the software (eg linked lists, trees, arrays etc)</w:t>
+        <w:t>List of all data structures in the software (</w:t>
+      </w:r>
+      <w:proofErr w:type="spellStart"/>
+      <w:proofErr w:type="gramStart"/>
+      <w:r>
+        <w:rPr>
+          <w:color w:val="FF0000"/>
+        </w:rPr>
+        <w:t>eg</w:t>
+      </w:r>
+      <w:proofErr w:type="spellEnd"/>
+      <w:proofErr w:type="gramEnd"/>
+      <w:r>
+        <w:rPr>
+          <w:color w:val="FF0000"/>
+        </w:rPr>
+        <w:t xml:space="preserve"> linked lists, trees, arrays etc)</w:t>
       </w:r>
       <w:r>
         <w:rPr>
@@ -1691,8 +1781,16 @@
         <w:rPr>
           <w:color w:val="FF0000"/>
         </w:rPr>
-        <w:t>Description of where and how it is used</w:t>
-      </w:r>
+        <w:t xml:space="preserve">Description of where and how it is </w:t>
+      </w:r>
+      <w:proofErr w:type="gramStart"/>
+      <w:r>
+        <w:rPr>
+          <w:color w:val="FF0000"/>
+        </w:rPr>
+        <w:t>used</w:t>
+      </w:r>
+      <w:proofErr w:type="gramEnd"/>
     </w:p>
     <w:p>
       <w:pPr>
@@ -1709,8 +1807,16 @@
         <w:rPr>
           <w:color w:val="FF0000"/>
         </w:rPr>
-        <w:t>List of data members, and what each one is for do</w:t>
-      </w:r>
+        <w:t xml:space="preserve">List of data members, and what each one is for </w:t>
+      </w:r>
+      <w:proofErr w:type="gramStart"/>
+      <w:r>
+        <w:rPr>
+          <w:color w:val="FF0000"/>
+        </w:rPr>
+        <w:t>do</w:t>
+      </w:r>
+      <w:proofErr w:type="gramEnd"/>
     </w:p>
     <w:p>
       <w:pPr>
@@ -1727,8 +1833,16 @@
         <w:rPr>
           <w:color w:val="FF0000"/>
         </w:rPr>
-        <w:t>List of functions that use it</w:t>
-      </w:r>
+        <w:t xml:space="preserve">List of functions that use </w:t>
+      </w:r>
+      <w:proofErr w:type="gramStart"/>
+      <w:r>
+        <w:rPr>
+          <w:color w:val="FF0000"/>
+        </w:rPr>
+        <w:t>it</w:t>
+      </w:r>
+      <w:proofErr w:type="gramEnd"/>
     </w:p>
     <w:p>
       <w:pPr>
@@ -1775,12 +1889,14 @@
         </w:rPr>
         <w:t xml:space="preserve"> </w:t>
       </w:r>
+      <w:proofErr w:type="gramStart"/>
       <w:r>
         <w:rPr>
           <w:color w:val="FF0000"/>
         </w:rPr>
         <w:t>structures</w:t>
       </w:r>
+      <w:proofErr w:type="gramEnd"/>
     </w:p>
     <w:p>
       <w:pPr>
@@ -1809,12 +1925,12 @@
           <w:numId w:val="2"/>
         </w:numPr>
       </w:pPr>
-      <w:bookmarkStart w:id="9" w:name="_Toc46748633"/>
+      <w:bookmarkStart w:id="8" w:name="_Toc46748633"/>
       <w:r>
         <w:lastRenderedPageBreak/>
         <w:t>User Interface Design</w:t>
       </w:r>
-      <w:bookmarkEnd w:id="9"/>
+      <w:bookmarkEnd w:id="8"/>
     </w:p>
     <w:p>
       <w:pPr>
@@ -1909,6 +2025,1430 @@
         <w:t xml:space="preserve"> and of your information. </w:t>
       </w:r>
     </w:p>
+    <w:p>
+      <w:pPr>
+        <w:spacing w:after="0"/>
+      </w:pPr>
+      <w:r>
+        <w:t>IDEAS:</w:t>
+      </w:r>
+    </w:p>
+    <w:p>
+      <w:pPr>
+        <w:spacing w:after="0"/>
+        <w:rPr>
+          <w:color w:val="FF0000"/>
+        </w:rPr>
+      </w:pPr>
+      <w:r>
+        <w:rPr>
+          <w:color w:val="FF0000"/>
+        </w:rPr>
+        <w:t>Home page:</w:t>
+      </w:r>
+    </w:p>
+    <w:p>
+      <w:pPr>
+        <w:spacing w:after="0"/>
+        <w:rPr>
+          <w:color w:val="FF0000"/>
+        </w:rPr>
+      </w:pPr>
+      <w:r>
+        <w:rPr>
+          <w:color w:val="FF0000"/>
+        </w:rPr>
+        <w:tab/>
+        <w:t xml:space="preserve">Contains a search bar to enter </w:t>
+      </w:r>
+      <w:proofErr w:type="gramStart"/>
+      <w:r>
+        <w:rPr>
+          <w:color w:val="FF0000"/>
+        </w:rPr>
+        <w:t>suburb</w:t>
+      </w:r>
+      <w:proofErr w:type="gramEnd"/>
+      <w:r>
+        <w:rPr>
+          <w:color w:val="FF0000"/>
+        </w:rPr>
+        <w:t xml:space="preserve"> </w:t>
+      </w:r>
+    </w:p>
+    <w:p>
+      <w:pPr>
+        <w:spacing w:after="0"/>
+        <w:rPr>
+          <w:color w:val="FF0000"/>
+        </w:rPr>
+      </w:pPr>
+      <w:r>
+        <w:rPr>
+          <w:color w:val="FF0000"/>
+        </w:rPr>
+        <w:tab/>
+        <w:t xml:space="preserve">Contains date bar to select date </w:t>
+      </w:r>
+      <w:proofErr w:type="gramStart"/>
+      <w:r>
+        <w:rPr>
+          <w:color w:val="FF0000"/>
+        </w:rPr>
+        <w:t>period</w:t>
+      </w:r>
+      <w:proofErr w:type="gramEnd"/>
+      <w:r>
+        <w:rPr>
+          <w:color w:val="FF0000"/>
+        </w:rPr>
+        <w:t xml:space="preserve"> </w:t>
+      </w:r>
+    </w:p>
+    <w:p>
+      <w:pPr>
+        <w:spacing w:after="0"/>
+        <w:rPr>
+          <w:color w:val="FF0000"/>
+        </w:rPr>
+      </w:pPr>
+      <w:r>
+        <w:rPr>
+          <w:color w:val="FF0000"/>
+        </w:rPr>
+        <w:tab/>
+        <w:t xml:space="preserve">Once both are entered, click SEARCH </w:t>
+      </w:r>
+      <w:proofErr w:type="gramStart"/>
+      <w:r>
+        <w:rPr>
+          <w:color w:val="FF0000"/>
+        </w:rPr>
+        <w:t>button</w:t>
+      </w:r>
+      <w:proofErr w:type="gramEnd"/>
+    </w:p>
+    <w:p>
+      <w:pPr>
+        <w:spacing w:after="0"/>
+        <w:rPr>
+          <w:color w:val="FF0000"/>
+        </w:rPr>
+      </w:pPr>
+      <w:r>
+        <w:rPr>
+          <w:color w:val="FF0000"/>
+        </w:rPr>
+        <w:tab/>
+        <w:t>ONCE ABOVE IS SELECTED:</w:t>
+      </w:r>
+    </w:p>
+    <w:p>
+      <w:pPr>
+        <w:pStyle w:val="ListParagraph"/>
+        <w:numPr>
+          <w:ilvl w:val="0"/>
+          <w:numId w:val="7"/>
+        </w:numPr>
+        <w:spacing w:after="0"/>
+        <w:rPr>
+          <w:color w:val="FF0000"/>
+        </w:rPr>
+      </w:pPr>
+      <w:r>
+        <w:rPr>
+          <w:color w:val="FF0000"/>
+        </w:rPr>
+        <w:t>U</w:t>
+      </w:r>
+      <w:r>
+        <w:rPr>
+          <w:color w:val="FF0000"/>
+        </w:rPr>
+        <w:t xml:space="preserve">sers are presented with a list of Airbnb listings in the chosen suburb and </w:t>
+      </w:r>
+      <w:proofErr w:type="gramStart"/>
+      <w:r>
+        <w:rPr>
+          <w:color w:val="FF0000"/>
+        </w:rPr>
+        <w:t>time period</w:t>
+      </w:r>
+      <w:proofErr w:type="gramEnd"/>
+      <w:r>
+        <w:rPr>
+          <w:color w:val="FF0000"/>
+        </w:rPr>
+        <w:t>.</w:t>
+      </w:r>
+    </w:p>
+    <w:p>
+      <w:pPr>
+        <w:pStyle w:val="ListParagraph"/>
+        <w:numPr>
+          <w:ilvl w:val="0"/>
+          <w:numId w:val="7"/>
+        </w:numPr>
+        <w:spacing w:after="0"/>
+        <w:rPr>
+          <w:color w:val="FF0000"/>
+        </w:rPr>
+      </w:pPr>
+      <w:r>
+        <w:rPr>
+          <w:color w:val="FF0000"/>
+        </w:rPr>
+        <w:t>Each listing is displayed containing only basic info:</w:t>
+      </w:r>
+    </w:p>
+    <w:p>
+      <w:pPr>
+        <w:pStyle w:val="ListParagraph"/>
+        <w:numPr>
+          <w:ilvl w:val="1"/>
+          <w:numId w:val="7"/>
+        </w:numPr>
+        <w:spacing w:after="0"/>
+        <w:rPr>
+          <w:color w:val="FF0000"/>
+        </w:rPr>
+      </w:pPr>
+      <w:r>
+        <w:rPr>
+          <w:color w:val="FF0000"/>
+        </w:rPr>
+        <w:t xml:space="preserve">Name </w:t>
+      </w:r>
+    </w:p>
+    <w:p>
+      <w:pPr>
+        <w:pStyle w:val="ListParagraph"/>
+        <w:numPr>
+          <w:ilvl w:val="1"/>
+          <w:numId w:val="7"/>
+        </w:numPr>
+        <w:spacing w:after="0"/>
+        <w:rPr>
+          <w:color w:val="FF0000"/>
+        </w:rPr>
+      </w:pPr>
+      <w:r>
+        <w:rPr>
+          <w:color w:val="FF0000"/>
+        </w:rPr>
+        <w:t xml:space="preserve">Bedroom no. </w:t>
+      </w:r>
+    </w:p>
+    <w:p>
+      <w:pPr>
+        <w:pStyle w:val="ListParagraph"/>
+        <w:numPr>
+          <w:ilvl w:val="1"/>
+          <w:numId w:val="7"/>
+        </w:numPr>
+        <w:spacing w:after="0"/>
+        <w:rPr>
+          <w:color w:val="FF0000"/>
+        </w:rPr>
+      </w:pPr>
+      <w:r>
+        <w:rPr>
+          <w:color w:val="FF0000"/>
+        </w:rPr>
+        <w:t xml:space="preserve">Bathroom no. </w:t>
+      </w:r>
+    </w:p>
+    <w:p>
+      <w:pPr>
+        <w:pStyle w:val="ListParagraph"/>
+        <w:numPr>
+          <w:ilvl w:val="1"/>
+          <w:numId w:val="7"/>
+        </w:numPr>
+        <w:spacing w:after="0"/>
+        <w:rPr>
+          <w:color w:val="FF0000"/>
+        </w:rPr>
+      </w:pPr>
+      <w:r>
+        <w:rPr>
+          <w:color w:val="FF0000"/>
+        </w:rPr>
+        <w:t xml:space="preserve">No. of occupants </w:t>
+      </w:r>
+    </w:p>
+    <w:p>
+      <w:pPr>
+        <w:pStyle w:val="ListParagraph"/>
+        <w:numPr>
+          <w:ilvl w:val="1"/>
+          <w:numId w:val="7"/>
+        </w:numPr>
+        <w:spacing w:after="0"/>
+        <w:rPr>
+          <w:color w:val="FF0000"/>
+        </w:rPr>
+      </w:pPr>
+      <w:r>
+        <w:rPr>
+          <w:color w:val="FF0000"/>
+        </w:rPr>
+        <w:t xml:space="preserve">Rating </w:t>
+      </w:r>
+    </w:p>
+    <w:p>
+      <w:pPr>
+        <w:pStyle w:val="ListParagraph"/>
+        <w:numPr>
+          <w:ilvl w:val="1"/>
+          <w:numId w:val="7"/>
+        </w:numPr>
+        <w:spacing w:after="0"/>
+        <w:rPr>
+          <w:color w:val="FF0000"/>
+        </w:rPr>
+      </w:pPr>
+      <w:r>
+        <w:rPr>
+          <w:color w:val="FF0000"/>
+        </w:rPr>
+        <w:t>Price</w:t>
+      </w:r>
+    </w:p>
+    <w:p>
+      <w:pPr>
+        <w:pStyle w:val="ListParagraph"/>
+        <w:numPr>
+          <w:ilvl w:val="1"/>
+          <w:numId w:val="7"/>
+        </w:numPr>
+        <w:spacing w:after="0"/>
+        <w:rPr>
+          <w:color w:val="FF0000"/>
+        </w:rPr>
+      </w:pPr>
+      <w:r>
+        <w:rPr>
+          <w:color w:val="FF0000"/>
+        </w:rPr>
+        <w:t>Type (</w:t>
+      </w:r>
+      <w:proofErr w:type="spellStart"/>
+      <w:r>
+        <w:rPr>
+          <w:color w:val="FF0000"/>
+        </w:rPr>
+        <w:t>ie</w:t>
+      </w:r>
+      <w:proofErr w:type="spellEnd"/>
+      <w:r>
+        <w:rPr>
+          <w:color w:val="FF0000"/>
+        </w:rPr>
+        <w:t>. apartment, house, etc.)</w:t>
+      </w:r>
+    </w:p>
+    <w:p>
+      <w:pPr>
+        <w:pStyle w:val="ListParagraph"/>
+        <w:numPr>
+          <w:ilvl w:val="1"/>
+          <w:numId w:val="7"/>
+        </w:numPr>
+        <w:spacing w:after="0"/>
+        <w:rPr>
+          <w:color w:val="FF0000"/>
+        </w:rPr>
+      </w:pPr>
+      <w:proofErr w:type="spellStart"/>
+      <w:r>
+        <w:rPr>
+          <w:color w:val="FF0000"/>
+        </w:rPr>
+        <w:t>Superhost</w:t>
+      </w:r>
+      <w:proofErr w:type="spellEnd"/>
+      <w:r>
+        <w:rPr>
+          <w:color w:val="FF0000"/>
+        </w:rPr>
+        <w:t xml:space="preserve"> status</w:t>
+      </w:r>
+    </w:p>
+    <w:p>
+      <w:pPr>
+        <w:pStyle w:val="ListParagraph"/>
+        <w:spacing w:after="0"/>
+        <w:ind w:left="2520"/>
+        <w:rPr>
+          <w:color w:val="FF0000"/>
+        </w:rPr>
+      </w:pPr>
+      <w:r>
+        <w:rPr>
+          <w:color w:val="FF0000"/>
+        </w:rPr>
+        <w:t>ANYMORE????</w:t>
+      </w:r>
+    </w:p>
+    <w:p>
+      <w:pPr>
+        <w:pStyle w:val="ListParagraph"/>
+        <w:spacing w:after="0"/>
+        <w:ind w:left="2520"/>
+        <w:rPr>
+          <w:color w:val="FF0000"/>
+        </w:rPr>
+      </w:pPr>
+      <w:r>
+        <w:rPr>
+          <w:color w:val="FF0000"/>
+        </w:rPr>
+        <w:t xml:space="preserve">If the user wants to see all the info about the Airbnb, they click on a “View More” button next to the listing – could potentially link to </w:t>
+      </w:r>
+      <w:proofErr w:type="spellStart"/>
+      <w:r>
+        <w:rPr>
+          <w:color w:val="FF0000"/>
+        </w:rPr>
+        <w:t>url</w:t>
+      </w:r>
+      <w:proofErr w:type="spellEnd"/>
+      <w:r>
+        <w:rPr>
+          <w:color w:val="FF0000"/>
+        </w:rPr>
+        <w:t>????</w:t>
+      </w:r>
+    </w:p>
+    <w:p>
+      <w:pPr>
+        <w:pStyle w:val="ListParagraph"/>
+        <w:numPr>
+          <w:ilvl w:val="0"/>
+          <w:numId w:val="7"/>
+        </w:numPr>
+        <w:rPr>
+          <w:color w:val="FF0000"/>
+        </w:rPr>
+      </w:pPr>
+      <w:r>
+        <w:rPr>
+          <w:color w:val="FF0000"/>
+        </w:rPr>
+        <w:t>On the side of the search results, there are filtering options that allow users to narrow down the results based on certain criteria:</w:t>
+      </w:r>
+    </w:p>
+    <w:p>
+      <w:pPr>
+        <w:pStyle w:val="ListParagraph"/>
+        <w:numPr>
+          <w:ilvl w:val="1"/>
+          <w:numId w:val="7"/>
+        </w:numPr>
+        <w:rPr>
+          <w:color w:val="FF0000"/>
+        </w:rPr>
+      </w:pPr>
+      <w:r>
+        <w:rPr>
+          <w:color w:val="FF0000"/>
+        </w:rPr>
+        <w:t>Price Range: Users can set a minimum and maximum price to filter listings.</w:t>
+      </w:r>
+    </w:p>
+    <w:p>
+      <w:pPr>
+        <w:pStyle w:val="ListParagraph"/>
+        <w:numPr>
+          <w:ilvl w:val="1"/>
+          <w:numId w:val="7"/>
+        </w:numPr>
+        <w:rPr>
+          <w:color w:val="FF0000"/>
+        </w:rPr>
+      </w:pPr>
+      <w:r>
+        <w:rPr>
+          <w:color w:val="FF0000"/>
+        </w:rPr>
+        <w:t>Rating: Users can select a minimum rating to filter out lower-rated properties.</w:t>
+      </w:r>
+    </w:p>
+    <w:p>
+      <w:pPr>
+        <w:pStyle w:val="ListParagraph"/>
+        <w:numPr>
+          <w:ilvl w:val="1"/>
+          <w:numId w:val="7"/>
+        </w:numPr>
+        <w:spacing w:after="0"/>
+        <w:rPr>
+          <w:color w:val="FF0000"/>
+        </w:rPr>
+      </w:pPr>
+      <w:r>
+        <w:rPr>
+          <w:color w:val="FF0000"/>
+        </w:rPr>
+        <w:t>Property Type: Users can select specific types of accommodations to display (e.g., apartments only).</w:t>
+      </w:r>
+    </w:p>
+    <w:p>
+      <w:pPr>
+        <w:pStyle w:val="ListParagraph"/>
+        <w:numPr>
+          <w:ilvl w:val="1"/>
+          <w:numId w:val="7"/>
+        </w:numPr>
+        <w:spacing w:after="0"/>
+        <w:rPr>
+          <w:color w:val="FF0000"/>
+        </w:rPr>
+      </w:pPr>
+      <w:r>
+        <w:rPr>
+          <w:color w:val="FF0000"/>
+        </w:rPr>
+        <w:t xml:space="preserve">Etc. </w:t>
+      </w:r>
+    </w:p>
+    <w:p>
+      <w:pPr>
+        <w:spacing w:after="0"/>
+        <w:ind w:firstLine="720"/>
+        <w:rPr>
+          <w:color w:val="FF0000"/>
+        </w:rPr>
+      </w:pPr>
+    </w:p>
+    <w:p>
+      <w:pPr>
+        <w:spacing w:after="0"/>
+        <w:ind w:firstLine="720"/>
+        <w:rPr>
+          <w:color w:val="FF0000"/>
+        </w:rPr>
+      </w:pPr>
+    </w:p>
+    <w:p>
+      <w:pPr>
+        <w:spacing w:after="0"/>
+        <w:ind w:left="720" w:firstLine="720"/>
+        <w:rPr>
+          <w:color w:val="FF0000"/>
+        </w:rPr>
+      </w:pPr>
+      <w:r>
+        <w:rPr>
+          <w:color w:val="FF0000"/>
+        </w:rPr>
+        <w:t>Sorting Options:</w:t>
+      </w:r>
+    </w:p>
+    <w:p>
+      <w:pPr>
+        <w:spacing w:after="0"/>
+        <w:ind w:left="1440"/>
+        <w:rPr>
+          <w:color w:val="FF0000"/>
+        </w:rPr>
+      </w:pPr>
+      <w:r>
+        <w:rPr>
+          <w:color w:val="FF0000"/>
+        </w:rPr>
+        <w:t>Users can choose how to sort the search results using dropdown menus. Sorting options might include:</w:t>
+      </w:r>
+    </w:p>
+    <w:p>
+      <w:pPr>
+        <w:spacing w:after="0"/>
+        <w:ind w:left="1440" w:firstLine="720"/>
+        <w:rPr>
+          <w:color w:val="FF0000"/>
+        </w:rPr>
+      </w:pPr>
+      <w:r>
+        <w:rPr>
+          <w:color w:val="FF0000"/>
+        </w:rPr>
+        <w:t>Price: Ascending or descending order.</w:t>
+      </w:r>
+    </w:p>
+    <w:p>
+      <w:pPr>
+        <w:spacing w:after="0"/>
+        <w:ind w:left="1440" w:firstLine="720"/>
+        <w:rPr>
+          <w:color w:val="FF0000"/>
+        </w:rPr>
+      </w:pPr>
+      <w:r>
+        <w:rPr>
+          <w:color w:val="FF0000"/>
+        </w:rPr>
+        <w:t>Rating: Highest to lowest or vice versa.</w:t>
+      </w:r>
+    </w:p>
+    <w:p>
+      <w:pPr>
+        <w:pStyle w:val="ListParagraph"/>
+        <w:numPr>
+          <w:ilvl w:val="0"/>
+          <w:numId w:val="7"/>
+        </w:numPr>
+        <w:spacing w:after="0"/>
+        <w:rPr>
+          <w:color w:val="FF0000"/>
+        </w:rPr>
+      </w:pPr>
+      <w:r>
+        <w:rPr>
+          <w:color w:val="FF0000"/>
+        </w:rPr>
+        <w:t xml:space="preserve">Bottom </w:t>
+      </w:r>
+      <w:proofErr w:type="gramStart"/>
+      <w:r>
+        <w:rPr>
+          <w:color w:val="FF0000"/>
+        </w:rPr>
+        <w:t>right hand</w:t>
+      </w:r>
+      <w:proofErr w:type="gramEnd"/>
+      <w:r>
+        <w:rPr>
+          <w:color w:val="FF0000"/>
+        </w:rPr>
+        <w:t xml:space="preserve"> corner contains static text on how many listings there is that fit the current filters. </w:t>
+      </w:r>
+    </w:p>
+    <w:p>
+      <w:pPr>
+        <w:pStyle w:val="ListParagraph"/>
+        <w:numPr>
+          <w:ilvl w:val="0"/>
+          <w:numId w:val="7"/>
+        </w:numPr>
+        <w:spacing w:after="0"/>
+        <w:rPr>
+          <w:color w:val="FF0000"/>
+        </w:rPr>
+      </w:pPr>
+      <w:r>
+        <w:rPr>
+          <w:color w:val="FF0000"/>
+        </w:rPr>
+        <w:t xml:space="preserve">Button for price distribution chart on side </w:t>
+      </w:r>
+      <w:r>
+        <w:rPr>
+          <w:color w:val="FF0000"/>
+        </w:rPr>
+        <w:t xml:space="preserve">of data listings. </w:t>
+      </w:r>
+    </w:p>
+    <w:p>
+      <w:pPr>
+        <w:pStyle w:val="ListParagraph"/>
+        <w:numPr>
+          <w:ilvl w:val="0"/>
+          <w:numId w:val="9"/>
+        </w:numPr>
+        <w:spacing w:after="0"/>
+        <w:rPr>
+          <w:color w:val="FF0000"/>
+        </w:rPr>
+      </w:pPr>
+      <w:r>
+        <w:rPr>
+          <w:color w:val="FF0000"/>
+        </w:rPr>
+        <w:t xml:space="preserve">Opens new </w:t>
+      </w:r>
+      <w:proofErr w:type="gramStart"/>
+      <w:r>
+        <w:rPr>
+          <w:color w:val="FF0000"/>
+        </w:rPr>
+        <w:t>window</w:t>
+      </w:r>
+      <w:proofErr w:type="gramEnd"/>
+      <w:r>
+        <w:rPr>
+          <w:color w:val="FF0000"/>
+        </w:rPr>
+        <w:t xml:space="preserve"> </w:t>
+      </w:r>
+    </w:p>
+    <w:p>
+      <w:pPr>
+        <w:pStyle w:val="ListParagraph"/>
+        <w:numPr>
+          <w:ilvl w:val="0"/>
+          <w:numId w:val="7"/>
+        </w:numPr>
+        <w:spacing w:after="0"/>
+        <w:rPr>
+          <w:color w:val="FF0000"/>
+        </w:rPr>
+      </w:pPr>
+      <w:r>
+        <w:rPr>
+          <w:color w:val="FF0000"/>
+        </w:rPr>
+        <w:t>Button for keyword search</w:t>
+      </w:r>
+    </w:p>
+    <w:p>
+      <w:pPr>
+        <w:pStyle w:val="ListParagraph"/>
+        <w:numPr>
+          <w:ilvl w:val="0"/>
+          <w:numId w:val="9"/>
+        </w:numPr>
+        <w:spacing w:after="0"/>
+        <w:rPr>
+          <w:color w:val="FF0000"/>
+        </w:rPr>
+      </w:pPr>
+      <w:r>
+        <w:rPr>
+          <w:color w:val="FF0000"/>
+        </w:rPr>
+        <w:t xml:space="preserve">Opens new window where user searches for keywords and all data in previously selected suburb and time range are displayed – once again only containing important info. </w:t>
+      </w:r>
+    </w:p>
+    <w:p>
+      <w:pPr>
+        <w:pStyle w:val="ListParagraph"/>
+        <w:numPr>
+          <w:ilvl w:val="0"/>
+          <w:numId w:val="7"/>
+        </w:numPr>
+        <w:spacing w:after="0"/>
+        <w:rPr>
+          <w:color w:val="FF0000"/>
+        </w:rPr>
+      </w:pPr>
+      <w:r>
+        <w:rPr>
+          <w:color w:val="FF0000"/>
+        </w:rPr>
+        <w:t xml:space="preserve">Customer reviews button </w:t>
+      </w:r>
+    </w:p>
+    <w:p>
+      <w:pPr>
+        <w:pStyle w:val="ListParagraph"/>
+        <w:numPr>
+          <w:ilvl w:val="0"/>
+          <w:numId w:val="9"/>
+        </w:numPr>
+        <w:spacing w:after="0"/>
+        <w:rPr>
+          <w:color w:val="FF0000"/>
+        </w:rPr>
+      </w:pPr>
+      <w:r>
+        <w:rPr>
+          <w:color w:val="FF0000"/>
+        </w:rPr>
+        <w:t>Opens new window where user can search for a word or click on a “cleanliness” button which displays all listings in their chosen suburb and time frame that contain reviews about cleanliness:</w:t>
+      </w:r>
+    </w:p>
+    <w:p>
+      <w:pPr>
+        <w:pStyle w:val="ListParagraph"/>
+        <w:numPr>
+          <w:ilvl w:val="1"/>
+          <w:numId w:val="9"/>
+        </w:numPr>
+        <w:spacing w:after="0"/>
+        <w:rPr>
+          <w:color w:val="FF0000"/>
+        </w:rPr>
+        <w:sectPr>
+          <w:pgSz w:w="11906" w:h="16838"/>
+          <w:pgMar w:top="1440" w:right="1440" w:bottom="1440" w:left="1440" w:header="708" w:footer="708" w:gutter="0"/>
+          <w:cols w:space="708"/>
+          <w:docGrid w:linePitch="360"/>
+        </w:sectPr>
+      </w:pPr>
+    </w:p>
+    <w:p>
+      <w:pPr>
+        <w:pStyle w:val="ListParagraph"/>
+        <w:numPr>
+          <w:ilvl w:val="1"/>
+          <w:numId w:val="9"/>
+        </w:numPr>
+        <w:spacing w:after="0"/>
+        <w:ind w:left="3081"/>
+        <w:rPr>
+          <w:color w:val="FF0000"/>
+        </w:rPr>
+      </w:pPr>
+      <w:r>
+        <w:rPr>
+          <w:color w:val="FF0000"/>
+        </w:rPr>
+        <w:t>Clean</w:t>
+      </w:r>
+    </w:p>
+    <w:p>
+      <w:pPr>
+        <w:pStyle w:val="ListParagraph"/>
+        <w:numPr>
+          <w:ilvl w:val="1"/>
+          <w:numId w:val="9"/>
+        </w:numPr>
+        <w:spacing w:after="0"/>
+        <w:ind w:left="3081"/>
+        <w:rPr>
+          <w:color w:val="FF0000"/>
+        </w:rPr>
+      </w:pPr>
+      <w:r>
+        <w:rPr>
+          <w:color w:val="FF0000"/>
+        </w:rPr>
+        <w:t>Cleanliness</w:t>
+      </w:r>
+    </w:p>
+    <w:p>
+      <w:pPr>
+        <w:pStyle w:val="ListParagraph"/>
+        <w:numPr>
+          <w:ilvl w:val="1"/>
+          <w:numId w:val="9"/>
+        </w:numPr>
+        <w:spacing w:after="0"/>
+        <w:ind w:left="3081"/>
+        <w:rPr>
+          <w:color w:val="FF0000"/>
+        </w:rPr>
+      </w:pPr>
+      <w:r>
+        <w:rPr>
+          <w:color w:val="FF0000"/>
+        </w:rPr>
+        <w:t>Hygiene</w:t>
+      </w:r>
+    </w:p>
+    <w:p>
+      <w:pPr>
+        <w:pStyle w:val="ListParagraph"/>
+        <w:numPr>
+          <w:ilvl w:val="1"/>
+          <w:numId w:val="9"/>
+        </w:numPr>
+        <w:spacing w:after="0"/>
+        <w:ind w:left="3081"/>
+        <w:rPr>
+          <w:color w:val="FF0000"/>
+        </w:rPr>
+      </w:pPr>
+      <w:r>
+        <w:rPr>
+          <w:color w:val="FF0000"/>
+        </w:rPr>
+        <w:t>Tidy</w:t>
+      </w:r>
+    </w:p>
+    <w:p>
+      <w:pPr>
+        <w:pStyle w:val="ListParagraph"/>
+        <w:numPr>
+          <w:ilvl w:val="1"/>
+          <w:numId w:val="9"/>
+        </w:numPr>
+        <w:spacing w:after="0"/>
+        <w:ind w:left="3081"/>
+        <w:rPr>
+          <w:color w:val="FF0000"/>
+        </w:rPr>
+      </w:pPr>
+      <w:r>
+        <w:rPr>
+          <w:color w:val="FF0000"/>
+        </w:rPr>
+        <w:t>Tidiness</w:t>
+      </w:r>
+    </w:p>
+    <w:p>
+      <w:pPr>
+        <w:pStyle w:val="ListParagraph"/>
+        <w:numPr>
+          <w:ilvl w:val="1"/>
+          <w:numId w:val="9"/>
+        </w:numPr>
+        <w:spacing w:after="0"/>
+        <w:ind w:left="3081"/>
+        <w:rPr>
+          <w:color w:val="FF0000"/>
+        </w:rPr>
+      </w:pPr>
+      <w:r>
+        <w:rPr>
+          <w:color w:val="FF0000"/>
+        </w:rPr>
+        <w:t>Sanitary</w:t>
+      </w:r>
+    </w:p>
+    <w:p>
+      <w:pPr>
+        <w:pStyle w:val="ListParagraph"/>
+        <w:numPr>
+          <w:ilvl w:val="1"/>
+          <w:numId w:val="9"/>
+        </w:numPr>
+        <w:spacing w:after="0"/>
+        <w:ind w:left="3081"/>
+        <w:rPr>
+          <w:color w:val="FF0000"/>
+        </w:rPr>
+      </w:pPr>
+      <w:r>
+        <w:rPr>
+          <w:color w:val="FF0000"/>
+        </w:rPr>
+        <w:t>Neat</w:t>
+      </w:r>
+    </w:p>
+    <w:p>
+      <w:pPr>
+        <w:pStyle w:val="ListParagraph"/>
+        <w:numPr>
+          <w:ilvl w:val="1"/>
+          <w:numId w:val="9"/>
+        </w:numPr>
+        <w:spacing w:after="0"/>
+        <w:ind w:left="3081"/>
+        <w:rPr>
+          <w:color w:val="FF0000"/>
+        </w:rPr>
+      </w:pPr>
+      <w:r>
+        <w:rPr>
+          <w:color w:val="FF0000"/>
+        </w:rPr>
+        <w:t>Spotless</w:t>
+      </w:r>
+    </w:p>
+    <w:p>
+      <w:pPr>
+        <w:pStyle w:val="ListParagraph"/>
+        <w:numPr>
+          <w:ilvl w:val="1"/>
+          <w:numId w:val="9"/>
+        </w:numPr>
+        <w:spacing w:after="0"/>
+        <w:ind w:left="3081"/>
+        <w:rPr>
+          <w:color w:val="FF0000"/>
+        </w:rPr>
+      </w:pPr>
+      <w:r>
+        <w:rPr>
+          <w:color w:val="FF0000"/>
+        </w:rPr>
+        <w:t>Well-kept</w:t>
+      </w:r>
+    </w:p>
+    <w:p>
+      <w:pPr>
+        <w:pStyle w:val="ListParagraph"/>
+        <w:numPr>
+          <w:ilvl w:val="1"/>
+          <w:numId w:val="9"/>
+        </w:numPr>
+        <w:spacing w:after="0"/>
+        <w:ind w:left="3081"/>
+        <w:rPr>
+          <w:color w:val="FF0000"/>
+        </w:rPr>
+      </w:pPr>
+      <w:r>
+        <w:rPr>
+          <w:color w:val="FF0000"/>
+        </w:rPr>
+        <w:t>Dust</w:t>
+      </w:r>
+    </w:p>
+    <w:p>
+      <w:pPr>
+        <w:pStyle w:val="ListParagraph"/>
+        <w:numPr>
+          <w:ilvl w:val="1"/>
+          <w:numId w:val="9"/>
+        </w:numPr>
+        <w:spacing w:after="0"/>
+        <w:ind w:left="1494"/>
+        <w:rPr>
+          <w:color w:val="FF0000"/>
+        </w:rPr>
+      </w:pPr>
+      <w:r>
+        <w:rPr>
+          <w:color w:val="FF0000"/>
+        </w:rPr>
+        <w:t>Dirty</w:t>
+      </w:r>
+    </w:p>
+    <w:p>
+      <w:pPr>
+        <w:pStyle w:val="ListParagraph"/>
+        <w:numPr>
+          <w:ilvl w:val="1"/>
+          <w:numId w:val="9"/>
+        </w:numPr>
+        <w:spacing w:after="0"/>
+        <w:ind w:left="1494"/>
+        <w:rPr>
+          <w:color w:val="FF0000"/>
+        </w:rPr>
+      </w:pPr>
+      <w:r>
+        <w:rPr>
+          <w:color w:val="FF0000"/>
+        </w:rPr>
+        <w:t>Cleaned</w:t>
+      </w:r>
+    </w:p>
+    <w:p>
+      <w:pPr>
+        <w:pStyle w:val="ListParagraph"/>
+        <w:numPr>
+          <w:ilvl w:val="1"/>
+          <w:numId w:val="9"/>
+        </w:numPr>
+        <w:spacing w:after="0"/>
+        <w:ind w:left="1494"/>
+        <w:rPr>
+          <w:color w:val="FF0000"/>
+        </w:rPr>
+      </w:pPr>
+      <w:r>
+        <w:rPr>
+          <w:color w:val="FF0000"/>
+        </w:rPr>
+        <w:t>Unclean</w:t>
+      </w:r>
+    </w:p>
+    <w:p>
+      <w:pPr>
+        <w:pStyle w:val="ListParagraph"/>
+        <w:numPr>
+          <w:ilvl w:val="1"/>
+          <w:numId w:val="9"/>
+        </w:numPr>
+        <w:spacing w:after="0"/>
+        <w:ind w:left="1494"/>
+        <w:rPr>
+          <w:color w:val="FF0000"/>
+        </w:rPr>
+      </w:pPr>
+      <w:r>
+        <w:rPr>
+          <w:color w:val="FF0000"/>
+        </w:rPr>
+        <w:t>Dusty</w:t>
+      </w:r>
+    </w:p>
+    <w:p>
+      <w:pPr>
+        <w:pStyle w:val="ListParagraph"/>
+        <w:numPr>
+          <w:ilvl w:val="1"/>
+          <w:numId w:val="9"/>
+        </w:numPr>
+        <w:spacing w:after="0"/>
+        <w:ind w:left="1494"/>
+        <w:rPr>
+          <w:color w:val="FF0000"/>
+        </w:rPr>
+      </w:pPr>
+      <w:r>
+        <w:rPr>
+          <w:color w:val="FF0000"/>
+        </w:rPr>
+        <w:t>Unsanitary</w:t>
+      </w:r>
+    </w:p>
+    <w:p>
+      <w:pPr>
+        <w:pStyle w:val="ListParagraph"/>
+        <w:numPr>
+          <w:ilvl w:val="1"/>
+          <w:numId w:val="9"/>
+        </w:numPr>
+        <w:spacing w:after="0"/>
+        <w:ind w:left="1494"/>
+        <w:rPr>
+          <w:color w:val="FF0000"/>
+        </w:rPr>
+      </w:pPr>
+      <w:r>
+        <w:rPr>
+          <w:color w:val="FF0000"/>
+        </w:rPr>
+        <w:t>Messy</w:t>
+      </w:r>
+    </w:p>
+    <w:p>
+      <w:pPr>
+        <w:pStyle w:val="ListParagraph"/>
+        <w:numPr>
+          <w:ilvl w:val="1"/>
+          <w:numId w:val="9"/>
+        </w:numPr>
+        <w:spacing w:after="0"/>
+        <w:ind w:left="1494"/>
+        <w:rPr>
+          <w:color w:val="FF0000"/>
+        </w:rPr>
+      </w:pPr>
+      <w:r>
+        <w:rPr>
+          <w:color w:val="FF0000"/>
+        </w:rPr>
+        <w:t>Filthy</w:t>
+      </w:r>
+    </w:p>
+    <w:p>
+      <w:pPr>
+        <w:pStyle w:val="ListParagraph"/>
+        <w:numPr>
+          <w:ilvl w:val="1"/>
+          <w:numId w:val="9"/>
+        </w:numPr>
+        <w:spacing w:after="0"/>
+        <w:ind w:left="1494"/>
+        <w:rPr>
+          <w:color w:val="FF0000"/>
+        </w:rPr>
+      </w:pPr>
+      <w:r>
+        <w:rPr>
+          <w:color w:val="FF0000"/>
+        </w:rPr>
+        <w:t xml:space="preserve">Disgusting </w:t>
+      </w:r>
+    </w:p>
+    <w:p>
+      <w:pPr>
+        <w:pStyle w:val="ListParagraph"/>
+        <w:numPr>
+          <w:ilvl w:val="1"/>
+          <w:numId w:val="9"/>
+        </w:numPr>
+        <w:spacing w:after="0"/>
+        <w:ind w:left="1494"/>
+        <w:rPr>
+          <w:color w:val="FF0000"/>
+        </w:rPr>
+      </w:pPr>
+      <w:r>
+        <w:rPr>
+          <w:color w:val="FF0000"/>
+        </w:rPr>
+        <w:t>Shiny</w:t>
+      </w:r>
+    </w:p>
+    <w:p>
+      <w:pPr>
+        <w:pStyle w:val="ListParagraph"/>
+        <w:numPr>
+          <w:ilvl w:val="1"/>
+          <w:numId w:val="9"/>
+        </w:numPr>
+        <w:spacing w:after="0"/>
+        <w:ind w:left="1494"/>
+        <w:rPr>
+          <w:color w:val="FF0000"/>
+        </w:rPr>
+      </w:pPr>
+      <w:r>
+        <w:rPr>
+          <w:color w:val="FF0000"/>
+        </w:rPr>
+        <w:t>New</w:t>
+      </w:r>
+    </w:p>
+    <w:p>
+      <w:pPr>
+        <w:pStyle w:val="ListParagraph"/>
+        <w:numPr>
+          <w:ilvl w:val="1"/>
+          <w:numId w:val="9"/>
+        </w:numPr>
+        <w:spacing w:after="0"/>
+        <w:rPr>
+          <w:color w:val="FF0000"/>
+        </w:rPr>
+        <w:sectPr>
+          <w:type w:val="continuous"/>
+          <w:pgSz w:w="11906" w:h="16838"/>
+          <w:pgMar w:top="1440" w:right="1440" w:bottom="1440" w:left="1440" w:header="708" w:footer="708" w:gutter="0"/>
+          <w:cols w:num="2" w:space="708"/>
+          <w:docGrid w:linePitch="360"/>
+        </w:sectPr>
+      </w:pPr>
+    </w:p>
+    <w:p>
+      <w:pPr>
+        <w:spacing w:after="0"/>
+        <w:rPr>
+          <w:color w:val="FF0000"/>
+        </w:rPr>
+      </w:pPr>
+    </w:p>
+    <w:p>
+      <w:pPr>
+        <w:pStyle w:val="ListParagraph"/>
+        <w:numPr>
+          <w:ilvl w:val="0"/>
+          <w:numId w:val="7"/>
+        </w:numPr>
+        <w:spacing w:after="0"/>
+        <w:rPr>
+          <w:color w:val="FF0000"/>
+        </w:rPr>
+      </w:pPr>
+      <w:r>
+        <w:rPr>
+          <w:color w:val="FF0000"/>
+        </w:rPr>
+        <w:t xml:space="preserve">Another button that says </w:t>
+      </w:r>
+      <w:r>
+        <w:rPr>
+          <w:color w:val="FF0000"/>
+        </w:rPr>
+        <w:t>“Recommended”</w:t>
+      </w:r>
+      <w:r>
+        <w:rPr>
+          <w:color w:val="FF0000"/>
+        </w:rPr>
+        <w:t>?</w:t>
+      </w:r>
+    </w:p>
+    <w:p>
+      <w:pPr>
+        <w:pStyle w:val="ListParagraph"/>
+        <w:numPr>
+          <w:ilvl w:val="1"/>
+          <w:numId w:val="7"/>
+        </w:numPr>
+        <w:spacing w:after="0"/>
+        <w:rPr>
+          <w:color w:val="FF0000"/>
+        </w:rPr>
+      </w:pPr>
+      <w:r>
+        <w:rPr>
+          <w:color w:val="FF0000"/>
+        </w:rPr>
+        <w:t>Opens up a new window that has</w:t>
+      </w:r>
+      <w:r>
+        <w:rPr>
+          <w:color w:val="FF0000"/>
+        </w:rPr>
+        <w:t xml:space="preserve"> listings sorted by totals of all </w:t>
+      </w:r>
+      <w:proofErr w:type="gramStart"/>
+      <w:r>
+        <w:rPr>
+          <w:color w:val="FF0000"/>
+        </w:rPr>
+        <w:t>reviews</w:t>
+      </w:r>
+      <w:proofErr w:type="gramEnd"/>
+      <w:r>
+        <w:rPr>
+          <w:color w:val="FF0000"/>
+        </w:rPr>
+        <w:t xml:space="preserve"> columns (CB to CH in listings_dec18)</w:t>
+      </w:r>
+    </w:p>
+    <w:p>
+      <w:pPr>
+        <w:pStyle w:val="ListParagraph"/>
+        <w:spacing w:after="0"/>
+        <w:ind w:left="2520"/>
+        <w:rPr>
+          <w:color w:val="FF0000"/>
+        </w:rPr>
+      </w:pPr>
+      <w:r>
+        <w:rPr>
+          <w:color w:val="FF0000"/>
+        </w:rPr>
+        <w:t xml:space="preserve">MAYBE EVEN MAKE A SECTION THAT HAS OPTIONS FOR RECOMMENDATIONS? </w:t>
+      </w:r>
+    </w:p>
+    <w:p>
+      <w:pPr>
+        <w:pStyle w:val="ListParagraph"/>
+        <w:spacing w:after="0"/>
+        <w:ind w:left="2520"/>
+        <w:rPr>
+          <w:color w:val="FF0000"/>
+        </w:rPr>
+      </w:pPr>
+      <w:r>
+        <w:rPr>
+          <w:color w:val="FF0000"/>
+        </w:rPr>
+        <w:t>LIKE THEY COULD CLICK PRICE AND THEN IT’LL GIVE THEM THE BEST OPTIONS SORTED BY PRICE? IDK</w:t>
+      </w:r>
+    </w:p>
+    <w:p>
+      <w:pPr>
+        <w:spacing w:after="0"/>
+        <w:rPr>
+          <w:color w:val="FF0000"/>
+        </w:rPr>
+      </w:pPr>
+      <w:r>
+        <w:rPr>
+          <w:color w:val="FF0000"/>
+        </w:rPr>
+        <w:tab/>
+      </w:r>
+      <w:r>
+        <w:rPr>
+          <w:color w:val="FF0000"/>
+        </w:rPr>
+        <w:tab/>
+        <w:t>OR</w:t>
+      </w:r>
+    </w:p>
+    <w:p>
+      <w:pPr>
+        <w:spacing w:after="0"/>
+        <w:rPr>
+          <w:color w:val="FF0000"/>
+        </w:rPr>
+      </w:pPr>
+      <w:r>
+        <w:rPr>
+          <w:color w:val="FF0000"/>
+        </w:rPr>
+        <w:tab/>
+      </w:r>
+      <w:r>
+        <w:rPr>
+          <w:color w:val="FF0000"/>
+        </w:rPr>
+        <w:tab/>
+      </w:r>
+      <w:r>
+        <w:rPr>
+          <w:color w:val="FF0000"/>
+        </w:rPr>
+        <w:tab/>
+        <w:t xml:space="preserve">Another button that says “Busy/Quiet </w:t>
+      </w:r>
+      <w:proofErr w:type="gramStart"/>
+      <w:r>
+        <w:rPr>
+          <w:color w:val="FF0000"/>
+        </w:rPr>
+        <w:t>periods”</w:t>
+      </w:r>
+      <w:proofErr w:type="gramEnd"/>
+    </w:p>
+    <w:p>
+      <w:pPr>
+        <w:spacing w:after="0"/>
+        <w:ind w:left="2160"/>
+        <w:rPr>
+          <w:color w:val="FF0000"/>
+        </w:rPr>
+      </w:pPr>
+      <w:r>
+        <w:rPr>
+          <w:color w:val="FF0000"/>
+        </w:rPr>
+        <w:t>The application includes a section that provides insights into busy and quiet periods for the selected suburb.</w:t>
+      </w:r>
+    </w:p>
+    <w:p>
+      <w:pPr>
+        <w:spacing w:after="0"/>
+        <w:ind w:left="2160"/>
+        <w:rPr>
+          <w:color w:val="FF0000"/>
+        </w:rPr>
+      </w:pPr>
+      <w:r>
+        <w:rPr>
+          <w:color w:val="FF0000"/>
+        </w:rPr>
+        <w:t>This section also highlights price trends, indicating cheaper and more expensive times to travel.</w:t>
+      </w:r>
+    </w:p>
+    <w:p>
+      <w:pPr>
+        <w:pStyle w:val="ListParagraph"/>
+        <w:spacing w:after="0"/>
+        <w:ind w:left="2520"/>
+        <w:rPr>
+          <w:color w:val="FF0000"/>
+        </w:rPr>
+      </w:pPr>
+    </w:p>
+    <w:p>
+      <w:pPr>
+        <w:ind w:left="2160"/>
+        <w:rPr>
+          <w:color w:val="FF0000"/>
+        </w:rPr>
+      </w:pPr>
+      <w:r>
+        <w:lastRenderedPageBreak/>
+        <w:drawing>
+          <wp:inline distT="0" distB="0" distL="0" distR="0" wp14:anchorId="4380A9B3" wp14:editId="39FB08E0">
+            <wp:extent cx="3606985" cy="5239019"/>
+            <wp:effectExtent l="0" t="0" r="0" b="0"/>
+            <wp:docPr id="971939744" name="Picture 1"/>
+            <wp:cNvGraphicFramePr>
+              <a:graphicFrameLocks xmlns:a="http://schemas.openxmlformats.org/drawingml/2006/main" noChangeAspect="1"/>
+            </wp:cNvGraphicFramePr>
+            <a:graphic xmlns:a="http://schemas.openxmlformats.org/drawingml/2006/main">
+              <a:graphicData uri="http://schemas.openxmlformats.org/drawingml/2006/picture">
+                <pic:pic xmlns:pic="http://schemas.openxmlformats.org/drawingml/2006/picture">
+                  <pic:nvPicPr>
+                    <pic:cNvPr id="971939744" name=""/>
+                    <pic:cNvPicPr/>
+                  </pic:nvPicPr>
+                  <pic:blipFill>
+                    <a:blip r:embed="rId6"/>
+                    <a:stretch>
+                      <a:fillRect/>
+                    </a:stretch>
+                  </pic:blipFill>
+                  <pic:spPr>
+                    <a:xfrm>
+                      <a:off x="0" y="0"/>
+                      <a:ext cx="3606985" cy="5239019"/>
+                    </a:xfrm>
+                    <a:prstGeom prst="rect">
+                      <a:avLst/>
+                    </a:prstGeom>
+                  </pic:spPr>
+                </pic:pic>
+              </a:graphicData>
+            </a:graphic>
+          </wp:inline>
+        </w:drawing>
+      </w:r>
+    </w:p>
     <w:p/>
     <w:p>
       <w:pPr>
@@ -1932,7 +3472,21 @@
         <w:rPr>
           <w:color w:val="FF0000"/>
         </w:rPr>
-        <w:t xml:space="preserve">Detail your visual design: Layout, visual elements, icons, graphics, style, colour, fonts general screen designs. This can be sketches, wireframes, mockups etc, supported by a discussion, explanation, and </w:t>
+        <w:t xml:space="preserve">Detail your visual design: Layout, visual elements, icons, graphics, style, colour, fonts general screen designs. This can be sketches, wireframes, </w:t>
+      </w:r>
+      <w:proofErr w:type="spellStart"/>
+      <w:r>
+        <w:rPr>
+          <w:color w:val="FF0000"/>
+        </w:rPr>
+        <w:t>mockups</w:t>
+      </w:r>
+      <w:proofErr w:type="spellEnd"/>
+      <w:r>
+        <w:rPr>
+          <w:color w:val="FF0000"/>
+        </w:rPr>
+        <w:t xml:space="preserve"> etc, supported by a discussion, explanation, and </w:t>
       </w:r>
       <w:r>
         <w:rPr>
@@ -1944,6 +3498,7 @@
     <w:p/>
     <w:p/>
     <w:sectPr>
+      <w:type w:val="continuous"/>
       <w:pgSz w:w="11906" w:h="16838"/>
       <w:pgMar w:top="1440" w:right="1440" w:bottom="1440" w:left="1440" w:header="708" w:footer="708" w:gutter="0"/>
       <w:cols w:space="708"/>
@@ -1954,8 +3509,210 @@
 </file>
 
 <file path=word/numbering.xml><?xml version="1.0" encoding="utf-8"?>
-<w:numbering xmlns:wpc="http://schemas.microsoft.com/office/word/2010/wordprocessingCanvas" xmlns:cx="http://schemas.microsoft.com/office/drawing/2014/chartex" xmlns:cx1="http://schemas.microsoft.com/office/drawing/2015/9/8/chartex" xmlns:mc="http://schemas.openxmlformats.org/markup-compatibility/2006" xmlns:o="urn:schemas-microsoft-com:office:office" xmlns:r="http://schemas.openxmlformats.org/officeDocument/2006/relationships" xmlns:m="http://schemas.openxmlformats.org/officeDocument/2006/math" xmlns:v="urn:schemas-microsoft-com:vml" xmlns:wp14="http://schemas.microsoft.com/office/word/2010/wordprocessingDrawing" xmlns:wp="http://schemas.openxmlformats.org/drawingml/2006/wordprocessingDrawing" xmlns:w10="urn:schemas-microsoft-com:office:word" xmlns:w="http://schemas.openxmlformats.org/wordprocessingml/2006/main" xmlns:w14="http://schemas.microsoft.com/office/word/2010/wordml" xmlns:w15="http://schemas.microsoft.com/office/word/2012/wordml" xmlns:w16se="http://schemas.microsoft.com/office/word/2015/wordml/symex" xmlns:wpg="http://schemas.microsoft.com/office/word/2010/wordprocessingGroup" xmlns:wpi="http://schemas.microsoft.com/office/word/2010/wordprocessingInk" xmlns:wne="http://schemas.microsoft.com/office/word/2006/wordml" xmlns:wps="http://schemas.microsoft.com/office/word/2010/wordprocessingShape" mc:Ignorable="w14 w15 w16se wp14">
+<w:numbering xmlns:wpc="http://schemas.microsoft.com/office/word/2010/wordprocessingCanvas" xmlns:cx="http://schemas.microsoft.com/office/drawing/2014/chartex" xmlns:cx1="http://schemas.microsoft.com/office/drawing/2015/9/8/chartex" xmlns:cx2="http://schemas.microsoft.com/office/drawing/2015/10/21/chartex" xmlns:cx3="http://schemas.microsoft.com/office/drawing/2016/5/9/chartex" xmlns:cx4="http://schemas.microsoft.com/office/drawing/2016/5/10/chartex" xmlns:cx5="http://schemas.microsoft.com/office/drawing/2016/5/11/chartex" xmlns:cx6="http://schemas.microsoft.com/office/drawing/2016/5/12/chartex" xmlns:cx7="http://schemas.microsoft.com/office/drawing/2016/5/13/chartex" xmlns:cx8="http://schemas.microsoft.com/office/drawing/2016/5/14/chartex" xmlns:mc="http://schemas.openxmlformats.org/markup-compatibility/2006" xmlns:aink="http://schemas.microsoft.com/office/drawing/2016/ink" xmlns:am3d="http://schemas.microsoft.com/office/drawing/2017/model3d" xmlns:o="urn:schemas-microsoft-com:office:office" xmlns:oel="http://schemas.microsoft.com/office/2019/extlst" xmlns:r="http://schemas.openxmlformats.org/officeDocument/2006/relationships" xmlns:m="http://schemas.openxmlformats.org/officeDocument/2006/math" xmlns:v="urn:schemas-microsoft-com:vml" xmlns:wp14="http://schemas.microsoft.com/office/word/2010/wordprocessingDrawing" xmlns:wp="http://schemas.openxmlformats.org/drawingml/2006/wordprocessingDrawing" xmlns:w10="urn:schemas-microsoft-com:office:word" xmlns:w="http://schemas.openxmlformats.org/wordprocessingml/2006/main" xmlns:w14="http://schemas.microsoft.com/office/word/2010/wordml" xmlns:w15="http://schemas.microsoft.com/office/word/2012/wordml" xmlns:w16cex="http://schemas.microsoft.com/office/word/2018/wordml/cex" xmlns:w16cid="http://schemas.microsoft.com/office/word/2016/wordml/cid" xmlns:w16="http://schemas.microsoft.com/office/word/2018/wordml" xmlns:w16sdtdh="http://schemas.microsoft.com/office/word/2020/wordml/sdtdatahash" xmlns:w16se="http://schemas.microsoft.com/office/word/2015/wordml/symex" xmlns:wpg="http://schemas.microsoft.com/office/word/2010/wordprocessingGroup" xmlns:wpi="http://schemas.microsoft.com/office/word/2010/wordprocessingInk" xmlns:wne="http://schemas.microsoft.com/office/word/2006/wordml" xmlns:wps="http://schemas.microsoft.com/office/word/2010/wordprocessingShape" mc:Ignorable="w14 w15 w16se w16cid w16 w16cex w16sdtdh wp14">
   <w:abstractNum w:abstractNumId="0" w15:restartNumberingAfterBreak="0">
+    <w:nsid w:val="12475C80"/>
+    <w:multiLevelType w:val="hybridMultilevel"/>
+    <w:tmpl w:val="8C94AFEE"/>
+    <w:lvl w:ilvl="0" w:tplc="50F4FAD6">
+      <w:start w:val="1"/>
+      <w:numFmt w:val="decimal"/>
+      <w:lvlText w:val="%1."/>
+      <w:lvlJc w:val="left"/>
+      <w:pPr>
+        <w:ind w:left="1800" w:hanging="360"/>
+      </w:pPr>
+      <w:rPr>
+        <w:rFonts w:hint="default"/>
+      </w:rPr>
+    </w:lvl>
+    <w:lvl w:ilvl="1" w:tplc="0C090019">
+      <w:start w:val="1"/>
+      <w:numFmt w:val="lowerLetter"/>
+      <w:lvlText w:val="%2."/>
+      <w:lvlJc w:val="left"/>
+      <w:pPr>
+        <w:ind w:left="2520" w:hanging="360"/>
+      </w:pPr>
+    </w:lvl>
+    <w:lvl w:ilvl="2" w:tplc="0C09001B">
+      <w:start w:val="1"/>
+      <w:numFmt w:val="lowerRoman"/>
+      <w:lvlText w:val="%3."/>
+      <w:lvlJc w:val="right"/>
+      <w:pPr>
+        <w:ind w:left="3240" w:hanging="180"/>
+      </w:pPr>
+    </w:lvl>
+    <w:lvl w:ilvl="3" w:tplc="0C09000F" w:tentative="1">
+      <w:start w:val="1"/>
+      <w:numFmt w:val="decimal"/>
+      <w:lvlText w:val="%4."/>
+      <w:lvlJc w:val="left"/>
+      <w:pPr>
+        <w:ind w:left="3960" w:hanging="360"/>
+      </w:pPr>
+    </w:lvl>
+    <w:lvl w:ilvl="4" w:tplc="0C090019" w:tentative="1">
+      <w:start w:val="1"/>
+      <w:numFmt w:val="lowerLetter"/>
+      <w:lvlText w:val="%5."/>
+      <w:lvlJc w:val="left"/>
+      <w:pPr>
+        <w:ind w:left="4680" w:hanging="360"/>
+      </w:pPr>
+    </w:lvl>
+    <w:lvl w:ilvl="5" w:tplc="0C09001B" w:tentative="1">
+      <w:start w:val="1"/>
+      <w:numFmt w:val="lowerRoman"/>
+      <w:lvlText w:val="%6."/>
+      <w:lvlJc w:val="right"/>
+      <w:pPr>
+        <w:ind w:left="5400" w:hanging="180"/>
+      </w:pPr>
+    </w:lvl>
+    <w:lvl w:ilvl="6" w:tplc="0C09000F" w:tentative="1">
+      <w:start w:val="1"/>
+      <w:numFmt w:val="decimal"/>
+      <w:lvlText w:val="%7."/>
+      <w:lvlJc w:val="left"/>
+      <w:pPr>
+        <w:ind w:left="6120" w:hanging="360"/>
+      </w:pPr>
+    </w:lvl>
+    <w:lvl w:ilvl="7" w:tplc="0C090019" w:tentative="1">
+      <w:start w:val="1"/>
+      <w:numFmt w:val="lowerLetter"/>
+      <w:lvlText w:val="%8."/>
+      <w:lvlJc w:val="left"/>
+      <w:pPr>
+        <w:ind w:left="6840" w:hanging="360"/>
+      </w:pPr>
+    </w:lvl>
+    <w:lvl w:ilvl="8" w:tplc="0C09001B" w:tentative="1">
+      <w:start w:val="1"/>
+      <w:numFmt w:val="lowerRoman"/>
+      <w:lvlText w:val="%9."/>
+      <w:lvlJc w:val="right"/>
+      <w:pPr>
+        <w:ind w:left="7560" w:hanging="180"/>
+      </w:pPr>
+    </w:lvl>
+  </w:abstractNum>
+  <w:abstractNum w:abstractNumId="1" w15:restartNumberingAfterBreak="0">
+    <w:nsid w:val="30E867B4"/>
+    <w:multiLevelType w:val="hybridMultilevel"/>
+    <w:tmpl w:val="80024576"/>
+    <w:lvl w:ilvl="0" w:tplc="DD8266AE">
+      <w:start w:val="1"/>
+      <w:numFmt w:val="bullet"/>
+      <w:lvlText w:val="-"/>
+      <w:lvlJc w:val="left"/>
+      <w:pPr>
+        <w:ind w:left="1800" w:hanging="360"/>
+      </w:pPr>
+      <w:rPr>
+        <w:rFonts w:ascii="Calibri" w:eastAsiaTheme="minorEastAsia" w:hAnsi="Calibri" w:cs="Calibri" w:hint="default"/>
+      </w:rPr>
+    </w:lvl>
+    <w:lvl w:ilvl="1" w:tplc="0C090003" w:tentative="1">
+      <w:start w:val="1"/>
+      <w:numFmt w:val="bullet"/>
+      <w:lvlText w:val="o"/>
+      <w:lvlJc w:val="left"/>
+      <w:pPr>
+        <w:ind w:left="2520" w:hanging="360"/>
+      </w:pPr>
+      <w:rPr>
+        <w:rFonts w:ascii="Courier New" w:hAnsi="Courier New" w:cs="Courier New" w:hint="default"/>
+      </w:rPr>
+    </w:lvl>
+    <w:lvl w:ilvl="2" w:tplc="0C090005" w:tentative="1">
+      <w:start w:val="1"/>
+      <w:numFmt w:val="bullet"/>
+      <w:lvlText w:val=""/>
+      <w:lvlJc w:val="left"/>
+      <w:pPr>
+        <w:ind w:left="3240" w:hanging="360"/>
+      </w:pPr>
+      <w:rPr>
+        <w:rFonts w:ascii="Wingdings" w:hAnsi="Wingdings" w:hint="default"/>
+      </w:rPr>
+    </w:lvl>
+    <w:lvl w:ilvl="3" w:tplc="0C090001" w:tentative="1">
+      <w:start w:val="1"/>
+      <w:numFmt w:val="bullet"/>
+      <w:lvlText w:val=""/>
+      <w:lvlJc w:val="left"/>
+      <w:pPr>
+        <w:ind w:left="3960" w:hanging="360"/>
+      </w:pPr>
+      <w:rPr>
+        <w:rFonts w:ascii="Symbol" w:hAnsi="Symbol" w:hint="default"/>
+      </w:rPr>
+    </w:lvl>
+    <w:lvl w:ilvl="4" w:tplc="0C090003" w:tentative="1">
+      <w:start w:val="1"/>
+      <w:numFmt w:val="bullet"/>
+      <w:lvlText w:val="o"/>
+      <w:lvlJc w:val="left"/>
+      <w:pPr>
+        <w:ind w:left="4680" w:hanging="360"/>
+      </w:pPr>
+      <w:rPr>
+        <w:rFonts w:ascii="Courier New" w:hAnsi="Courier New" w:cs="Courier New" w:hint="default"/>
+      </w:rPr>
+    </w:lvl>
+    <w:lvl w:ilvl="5" w:tplc="0C090005" w:tentative="1">
+      <w:start w:val="1"/>
+      <w:numFmt w:val="bullet"/>
+      <w:lvlText w:val=""/>
+      <w:lvlJc w:val="left"/>
+      <w:pPr>
+        <w:ind w:left="5400" w:hanging="360"/>
+      </w:pPr>
+      <w:rPr>
+        <w:rFonts w:ascii="Wingdings" w:hAnsi="Wingdings" w:hint="default"/>
+      </w:rPr>
+    </w:lvl>
+    <w:lvl w:ilvl="6" w:tplc="0C090001" w:tentative="1">
+      <w:start w:val="1"/>
+      <w:numFmt w:val="bullet"/>
+      <w:lvlText w:val=""/>
+      <w:lvlJc w:val="left"/>
+      <w:pPr>
+        <w:ind w:left="6120" w:hanging="360"/>
+      </w:pPr>
+      <w:rPr>
+        <w:rFonts w:ascii="Symbol" w:hAnsi="Symbol" w:hint="default"/>
+      </w:rPr>
+    </w:lvl>
+    <w:lvl w:ilvl="7" w:tplc="0C090003" w:tentative="1">
+      <w:start w:val="1"/>
+      <w:numFmt w:val="bullet"/>
+      <w:lvlText w:val="o"/>
+      <w:lvlJc w:val="left"/>
+      <w:pPr>
+        <w:ind w:left="6840" w:hanging="360"/>
+      </w:pPr>
+      <w:rPr>
+        <w:rFonts w:ascii="Courier New" w:hAnsi="Courier New" w:cs="Courier New" w:hint="default"/>
+      </w:rPr>
+    </w:lvl>
+    <w:lvl w:ilvl="8" w:tplc="0C090005" w:tentative="1">
+      <w:start w:val="1"/>
+      <w:numFmt w:val="bullet"/>
+      <w:lvlText w:val=""/>
+      <w:lvlJc w:val="left"/>
+      <w:pPr>
+        <w:ind w:left="7560" w:hanging="360"/>
+      </w:pPr>
+      <w:rPr>
+        <w:rFonts w:ascii="Wingdings" w:hAnsi="Wingdings" w:hint="default"/>
+      </w:rPr>
+    </w:lvl>
+  </w:abstractNum>
+  <w:abstractNum w:abstractNumId="2" w15:restartNumberingAfterBreak="0">
     <w:nsid w:val="367E3F6A"/>
     <w:multiLevelType w:val="hybridMultilevel"/>
     <w:tmpl w:val="0CB6E2E4"/>
@@ -2067,7 +3824,7 @@
       </w:rPr>
     </w:lvl>
   </w:abstractNum>
-  <w:abstractNum w:abstractNumId="1" w15:restartNumberingAfterBreak="0">
+  <w:abstractNum w:abstractNumId="3" w15:restartNumberingAfterBreak="0">
     <w:nsid w:val="375D36C8"/>
     <w:multiLevelType w:val="multilevel"/>
     <w:tmpl w:val="CF405D9C"/>
@@ -2180,7 +3937,7 @@
       </w:rPr>
     </w:lvl>
   </w:abstractNum>
-  <w:abstractNum w:abstractNumId="2" w15:restartNumberingAfterBreak="0">
+  <w:abstractNum w:abstractNumId="4" w15:restartNumberingAfterBreak="0">
     <w:nsid w:val="594D2C6D"/>
     <w:multiLevelType w:val="hybridMultilevel"/>
     <w:tmpl w:val="BA2812A4"/>
@@ -2292,7 +4049,120 @@
       </w:rPr>
     </w:lvl>
   </w:abstractNum>
-  <w:abstractNum w:abstractNumId="3" w15:restartNumberingAfterBreak="0">
+  <w:abstractNum w:abstractNumId="5" w15:restartNumberingAfterBreak="0">
+    <w:nsid w:val="61F07435"/>
+    <w:multiLevelType w:val="hybridMultilevel"/>
+    <w:tmpl w:val="09C65142"/>
+    <w:lvl w:ilvl="0" w:tplc="D368DD5E">
+      <w:start w:val="4"/>
+      <w:numFmt w:val="bullet"/>
+      <w:lvlText w:val="-"/>
+      <w:lvlJc w:val="left"/>
+      <w:pPr>
+        <w:ind w:left="2520" w:hanging="360"/>
+      </w:pPr>
+      <w:rPr>
+        <w:rFonts w:ascii="Calibri" w:eastAsiaTheme="minorEastAsia" w:hAnsi="Calibri" w:cs="Calibri" w:hint="default"/>
+      </w:rPr>
+    </w:lvl>
+    <w:lvl w:ilvl="1" w:tplc="0C090003">
+      <w:start w:val="1"/>
+      <w:numFmt w:val="bullet"/>
+      <w:lvlText w:val="o"/>
+      <w:lvlJc w:val="left"/>
+      <w:pPr>
+        <w:ind w:left="3240" w:hanging="360"/>
+      </w:pPr>
+      <w:rPr>
+        <w:rFonts w:ascii="Courier New" w:hAnsi="Courier New" w:cs="Courier New" w:hint="default"/>
+      </w:rPr>
+    </w:lvl>
+    <w:lvl w:ilvl="2" w:tplc="0C090005" w:tentative="1">
+      <w:start w:val="1"/>
+      <w:numFmt w:val="bullet"/>
+      <w:lvlText w:val=""/>
+      <w:lvlJc w:val="left"/>
+      <w:pPr>
+        <w:ind w:left="3960" w:hanging="360"/>
+      </w:pPr>
+      <w:rPr>
+        <w:rFonts w:ascii="Wingdings" w:hAnsi="Wingdings" w:hint="default"/>
+      </w:rPr>
+    </w:lvl>
+    <w:lvl w:ilvl="3" w:tplc="0C090001" w:tentative="1">
+      <w:start w:val="1"/>
+      <w:numFmt w:val="bullet"/>
+      <w:lvlText w:val=""/>
+      <w:lvlJc w:val="left"/>
+      <w:pPr>
+        <w:ind w:left="4680" w:hanging="360"/>
+      </w:pPr>
+      <w:rPr>
+        <w:rFonts w:ascii="Symbol" w:hAnsi="Symbol" w:hint="default"/>
+      </w:rPr>
+    </w:lvl>
+    <w:lvl w:ilvl="4" w:tplc="0C090003" w:tentative="1">
+      <w:start w:val="1"/>
+      <w:numFmt w:val="bullet"/>
+      <w:lvlText w:val="o"/>
+      <w:lvlJc w:val="left"/>
+      <w:pPr>
+        <w:ind w:left="5400" w:hanging="360"/>
+      </w:pPr>
+      <w:rPr>
+        <w:rFonts w:ascii="Courier New" w:hAnsi="Courier New" w:cs="Courier New" w:hint="default"/>
+      </w:rPr>
+    </w:lvl>
+    <w:lvl w:ilvl="5" w:tplc="0C090005" w:tentative="1">
+      <w:start w:val="1"/>
+      <w:numFmt w:val="bullet"/>
+      <w:lvlText w:val=""/>
+      <w:lvlJc w:val="left"/>
+      <w:pPr>
+        <w:ind w:left="6120" w:hanging="360"/>
+      </w:pPr>
+      <w:rPr>
+        <w:rFonts w:ascii="Wingdings" w:hAnsi="Wingdings" w:hint="default"/>
+      </w:rPr>
+    </w:lvl>
+    <w:lvl w:ilvl="6" w:tplc="0C090001" w:tentative="1">
+      <w:start w:val="1"/>
+      <w:numFmt w:val="bullet"/>
+      <w:lvlText w:val=""/>
+      <w:lvlJc w:val="left"/>
+      <w:pPr>
+        <w:ind w:left="6840" w:hanging="360"/>
+      </w:pPr>
+      <w:rPr>
+        <w:rFonts w:ascii="Symbol" w:hAnsi="Symbol" w:hint="default"/>
+      </w:rPr>
+    </w:lvl>
+    <w:lvl w:ilvl="7" w:tplc="0C090003" w:tentative="1">
+      <w:start w:val="1"/>
+      <w:numFmt w:val="bullet"/>
+      <w:lvlText w:val="o"/>
+      <w:lvlJc w:val="left"/>
+      <w:pPr>
+        <w:ind w:left="7560" w:hanging="360"/>
+      </w:pPr>
+      <w:rPr>
+        <w:rFonts w:ascii="Courier New" w:hAnsi="Courier New" w:cs="Courier New" w:hint="default"/>
+      </w:rPr>
+    </w:lvl>
+    <w:lvl w:ilvl="8" w:tplc="0C090005" w:tentative="1">
+      <w:start w:val="1"/>
+      <w:numFmt w:val="bullet"/>
+      <w:lvlText w:val=""/>
+      <w:lvlJc w:val="left"/>
+      <w:pPr>
+        <w:ind w:left="8280" w:hanging="360"/>
+      </w:pPr>
+      <w:rPr>
+        <w:rFonts w:ascii="Wingdings" w:hAnsi="Wingdings" w:hint="default"/>
+      </w:rPr>
+    </w:lvl>
+  </w:abstractNum>
+  <w:abstractNum w:abstractNumId="6" w15:restartNumberingAfterBreak="0">
     <w:nsid w:val="63D23837"/>
     <w:multiLevelType w:val="hybridMultilevel"/>
     <w:tmpl w:val="9BD61186"/>
@@ -2404,7 +4274,7 @@
       </w:rPr>
     </w:lvl>
   </w:abstractNum>
-  <w:abstractNum w:abstractNumId="4" w15:restartNumberingAfterBreak="0">
+  <w:abstractNum w:abstractNumId="7" w15:restartNumberingAfterBreak="0">
     <w:nsid w:val="66162F7D"/>
     <w:multiLevelType w:val="hybridMultilevel"/>
     <w:tmpl w:val="38A2F066"/>
@@ -2517,7 +4387,7 @@
       </w:rPr>
     </w:lvl>
   </w:abstractNum>
-  <w:abstractNum w:abstractNumId="5" w15:restartNumberingAfterBreak="0">
+  <w:abstractNum w:abstractNumId="8" w15:restartNumberingAfterBreak="0">
     <w:nsid w:val="765D23A3"/>
     <w:multiLevelType w:val="multilevel"/>
     <w:tmpl w:val="D2A25216"/>
@@ -2630,29 +4500,38 @@
       </w:rPr>
     </w:lvl>
   </w:abstractNum>
-  <w:num w:numId="1">
+  <w:num w:numId="1" w16cid:durableId="1787969823">
+    <w:abstractNumId w:val="3"/>
+  </w:num>
+  <w:num w:numId="2" w16cid:durableId="103229794">
+    <w:abstractNumId w:val="8"/>
+  </w:num>
+  <w:num w:numId="3" w16cid:durableId="106855923">
+    <w:abstractNumId w:val="7"/>
+  </w:num>
+  <w:num w:numId="4" w16cid:durableId="685713083">
+    <w:abstractNumId w:val="4"/>
+  </w:num>
+  <w:num w:numId="5" w16cid:durableId="66853508">
+    <w:abstractNumId w:val="6"/>
+  </w:num>
+  <w:num w:numId="6" w16cid:durableId="1178499404">
+    <w:abstractNumId w:val="2"/>
+  </w:num>
+  <w:num w:numId="7" w16cid:durableId="806748877">
+    <w:abstractNumId w:val="0"/>
+  </w:num>
+  <w:num w:numId="8" w16cid:durableId="578946747">
     <w:abstractNumId w:val="1"/>
   </w:num>
-  <w:num w:numId="2">
+  <w:num w:numId="9" w16cid:durableId="1406801943">
     <w:abstractNumId w:val="5"/>
-  </w:num>
-  <w:num w:numId="3">
-    <w:abstractNumId w:val="4"/>
-  </w:num>
-  <w:num w:numId="4">
-    <w:abstractNumId w:val="2"/>
-  </w:num>
-  <w:num w:numId="5">
-    <w:abstractNumId w:val="3"/>
-  </w:num>
-  <w:num w:numId="6">
-    <w:abstractNumId w:val="0"/>
   </w:num>
 </w:numbering>
 </file>
 
 <file path=word/styles.xml><?xml version="1.0" encoding="utf-8"?>
-<w:styles xmlns:mc="http://schemas.openxmlformats.org/markup-compatibility/2006" xmlns:r="http://schemas.openxmlformats.org/officeDocument/2006/relationships" xmlns:w="http://schemas.openxmlformats.org/wordprocessingml/2006/main" xmlns:w14="http://schemas.microsoft.com/office/word/2010/wordml" xmlns:w15="http://schemas.microsoft.com/office/word/2012/wordml" xmlns:w16se="http://schemas.microsoft.com/office/word/2015/wordml/symex" mc:Ignorable="w14 w15 w16se">
+<w:styles xmlns:mc="http://schemas.openxmlformats.org/markup-compatibility/2006" xmlns:r="http://schemas.openxmlformats.org/officeDocument/2006/relationships" xmlns:w="http://schemas.openxmlformats.org/wordprocessingml/2006/main" xmlns:w14="http://schemas.microsoft.com/office/word/2010/wordml" xmlns:w15="http://schemas.microsoft.com/office/word/2012/wordml" xmlns:w16cex="http://schemas.microsoft.com/office/word/2018/wordml/cex" xmlns:w16cid="http://schemas.microsoft.com/office/word/2016/wordml/cid" xmlns:w16="http://schemas.microsoft.com/office/word/2018/wordml" xmlns:w16sdtdh="http://schemas.microsoft.com/office/word/2020/wordml/sdtdatahash" xmlns:w16se="http://schemas.microsoft.com/office/word/2015/wordml/symex" mc:Ignorable="w14 w15 w16se w16cid w16 w16cex w16sdtdh">
   <w:docDefaults>
     <w:rPrDefault>
       <w:rPr>
@@ -2668,7 +4547,7 @@
       </w:pPr>
     </w:pPrDefault>
   </w:docDefaults>
-  <w:latentStyles w:defLockedState="0" w:defUIPriority="99" w:defSemiHidden="0" w:defUnhideWhenUsed="0" w:defQFormat="0" w:count="371">
+  <w:latentStyles w:defLockedState="0" w:defUIPriority="99" w:defSemiHidden="0" w:defUnhideWhenUsed="0" w:defQFormat="0" w:count="376">
     <w:lsdException w:name="Normal" w:uiPriority="0" w:qFormat="1"/>
     <w:lsdException w:name="heading 1" w:uiPriority="9" w:qFormat="1"/>
     <w:lsdException w:name="heading 2" w:semiHidden="1" w:uiPriority="9" w:unhideWhenUsed="1" w:qFormat="1"/>
@@ -3040,6 +4919,11 @@
     <w:lsdException w:name="List Table 5 Dark Accent 6" w:uiPriority="50"/>
     <w:lsdException w:name="List Table 6 Colorful Accent 6" w:uiPriority="51"/>
     <w:lsdException w:name="List Table 7 Colorful Accent 6" w:uiPriority="52"/>
+    <w:lsdException w:name="Mention" w:semiHidden="1" w:unhideWhenUsed="1"/>
+    <w:lsdException w:name="Smart Hyperlink" w:semiHidden="1" w:unhideWhenUsed="1"/>
+    <w:lsdException w:name="Hashtag" w:semiHidden="1" w:unhideWhenUsed="1"/>
+    <w:lsdException w:name="Unresolved Mention" w:semiHidden="1" w:unhideWhenUsed="1"/>
+    <w:lsdException w:name="Smart Link" w:semiHidden="1" w:unhideWhenUsed="1"/>
   </w:latentStyles>
   <w:style w:type="paragraph" w:default="1" w:styleId="Normal">
     <w:name w:val="Normal"/>
@@ -4017,4 +5901,10 @@
     <ds:schemaRef ds:uri="http://schemas.openxmlformats.org/officeDocument/2006/bibliography"/>
   </ds:schemaRefs>
 </ds:datastoreItem>
+</file>
+
+<file path=docMetadata/LabelInfo.xml><?xml version="1.0" encoding="utf-8"?>
+<clbl:labelList xmlns:clbl="http://schemas.microsoft.com/office/2020/mipLabelMetadata">
+  <clbl:label id="{c9f92db8-2851-4df9-9d12-fab52f5b1415}" enabled="1" method="Standard" siteId="{5a7cc8ab-a4dc-4f9b-bf60-66714049ad62}" contentBits="0" removed="0"/>
+</clbl:labelList>
 </file>
</xml_diff>

<commit_message>
Updated UI section in SDD
</commit_message>
<xml_diff>
--- a/Software Design Document.docx
+++ b/Software Design Document.docx
@@ -1,6 +1,6 @@
 
 <file path=word/document.xml><?xml version="1.0" encoding="utf-8"?>
-<w:document xmlns:wpc="http://schemas.microsoft.com/office/word/2010/wordprocessingCanvas" xmlns:cx="http://schemas.microsoft.com/office/drawing/2014/chartex" xmlns:cx1="http://schemas.microsoft.com/office/drawing/2015/9/8/chartex" xmlns:cx2="http://schemas.microsoft.com/office/drawing/2015/10/21/chartex" xmlns:cx3="http://schemas.microsoft.com/office/drawing/2016/5/9/chartex" xmlns:cx4="http://schemas.microsoft.com/office/drawing/2016/5/10/chartex" xmlns:cx5="http://schemas.microsoft.com/office/drawing/2016/5/11/chartex" xmlns:cx6="http://schemas.microsoft.com/office/drawing/2016/5/12/chartex" xmlns:cx7="http://schemas.microsoft.com/office/drawing/2016/5/13/chartex" xmlns:cx8="http://schemas.microsoft.com/office/drawing/2016/5/14/chartex" xmlns:mc="http://schemas.openxmlformats.org/markup-compatibility/2006" xmlns:aink="http://schemas.microsoft.com/office/drawing/2016/ink" xmlns:am3d="http://schemas.microsoft.com/office/drawing/2017/model3d" xmlns:o="urn:schemas-microsoft-com:office:office" xmlns:oel="http://schemas.microsoft.com/office/2019/extlst" xmlns:r="http://schemas.openxmlformats.org/officeDocument/2006/relationships" xmlns:m="http://schemas.openxmlformats.org/officeDocument/2006/math" xmlns:v="urn:schemas-microsoft-com:vml" xmlns:wp14="http://schemas.microsoft.com/office/word/2010/wordprocessingDrawing" xmlns:wp="http://schemas.openxmlformats.org/drawingml/2006/wordprocessingDrawing" xmlns:w10="urn:schemas-microsoft-com:office:word" xmlns:w="http://schemas.openxmlformats.org/wordprocessingml/2006/main" xmlns:w14="http://schemas.microsoft.com/office/word/2010/wordml" xmlns:w15="http://schemas.microsoft.com/office/word/2012/wordml" xmlns:w16cex="http://schemas.microsoft.com/office/word/2018/wordml/cex" xmlns:w16cid="http://schemas.microsoft.com/office/word/2016/wordml/cid" xmlns:w16="http://schemas.microsoft.com/office/word/2018/wordml" xmlns:w16sdtdh="http://schemas.microsoft.com/office/word/2020/wordml/sdtdatahash" xmlns:w16se="http://schemas.microsoft.com/office/word/2015/wordml/symex" xmlns:wpg="http://schemas.microsoft.com/office/word/2010/wordprocessingGroup" xmlns:wpi="http://schemas.microsoft.com/office/word/2010/wordprocessingInk" xmlns:wne="http://schemas.microsoft.com/office/word/2006/wordml" xmlns:wps="http://schemas.microsoft.com/office/word/2010/wordprocessingShape" mc:Ignorable="w14 w15 w16se w16cid w16 w16cex w16sdtdh wp14">
+<w:document xmlns:wpc="http://schemas.microsoft.com/office/word/2010/wordprocessingCanvas" xmlns:cx="http://schemas.microsoft.com/office/drawing/2014/chartex" xmlns:cx1="http://schemas.microsoft.com/office/drawing/2015/9/8/chartex" xmlns:cx2="http://schemas.microsoft.com/office/drawing/2015/10/21/chartex" xmlns:cx3="http://schemas.microsoft.com/office/drawing/2016/5/9/chartex" xmlns:cx4="http://schemas.microsoft.com/office/drawing/2016/5/10/chartex" xmlns:cx5="http://schemas.microsoft.com/office/drawing/2016/5/11/chartex" xmlns:cx6="http://schemas.microsoft.com/office/drawing/2016/5/12/chartex" xmlns:cx7="http://schemas.microsoft.com/office/drawing/2016/5/13/chartex" xmlns:cx8="http://schemas.microsoft.com/office/drawing/2016/5/14/chartex" xmlns:mc="http://schemas.openxmlformats.org/markup-compatibility/2006" xmlns:aink="http://schemas.microsoft.com/office/drawing/2016/ink" xmlns:am3d="http://schemas.microsoft.com/office/drawing/2017/model3d" xmlns:o="urn:schemas-microsoft-com:office:office" xmlns:r="http://schemas.openxmlformats.org/officeDocument/2006/relationships" xmlns:m="http://schemas.openxmlformats.org/officeDocument/2006/math" xmlns:v="urn:schemas-microsoft-com:vml" xmlns:wp14="http://schemas.microsoft.com/office/word/2010/wordprocessingDrawing" xmlns:wp="http://schemas.openxmlformats.org/drawingml/2006/wordprocessingDrawing" xmlns:w10="urn:schemas-microsoft-com:office:word" xmlns:w="http://schemas.openxmlformats.org/wordprocessingml/2006/main" xmlns:w14="http://schemas.microsoft.com/office/word/2010/wordml" xmlns:w15="http://schemas.microsoft.com/office/word/2012/wordml" xmlns:w16cex="http://schemas.microsoft.com/office/word/2018/wordml/cex" xmlns:w16cid="http://schemas.microsoft.com/office/word/2016/wordml/cid" xmlns:w16="http://schemas.microsoft.com/office/word/2018/wordml" xmlns:w16sdtdh="http://schemas.microsoft.com/office/word/2020/wordml/sdtdatahash" xmlns:w16se="http://schemas.microsoft.com/office/word/2015/wordml/symex" xmlns:wpg="http://schemas.microsoft.com/office/word/2010/wordprocessingGroup" xmlns:wpi="http://schemas.microsoft.com/office/word/2010/wordprocessingInk" xmlns:wne="http://schemas.microsoft.com/office/word/2006/wordml" xmlns:wps="http://schemas.microsoft.com/office/word/2010/wordprocessingShape" mc:Ignorable="w14 w15 w16se w16cid w16 w16cex w16sdtdh wp14">
   <w:body>
     <w:p>
       <w:pPr>
@@ -1527,16 +1527,8 @@
         <w:rPr>
           <w:color w:val="FF0000"/>
         </w:rPr>
-        <w:t xml:space="preserve">A block diagram/flowchart of how your software might </w:t>
-      </w:r>
-      <w:proofErr w:type="gramStart"/>
-      <w:r>
-        <w:rPr>
-          <w:color w:val="FF0000"/>
-        </w:rPr>
-        <w:t>work</w:t>
-      </w:r>
-      <w:proofErr w:type="gramEnd"/>
+        <w:t>A block diagram/flowchart of how your software might work</w:t>
+      </w:r>
     </w:p>
     <w:p>
       <w:pPr>
@@ -1628,16 +1620,8 @@
         <w:rPr>
           <w:color w:val="FF0000"/>
         </w:rPr>
-        <w:t xml:space="preserve">a list of the input parameters, and their data types, and what they are used </w:t>
-      </w:r>
-      <w:proofErr w:type="gramStart"/>
-      <w:r>
-        <w:rPr>
-          <w:color w:val="FF0000"/>
-        </w:rPr>
-        <w:t>for;</w:t>
-      </w:r>
-      <w:proofErr w:type="gramEnd"/>
+        <w:t>a list of the input parameters, and their data types, and what they are used for;</w:t>
+      </w:r>
     </w:p>
     <w:p>
       <w:pPr>
@@ -1781,16 +1765,8 @@
         <w:rPr>
           <w:color w:val="FF0000"/>
         </w:rPr>
-        <w:t xml:space="preserve">Description of where and how it is </w:t>
-      </w:r>
-      <w:proofErr w:type="gramStart"/>
-      <w:r>
-        <w:rPr>
-          <w:color w:val="FF0000"/>
-        </w:rPr>
-        <w:t>used</w:t>
-      </w:r>
-      <w:proofErr w:type="gramEnd"/>
+        <w:t>Description of where and how it is used</w:t>
+      </w:r>
     </w:p>
     <w:p>
       <w:pPr>
@@ -1807,16 +1783,8 @@
         <w:rPr>
           <w:color w:val="FF0000"/>
         </w:rPr>
-        <w:t xml:space="preserve">List of data members, and what each one is for </w:t>
-      </w:r>
-      <w:proofErr w:type="gramStart"/>
-      <w:r>
-        <w:rPr>
-          <w:color w:val="FF0000"/>
-        </w:rPr>
-        <w:t>do</w:t>
-      </w:r>
-      <w:proofErr w:type="gramEnd"/>
+        <w:t>List of data members, and what each one is for do</w:t>
+      </w:r>
     </w:p>
     <w:p>
       <w:pPr>
@@ -1833,16 +1801,8 @@
         <w:rPr>
           <w:color w:val="FF0000"/>
         </w:rPr>
-        <w:t xml:space="preserve">List of functions that use </w:t>
-      </w:r>
-      <w:proofErr w:type="gramStart"/>
-      <w:r>
-        <w:rPr>
-          <w:color w:val="FF0000"/>
-        </w:rPr>
-        <w:t>it</w:t>
-      </w:r>
-      <w:proofErr w:type="gramEnd"/>
+        <w:t>List of functions that use it</w:t>
+      </w:r>
     </w:p>
     <w:p>
       <w:pPr>
@@ -1889,14 +1849,12 @@
         </w:rPr>
         <w:t xml:space="preserve"> </w:t>
       </w:r>
-      <w:proofErr w:type="gramStart"/>
       <w:r>
         <w:rPr>
           <w:color w:val="FF0000"/>
         </w:rPr>
         <w:t>structures</w:t>
       </w:r>
-      <w:proofErr w:type="gramEnd"/>
     </w:p>
     <w:p>
       <w:pPr>
@@ -1990,663 +1948,538 @@
     </w:p>
     <w:p>
       <w:pPr>
-        <w:rPr>
-          <w:color w:val="FF0000"/>
-        </w:rPr>
-      </w:pPr>
-      <w:r>
-        <w:rPr>
-          <w:color w:val="FF0000"/>
-        </w:rPr>
-        <w:t>Structural design refers to the navigational and information structure of your product – the structure that supports the interface layout.  How will you structure your product?  How will you group your information?  How will you navigate through your product?  Why?  This can take the form of a diagram showing structure and hierarchy, supported by a discussion and justification of your choices.  Why have you made these design choices?</w:t>
-      </w:r>
-      <w:r>
-        <w:rPr>
-          <w:color w:val="FF0000"/>
-        </w:rPr>
+        <w:spacing w:after="0"/>
+        <w:rPr>
+          <w:b/>
+          <w:bCs/>
+          <w:sz w:val="28"/>
+          <w:szCs w:val="28"/>
+        </w:rPr>
+      </w:pPr>
+      <w:r>
+        <w:rPr>
+          <w:b/>
+          <w:bCs/>
+          <w:sz w:val="28"/>
+          <w:szCs w:val="28"/>
+        </w:rPr>
+        <w:t>Home Page:</w:t>
+      </w:r>
+    </w:p>
+    <w:p>
+      <w:pPr>
+        <w:spacing w:after="0"/>
+      </w:pPr>
+    </w:p>
+    <w:p>
+      <w:pPr>
+        <w:spacing w:after="0"/>
+        <w:rPr>
+          <w:b/>
+          <w:bCs/>
+        </w:rPr>
+      </w:pPr>
+      <w:r>
+        <w:rPr>
+          <w:b/>
+          <w:bCs/>
+        </w:rPr>
+        <w:t>Search Functionality:</w:t>
+      </w:r>
+    </w:p>
+    <w:p>
+      <w:pPr>
+        <w:pStyle w:val="ListParagraph"/>
+        <w:numPr>
+          <w:ilvl w:val="0"/>
+          <w:numId w:val="9"/>
+        </w:numPr>
+        <w:spacing w:after="0"/>
+        <w:ind w:left="740"/>
+      </w:pPr>
+      <w:r>
+        <w:t xml:space="preserve">Users </w:t>
+      </w:r>
+      <w:r>
+        <w:t>use</w:t>
+      </w:r>
+      <w:r>
+        <w:t xml:space="preserve"> search bar to input their preferred suburb.</w:t>
+      </w:r>
+    </w:p>
+    <w:p>
+      <w:pPr>
+        <w:pStyle w:val="ListParagraph"/>
+        <w:numPr>
+          <w:ilvl w:val="0"/>
+          <w:numId w:val="9"/>
+        </w:numPr>
+        <w:spacing w:after="0"/>
+        <w:ind w:left="740"/>
+      </w:pPr>
+      <w:r>
+        <w:t>Users can enter the date range they want to look at in the form DD/MM/YYYY to DD/MM/YYYY</w:t>
+      </w:r>
+    </w:p>
+    <w:p>
+      <w:pPr>
+        <w:spacing w:after="0"/>
+      </w:pPr>
+      <w:r>
+        <w:t>No data will be displayed unless Suburb is entered. Users can i</w:t>
+      </w:r>
+      <w:r>
+        <w:t>nitiate the search by clicking the "SEARCH" button.</w:t>
+      </w:r>
+    </w:p>
+    <w:p>
+      <w:pPr>
+        <w:spacing w:after="0"/>
+      </w:pPr>
+    </w:p>
+    <w:p>
+      <w:pPr>
+        <w:spacing w:after="0"/>
+        <w:rPr>
+          <w:b/>
+          <w:bCs/>
+        </w:rPr>
+      </w:pPr>
+      <w:r>
+        <w:rPr>
+          <w:b/>
+          <w:bCs/>
+        </w:rPr>
+        <w:t>Result Display:</w:t>
+      </w:r>
+    </w:p>
+    <w:p>
+      <w:pPr>
+        <w:spacing w:after="0"/>
+        <w:ind w:firstLine="720"/>
+      </w:pPr>
+      <w:r>
+        <w:t>A list of Airbnb listings matching the chosen suburb and date range is displayed.</w:t>
+      </w:r>
+    </w:p>
+    <w:p>
+      <w:pPr>
+        <w:spacing w:after="0"/>
+        <w:ind w:firstLine="720"/>
+      </w:pPr>
+      <w:r>
+        <w:t>Basic listing information is presented, including:</w:t>
+      </w:r>
+    </w:p>
+    <w:p>
+      <w:pPr>
+        <w:pStyle w:val="ListParagraph"/>
+        <w:numPr>
+          <w:ilvl w:val="0"/>
+          <w:numId w:val="11"/>
+        </w:numPr>
+        <w:spacing w:after="0"/>
+        <w:ind w:left="1494"/>
+      </w:pPr>
+      <w:r>
+        <w:t>Name</w:t>
+      </w:r>
+    </w:p>
+    <w:p>
+      <w:pPr>
+        <w:pStyle w:val="ListParagraph"/>
+        <w:numPr>
+          <w:ilvl w:val="0"/>
+          <w:numId w:val="11"/>
+        </w:numPr>
+        <w:spacing w:after="0"/>
+        <w:ind w:left="1494"/>
+      </w:pPr>
+      <w:r>
+        <w:t>Number of bedrooms</w:t>
+      </w:r>
+    </w:p>
+    <w:p>
+      <w:pPr>
+        <w:pStyle w:val="ListParagraph"/>
+        <w:numPr>
+          <w:ilvl w:val="0"/>
+          <w:numId w:val="11"/>
+        </w:numPr>
+        <w:spacing w:after="0"/>
+        <w:ind w:left="1494"/>
+      </w:pPr>
+      <w:r>
+        <w:t>Number of bathrooms</w:t>
+      </w:r>
+    </w:p>
+    <w:p>
+      <w:pPr>
+        <w:pStyle w:val="ListParagraph"/>
+        <w:numPr>
+          <w:ilvl w:val="0"/>
+          <w:numId w:val="11"/>
+        </w:numPr>
+        <w:spacing w:after="0"/>
+        <w:ind w:left="1494"/>
+      </w:pPr>
+      <w:r>
+        <w:t>Occupancy capacity</w:t>
+      </w:r>
+    </w:p>
+    <w:p>
+      <w:pPr>
+        <w:pStyle w:val="ListParagraph"/>
+        <w:numPr>
+          <w:ilvl w:val="0"/>
+          <w:numId w:val="11"/>
+        </w:numPr>
+        <w:spacing w:after="0"/>
+        <w:ind w:left="1494"/>
+      </w:pPr>
+      <w:r>
+        <w:t>Rating</w:t>
+      </w:r>
+    </w:p>
+    <w:p>
+      <w:pPr>
+        <w:pStyle w:val="ListParagraph"/>
+        <w:numPr>
+          <w:ilvl w:val="0"/>
+          <w:numId w:val="11"/>
+        </w:numPr>
+        <w:spacing w:after="0"/>
+        <w:ind w:left="1494"/>
+      </w:pPr>
+      <w:r>
+        <w:t>Price</w:t>
+      </w:r>
+    </w:p>
+    <w:p>
+      <w:pPr>
+        <w:pStyle w:val="ListParagraph"/>
+        <w:numPr>
+          <w:ilvl w:val="0"/>
+          <w:numId w:val="11"/>
+        </w:numPr>
+        <w:spacing w:after="0"/>
+        <w:ind w:left="1494"/>
+      </w:pPr>
+      <w:r>
+        <w:t>Property type (e.g., apartment, house, etc.)</w:t>
+      </w:r>
+    </w:p>
+    <w:p>
+      <w:pPr>
+        <w:pStyle w:val="ListParagraph"/>
+        <w:numPr>
+          <w:ilvl w:val="0"/>
+          <w:numId w:val="11"/>
+        </w:numPr>
+        <w:spacing w:after="0"/>
+        <w:ind w:left="1494"/>
+      </w:pPr>
+      <w:proofErr w:type="spellStart"/>
+      <w:r>
+        <w:t>Superhost</w:t>
+      </w:r>
+      <w:proofErr w:type="spellEnd"/>
+      <w:r>
+        <w:t xml:space="preserve"> status</w:t>
+      </w:r>
+    </w:p>
+    <w:p>
+      <w:pPr>
+        <w:spacing w:after="0"/>
+      </w:pPr>
+      <w:r>
+        <w:t>Users can access more details by clicking the "View More" button associated with each listing</w:t>
+      </w:r>
+      <w:r>
+        <w:t xml:space="preserve"> which will open the URL of the </w:t>
+      </w:r>
+      <w:proofErr w:type="spellStart"/>
+      <w:r>
+        <w:t>AirBnB</w:t>
+      </w:r>
+      <w:proofErr w:type="spellEnd"/>
+      <w:r>
+        <w:t xml:space="preserve"> listing in their preferred browser. </w:t>
+      </w:r>
+    </w:p>
+    <w:p>
+      <w:pPr>
+        <w:spacing w:after="0"/>
+      </w:pPr>
+    </w:p>
+    <w:p>
+      <w:pPr>
+        <w:spacing w:after="0"/>
+        <w:rPr>
+          <w:b/>
+          <w:bCs/>
+        </w:rPr>
+      </w:pPr>
+      <w:r>
+        <w:rPr>
+          <w:b/>
+          <w:bCs/>
+        </w:rPr>
+        <w:t>Filters and Sorting:</w:t>
+      </w:r>
+    </w:p>
+    <w:p>
+      <w:pPr>
+        <w:spacing w:after="0"/>
+        <w:ind w:firstLine="720"/>
+      </w:pPr>
+      <w:r>
+        <w:t>A sidebar accommodates filtering options for result refinement:</w:t>
+      </w:r>
+    </w:p>
+    <w:p>
+      <w:pPr>
+        <w:pStyle w:val="ListParagraph"/>
+        <w:numPr>
+          <w:ilvl w:val="0"/>
+          <w:numId w:val="12"/>
+        </w:numPr>
+        <w:spacing w:after="0"/>
+        <w:ind w:left="1494"/>
+      </w:pPr>
+      <w:r>
+        <w:t>Price Range: Users can set minimum and maximum price limits for result filtering.</w:t>
+      </w:r>
+    </w:p>
+    <w:p>
+      <w:pPr>
+        <w:pStyle w:val="ListParagraph"/>
+        <w:numPr>
+          <w:ilvl w:val="0"/>
+          <w:numId w:val="12"/>
+        </w:numPr>
+        <w:spacing w:after="0"/>
+        <w:ind w:left="1494"/>
+      </w:pPr>
+      <w:r>
+        <w:t>Rating: Users can exclude lower-rated listings by specifying a minimum rating.</w:t>
+      </w:r>
+    </w:p>
+    <w:p>
+      <w:pPr>
+        <w:pStyle w:val="ListParagraph"/>
+        <w:numPr>
+          <w:ilvl w:val="0"/>
+          <w:numId w:val="12"/>
+        </w:numPr>
+        <w:spacing w:after="0"/>
+        <w:ind w:left="1494"/>
+      </w:pPr>
+      <w:r>
+        <w:t>Property Type: Users can opt for specific accommodation types (e.g., apartments).</w:t>
+      </w:r>
+    </w:p>
+    <w:p>
+      <w:pPr>
+        <w:pStyle w:val="ListParagraph"/>
+        <w:numPr>
+          <w:ilvl w:val="0"/>
+          <w:numId w:val="12"/>
+        </w:numPr>
+        <w:spacing w:after="0"/>
+        <w:ind w:left="1494"/>
+      </w:pPr>
+      <w:r>
+        <w:t>Room</w:t>
+      </w:r>
+      <w:r>
+        <w:t xml:space="preserve"> Type: Users can opt for specific accommodation types (e.g., apartments).</w:t>
+      </w:r>
+    </w:p>
+    <w:p>
+      <w:pPr>
+        <w:spacing w:after="0"/>
+        <w:ind w:left="720"/>
+      </w:pPr>
+      <w:r>
+        <w:t xml:space="preserve">Once entered, user will click on the “Apply” button and the dataset will be updated. </w:t>
+      </w:r>
+    </w:p>
+    <w:p>
+      <w:pPr>
+        <w:spacing w:after="0"/>
+        <w:ind w:left="720" w:firstLine="720"/>
+      </w:pPr>
+    </w:p>
+    <w:p>
+      <w:pPr>
+        <w:spacing w:after="0"/>
+        <w:ind w:left="720"/>
+      </w:pPr>
+      <w:r>
+        <w:t>Sorting preferences can be tailored via dropdown menus</w:t>
+      </w:r>
+      <w:r>
+        <w:t xml:space="preserve"> when the title of a column in the dataset is clicked on</w:t>
+      </w:r>
+      <w:r>
+        <w:t>:</w:t>
+      </w:r>
+    </w:p>
+    <w:p>
+      <w:pPr>
+        <w:pStyle w:val="ListParagraph"/>
+        <w:numPr>
+          <w:ilvl w:val="0"/>
+          <w:numId w:val="13"/>
+        </w:numPr>
+        <w:spacing w:after="0"/>
+        <w:ind w:left="1494"/>
+      </w:pPr>
+      <w:r>
+        <w:t>Name:</w:t>
+      </w:r>
+      <w:r>
         <w:t xml:space="preserve"> </w:t>
       </w:r>
       <w:r>
-        <w:rPr>
-          <w:color w:val="FF0000"/>
-        </w:rPr>
-        <w:t xml:space="preserve">Describe and outline the structure of your </w:t>
-      </w:r>
-      <w:r>
-        <w:rPr>
-          <w:color w:val="FF0000"/>
-        </w:rPr>
-        <w:t>interface</w:t>
-      </w:r>
-      <w:r>
-        <w:rPr>
-          <w:color w:val="FF0000"/>
-        </w:rPr>
-        <w:t xml:space="preserve"> and of your information. </w:t>
-      </w:r>
-    </w:p>
-    <w:p>
-      <w:pPr>
-        <w:spacing w:after="0"/>
-      </w:pPr>
-      <w:r>
-        <w:t>IDEAS:</w:t>
-      </w:r>
-    </w:p>
-    <w:p>
-      <w:pPr>
-        <w:spacing w:after="0"/>
-        <w:rPr>
-          <w:color w:val="FF0000"/>
-        </w:rPr>
-      </w:pPr>
-      <w:r>
-        <w:rPr>
-          <w:color w:val="FF0000"/>
-        </w:rPr>
-        <w:t>Home page:</w:t>
-      </w:r>
-    </w:p>
-    <w:p>
-      <w:pPr>
-        <w:spacing w:after="0"/>
-        <w:rPr>
-          <w:color w:val="FF0000"/>
-        </w:rPr>
-      </w:pPr>
-      <w:r>
-        <w:rPr>
-          <w:color w:val="FF0000"/>
-        </w:rPr>
-        <w:tab/>
-        <w:t xml:space="preserve">Contains a search bar to enter </w:t>
-      </w:r>
-      <w:proofErr w:type="gramStart"/>
-      <w:r>
-        <w:rPr>
-          <w:color w:val="FF0000"/>
-        </w:rPr>
-        <w:t>suburb</w:t>
-      </w:r>
-      <w:proofErr w:type="gramEnd"/>
-      <w:r>
-        <w:rPr>
-          <w:color w:val="FF0000"/>
-        </w:rPr>
-        <w:t xml:space="preserve"> </w:t>
-      </w:r>
-    </w:p>
-    <w:p>
-      <w:pPr>
-        <w:spacing w:after="0"/>
-        <w:rPr>
-          <w:color w:val="FF0000"/>
-        </w:rPr>
-      </w:pPr>
-      <w:r>
-        <w:rPr>
-          <w:color w:val="FF0000"/>
-        </w:rPr>
-        <w:tab/>
-        <w:t xml:space="preserve">Contains date bar to select date </w:t>
-      </w:r>
-      <w:proofErr w:type="gramStart"/>
-      <w:r>
-        <w:rPr>
-          <w:color w:val="FF0000"/>
-        </w:rPr>
-        <w:t>period</w:t>
-      </w:r>
-      <w:proofErr w:type="gramEnd"/>
-      <w:r>
-        <w:rPr>
-          <w:color w:val="FF0000"/>
-        </w:rPr>
-        <w:t xml:space="preserve"> </w:t>
-      </w:r>
-    </w:p>
-    <w:p>
-      <w:pPr>
-        <w:spacing w:after="0"/>
-        <w:rPr>
-          <w:color w:val="FF0000"/>
-        </w:rPr>
-      </w:pPr>
-      <w:r>
-        <w:rPr>
-          <w:color w:val="FF0000"/>
-        </w:rPr>
-        <w:tab/>
-        <w:t xml:space="preserve">Once both are entered, click SEARCH </w:t>
-      </w:r>
-      <w:proofErr w:type="gramStart"/>
-      <w:r>
-        <w:rPr>
-          <w:color w:val="FF0000"/>
-        </w:rPr>
-        <w:t>button</w:t>
-      </w:r>
-      <w:proofErr w:type="gramEnd"/>
-    </w:p>
-    <w:p>
-      <w:pPr>
-        <w:spacing w:after="0"/>
-        <w:rPr>
-          <w:color w:val="FF0000"/>
-        </w:rPr>
-      </w:pPr>
-      <w:r>
-        <w:rPr>
-          <w:color w:val="FF0000"/>
-        </w:rPr>
-        <w:tab/>
-        <w:t>ONCE ABOVE IS SELECTED:</w:t>
-      </w:r>
-    </w:p>
-    <w:p>
-      <w:pPr>
-        <w:pStyle w:val="ListParagraph"/>
-        <w:numPr>
-          <w:ilvl w:val="0"/>
-          <w:numId w:val="7"/>
-        </w:numPr>
-        <w:spacing w:after="0"/>
-        <w:rPr>
-          <w:color w:val="FF0000"/>
-        </w:rPr>
-      </w:pPr>
-      <w:r>
-        <w:rPr>
-          <w:color w:val="FF0000"/>
-        </w:rPr>
-        <w:t>U</w:t>
-      </w:r>
-      <w:r>
-        <w:rPr>
-          <w:color w:val="FF0000"/>
-        </w:rPr>
-        <w:t xml:space="preserve">sers are presented with a list of Airbnb listings in the chosen suburb and </w:t>
-      </w:r>
-      <w:proofErr w:type="gramStart"/>
-      <w:r>
-        <w:rPr>
-          <w:color w:val="FF0000"/>
-        </w:rPr>
-        <w:t>time period</w:t>
-      </w:r>
-      <w:proofErr w:type="gramEnd"/>
-      <w:r>
-        <w:rPr>
-          <w:color w:val="FF0000"/>
-        </w:rPr>
-        <w:t>.</w:t>
-      </w:r>
-    </w:p>
-    <w:p>
-      <w:pPr>
-        <w:pStyle w:val="ListParagraph"/>
-        <w:numPr>
-          <w:ilvl w:val="0"/>
-          <w:numId w:val="7"/>
-        </w:numPr>
-        <w:spacing w:after="0"/>
-        <w:rPr>
-          <w:color w:val="FF0000"/>
-        </w:rPr>
-      </w:pPr>
-      <w:r>
-        <w:rPr>
-          <w:color w:val="FF0000"/>
-        </w:rPr>
-        <w:t>Each listing is displayed containing only basic info:</w:t>
-      </w:r>
-    </w:p>
-    <w:p>
-      <w:pPr>
-        <w:pStyle w:val="ListParagraph"/>
-        <w:numPr>
-          <w:ilvl w:val="1"/>
-          <w:numId w:val="7"/>
-        </w:numPr>
-        <w:spacing w:after="0"/>
-        <w:rPr>
-          <w:color w:val="FF0000"/>
-        </w:rPr>
-      </w:pPr>
-      <w:r>
-        <w:rPr>
-          <w:color w:val="FF0000"/>
-        </w:rPr>
-        <w:t xml:space="preserve">Name </w:t>
-      </w:r>
-    </w:p>
-    <w:p>
-      <w:pPr>
-        <w:pStyle w:val="ListParagraph"/>
-        <w:numPr>
-          <w:ilvl w:val="1"/>
-          <w:numId w:val="7"/>
-        </w:numPr>
-        <w:spacing w:after="0"/>
-        <w:rPr>
-          <w:color w:val="FF0000"/>
-        </w:rPr>
-      </w:pPr>
-      <w:r>
-        <w:rPr>
-          <w:color w:val="FF0000"/>
-        </w:rPr>
-        <w:t xml:space="preserve">Bedroom no. </w:t>
-      </w:r>
-    </w:p>
-    <w:p>
-      <w:pPr>
-        <w:pStyle w:val="ListParagraph"/>
-        <w:numPr>
-          <w:ilvl w:val="1"/>
-          <w:numId w:val="7"/>
-        </w:numPr>
-        <w:spacing w:after="0"/>
-        <w:rPr>
-          <w:color w:val="FF0000"/>
-        </w:rPr>
-      </w:pPr>
-      <w:r>
-        <w:rPr>
-          <w:color w:val="FF0000"/>
-        </w:rPr>
-        <w:t xml:space="preserve">Bathroom no. </w:t>
-      </w:r>
-    </w:p>
-    <w:p>
-      <w:pPr>
-        <w:pStyle w:val="ListParagraph"/>
-        <w:numPr>
-          <w:ilvl w:val="1"/>
-          <w:numId w:val="7"/>
-        </w:numPr>
-        <w:spacing w:after="0"/>
-        <w:rPr>
-          <w:color w:val="FF0000"/>
-        </w:rPr>
-      </w:pPr>
-      <w:r>
-        <w:rPr>
-          <w:color w:val="FF0000"/>
-        </w:rPr>
-        <w:t xml:space="preserve">No. of occupants </w:t>
-      </w:r>
-    </w:p>
-    <w:p>
-      <w:pPr>
-        <w:pStyle w:val="ListParagraph"/>
-        <w:numPr>
-          <w:ilvl w:val="1"/>
-          <w:numId w:val="7"/>
-        </w:numPr>
-        <w:spacing w:after="0"/>
-        <w:rPr>
-          <w:color w:val="FF0000"/>
-        </w:rPr>
-      </w:pPr>
-      <w:r>
-        <w:rPr>
-          <w:color w:val="FF0000"/>
-        </w:rPr>
-        <w:t xml:space="preserve">Rating </w:t>
-      </w:r>
-    </w:p>
-    <w:p>
-      <w:pPr>
-        <w:pStyle w:val="ListParagraph"/>
-        <w:numPr>
-          <w:ilvl w:val="1"/>
-          <w:numId w:val="7"/>
-        </w:numPr>
-        <w:spacing w:after="0"/>
-        <w:rPr>
-          <w:color w:val="FF0000"/>
-        </w:rPr>
-      </w:pPr>
-      <w:r>
-        <w:rPr>
-          <w:color w:val="FF0000"/>
-        </w:rPr>
-        <w:t>Price</w:t>
-      </w:r>
-    </w:p>
-    <w:p>
-      <w:pPr>
-        <w:pStyle w:val="ListParagraph"/>
-        <w:numPr>
-          <w:ilvl w:val="1"/>
-          <w:numId w:val="7"/>
-        </w:numPr>
-        <w:spacing w:after="0"/>
-        <w:rPr>
-          <w:color w:val="FF0000"/>
-        </w:rPr>
-      </w:pPr>
-      <w:r>
-        <w:rPr>
-          <w:color w:val="FF0000"/>
-        </w:rPr>
-        <w:t>Type (</w:t>
-      </w:r>
-      <w:proofErr w:type="spellStart"/>
-      <w:r>
-        <w:rPr>
-          <w:color w:val="FF0000"/>
-        </w:rPr>
-        <w:t>ie</w:t>
-      </w:r>
-      <w:proofErr w:type="spellEnd"/>
-      <w:r>
-        <w:rPr>
-          <w:color w:val="FF0000"/>
-        </w:rPr>
-        <w:t>. apartment, house, etc.)</w:t>
-      </w:r>
-    </w:p>
-    <w:p>
-      <w:pPr>
-        <w:pStyle w:val="ListParagraph"/>
-        <w:numPr>
-          <w:ilvl w:val="1"/>
-          <w:numId w:val="7"/>
-        </w:numPr>
-        <w:spacing w:after="0"/>
-        <w:rPr>
-          <w:color w:val="FF0000"/>
-        </w:rPr>
-      </w:pPr>
-      <w:proofErr w:type="spellStart"/>
-      <w:r>
-        <w:rPr>
-          <w:color w:val="FF0000"/>
-        </w:rPr>
-        <w:t>Superhost</w:t>
-      </w:r>
-      <w:proofErr w:type="spellEnd"/>
-      <w:r>
-        <w:rPr>
-          <w:color w:val="FF0000"/>
-        </w:rPr>
-        <w:t xml:space="preserve"> status</w:t>
-      </w:r>
-    </w:p>
-    <w:p>
-      <w:pPr>
-        <w:pStyle w:val="ListParagraph"/>
-        <w:spacing w:after="0"/>
-        <w:ind w:left="2520"/>
-        <w:rPr>
-          <w:color w:val="FF0000"/>
-        </w:rPr>
-      </w:pPr>
-      <w:r>
-        <w:rPr>
-          <w:color w:val="FF0000"/>
-        </w:rPr>
-        <w:t>ANYMORE????</w:t>
-      </w:r>
-    </w:p>
-    <w:p>
-      <w:pPr>
-        <w:pStyle w:val="ListParagraph"/>
-        <w:spacing w:after="0"/>
-        <w:ind w:left="2520"/>
-        <w:rPr>
-          <w:color w:val="FF0000"/>
-        </w:rPr>
-      </w:pPr>
-      <w:r>
-        <w:rPr>
-          <w:color w:val="FF0000"/>
-        </w:rPr>
-        <w:t xml:space="preserve">If the user wants to see all the info about the Airbnb, they click on a “View More” button next to the listing – could potentially link to </w:t>
-      </w:r>
-      <w:proofErr w:type="spellStart"/>
-      <w:r>
-        <w:rPr>
-          <w:color w:val="FF0000"/>
-        </w:rPr>
-        <w:t>url</w:t>
-      </w:r>
-      <w:proofErr w:type="spellEnd"/>
-      <w:r>
-        <w:rPr>
-          <w:color w:val="FF0000"/>
-        </w:rPr>
-        <w:t>????</w:t>
-      </w:r>
-    </w:p>
-    <w:p>
-      <w:pPr>
-        <w:pStyle w:val="ListParagraph"/>
-        <w:numPr>
-          <w:ilvl w:val="0"/>
-          <w:numId w:val="7"/>
-        </w:numPr>
-        <w:rPr>
-          <w:color w:val="FF0000"/>
-        </w:rPr>
-      </w:pPr>
-      <w:r>
-        <w:rPr>
-          <w:color w:val="FF0000"/>
-        </w:rPr>
-        <w:t>On the side of the search results, there are filtering options that allow users to narrow down the results based on certain criteria:</w:t>
-      </w:r>
-    </w:p>
-    <w:p>
-      <w:pPr>
-        <w:pStyle w:val="ListParagraph"/>
-        <w:numPr>
-          <w:ilvl w:val="1"/>
-          <w:numId w:val="7"/>
-        </w:numPr>
-        <w:rPr>
-          <w:color w:val="FF0000"/>
-        </w:rPr>
-      </w:pPr>
-      <w:r>
-        <w:rPr>
-          <w:color w:val="FF0000"/>
-        </w:rPr>
-        <w:t>Price Range: Users can set a minimum and maximum price to filter listings.</w:t>
-      </w:r>
-    </w:p>
-    <w:p>
-      <w:pPr>
-        <w:pStyle w:val="ListParagraph"/>
-        <w:numPr>
-          <w:ilvl w:val="1"/>
-          <w:numId w:val="7"/>
-        </w:numPr>
-        <w:rPr>
-          <w:color w:val="FF0000"/>
-        </w:rPr>
-      </w:pPr>
-      <w:r>
-        <w:rPr>
-          <w:color w:val="FF0000"/>
-        </w:rPr>
-        <w:t>Rating: Users can select a minimum rating to filter out lower-rated properties.</w:t>
-      </w:r>
-    </w:p>
-    <w:p>
-      <w:pPr>
-        <w:pStyle w:val="ListParagraph"/>
-        <w:numPr>
-          <w:ilvl w:val="1"/>
-          <w:numId w:val="7"/>
-        </w:numPr>
-        <w:spacing w:after="0"/>
-        <w:rPr>
-          <w:color w:val="FF0000"/>
-        </w:rPr>
-      </w:pPr>
-      <w:r>
-        <w:rPr>
-          <w:color w:val="FF0000"/>
-        </w:rPr>
-        <w:t>Property Type: Users can select specific types of accommodations to display (e.g., apartments only).</w:t>
-      </w:r>
-    </w:p>
-    <w:p>
-      <w:pPr>
-        <w:pStyle w:val="ListParagraph"/>
-        <w:numPr>
-          <w:ilvl w:val="1"/>
-          <w:numId w:val="7"/>
-        </w:numPr>
-        <w:spacing w:after="0"/>
-        <w:rPr>
-          <w:color w:val="FF0000"/>
-        </w:rPr>
-      </w:pPr>
-      <w:r>
-        <w:rPr>
-          <w:color w:val="FF0000"/>
-        </w:rPr>
-        <w:t xml:space="preserve">Etc. </w:t>
-      </w:r>
-    </w:p>
-    <w:p>
-      <w:pPr>
-        <w:spacing w:after="0"/>
-        <w:ind w:firstLine="720"/>
-        <w:rPr>
-          <w:color w:val="FF0000"/>
-        </w:rPr>
-      </w:pPr>
-    </w:p>
-    <w:p>
-      <w:pPr>
-        <w:spacing w:after="0"/>
-        <w:ind w:firstLine="720"/>
-        <w:rPr>
-          <w:color w:val="FF0000"/>
-        </w:rPr>
-      </w:pPr>
-    </w:p>
-    <w:p>
-      <w:pPr>
-        <w:spacing w:after="0"/>
-        <w:ind w:left="720" w:firstLine="720"/>
-        <w:rPr>
-          <w:color w:val="FF0000"/>
-        </w:rPr>
-      </w:pPr>
-      <w:r>
-        <w:rPr>
-          <w:color w:val="FF0000"/>
-        </w:rPr>
-        <w:t>Sorting Options:</w:t>
-      </w:r>
-    </w:p>
-    <w:p>
-      <w:pPr>
-        <w:spacing w:after="0"/>
-        <w:ind w:left="1440"/>
-        <w:rPr>
-          <w:color w:val="FF0000"/>
-        </w:rPr>
-      </w:pPr>
-      <w:r>
-        <w:rPr>
-          <w:color w:val="FF0000"/>
-        </w:rPr>
-        <w:t>Users can choose how to sort the search results using dropdown menus. Sorting options might include:</w:t>
-      </w:r>
-    </w:p>
-    <w:p>
-      <w:pPr>
-        <w:spacing w:after="0"/>
-        <w:ind w:left="1440" w:firstLine="720"/>
-        <w:rPr>
-          <w:color w:val="FF0000"/>
-        </w:rPr>
-      </w:pPr>
-      <w:r>
-        <w:rPr>
-          <w:color w:val="FF0000"/>
-        </w:rPr>
-        <w:t>Price: Ascending or descending order.</w:t>
-      </w:r>
-    </w:p>
-    <w:p>
-      <w:pPr>
-        <w:spacing w:after="0"/>
-        <w:ind w:left="1440" w:firstLine="720"/>
-        <w:rPr>
-          <w:color w:val="FF0000"/>
-        </w:rPr>
-      </w:pPr>
-      <w:r>
-        <w:rPr>
-          <w:color w:val="FF0000"/>
-        </w:rPr>
-        <w:t>Rating: Highest to lowest or vice versa.</w:t>
-      </w:r>
-    </w:p>
-    <w:p>
-      <w:pPr>
-        <w:pStyle w:val="ListParagraph"/>
-        <w:numPr>
-          <w:ilvl w:val="0"/>
-          <w:numId w:val="7"/>
-        </w:numPr>
-        <w:spacing w:after="0"/>
-        <w:rPr>
-          <w:color w:val="FF0000"/>
-        </w:rPr>
-      </w:pPr>
-      <w:r>
-        <w:rPr>
-          <w:color w:val="FF0000"/>
-        </w:rPr>
-        <w:t xml:space="preserve">Bottom </w:t>
-      </w:r>
-      <w:proofErr w:type="gramStart"/>
-      <w:r>
-        <w:rPr>
-          <w:color w:val="FF0000"/>
-        </w:rPr>
-        <w:t>right hand</w:t>
-      </w:r>
-      <w:proofErr w:type="gramEnd"/>
-      <w:r>
-        <w:rPr>
-          <w:color w:val="FF0000"/>
-        </w:rPr>
-        <w:t xml:space="preserve"> corner contains static text on how many listings there is that fit the current filters. </w:t>
-      </w:r>
-    </w:p>
-    <w:p>
-      <w:pPr>
-        <w:pStyle w:val="ListParagraph"/>
-        <w:numPr>
-          <w:ilvl w:val="0"/>
-          <w:numId w:val="7"/>
-        </w:numPr>
-        <w:spacing w:after="0"/>
-        <w:rPr>
-          <w:color w:val="FF0000"/>
-        </w:rPr>
-      </w:pPr>
-      <w:r>
-        <w:rPr>
-          <w:color w:val="FF0000"/>
-        </w:rPr>
-        <w:t xml:space="preserve">Button for price distribution chart on side </w:t>
-      </w:r>
-      <w:r>
-        <w:rPr>
-          <w:color w:val="FF0000"/>
-        </w:rPr>
-        <w:t xml:space="preserve">of data listings. </w:t>
+        <w:t>A-Z or Z-A</w:t>
+      </w:r>
+    </w:p>
+    <w:p>
+      <w:pPr>
+        <w:pStyle w:val="ListParagraph"/>
+        <w:numPr>
+          <w:ilvl w:val="0"/>
+          <w:numId w:val="13"/>
+        </w:numPr>
+        <w:spacing w:after="0"/>
+        <w:ind w:left="1494"/>
+      </w:pPr>
+      <w:r>
+        <w:t>Type: A-Z or Z-A</w:t>
+      </w:r>
+    </w:p>
+    <w:p>
+      <w:pPr>
+        <w:pStyle w:val="ListParagraph"/>
+        <w:numPr>
+          <w:ilvl w:val="0"/>
+          <w:numId w:val="13"/>
+        </w:numPr>
+        <w:spacing w:after="0"/>
+        <w:ind w:left="1494"/>
+      </w:pPr>
+      <w:r>
+        <w:t>Bedrooms: Smallest to Largest or Largest to Smallest</w:t>
+      </w:r>
+    </w:p>
+    <w:p>
+      <w:pPr>
+        <w:pStyle w:val="ListParagraph"/>
+        <w:numPr>
+          <w:ilvl w:val="0"/>
+          <w:numId w:val="13"/>
+        </w:numPr>
+        <w:spacing w:after="0"/>
+        <w:ind w:left="1494"/>
+      </w:pPr>
+      <w:r>
+        <w:lastRenderedPageBreak/>
+        <w:t>Bathrooms: Smallest to Largest or Largest to Smallest</w:t>
+      </w:r>
+    </w:p>
+    <w:p>
+      <w:pPr>
+        <w:pStyle w:val="ListParagraph"/>
+        <w:numPr>
+          <w:ilvl w:val="0"/>
+          <w:numId w:val="13"/>
+        </w:numPr>
+        <w:spacing w:after="0"/>
+        <w:ind w:left="1494"/>
+      </w:pPr>
+      <w:r>
+        <w:t>Occupants: Smallest to Largest or Largest to Smallest</w:t>
+      </w:r>
+    </w:p>
+    <w:p>
+      <w:pPr>
+        <w:pStyle w:val="ListParagraph"/>
+        <w:numPr>
+          <w:ilvl w:val="0"/>
+          <w:numId w:val="13"/>
+        </w:numPr>
+        <w:spacing w:after="0"/>
+        <w:ind w:left="1494"/>
+      </w:pPr>
+      <w:r>
+        <w:t>Rating: Smallest to Largest or Largest to Smallest</w:t>
+      </w:r>
+    </w:p>
+    <w:p>
+      <w:pPr>
+        <w:pStyle w:val="ListParagraph"/>
+        <w:numPr>
+          <w:ilvl w:val="0"/>
+          <w:numId w:val="13"/>
+        </w:numPr>
+        <w:spacing w:after="0"/>
+        <w:ind w:left="1494"/>
+      </w:pPr>
+      <w:r>
+        <w:t>Price: Smallest to Largest or Largest to Smallest</w:t>
+      </w:r>
+    </w:p>
+    <w:p>
+      <w:pPr>
+        <w:spacing w:after="0"/>
+      </w:pPr>
+    </w:p>
+    <w:p>
+      <w:pPr>
+        <w:spacing w:after="0"/>
+        <w:rPr>
+          <w:b/>
+          <w:bCs/>
+        </w:rPr>
+      </w:pPr>
+      <w:r>
+        <w:rPr>
+          <w:b/>
+          <w:bCs/>
+        </w:rPr>
+        <w:t>Results Overview:</w:t>
+      </w:r>
+    </w:p>
+    <w:p>
+      <w:pPr>
+        <w:spacing w:after="0"/>
+        <w:ind w:left="720"/>
+      </w:pPr>
+      <w:r>
+        <w:t>An information snippet at the bottom right corner provides the count of listings that match the current filters.</w:t>
+      </w:r>
+    </w:p>
+    <w:p>
+      <w:pPr>
+        <w:spacing w:after="0"/>
+      </w:pPr>
+    </w:p>
+    <w:p>
+      <w:pPr>
+        <w:spacing w:after="0"/>
+        <w:rPr>
+          <w:b/>
+          <w:bCs/>
+        </w:rPr>
+      </w:pPr>
+      <w:r>
+        <w:rPr>
+          <w:b/>
+          <w:bCs/>
+        </w:rPr>
+        <w:t>Open new window buttons (orange boxes on wireframes):</w:t>
       </w:r>
     </w:p>
     <w:p>
@@ -2657,48 +2490,10 @@
           <w:numId w:val="9"/>
         </w:numPr>
         <w:spacing w:after="0"/>
-        <w:rPr>
-          <w:color w:val="FF0000"/>
-        </w:rPr>
-      </w:pPr>
-      <w:r>
-        <w:rPr>
-          <w:color w:val="FF0000"/>
-        </w:rPr>
-        <w:t xml:space="preserve">Opens new </w:t>
-      </w:r>
-      <w:proofErr w:type="gramStart"/>
-      <w:r>
-        <w:rPr>
-          <w:color w:val="FF0000"/>
-        </w:rPr>
-        <w:t>window</w:t>
-      </w:r>
-      <w:proofErr w:type="gramEnd"/>
-      <w:r>
-        <w:rPr>
-          <w:color w:val="FF0000"/>
-        </w:rPr>
-        <w:t xml:space="preserve"> </w:t>
-      </w:r>
-    </w:p>
-    <w:p>
-      <w:pPr>
-        <w:pStyle w:val="ListParagraph"/>
-        <w:numPr>
-          <w:ilvl w:val="0"/>
-          <w:numId w:val="7"/>
-        </w:numPr>
-        <w:spacing w:after="0"/>
-        <w:rPr>
-          <w:color w:val="FF0000"/>
-        </w:rPr>
-      </w:pPr>
-      <w:r>
-        <w:rPr>
-          <w:color w:val="FF0000"/>
-        </w:rPr>
-        <w:t>Button for keyword search</w:t>
+        <w:ind w:left="740"/>
+      </w:pPr>
+      <w:r>
+        <w:t>Price Distribution Chart</w:t>
       </w:r>
     </w:p>
     <w:p>
@@ -2709,34 +2504,10 @@
           <w:numId w:val="9"/>
         </w:numPr>
         <w:spacing w:after="0"/>
-        <w:rPr>
-          <w:color w:val="FF0000"/>
-        </w:rPr>
-      </w:pPr>
-      <w:r>
-        <w:rPr>
-          <w:color w:val="FF0000"/>
-        </w:rPr>
-        <w:t xml:space="preserve">Opens new window where user searches for keywords and all data in previously selected suburb and time range are displayed – once again only containing important info. </w:t>
-      </w:r>
-    </w:p>
-    <w:p>
-      <w:pPr>
-        <w:pStyle w:val="ListParagraph"/>
-        <w:numPr>
-          <w:ilvl w:val="0"/>
-          <w:numId w:val="7"/>
-        </w:numPr>
-        <w:spacing w:after="0"/>
-        <w:rPr>
-          <w:color w:val="FF0000"/>
-        </w:rPr>
-      </w:pPr>
-      <w:r>
-        <w:rPr>
-          <w:color w:val="FF0000"/>
-        </w:rPr>
-        <w:t xml:space="preserve">Customer reviews button </w:t>
+        <w:ind w:left="740"/>
+      </w:pPr>
+      <w:r>
+        <w:t>Keyword Search</w:t>
       </w:r>
     </w:p>
     <w:p>
@@ -2747,29 +2518,142 @@
           <w:numId w:val="9"/>
         </w:numPr>
         <w:spacing w:after="0"/>
-        <w:rPr>
-          <w:color w:val="FF0000"/>
-        </w:rPr>
-      </w:pPr>
-      <w:r>
-        <w:rPr>
-          <w:color w:val="FF0000"/>
-        </w:rPr>
-        <w:t>Opens new window where user can search for a word or click on a “cleanliness” button which displays all listings in their chosen suburb and time frame that contain reviews about cleanliness:</w:t>
-      </w:r>
-    </w:p>
-    <w:p>
-      <w:pPr>
-        <w:pStyle w:val="ListParagraph"/>
-        <w:numPr>
-          <w:ilvl w:val="1"/>
+        <w:ind w:left="740"/>
+      </w:pPr>
+      <w:r>
+        <w:t>Suburb Insights</w:t>
+      </w:r>
+    </w:p>
+    <w:p>
+      <w:pPr>
+        <w:spacing w:after="0"/>
+        <w:rPr>
+          <w:b/>
+          <w:bCs/>
+          <w:sz w:val="28"/>
+          <w:szCs w:val="28"/>
+        </w:rPr>
+      </w:pPr>
+    </w:p>
+    <w:p>
+      <w:pPr>
+        <w:spacing w:after="0"/>
+        <w:rPr>
+          <w:b/>
+          <w:bCs/>
+          <w:sz w:val="28"/>
+          <w:szCs w:val="28"/>
+        </w:rPr>
+      </w:pPr>
+      <w:r>
+        <w:rPr>
+          <w:b/>
+          <w:bCs/>
+          <w:sz w:val="28"/>
+          <w:szCs w:val="28"/>
+        </w:rPr>
+        <w:t>Price Distribution Chart</w:t>
+      </w:r>
+      <w:r>
+        <w:rPr>
+          <w:b/>
+          <w:bCs/>
+          <w:sz w:val="28"/>
+          <w:szCs w:val="28"/>
+        </w:rPr>
+        <w:t>:</w:t>
+      </w:r>
+    </w:p>
+    <w:p>
+      <w:pPr>
+        <w:pStyle w:val="ListParagraph"/>
+        <w:numPr>
+          <w:ilvl w:val="0"/>
           <w:numId w:val="9"/>
         </w:numPr>
         <w:spacing w:after="0"/>
-        <w:rPr>
-          <w:color w:val="FF0000"/>
-        </w:rPr>
+        <w:ind w:left="740"/>
+      </w:pPr>
+      <w:r>
+        <w:t>Displays a visual diagram of the price range for all previously selected filters by user (suburb, date range, min rating, property type and room type)</w:t>
+      </w:r>
+    </w:p>
+    <w:p>
+      <w:pPr>
+        <w:spacing w:after="0"/>
+      </w:pPr>
+    </w:p>
+    <w:p>
+      <w:pPr>
+        <w:spacing w:after="0"/>
+        <w:rPr>
+          <w:b/>
+          <w:bCs/>
+          <w:sz w:val="28"/>
+          <w:szCs w:val="28"/>
+        </w:rPr>
+      </w:pPr>
+      <w:r>
+        <w:rPr>
+          <w:b/>
+          <w:bCs/>
+          <w:sz w:val="28"/>
+          <w:szCs w:val="28"/>
+        </w:rPr>
+        <w:t>Keyword Search:</w:t>
+      </w:r>
+    </w:p>
+    <w:p>
+      <w:pPr>
+        <w:pStyle w:val="ListParagraph"/>
+        <w:numPr>
+          <w:ilvl w:val="0"/>
+          <w:numId w:val="9"/>
+        </w:numPr>
+        <w:spacing w:after="0"/>
+        <w:ind w:left="740"/>
+      </w:pPr>
+      <w:r>
+        <w:t>Users can search for specific terms or select predefined keywords (e.g., cleanliness, pool, parking, wi-fi, air conditioning, etc.).</w:t>
+      </w:r>
+    </w:p>
+    <w:p>
+      <w:pPr>
+        <w:pStyle w:val="ListParagraph"/>
+        <w:numPr>
+          <w:ilvl w:val="0"/>
+          <w:numId w:val="9"/>
+        </w:numPr>
+        <w:spacing w:after="0"/>
+        <w:ind w:left="740"/>
+      </w:pPr>
+      <w:r>
+        <w:t>Once selected, user clicks “Go” button which displays data filtered by their keyword choice.</w:t>
+      </w:r>
+    </w:p>
+    <w:p>
+      <w:pPr>
+        <w:spacing w:after="0"/>
+      </w:pPr>
+      <w:r>
+        <w:t xml:space="preserve">When the user clicks on the </w:t>
+      </w:r>
+      <w:r>
+        <w:rPr>
+          <w:b/>
+          <w:bCs/>
+        </w:rPr>
+        <w:t>“cleanliness”</w:t>
+      </w:r>
+      <w:r>
+        <w:t xml:space="preserve"> checkbox, the dataset will display all listings that contain the following words: </w:t>
+      </w:r>
+    </w:p>
+    <w:p>
+      <w:pPr>
+        <w:spacing w:after="0"/>
         <w:sectPr>
+          <w:type w:val="continuous"/>
           <w:pgSz w:w="11906" w:h="16838"/>
           <w:pgMar w:top="1440" w:right="1440" w:bottom="1440" w:left="1440" w:header="708" w:footer="708" w:gutter="0"/>
           <w:cols w:space="708"/>
@@ -2781,19 +2665,12 @@
       <w:pPr>
         <w:pStyle w:val="ListParagraph"/>
         <w:numPr>
-          <w:ilvl w:val="1"/>
-          <w:numId w:val="9"/>
-        </w:numPr>
-        <w:spacing w:after="0"/>
-        <w:ind w:left="3081"/>
-        <w:rPr>
-          <w:color w:val="FF0000"/>
-        </w:rPr>
-      </w:pPr>
-      <w:r>
-        <w:rPr>
-          <w:color w:val="FF0000"/>
-        </w:rPr>
+          <w:ilvl w:val="0"/>
+          <w:numId w:val="13"/>
+        </w:numPr>
+        <w:spacing w:after="0"/>
+      </w:pPr>
+      <w:r>
         <w:t>Clean</w:t>
       </w:r>
     </w:p>
@@ -2801,19 +2678,12 @@
       <w:pPr>
         <w:pStyle w:val="ListParagraph"/>
         <w:numPr>
-          <w:ilvl w:val="1"/>
-          <w:numId w:val="9"/>
-        </w:numPr>
-        <w:spacing w:after="0"/>
-        <w:ind w:left="3081"/>
-        <w:rPr>
-          <w:color w:val="FF0000"/>
-        </w:rPr>
-      </w:pPr>
-      <w:r>
-        <w:rPr>
-          <w:color w:val="FF0000"/>
-        </w:rPr>
+          <w:ilvl w:val="0"/>
+          <w:numId w:val="13"/>
+        </w:numPr>
+        <w:spacing w:after="0"/>
+      </w:pPr>
+      <w:r>
         <w:t>Cleanliness</w:t>
       </w:r>
     </w:p>
@@ -2821,19 +2691,12 @@
       <w:pPr>
         <w:pStyle w:val="ListParagraph"/>
         <w:numPr>
-          <w:ilvl w:val="1"/>
-          <w:numId w:val="9"/>
-        </w:numPr>
-        <w:spacing w:after="0"/>
-        <w:ind w:left="3081"/>
-        <w:rPr>
-          <w:color w:val="FF0000"/>
-        </w:rPr>
-      </w:pPr>
-      <w:r>
-        <w:rPr>
-          <w:color w:val="FF0000"/>
-        </w:rPr>
+          <w:ilvl w:val="0"/>
+          <w:numId w:val="13"/>
+        </w:numPr>
+        <w:spacing w:after="0"/>
+      </w:pPr>
+      <w:r>
         <w:t>Hygiene</w:t>
       </w:r>
     </w:p>
@@ -2841,19 +2704,12 @@
       <w:pPr>
         <w:pStyle w:val="ListParagraph"/>
         <w:numPr>
-          <w:ilvl w:val="1"/>
-          <w:numId w:val="9"/>
-        </w:numPr>
-        <w:spacing w:after="0"/>
-        <w:ind w:left="3081"/>
-        <w:rPr>
-          <w:color w:val="FF0000"/>
-        </w:rPr>
-      </w:pPr>
-      <w:r>
-        <w:rPr>
-          <w:color w:val="FF0000"/>
-        </w:rPr>
+          <w:ilvl w:val="0"/>
+          <w:numId w:val="13"/>
+        </w:numPr>
+        <w:spacing w:after="0"/>
+      </w:pPr>
+      <w:r>
         <w:t>Tidy</w:t>
       </w:r>
     </w:p>
@@ -2861,19 +2717,12 @@
       <w:pPr>
         <w:pStyle w:val="ListParagraph"/>
         <w:numPr>
-          <w:ilvl w:val="1"/>
-          <w:numId w:val="9"/>
-        </w:numPr>
-        <w:spacing w:after="0"/>
-        <w:ind w:left="3081"/>
-        <w:rPr>
-          <w:color w:val="FF0000"/>
-        </w:rPr>
-      </w:pPr>
-      <w:r>
-        <w:rPr>
-          <w:color w:val="FF0000"/>
-        </w:rPr>
+          <w:ilvl w:val="0"/>
+          <w:numId w:val="13"/>
+        </w:numPr>
+        <w:spacing w:after="0"/>
+      </w:pPr>
+      <w:r>
         <w:t>Tidiness</w:t>
       </w:r>
     </w:p>
@@ -2881,19 +2730,12 @@
       <w:pPr>
         <w:pStyle w:val="ListParagraph"/>
         <w:numPr>
-          <w:ilvl w:val="1"/>
-          <w:numId w:val="9"/>
-        </w:numPr>
-        <w:spacing w:after="0"/>
-        <w:ind w:left="3081"/>
-        <w:rPr>
-          <w:color w:val="FF0000"/>
-        </w:rPr>
-      </w:pPr>
-      <w:r>
-        <w:rPr>
-          <w:color w:val="FF0000"/>
-        </w:rPr>
+          <w:ilvl w:val="0"/>
+          <w:numId w:val="13"/>
+        </w:numPr>
+        <w:spacing w:after="0"/>
+      </w:pPr>
+      <w:r>
         <w:t>Sanitary</w:t>
       </w:r>
     </w:p>
@@ -2901,19 +2743,12 @@
       <w:pPr>
         <w:pStyle w:val="ListParagraph"/>
         <w:numPr>
-          <w:ilvl w:val="1"/>
-          <w:numId w:val="9"/>
-        </w:numPr>
-        <w:spacing w:after="0"/>
-        <w:ind w:left="3081"/>
-        <w:rPr>
-          <w:color w:val="FF0000"/>
-        </w:rPr>
-      </w:pPr>
-      <w:r>
-        <w:rPr>
-          <w:color w:val="FF0000"/>
-        </w:rPr>
+          <w:ilvl w:val="0"/>
+          <w:numId w:val="13"/>
+        </w:numPr>
+        <w:spacing w:after="0"/>
+      </w:pPr>
+      <w:r>
         <w:t>Neat</w:t>
       </w:r>
     </w:p>
@@ -2921,19 +2756,12 @@
       <w:pPr>
         <w:pStyle w:val="ListParagraph"/>
         <w:numPr>
-          <w:ilvl w:val="1"/>
-          <w:numId w:val="9"/>
-        </w:numPr>
-        <w:spacing w:after="0"/>
-        <w:ind w:left="3081"/>
-        <w:rPr>
-          <w:color w:val="FF0000"/>
-        </w:rPr>
-      </w:pPr>
-      <w:r>
-        <w:rPr>
-          <w:color w:val="FF0000"/>
-        </w:rPr>
+          <w:ilvl w:val="0"/>
+          <w:numId w:val="13"/>
+        </w:numPr>
+        <w:spacing w:after="0"/>
+      </w:pPr>
+      <w:r>
         <w:t>Spotless</w:t>
       </w:r>
     </w:p>
@@ -2941,19 +2769,12 @@
       <w:pPr>
         <w:pStyle w:val="ListParagraph"/>
         <w:numPr>
-          <w:ilvl w:val="1"/>
-          <w:numId w:val="9"/>
-        </w:numPr>
-        <w:spacing w:after="0"/>
-        <w:ind w:left="3081"/>
-        <w:rPr>
-          <w:color w:val="FF0000"/>
-        </w:rPr>
-      </w:pPr>
-      <w:r>
-        <w:rPr>
-          <w:color w:val="FF0000"/>
-        </w:rPr>
+          <w:ilvl w:val="0"/>
+          <w:numId w:val="13"/>
+        </w:numPr>
+        <w:spacing w:after="0"/>
+      </w:pPr>
+      <w:r>
         <w:t>Well-kept</w:t>
       </w:r>
     </w:p>
@@ -2961,19 +2782,12 @@
       <w:pPr>
         <w:pStyle w:val="ListParagraph"/>
         <w:numPr>
-          <w:ilvl w:val="1"/>
-          <w:numId w:val="9"/>
-        </w:numPr>
-        <w:spacing w:after="0"/>
-        <w:ind w:left="3081"/>
-        <w:rPr>
-          <w:color w:val="FF0000"/>
-        </w:rPr>
-      </w:pPr>
-      <w:r>
-        <w:rPr>
-          <w:color w:val="FF0000"/>
-        </w:rPr>
+          <w:ilvl w:val="0"/>
+          <w:numId w:val="13"/>
+        </w:numPr>
+        <w:spacing w:after="0"/>
+      </w:pPr>
+      <w:r>
         <w:t>Dust</w:t>
       </w:r>
     </w:p>
@@ -2981,19 +2795,12 @@
       <w:pPr>
         <w:pStyle w:val="ListParagraph"/>
         <w:numPr>
-          <w:ilvl w:val="1"/>
-          <w:numId w:val="9"/>
-        </w:numPr>
-        <w:spacing w:after="0"/>
-        <w:ind w:left="1494"/>
-        <w:rPr>
-          <w:color w:val="FF0000"/>
-        </w:rPr>
-      </w:pPr>
-      <w:r>
-        <w:rPr>
-          <w:color w:val="FF0000"/>
-        </w:rPr>
+          <w:ilvl w:val="0"/>
+          <w:numId w:val="13"/>
+        </w:numPr>
+        <w:spacing w:after="0"/>
+      </w:pPr>
+      <w:r>
         <w:t>Dirty</w:t>
       </w:r>
     </w:p>
@@ -3001,19 +2808,12 @@
       <w:pPr>
         <w:pStyle w:val="ListParagraph"/>
         <w:numPr>
-          <w:ilvl w:val="1"/>
-          <w:numId w:val="9"/>
-        </w:numPr>
-        <w:spacing w:after="0"/>
-        <w:ind w:left="1494"/>
-        <w:rPr>
-          <w:color w:val="FF0000"/>
-        </w:rPr>
-      </w:pPr>
-      <w:r>
-        <w:rPr>
-          <w:color w:val="FF0000"/>
-        </w:rPr>
+          <w:ilvl w:val="0"/>
+          <w:numId w:val="13"/>
+        </w:numPr>
+        <w:spacing w:after="0"/>
+      </w:pPr>
+      <w:r>
         <w:t>Cleaned</w:t>
       </w:r>
     </w:p>
@@ -3021,19 +2821,12 @@
       <w:pPr>
         <w:pStyle w:val="ListParagraph"/>
         <w:numPr>
-          <w:ilvl w:val="1"/>
-          <w:numId w:val="9"/>
-        </w:numPr>
-        <w:spacing w:after="0"/>
-        <w:ind w:left="1494"/>
-        <w:rPr>
-          <w:color w:val="FF0000"/>
-        </w:rPr>
-      </w:pPr>
-      <w:r>
-        <w:rPr>
-          <w:color w:val="FF0000"/>
-        </w:rPr>
+          <w:ilvl w:val="0"/>
+          <w:numId w:val="13"/>
+        </w:numPr>
+        <w:spacing w:after="0"/>
+      </w:pPr>
+      <w:r>
         <w:t>Unclean</w:t>
       </w:r>
     </w:p>
@@ -3041,19 +2834,12 @@
       <w:pPr>
         <w:pStyle w:val="ListParagraph"/>
         <w:numPr>
-          <w:ilvl w:val="1"/>
-          <w:numId w:val="9"/>
-        </w:numPr>
-        <w:spacing w:after="0"/>
-        <w:ind w:left="1494"/>
-        <w:rPr>
-          <w:color w:val="FF0000"/>
-        </w:rPr>
-      </w:pPr>
-      <w:r>
-        <w:rPr>
-          <w:color w:val="FF0000"/>
-        </w:rPr>
+          <w:ilvl w:val="0"/>
+          <w:numId w:val="13"/>
+        </w:numPr>
+        <w:spacing w:after="0"/>
+      </w:pPr>
+      <w:r>
         <w:t>Dusty</w:t>
       </w:r>
     </w:p>
@@ -3061,19 +2847,12 @@
       <w:pPr>
         <w:pStyle w:val="ListParagraph"/>
         <w:numPr>
-          <w:ilvl w:val="1"/>
-          <w:numId w:val="9"/>
-        </w:numPr>
-        <w:spacing w:after="0"/>
-        <w:ind w:left="1494"/>
-        <w:rPr>
-          <w:color w:val="FF0000"/>
-        </w:rPr>
-      </w:pPr>
-      <w:r>
-        <w:rPr>
-          <w:color w:val="FF0000"/>
-        </w:rPr>
+          <w:ilvl w:val="0"/>
+          <w:numId w:val="13"/>
+        </w:numPr>
+        <w:spacing w:after="0"/>
+      </w:pPr>
+      <w:r>
         <w:t>Unsanitary</w:t>
       </w:r>
     </w:p>
@@ -3081,19 +2860,12 @@
       <w:pPr>
         <w:pStyle w:val="ListParagraph"/>
         <w:numPr>
-          <w:ilvl w:val="1"/>
-          <w:numId w:val="9"/>
-        </w:numPr>
-        <w:spacing w:after="0"/>
-        <w:ind w:left="1494"/>
-        <w:rPr>
-          <w:color w:val="FF0000"/>
-        </w:rPr>
-      </w:pPr>
-      <w:r>
-        <w:rPr>
-          <w:color w:val="FF0000"/>
-        </w:rPr>
+          <w:ilvl w:val="0"/>
+          <w:numId w:val="13"/>
+        </w:numPr>
+        <w:spacing w:after="0"/>
+      </w:pPr>
+      <w:r>
         <w:t>Messy</w:t>
       </w:r>
     </w:p>
@@ -3101,19 +2873,12 @@
       <w:pPr>
         <w:pStyle w:val="ListParagraph"/>
         <w:numPr>
-          <w:ilvl w:val="1"/>
-          <w:numId w:val="9"/>
-        </w:numPr>
-        <w:spacing w:after="0"/>
-        <w:ind w:left="1494"/>
-        <w:rPr>
-          <w:color w:val="FF0000"/>
-        </w:rPr>
-      </w:pPr>
-      <w:r>
-        <w:rPr>
-          <w:color w:val="FF0000"/>
-        </w:rPr>
+          <w:ilvl w:val="0"/>
+          <w:numId w:val="13"/>
+        </w:numPr>
+        <w:spacing w:after="0"/>
+      </w:pPr>
+      <w:r>
         <w:t>Filthy</w:t>
       </w:r>
     </w:p>
@@ -3121,19 +2886,12 @@
       <w:pPr>
         <w:pStyle w:val="ListParagraph"/>
         <w:numPr>
-          <w:ilvl w:val="1"/>
-          <w:numId w:val="9"/>
-        </w:numPr>
-        <w:spacing w:after="0"/>
-        <w:ind w:left="1494"/>
-        <w:rPr>
-          <w:color w:val="FF0000"/>
-        </w:rPr>
-      </w:pPr>
-      <w:r>
-        <w:rPr>
-          <w:color w:val="FF0000"/>
-        </w:rPr>
+          <w:ilvl w:val="0"/>
+          <w:numId w:val="13"/>
+        </w:numPr>
+        <w:spacing w:after="0"/>
+      </w:pPr>
+      <w:r>
         <w:t xml:space="preserve">Disgusting </w:t>
       </w:r>
     </w:p>
@@ -3141,19 +2899,12 @@
       <w:pPr>
         <w:pStyle w:val="ListParagraph"/>
         <w:numPr>
-          <w:ilvl w:val="1"/>
-          <w:numId w:val="9"/>
-        </w:numPr>
-        <w:spacing w:after="0"/>
-        <w:ind w:left="1494"/>
-        <w:rPr>
-          <w:color w:val="FF0000"/>
-        </w:rPr>
-      </w:pPr>
-      <w:r>
-        <w:rPr>
-          <w:color w:val="FF0000"/>
-        </w:rPr>
+          <w:ilvl w:val="0"/>
+          <w:numId w:val="13"/>
+        </w:numPr>
+        <w:spacing w:after="0"/>
+      </w:pPr>
+      <w:r>
         <w:t>Shiny</w:t>
       </w:r>
     </w:p>
@@ -3161,38 +2912,27 @@
       <w:pPr>
         <w:pStyle w:val="ListParagraph"/>
         <w:numPr>
-          <w:ilvl w:val="1"/>
-          <w:numId w:val="9"/>
-        </w:numPr>
-        <w:spacing w:after="0"/>
-        <w:ind w:left="1494"/>
-        <w:rPr>
-          <w:color w:val="FF0000"/>
-        </w:rPr>
-      </w:pPr>
-      <w:r>
-        <w:rPr>
-          <w:color w:val="FF0000"/>
-        </w:rPr>
+          <w:ilvl w:val="0"/>
+          <w:numId w:val="13"/>
+        </w:numPr>
+        <w:spacing w:after="0"/>
+      </w:pPr>
+      <w:r>
         <w:t>New</w:t>
       </w:r>
     </w:p>
     <w:p>
       <w:pPr>
-        <w:pStyle w:val="ListParagraph"/>
-        <w:numPr>
-          <w:ilvl w:val="1"/>
-          <w:numId w:val="9"/>
-        </w:numPr>
-        <w:spacing w:after="0"/>
-        <w:rPr>
-          <w:color w:val="FF0000"/>
+        <w:spacing w:after="0"/>
+        <w:rPr>
+          <w:b/>
+          <w:bCs/>
         </w:rPr>
         <w:sectPr>
           <w:type w:val="continuous"/>
           <w:pgSz w:w="11906" w:h="16838"/>
           <w:pgMar w:top="1440" w:right="1440" w:bottom="1440" w:left="1440" w:header="708" w:footer="708" w:gutter="0"/>
-          <w:cols w:num="2" w:space="708"/>
+          <w:cols w:num="3" w:space="708"/>
           <w:docGrid w:linePitch="360"/>
         </w:sectPr>
       </w:pPr>
@@ -3201,255 +2941,1304 @@
       <w:pPr>
         <w:spacing w:after="0"/>
         <w:rPr>
-          <w:color w:val="FF0000"/>
-        </w:rPr>
-      </w:pPr>
-    </w:p>
-    <w:p>
-      <w:pPr>
-        <w:pStyle w:val="ListParagraph"/>
-        <w:numPr>
-          <w:ilvl w:val="0"/>
-          <w:numId w:val="7"/>
-        </w:numPr>
-        <w:spacing w:after="0"/>
-        <w:rPr>
-          <w:color w:val="FF0000"/>
-        </w:rPr>
-      </w:pPr>
-      <w:r>
-        <w:rPr>
-          <w:color w:val="FF0000"/>
-        </w:rPr>
-        <w:t xml:space="preserve">Another button that says </w:t>
-      </w:r>
-      <w:r>
-        <w:rPr>
-          <w:color w:val="FF0000"/>
-        </w:rPr>
-        <w:t>“Recommended”</w:t>
-      </w:r>
-      <w:r>
-        <w:rPr>
-          <w:color w:val="FF0000"/>
-        </w:rPr>
-        <w:t>?</w:t>
-      </w:r>
-    </w:p>
-    <w:p>
-      <w:pPr>
-        <w:pStyle w:val="ListParagraph"/>
-        <w:numPr>
-          <w:ilvl w:val="1"/>
-          <w:numId w:val="7"/>
-        </w:numPr>
-        <w:spacing w:after="0"/>
-        <w:rPr>
-          <w:color w:val="FF0000"/>
-        </w:rPr>
-      </w:pPr>
-      <w:r>
-        <w:rPr>
-          <w:color w:val="FF0000"/>
-        </w:rPr>
-        <w:t>Opens up a new window that has</w:t>
-      </w:r>
-      <w:r>
-        <w:rPr>
-          <w:color w:val="FF0000"/>
-        </w:rPr>
-        <w:t xml:space="preserve"> listings sorted by totals of all </w:t>
+          <w:b/>
+          <w:bCs/>
+        </w:rPr>
+      </w:pPr>
+    </w:p>
+    <w:p>
+      <w:pPr>
+        <w:spacing w:after="0"/>
+      </w:pPr>
+      <w:r>
+        <w:t xml:space="preserve">When the user clicks on the </w:t>
+      </w:r>
+      <w:r>
+        <w:rPr>
+          <w:b/>
+          <w:bCs/>
+        </w:rPr>
+        <w:t>“</w:t>
+      </w:r>
+      <w:r>
+        <w:rPr>
+          <w:b/>
+          <w:bCs/>
+        </w:rPr>
+        <w:t>pool</w:t>
+      </w:r>
+      <w:r>
+        <w:rPr>
+          <w:b/>
+          <w:bCs/>
+        </w:rPr>
+        <w:t>”</w:t>
+      </w:r>
+      <w:r>
+        <w:t xml:space="preserve"> checkbox, the dataset will display all listings that contain the following words: </w:t>
+      </w:r>
+    </w:p>
+    <w:p>
+      <w:pPr>
+        <w:spacing w:after="0"/>
+        <w:sectPr>
+          <w:type w:val="continuous"/>
+          <w:pgSz w:w="11906" w:h="16838"/>
+          <w:pgMar w:top="1440" w:right="1440" w:bottom="1440" w:left="1440" w:header="708" w:footer="708" w:gutter="0"/>
+          <w:cols w:space="708"/>
+          <w:docGrid w:linePitch="360"/>
+        </w:sectPr>
+      </w:pPr>
+    </w:p>
+    <w:p>
+      <w:pPr>
+        <w:pStyle w:val="ListParagraph"/>
+        <w:numPr>
+          <w:ilvl w:val="0"/>
+          <w:numId w:val="13"/>
+        </w:numPr>
+        <w:spacing w:after="0"/>
+      </w:pPr>
+      <w:r>
+        <w:t>Pool</w:t>
+      </w:r>
+    </w:p>
+    <w:p>
+      <w:pPr>
+        <w:pStyle w:val="ListParagraph"/>
+        <w:numPr>
+          <w:ilvl w:val="0"/>
+          <w:numId w:val="13"/>
+        </w:numPr>
+        <w:spacing w:after="0"/>
+      </w:pPr>
+      <w:r>
+        <w:t>Swim</w:t>
+      </w:r>
+    </w:p>
+    <w:p>
+      <w:pPr>
+        <w:pStyle w:val="ListParagraph"/>
+        <w:numPr>
+          <w:ilvl w:val="0"/>
+          <w:numId w:val="13"/>
+        </w:numPr>
+        <w:spacing w:after="0"/>
+      </w:pPr>
+      <w:r>
+        <w:t>Swimming</w:t>
+      </w:r>
+    </w:p>
+    <w:p>
+      <w:pPr>
+        <w:pStyle w:val="ListParagraph"/>
+        <w:numPr>
+          <w:ilvl w:val="0"/>
+          <w:numId w:val="13"/>
+        </w:numPr>
+        <w:spacing w:after="0"/>
+      </w:pPr>
+      <w:r>
+        <w:t>Spa</w:t>
+      </w:r>
+    </w:p>
+    <w:p>
+      <w:pPr>
+        <w:pStyle w:val="ListParagraph"/>
+        <w:numPr>
+          <w:ilvl w:val="0"/>
+          <w:numId w:val="13"/>
+        </w:numPr>
+        <w:spacing w:after="0"/>
+      </w:pPr>
+      <w:r>
+        <w:t>Jacuzzi</w:t>
+      </w:r>
+    </w:p>
+    <w:p>
+      <w:pPr>
+        <w:spacing w:after="0"/>
+        <w:rPr>
+          <w:b/>
+          <w:bCs/>
+        </w:rPr>
+        <w:sectPr>
+          <w:type w:val="continuous"/>
+          <w:pgSz w:w="11906" w:h="16838"/>
+          <w:pgMar w:top="1440" w:right="1440" w:bottom="1440" w:left="1440" w:header="708" w:footer="708" w:gutter="0"/>
+          <w:cols w:num="3" w:space="708"/>
+          <w:docGrid w:linePitch="360"/>
+        </w:sectPr>
+      </w:pPr>
+    </w:p>
+    <w:p>
+      <w:pPr>
+        <w:spacing w:after="0"/>
+        <w:rPr>
+          <w:b/>
+          <w:bCs/>
+        </w:rPr>
+      </w:pPr>
+    </w:p>
+    <w:p>
+      <w:pPr>
+        <w:spacing w:after="0"/>
+      </w:pPr>
+      <w:r>
+        <w:t xml:space="preserve">When the user clicks on the </w:t>
+      </w:r>
+      <w:r>
+        <w:rPr>
+          <w:b/>
+          <w:bCs/>
+        </w:rPr>
+        <w:t>“</w:t>
+      </w:r>
+      <w:r>
+        <w:rPr>
+          <w:b/>
+          <w:bCs/>
+        </w:rPr>
+        <w:t>parking</w:t>
+      </w:r>
+      <w:r>
+        <w:rPr>
+          <w:b/>
+          <w:bCs/>
+        </w:rPr>
+        <w:t>”</w:t>
+      </w:r>
+      <w:r>
+        <w:t xml:space="preserve"> checkbox, the dataset will display all listings that contain the following words: </w:t>
+      </w:r>
+    </w:p>
+    <w:p>
+      <w:pPr>
+        <w:spacing w:after="0"/>
+        <w:sectPr>
+          <w:type w:val="continuous"/>
+          <w:pgSz w:w="11906" w:h="16838"/>
+          <w:pgMar w:top="1440" w:right="1440" w:bottom="1440" w:left="1440" w:header="708" w:footer="708" w:gutter="0"/>
+          <w:cols w:space="708"/>
+          <w:docGrid w:linePitch="360"/>
+        </w:sectPr>
+      </w:pPr>
+    </w:p>
+    <w:p>
+      <w:pPr>
+        <w:pStyle w:val="ListParagraph"/>
+        <w:numPr>
+          <w:ilvl w:val="0"/>
+          <w:numId w:val="13"/>
+        </w:numPr>
+        <w:spacing w:after="0"/>
+      </w:pPr>
+      <w:r>
+        <w:t>Parking</w:t>
+      </w:r>
+    </w:p>
+    <w:p>
+      <w:pPr>
+        <w:pStyle w:val="ListParagraph"/>
+        <w:numPr>
+          <w:ilvl w:val="0"/>
+          <w:numId w:val="13"/>
+        </w:numPr>
+        <w:spacing w:after="0"/>
+      </w:pPr>
+      <w:r>
+        <w:t>Garage</w:t>
+      </w:r>
+    </w:p>
+    <w:p>
+      <w:pPr>
+        <w:pStyle w:val="ListParagraph"/>
+        <w:numPr>
+          <w:ilvl w:val="0"/>
+          <w:numId w:val="13"/>
+        </w:numPr>
+        <w:spacing w:after="0"/>
+      </w:pPr>
+      <w:r>
+        <w:t>Carport</w:t>
+      </w:r>
+    </w:p>
+    <w:p>
+      <w:pPr>
+        <w:pStyle w:val="ListParagraph"/>
+        <w:numPr>
+          <w:ilvl w:val="0"/>
+          <w:numId w:val="13"/>
+        </w:numPr>
+        <w:spacing w:after="0"/>
+      </w:pPr>
+      <w:r>
+        <w:t>Vehicle</w:t>
+      </w:r>
+    </w:p>
+    <w:p>
+      <w:pPr>
+        <w:pStyle w:val="ListParagraph"/>
+        <w:numPr>
+          <w:ilvl w:val="0"/>
+          <w:numId w:val="13"/>
+        </w:numPr>
+        <w:spacing w:after="0"/>
+      </w:pPr>
+      <w:r>
+        <w:t>Bike</w:t>
+      </w:r>
+    </w:p>
+    <w:p>
+      <w:pPr>
+        <w:pStyle w:val="ListParagraph"/>
+        <w:numPr>
+          <w:ilvl w:val="0"/>
+          <w:numId w:val="13"/>
+        </w:numPr>
+        <w:spacing w:after="0"/>
+      </w:pPr>
+      <w:r>
+        <w:t>Automobile</w:t>
+      </w:r>
+    </w:p>
+    <w:p>
+      <w:pPr>
+        <w:pStyle w:val="ListParagraph"/>
+        <w:numPr>
+          <w:ilvl w:val="0"/>
+          <w:numId w:val="13"/>
+        </w:numPr>
+        <w:spacing w:after="0"/>
+      </w:pPr>
+      <w:r>
+        <w:t>Parked</w:t>
+      </w:r>
+    </w:p>
+    <w:p>
+      <w:pPr>
+        <w:pStyle w:val="ListParagraph"/>
+        <w:numPr>
+          <w:ilvl w:val="0"/>
+          <w:numId w:val="13"/>
+        </w:numPr>
+        <w:spacing w:after="0"/>
+      </w:pPr>
+      <w:r>
+        <w:t>Driveway</w:t>
+      </w:r>
+    </w:p>
+    <w:p>
+      <w:pPr>
+        <w:pStyle w:val="ListParagraph"/>
+        <w:numPr>
+          <w:ilvl w:val="0"/>
+          <w:numId w:val="13"/>
+        </w:numPr>
+        <w:spacing w:after="0"/>
+      </w:pPr>
+      <w:r>
+        <w:t>Car</w:t>
+      </w:r>
+    </w:p>
+    <w:p>
+      <w:pPr>
+        <w:pStyle w:val="ListParagraph"/>
+        <w:numPr>
+          <w:ilvl w:val="0"/>
+          <w:numId w:val="13"/>
+        </w:numPr>
+        <w:spacing w:after="0"/>
+      </w:pPr>
+      <w:r>
+        <w:t>Van</w:t>
+      </w:r>
+    </w:p>
+    <w:p>
+      <w:pPr>
+        <w:pStyle w:val="ListParagraph"/>
+        <w:numPr>
+          <w:ilvl w:val="0"/>
+          <w:numId w:val="13"/>
+        </w:numPr>
+        <w:spacing w:after="0"/>
+      </w:pPr>
+      <w:r>
+        <w:t>Bus</w:t>
+      </w:r>
+    </w:p>
+    <w:p>
+      <w:pPr>
+        <w:pStyle w:val="ListParagraph"/>
+        <w:numPr>
+          <w:ilvl w:val="0"/>
+          <w:numId w:val="13"/>
+        </w:numPr>
+        <w:spacing w:after="0"/>
+        <w:sectPr>
+          <w:type w:val="continuous"/>
+          <w:pgSz w:w="11906" w:h="16838"/>
+          <w:pgMar w:top="1440" w:right="1440" w:bottom="1440" w:left="1440" w:header="708" w:footer="708" w:gutter="0"/>
+          <w:cols w:num="3" w:space="708"/>
+          <w:docGrid w:linePitch="360"/>
+        </w:sectPr>
+      </w:pPr>
+    </w:p>
+    <w:p>
+      <w:pPr>
+        <w:spacing w:after="0"/>
+        <w:rPr>
+          <w:b/>
+          <w:bCs/>
+        </w:rPr>
+      </w:pPr>
+    </w:p>
+    <w:p>
+      <w:pPr>
+        <w:spacing w:after="0"/>
+      </w:pPr>
+      <w:r>
+        <w:t xml:space="preserve">When the user clicks on the </w:t>
+      </w:r>
+      <w:r>
+        <w:rPr>
+          <w:b/>
+          <w:bCs/>
+        </w:rPr>
+        <w:t>“</w:t>
+      </w:r>
+      <w:proofErr w:type="spellStart"/>
+      <w:r>
+        <w:rPr>
+          <w:b/>
+          <w:bCs/>
+        </w:rPr>
+        <w:t>wifi</w:t>
+      </w:r>
+      <w:proofErr w:type="spellEnd"/>
+      <w:r>
+        <w:rPr>
+          <w:b/>
+          <w:bCs/>
+        </w:rPr>
+        <w:t>”</w:t>
+      </w:r>
+      <w:r>
+        <w:t xml:space="preserve"> checkbox, the dataset will display all listings that contain the following words: </w:t>
+      </w:r>
+    </w:p>
+    <w:p>
+      <w:pPr>
+        <w:spacing w:after="0"/>
+        <w:sectPr>
+          <w:type w:val="continuous"/>
+          <w:pgSz w:w="11906" w:h="16838"/>
+          <w:pgMar w:top="1440" w:right="1440" w:bottom="1440" w:left="1440" w:header="708" w:footer="708" w:gutter="0"/>
+          <w:cols w:space="708"/>
+          <w:docGrid w:linePitch="360"/>
+        </w:sectPr>
+      </w:pPr>
+    </w:p>
+    <w:p>
+      <w:pPr>
+        <w:pStyle w:val="ListParagraph"/>
+        <w:numPr>
+          <w:ilvl w:val="0"/>
+          <w:numId w:val="13"/>
+        </w:numPr>
+        <w:spacing w:after="0"/>
+      </w:pPr>
+      <w:proofErr w:type="spellStart"/>
+      <w:r>
+        <w:t>WiFi</w:t>
+      </w:r>
+      <w:proofErr w:type="spellEnd"/>
+    </w:p>
+    <w:p>
+      <w:pPr>
+        <w:pStyle w:val="ListParagraph"/>
+        <w:numPr>
+          <w:ilvl w:val="0"/>
+          <w:numId w:val="13"/>
+        </w:numPr>
+        <w:spacing w:after="0"/>
+      </w:pPr>
+      <w:r>
+        <w:t>Wi-Fi</w:t>
+      </w:r>
+    </w:p>
+    <w:p>
+      <w:pPr>
+        <w:pStyle w:val="ListParagraph"/>
+        <w:numPr>
+          <w:ilvl w:val="0"/>
+          <w:numId w:val="13"/>
+        </w:numPr>
+        <w:spacing w:after="0"/>
+      </w:pPr>
+      <w:r>
+        <w:t>Internet</w:t>
+      </w:r>
+    </w:p>
+    <w:p>
+      <w:pPr>
+        <w:pStyle w:val="ListParagraph"/>
+        <w:numPr>
+          <w:ilvl w:val="0"/>
+          <w:numId w:val="13"/>
+        </w:numPr>
+        <w:spacing w:after="0"/>
+      </w:pPr>
+      <w:r>
+        <w:t>WLAN</w:t>
+      </w:r>
+    </w:p>
+    <w:p>
+      <w:pPr>
+        <w:pStyle w:val="ListParagraph"/>
+        <w:numPr>
+          <w:ilvl w:val="0"/>
+          <w:numId w:val="13"/>
+        </w:numPr>
+        <w:spacing w:after="0"/>
+      </w:pPr>
+      <w:r>
+        <w:t>Wireless</w:t>
+      </w:r>
+    </w:p>
+    <w:p>
+      <w:pPr>
+        <w:pStyle w:val="ListParagraph"/>
+        <w:numPr>
+          <w:ilvl w:val="0"/>
+          <w:numId w:val="13"/>
+        </w:numPr>
+        <w:spacing w:after="0"/>
+      </w:pPr>
+      <w:r>
+        <w:t>Network</w:t>
+      </w:r>
+    </w:p>
+    <w:p>
+      <w:pPr>
+        <w:pStyle w:val="ListParagraph"/>
+        <w:numPr>
+          <w:ilvl w:val="0"/>
+          <w:numId w:val="13"/>
+        </w:numPr>
+        <w:spacing w:after="0"/>
+      </w:pPr>
+      <w:r>
+        <w:t>Online</w:t>
+      </w:r>
+    </w:p>
+    <w:p>
+      <w:pPr>
+        <w:pStyle w:val="ListParagraph"/>
+        <w:numPr>
+          <w:ilvl w:val="0"/>
+          <w:numId w:val="13"/>
+        </w:numPr>
+        <w:spacing w:after="0"/>
+      </w:pPr>
+      <w:r>
+        <w:t>Web</w:t>
+      </w:r>
+    </w:p>
+    <w:p>
+      <w:pPr>
+        <w:pStyle w:val="ListParagraph"/>
+        <w:numPr>
+          <w:ilvl w:val="0"/>
+          <w:numId w:val="13"/>
+        </w:numPr>
+        <w:spacing w:after="0"/>
+      </w:pPr>
+      <w:r>
+        <w:t>NBN</w:t>
+      </w:r>
+    </w:p>
+    <w:p>
+      <w:pPr>
+        <w:pStyle w:val="ListParagraph"/>
+        <w:numPr>
+          <w:ilvl w:val="0"/>
+          <w:numId w:val="13"/>
+        </w:numPr>
+        <w:spacing w:after="0"/>
+      </w:pPr>
+      <w:r>
+        <w:t>Broadband</w:t>
+      </w:r>
+    </w:p>
+    <w:p>
+      <w:pPr>
+        <w:pStyle w:val="ListParagraph"/>
+        <w:numPr>
+          <w:ilvl w:val="0"/>
+          <w:numId w:val="13"/>
+        </w:numPr>
+        <w:spacing w:after="0"/>
+      </w:pPr>
+      <w:r>
+        <w:t>Hotspot</w:t>
+      </w:r>
+    </w:p>
+    <w:p>
+      <w:pPr>
+        <w:spacing w:after="0"/>
+        <w:rPr>
+          <w:b/>
+          <w:bCs/>
+        </w:rPr>
+        <w:sectPr>
+          <w:type w:val="continuous"/>
+          <w:pgSz w:w="11906" w:h="16838"/>
+          <w:pgMar w:top="1440" w:right="1440" w:bottom="1440" w:left="1440" w:header="708" w:footer="708" w:gutter="0"/>
+          <w:cols w:num="3" w:space="708"/>
+          <w:docGrid w:linePitch="360"/>
+        </w:sectPr>
+      </w:pPr>
+    </w:p>
+    <w:p>
+      <w:pPr>
+        <w:spacing w:after="0"/>
+        <w:rPr>
+          <w:b/>
+          <w:bCs/>
+        </w:rPr>
+      </w:pPr>
+    </w:p>
+    <w:p>
+      <w:pPr>
+        <w:spacing w:after="0"/>
+      </w:pPr>
+      <w:r>
+        <w:t xml:space="preserve">When the user clicks on the </w:t>
+      </w:r>
+      <w:r>
+        <w:rPr>
+          <w:b/>
+          <w:bCs/>
+        </w:rPr>
+        <w:t>“</w:t>
+      </w:r>
+      <w:proofErr w:type="spellStart"/>
+      <w:r>
+        <w:rPr>
+          <w:b/>
+          <w:bCs/>
+        </w:rPr>
+        <w:t>airconditioning</w:t>
+      </w:r>
+      <w:proofErr w:type="spellEnd"/>
+      <w:r>
+        <w:rPr>
+          <w:b/>
+          <w:bCs/>
+        </w:rPr>
+        <w:t>”</w:t>
+      </w:r>
+      <w:r>
+        <w:t xml:space="preserve"> checkbox, the dataset will display all listings that contain the following words: </w:t>
+      </w:r>
+    </w:p>
+    <w:p>
+      <w:pPr>
+        <w:spacing w:after="0"/>
+        <w:sectPr>
+          <w:type w:val="continuous"/>
+          <w:pgSz w:w="11906" w:h="16838"/>
+          <w:pgMar w:top="1440" w:right="1440" w:bottom="1440" w:left="1440" w:header="708" w:footer="708" w:gutter="0"/>
+          <w:cols w:space="708"/>
+          <w:docGrid w:linePitch="360"/>
+        </w:sectPr>
+      </w:pPr>
+    </w:p>
+    <w:p>
+      <w:pPr>
+        <w:pStyle w:val="ListParagraph"/>
+        <w:numPr>
+          <w:ilvl w:val="0"/>
+          <w:numId w:val="13"/>
+        </w:numPr>
+        <w:spacing w:after="0"/>
+      </w:pPr>
+      <w:r>
+        <w:t>Airconditioning</w:t>
+      </w:r>
+    </w:p>
+    <w:p>
+      <w:pPr>
+        <w:pStyle w:val="ListParagraph"/>
+        <w:numPr>
+          <w:ilvl w:val="0"/>
+          <w:numId w:val="13"/>
+        </w:numPr>
+        <w:spacing w:after="0"/>
+      </w:pPr>
+      <w:r>
+        <w:t>Aircon</w:t>
+      </w:r>
+    </w:p>
+    <w:p>
+      <w:pPr>
+        <w:pStyle w:val="ListParagraph"/>
+        <w:numPr>
+          <w:ilvl w:val="0"/>
+          <w:numId w:val="13"/>
+        </w:numPr>
+        <w:spacing w:after="0"/>
+      </w:pPr>
+      <w:r>
+        <w:t>AC</w:t>
+      </w:r>
+    </w:p>
+    <w:p>
+      <w:pPr>
+        <w:pStyle w:val="ListParagraph"/>
+        <w:numPr>
+          <w:ilvl w:val="0"/>
+          <w:numId w:val="13"/>
+        </w:numPr>
+        <w:spacing w:after="0"/>
+      </w:pPr>
+      <w:r>
+        <w:t>A/C</w:t>
+      </w:r>
+    </w:p>
+    <w:p>
+      <w:pPr>
+        <w:pStyle w:val="ListParagraph"/>
+        <w:numPr>
+          <w:ilvl w:val="0"/>
+          <w:numId w:val="13"/>
+        </w:numPr>
+        <w:spacing w:after="0"/>
+      </w:pPr>
+      <w:r>
+        <w:t>Heating</w:t>
+      </w:r>
+    </w:p>
+    <w:p>
+      <w:pPr>
+        <w:pStyle w:val="ListParagraph"/>
+        <w:numPr>
+          <w:ilvl w:val="0"/>
+          <w:numId w:val="13"/>
+        </w:numPr>
+        <w:spacing w:after="0"/>
+      </w:pPr>
+      <w:r>
+        <w:t xml:space="preserve">Cooling </w:t>
+      </w:r>
+    </w:p>
+    <w:p>
+      <w:pPr>
+        <w:pStyle w:val="ListParagraph"/>
+        <w:numPr>
+          <w:ilvl w:val="0"/>
+          <w:numId w:val="13"/>
+        </w:numPr>
+        <w:spacing w:after="0"/>
+      </w:pPr>
+      <w:r>
+        <w:t>Fans</w:t>
+      </w:r>
+    </w:p>
+    <w:p>
+      <w:pPr>
+        <w:pStyle w:val="ListParagraph"/>
+        <w:numPr>
+          <w:ilvl w:val="0"/>
+          <w:numId w:val="13"/>
+        </w:numPr>
+        <w:spacing w:after="0"/>
+      </w:pPr>
+      <w:r>
+        <w:t xml:space="preserve">Cold </w:t>
+      </w:r>
+    </w:p>
+    <w:p>
+      <w:pPr>
+        <w:pStyle w:val="ListParagraph"/>
+        <w:numPr>
+          <w:ilvl w:val="0"/>
+          <w:numId w:val="13"/>
+        </w:numPr>
+        <w:spacing w:after="0"/>
+      </w:pPr>
+      <w:r>
+        <w:t xml:space="preserve">Hot </w:t>
+      </w:r>
+    </w:p>
+    <w:p>
+      <w:pPr>
+        <w:pStyle w:val="ListParagraph"/>
+        <w:numPr>
+          <w:ilvl w:val="0"/>
+          <w:numId w:val="13"/>
+        </w:numPr>
+        <w:spacing w:after="0"/>
+      </w:pPr>
+      <w:r>
+        <w:t>Temperature</w:t>
+      </w:r>
+    </w:p>
+    <w:p>
+      <w:pPr>
+        <w:pStyle w:val="ListParagraph"/>
+        <w:numPr>
+          <w:ilvl w:val="0"/>
+          <w:numId w:val="13"/>
+        </w:numPr>
+        <w:spacing w:after="0"/>
+      </w:pPr>
+      <w:r>
+        <w:t>Climate</w:t>
+      </w:r>
+    </w:p>
+    <w:p>
+      <w:pPr>
+        <w:pStyle w:val="ListParagraph"/>
+        <w:numPr>
+          <w:ilvl w:val="0"/>
+          <w:numId w:val="13"/>
+        </w:numPr>
+        <w:spacing w:after="0"/>
+      </w:pPr>
+      <w:r>
+        <w:t>Air</w:t>
+      </w:r>
+    </w:p>
+    <w:p>
+      <w:pPr>
+        <w:spacing w:after="0"/>
+        <w:rPr>
+          <w:b/>
+          <w:bCs/>
+        </w:rPr>
+        <w:sectPr>
+          <w:type w:val="continuous"/>
+          <w:pgSz w:w="11906" w:h="16838"/>
+          <w:pgMar w:top="1440" w:right="1440" w:bottom="1440" w:left="1440" w:header="708" w:footer="708" w:gutter="0"/>
+          <w:cols w:num="3" w:space="708"/>
+          <w:docGrid w:linePitch="360"/>
+        </w:sectPr>
+      </w:pPr>
+    </w:p>
+    <w:p>
+      <w:pPr>
+        <w:spacing w:after="0"/>
+        <w:rPr>
+          <w:b/>
+          <w:bCs/>
+        </w:rPr>
+      </w:pPr>
+    </w:p>
+    <w:p>
+      <w:pPr>
+        <w:spacing w:after="0"/>
+        <w:rPr>
+          <w:b/>
+          <w:bCs/>
+        </w:rPr>
+      </w:pPr>
+    </w:p>
+    <w:p>
+      <w:pPr>
+        <w:spacing w:after="0"/>
+        <w:rPr>
+          <w:b/>
+          <w:bCs/>
+          <w:sz w:val="28"/>
+          <w:szCs w:val="28"/>
+        </w:rPr>
+      </w:pPr>
+      <w:r>
+        <w:rPr>
+          <w:b/>
+          <w:bCs/>
+          <w:sz w:val="28"/>
+          <w:szCs w:val="28"/>
+        </w:rPr>
+        <w:t>Suburb Insights:</w:t>
+      </w:r>
+    </w:p>
+    <w:p>
+      <w:pPr>
+        <w:pStyle w:val="ListParagraph"/>
+        <w:numPr>
+          <w:ilvl w:val="0"/>
+          <w:numId w:val="9"/>
+        </w:numPr>
+        <w:spacing w:after="0"/>
+        <w:ind w:left="740"/>
+      </w:pPr>
+      <w:r>
+        <w:t xml:space="preserve">User selects property type and room type then clicks Search button. </w:t>
+      </w:r>
+    </w:p>
+    <w:p>
+      <w:pPr>
+        <w:pStyle w:val="ListParagraph"/>
+        <w:numPr>
+          <w:ilvl w:val="0"/>
+          <w:numId w:val="9"/>
+        </w:numPr>
+        <w:spacing w:after="0"/>
+        <w:ind w:left="740"/>
+      </w:pPr>
+      <w:r>
+        <w:t xml:space="preserve">Window displays a list containing all suburbs in original dataset sorted by average price for the user specified property type and room. </w:t>
+      </w:r>
+    </w:p>
+    <w:p>
+      <w:pPr>
+        <w:pStyle w:val="ListParagraph"/>
+        <w:numPr>
+          <w:ilvl w:val="0"/>
+          <w:numId w:val="9"/>
+        </w:numPr>
+        <w:spacing w:after="0"/>
+        <w:ind w:left="740"/>
+      </w:pPr>
+      <w:r>
+        <w:t xml:space="preserve">Window displays a list containing all suburbs in original dataset sorted by average </w:t>
+      </w:r>
+      <w:r>
+        <w:t>rating</w:t>
+      </w:r>
+      <w:r>
+        <w:t xml:space="preserve"> for the user specified property type and room. </w:t>
+      </w:r>
+    </w:p>
+    <w:p>
+      <w:pPr>
+        <w:spacing w:after="0"/>
+      </w:pPr>
+    </w:p>
+    <w:p>
+      <w:pPr>
+        <w:spacing w:after="0"/>
+      </w:pPr>
+    </w:p>
+    <w:p>
+      <w:pPr>
+        <w:spacing w:after="0"/>
+        <w:jc w:val="center"/>
+        <w:rPr>
+          <w:b/>
+          <w:bCs/>
+          <w:sz w:val="32"/>
+          <w:szCs w:val="32"/>
+        </w:rPr>
+      </w:pPr>
+      <w:r>
+        <w:rPr>
+          <w:b/>
+          <w:bCs/>
+          <w:sz w:val="32"/>
+          <w:szCs w:val="32"/>
+        </w:rPr>
+        <w:t>Justification:</w:t>
+      </w:r>
+    </w:p>
+    <w:p>
+      <w:pPr>
+        <w:spacing w:after="0"/>
+        <w:rPr>
+          <w:b/>
+          <w:bCs/>
+          <w:sz w:val="28"/>
+          <w:szCs w:val="28"/>
+        </w:rPr>
+      </w:pPr>
+      <w:r>
+        <w:rPr>
+          <w:b/>
+          <w:bCs/>
+          <w:sz w:val="28"/>
+          <w:szCs w:val="28"/>
+        </w:rPr>
+        <w:t>Search Functionality:</w:t>
+      </w:r>
+    </w:p>
+    <w:p>
+      <w:pPr>
+        <w:spacing w:after="0"/>
+      </w:pPr>
+      <w:r>
+        <w:tab/>
+      </w:r>
+      <w:r>
+        <w:t xml:space="preserve">The search functionality is the core feature of </w:t>
+      </w:r>
+      <w:r>
+        <w:t xml:space="preserve">the program. It </w:t>
+      </w:r>
+      <w:r>
+        <w:t>allow</w:t>
+      </w:r>
+      <w:r>
+        <w:t xml:space="preserve">s </w:t>
+      </w:r>
+      <w:r>
+        <w:t xml:space="preserve">users to find Airbnb listings based on their preferences. By including options to input the suburb and date range, </w:t>
+      </w:r>
+      <w:r>
+        <w:t>it provides</w:t>
+      </w:r>
+      <w:r>
+        <w:t xml:space="preserve"> users with the flexibility to narrow down their search results.</w:t>
+      </w:r>
+    </w:p>
+    <w:p>
+      <w:pPr>
+        <w:spacing w:after="0"/>
+      </w:pPr>
+    </w:p>
+    <w:p>
+      <w:pPr>
+        <w:spacing w:after="0"/>
+        <w:rPr>
+          <w:b/>
+          <w:bCs/>
+          <w:sz w:val="28"/>
+          <w:szCs w:val="28"/>
+        </w:rPr>
+      </w:pPr>
+      <w:r>
+        <w:rPr>
+          <w:b/>
+          <w:bCs/>
+          <w:sz w:val="28"/>
+          <w:szCs w:val="28"/>
+        </w:rPr>
+        <w:t>Results Display:</w:t>
+      </w:r>
+    </w:p>
+    <w:p>
+      <w:pPr>
+        <w:spacing w:after="0"/>
+      </w:pPr>
+      <w:r>
+        <w:tab/>
+      </w:r>
+      <w:r>
+        <w:t xml:space="preserve">The displayed information about each listing is concise and relevant, giving users a quick overview of what they can expect from the listings. Providing essential details like number of bedrooms, bathrooms, occupancy capacity, rating, price, and property type helps users make informed decisions </w:t>
+      </w:r>
+      <w:r>
+        <w:t>without having to look through a gigantic dataset to find what they are looking for</w:t>
+      </w:r>
+      <w:r>
+        <w:t>.</w:t>
+      </w:r>
+    </w:p>
+    <w:p>
+      <w:pPr>
+        <w:spacing w:after="0"/>
+        <w:rPr>
+          <w:b/>
+          <w:bCs/>
+          <w:sz w:val="28"/>
+          <w:szCs w:val="28"/>
+        </w:rPr>
+      </w:pPr>
+    </w:p>
+    <w:p>
+      <w:pPr>
+        <w:spacing w:after="0"/>
+        <w:rPr>
+          <w:b/>
+          <w:bCs/>
+          <w:sz w:val="28"/>
+          <w:szCs w:val="28"/>
+        </w:rPr>
+      </w:pPr>
+      <w:r>
+        <w:rPr>
+          <w:b/>
+          <w:bCs/>
+          <w:sz w:val="28"/>
+          <w:szCs w:val="28"/>
+        </w:rPr>
+        <w:t>Filters and Sorting:</w:t>
+      </w:r>
+    </w:p>
+    <w:p>
+      <w:pPr>
+        <w:spacing w:after="0"/>
+        <w:ind w:firstLine="720"/>
+      </w:pPr>
+      <w:r>
+        <w:t>Filters and sorting options enhance the user experience by allowing users to refine their search results according to their specific criteria. This flexibility increases the likelihood of users finding listings that best match their preferences and requirements.</w:t>
+      </w:r>
+      <w:r>
+        <w:t xml:space="preserve"> </w:t>
+      </w:r>
+    </w:p>
+    <w:p>
+      <w:pPr>
+        <w:spacing w:after="0"/>
+      </w:pPr>
+    </w:p>
+    <w:p>
+      <w:pPr>
+        <w:spacing w:after="0"/>
+        <w:rPr>
+          <w:b/>
+          <w:bCs/>
+          <w:sz w:val="28"/>
+          <w:szCs w:val="28"/>
+        </w:rPr>
+      </w:pPr>
+      <w:r>
+        <w:rPr>
+          <w:b/>
+          <w:bCs/>
+          <w:sz w:val="28"/>
+          <w:szCs w:val="28"/>
+        </w:rPr>
+        <w:lastRenderedPageBreak/>
+        <w:t>Price Distribution Chart:</w:t>
+      </w:r>
+    </w:p>
+    <w:p>
+      <w:pPr>
+        <w:spacing w:after="0"/>
+      </w:pPr>
+      <w:r>
+        <w:tab/>
+      </w:r>
+      <w:r>
+        <w:t xml:space="preserve">The price distribution chart is </w:t>
       </w:r>
       <w:proofErr w:type="gramStart"/>
       <w:r>
-        <w:rPr>
-          <w:color w:val="FF0000"/>
-        </w:rPr>
-        <w:t>reviews</w:t>
+        <w:t>an</w:t>
       </w:r>
       <w:proofErr w:type="gramEnd"/>
       <w:r>
-        <w:rPr>
-          <w:color w:val="FF0000"/>
-        </w:rPr>
-        <w:t xml:space="preserve"> columns (CB to CH in listings_dec18)</w:t>
-      </w:r>
-    </w:p>
-    <w:p>
-      <w:pPr>
-        <w:pStyle w:val="ListParagraph"/>
-        <w:spacing w:after="0"/>
-        <w:ind w:left="2520"/>
-        <w:rPr>
-          <w:color w:val="FF0000"/>
-        </w:rPr>
-      </w:pPr>
-      <w:r>
-        <w:rPr>
-          <w:color w:val="FF0000"/>
-        </w:rPr>
-        <w:t xml:space="preserve">MAYBE EVEN MAKE A SECTION THAT HAS OPTIONS FOR RECOMMENDATIONS? </w:t>
-      </w:r>
-    </w:p>
-    <w:p>
-      <w:pPr>
-        <w:pStyle w:val="ListParagraph"/>
-        <w:spacing w:after="0"/>
-        <w:ind w:left="2520"/>
-        <w:rPr>
-          <w:color w:val="FF0000"/>
-        </w:rPr>
-      </w:pPr>
-      <w:r>
-        <w:rPr>
-          <w:color w:val="FF0000"/>
-        </w:rPr>
-        <w:t>LIKE THEY COULD CLICK PRICE AND THEN IT’LL GIVE THEM THE BEST OPTIONS SORTED BY PRICE? IDK</w:t>
-      </w:r>
-    </w:p>
-    <w:p>
-      <w:pPr>
-        <w:spacing w:after="0"/>
-        <w:rPr>
-          <w:color w:val="FF0000"/>
-        </w:rPr>
-      </w:pPr>
-      <w:r>
-        <w:rPr>
-          <w:color w:val="FF0000"/>
-        </w:rPr>
+        <w:t xml:space="preserve"> visual aid to help users understand the pricing landscape of the available listings. This feature can be especially helpful for users who want to </w:t>
+      </w:r>
+      <w:r>
+        <w:t>see</w:t>
+      </w:r>
+      <w:r>
+        <w:t xml:space="preserve"> the range of prices within their chosen filters</w:t>
+      </w:r>
+      <w:r>
+        <w:t xml:space="preserve"> visually rather than in a dataset</w:t>
+      </w:r>
+      <w:r>
+        <w:t>.</w:t>
+      </w:r>
+    </w:p>
+    <w:p>
+      <w:pPr>
+        <w:spacing w:after="0"/>
+      </w:pPr>
+    </w:p>
+    <w:p>
+      <w:pPr>
+        <w:spacing w:after="0"/>
+        <w:rPr>
+          <w:b/>
+          <w:bCs/>
+          <w:sz w:val="28"/>
+          <w:szCs w:val="28"/>
+        </w:rPr>
+      </w:pPr>
+      <w:r>
+        <w:rPr>
+          <w:b/>
+          <w:bCs/>
+          <w:sz w:val="28"/>
+          <w:szCs w:val="28"/>
+        </w:rPr>
+        <w:t>Keyword Search:</w:t>
+      </w:r>
+    </w:p>
+    <w:p>
+      <w:pPr>
+        <w:spacing w:after="0"/>
+      </w:pPr>
+      <w:r>
         <w:tab/>
       </w:r>
       <w:r>
-        <w:rPr>
-          <w:color w:val="FF0000"/>
-        </w:rPr>
+        <w:t>Including a keyword search feature helps users find listings with specific amenities or features that are important to them. This allows users to quickly narrow down their choices based on their preferences, saving time and effort.</w:t>
+      </w:r>
+    </w:p>
+    <w:p>
+      <w:pPr>
+        <w:spacing w:after="0"/>
+      </w:pPr>
+    </w:p>
+    <w:p>
+      <w:pPr>
+        <w:spacing w:after="0"/>
+        <w:rPr>
+          <w:b/>
+          <w:bCs/>
+          <w:sz w:val="28"/>
+          <w:szCs w:val="28"/>
+        </w:rPr>
+      </w:pPr>
+      <w:r>
+        <w:rPr>
+          <w:b/>
+          <w:bCs/>
+          <w:sz w:val="28"/>
+          <w:szCs w:val="28"/>
+        </w:rPr>
+        <w:t>Suburb Insights:</w:t>
+      </w:r>
+    </w:p>
+    <w:p>
+      <w:pPr>
+        <w:spacing w:after="0"/>
+      </w:pPr>
+      <w:r>
         <w:tab/>
-        <w:t>OR</w:t>
-      </w:r>
-    </w:p>
-    <w:p>
-      <w:pPr>
-        <w:spacing w:after="0"/>
-        <w:rPr>
-          <w:color w:val="FF0000"/>
-        </w:rPr>
-      </w:pPr>
-      <w:r>
-        <w:rPr>
-          <w:color w:val="FF0000"/>
-        </w:rPr>
+      </w:r>
+      <w:r>
+        <w:t xml:space="preserve">The suburb insights feature offers users valuable data for decision-making. Sorting suburbs by average price and average rating based on specific property and room types helps users identify potential </w:t>
+      </w:r>
+      <w:r>
+        <w:t xml:space="preserve">suburbs </w:t>
+      </w:r>
+      <w:r>
+        <w:t>that align with their budget and preferences.</w:t>
+      </w:r>
+    </w:p>
+    <w:p>
+      <w:pPr>
+        <w:spacing w:after="0"/>
+      </w:pPr>
+    </w:p>
+    <w:p>
+      <w:pPr>
+        <w:spacing w:after="0"/>
+        <w:rPr>
+          <w:b/>
+          <w:bCs/>
+          <w:sz w:val="28"/>
+          <w:szCs w:val="28"/>
+        </w:rPr>
+      </w:pPr>
+      <w:r>
+        <w:rPr>
+          <w:b/>
+          <w:bCs/>
+          <w:sz w:val="28"/>
+          <w:szCs w:val="28"/>
+        </w:rPr>
+        <w:t>UI Design Choices:</w:t>
+      </w:r>
+    </w:p>
+    <w:p>
+      <w:pPr>
+        <w:spacing w:after="0"/>
+      </w:pPr>
+      <w:r>
         <w:tab/>
       </w:r>
       <w:r>
-        <w:rPr>
-          <w:color w:val="FF0000"/>
+        <w:t xml:space="preserve">The use of checkboxes and dropdown menus for filtering and sorting offers a user-friendly interface. The layout of the filters and sorting options is </w:t>
+      </w:r>
+      <w:r>
+        <w:t>designed to</w:t>
+      </w:r>
+      <w:r>
+        <w:t xml:space="preserve"> help users easily navigate and adjust their search criteria.</w:t>
+      </w:r>
+    </w:p>
+    <w:p>
+      <w:pPr>
+        <w:spacing w:after="0"/>
+      </w:pPr>
+    </w:p>
+    <w:p>
+      <w:pPr>
+        <w:spacing w:after="0"/>
+        <w:rPr>
+          <w:b/>
+          <w:bCs/>
+          <w:sz w:val="28"/>
+          <w:szCs w:val="28"/>
+        </w:rPr>
+      </w:pPr>
+      <w:r>
+        <w:rPr>
+          <w:b/>
+          <w:bCs/>
+          <w:sz w:val="28"/>
+          <w:szCs w:val="28"/>
+        </w:rPr>
+        <w:t>View More Button:</w:t>
+      </w:r>
+    </w:p>
+    <w:p>
+      <w:pPr>
+        <w:spacing w:after="0"/>
+        <w:rPr>
+          <w:sz w:val="28"/>
+          <w:szCs w:val="28"/>
+        </w:rPr>
+      </w:pPr>
+      <w:r>
+        <w:rPr>
+          <w:b/>
+          <w:bCs/>
+          <w:sz w:val="28"/>
+          <w:szCs w:val="28"/>
         </w:rPr>
         <w:tab/>
       </w:r>
       <w:r>
-        <w:rPr>
-          <w:color w:val="FF0000"/>
-        </w:rPr>
-        <w:tab/>
-        <w:t xml:space="preserve">Another button that says “Busy/Quiet </w:t>
-      </w:r>
-      <w:proofErr w:type="gramStart"/>
-      <w:r>
-        <w:rPr>
-          <w:color w:val="FF0000"/>
-        </w:rPr>
-        <w:t>periods”</w:t>
-      </w:r>
-      <w:proofErr w:type="gramEnd"/>
-    </w:p>
-    <w:p>
-      <w:pPr>
-        <w:spacing w:after="0"/>
-        <w:ind w:left="2160"/>
-        <w:rPr>
-          <w:color w:val="FF0000"/>
-        </w:rPr>
-      </w:pPr>
-      <w:r>
-        <w:rPr>
-          <w:color w:val="FF0000"/>
-        </w:rPr>
-        <w:t>The application includes a section that provides insights into busy and quiet periods for the selected suburb.</w:t>
-      </w:r>
-    </w:p>
-    <w:p>
-      <w:pPr>
-        <w:spacing w:after="0"/>
-        <w:ind w:left="2160"/>
-        <w:rPr>
-          <w:color w:val="FF0000"/>
-        </w:rPr>
-      </w:pPr>
-      <w:r>
-        <w:rPr>
-          <w:color w:val="FF0000"/>
-        </w:rPr>
-        <w:t>This section also highlights price trends, indicating cheaper and more expensive times to travel.</w:t>
-      </w:r>
-    </w:p>
-    <w:p>
-      <w:pPr>
-        <w:pStyle w:val="ListParagraph"/>
-        <w:spacing w:after="0"/>
-        <w:ind w:left="2520"/>
-        <w:rPr>
-          <w:color w:val="FF0000"/>
-        </w:rPr>
-      </w:pPr>
-    </w:p>
-    <w:p>
-      <w:pPr>
-        <w:ind w:left="2160"/>
-        <w:rPr>
-          <w:color w:val="FF0000"/>
-        </w:rPr>
-      </w:pPr>
-      <w:r>
-        <w:lastRenderedPageBreak/>
-        <w:drawing>
-          <wp:inline distT="0" distB="0" distL="0" distR="0" wp14:anchorId="4380A9B3" wp14:editId="39FB08E0">
-            <wp:extent cx="3606985" cy="5239019"/>
-            <wp:effectExtent l="0" t="0" r="0" b="0"/>
-            <wp:docPr id="971939744" name="Picture 1"/>
-            <wp:cNvGraphicFramePr>
-              <a:graphicFrameLocks xmlns:a="http://schemas.openxmlformats.org/drawingml/2006/main" noChangeAspect="1"/>
-            </wp:cNvGraphicFramePr>
-            <a:graphic xmlns:a="http://schemas.openxmlformats.org/drawingml/2006/main">
-              <a:graphicData uri="http://schemas.openxmlformats.org/drawingml/2006/picture">
-                <pic:pic xmlns:pic="http://schemas.openxmlformats.org/drawingml/2006/picture">
-                  <pic:nvPicPr>
-                    <pic:cNvPr id="971939744" name=""/>
-                    <pic:cNvPicPr/>
-                  </pic:nvPicPr>
-                  <pic:blipFill>
-                    <a:blip r:embed="rId6"/>
-                    <a:stretch>
-                      <a:fillRect/>
-                    </a:stretch>
-                  </pic:blipFill>
-                  <pic:spPr>
-                    <a:xfrm>
-                      <a:off x="0" y="0"/>
-                      <a:ext cx="3606985" cy="5239019"/>
-                    </a:xfrm>
-                    <a:prstGeom prst="rect">
-                      <a:avLst/>
-                    </a:prstGeom>
-                  </pic:spPr>
-                </pic:pic>
-              </a:graphicData>
-            </a:graphic>
-          </wp:inline>
-        </w:drawing>
-      </w:r>
-    </w:p>
-    <w:p/>
+        <w:t xml:space="preserve">Providing a "View More" button that opens the Airbnb listing URL in the user's preferred browser ensures that users have easy access to detailed information about a listing. This </w:t>
+      </w:r>
+      <w:r>
+        <w:t>button is designed to e</w:t>
+      </w:r>
+      <w:r>
+        <w:t>n</w:t>
+      </w:r>
+      <w:r>
+        <w:t>courage</w:t>
+      </w:r>
+      <w:r>
+        <w:t xml:space="preserve"> users </w:t>
+      </w:r>
+      <w:r>
+        <w:t xml:space="preserve">to explore </w:t>
+      </w:r>
+      <w:r>
+        <w:t xml:space="preserve">the listing </w:t>
+      </w:r>
+      <w:r>
+        <w:t>further</w:t>
+      </w:r>
+      <w:r>
+        <w:t xml:space="preserve"> and pull more traffic to the </w:t>
+      </w:r>
+      <w:proofErr w:type="spellStart"/>
+      <w:r>
+        <w:t>AirBnB</w:t>
+      </w:r>
+      <w:proofErr w:type="spellEnd"/>
+      <w:r>
+        <w:t xml:space="preserve"> website</w:t>
+      </w:r>
+      <w:r>
+        <w:t>.</w:t>
+      </w:r>
+      <w:r>
+        <w:t xml:space="preserve"> </w:t>
+      </w:r>
+    </w:p>
     <w:p>
       <w:pPr>
         <w:pStyle w:val="Heading2"/>
@@ -3509,7 +4298,7 @@
 </file>
 
 <file path=word/numbering.xml><?xml version="1.0" encoding="utf-8"?>
-<w:numbering xmlns:wpc="http://schemas.microsoft.com/office/word/2010/wordprocessingCanvas" xmlns:cx="http://schemas.microsoft.com/office/drawing/2014/chartex" xmlns:cx1="http://schemas.microsoft.com/office/drawing/2015/9/8/chartex" xmlns:cx2="http://schemas.microsoft.com/office/drawing/2015/10/21/chartex" xmlns:cx3="http://schemas.microsoft.com/office/drawing/2016/5/9/chartex" xmlns:cx4="http://schemas.microsoft.com/office/drawing/2016/5/10/chartex" xmlns:cx5="http://schemas.microsoft.com/office/drawing/2016/5/11/chartex" xmlns:cx6="http://schemas.microsoft.com/office/drawing/2016/5/12/chartex" xmlns:cx7="http://schemas.microsoft.com/office/drawing/2016/5/13/chartex" xmlns:cx8="http://schemas.microsoft.com/office/drawing/2016/5/14/chartex" xmlns:mc="http://schemas.openxmlformats.org/markup-compatibility/2006" xmlns:aink="http://schemas.microsoft.com/office/drawing/2016/ink" xmlns:am3d="http://schemas.microsoft.com/office/drawing/2017/model3d" xmlns:o="urn:schemas-microsoft-com:office:office" xmlns:oel="http://schemas.microsoft.com/office/2019/extlst" xmlns:r="http://schemas.openxmlformats.org/officeDocument/2006/relationships" xmlns:m="http://schemas.openxmlformats.org/officeDocument/2006/math" xmlns:v="urn:schemas-microsoft-com:vml" xmlns:wp14="http://schemas.microsoft.com/office/word/2010/wordprocessingDrawing" xmlns:wp="http://schemas.openxmlformats.org/drawingml/2006/wordprocessingDrawing" xmlns:w10="urn:schemas-microsoft-com:office:word" xmlns:w="http://schemas.openxmlformats.org/wordprocessingml/2006/main" xmlns:w14="http://schemas.microsoft.com/office/word/2010/wordml" xmlns:w15="http://schemas.microsoft.com/office/word/2012/wordml" xmlns:w16cex="http://schemas.microsoft.com/office/word/2018/wordml/cex" xmlns:w16cid="http://schemas.microsoft.com/office/word/2016/wordml/cid" xmlns:w16="http://schemas.microsoft.com/office/word/2018/wordml" xmlns:w16sdtdh="http://schemas.microsoft.com/office/word/2020/wordml/sdtdatahash" xmlns:w16se="http://schemas.microsoft.com/office/word/2015/wordml/symex" xmlns:wpg="http://schemas.microsoft.com/office/word/2010/wordprocessingGroup" xmlns:wpi="http://schemas.microsoft.com/office/word/2010/wordprocessingInk" xmlns:wne="http://schemas.microsoft.com/office/word/2006/wordml" xmlns:wps="http://schemas.microsoft.com/office/word/2010/wordprocessingShape" mc:Ignorable="w14 w15 w16se w16cid w16 w16cex w16sdtdh wp14">
+<w:numbering xmlns:wpc="http://schemas.microsoft.com/office/word/2010/wordprocessingCanvas" xmlns:cx="http://schemas.microsoft.com/office/drawing/2014/chartex" xmlns:cx1="http://schemas.microsoft.com/office/drawing/2015/9/8/chartex" xmlns:cx2="http://schemas.microsoft.com/office/drawing/2015/10/21/chartex" xmlns:cx3="http://schemas.microsoft.com/office/drawing/2016/5/9/chartex" xmlns:cx4="http://schemas.microsoft.com/office/drawing/2016/5/10/chartex" xmlns:cx5="http://schemas.microsoft.com/office/drawing/2016/5/11/chartex" xmlns:cx6="http://schemas.microsoft.com/office/drawing/2016/5/12/chartex" xmlns:cx7="http://schemas.microsoft.com/office/drawing/2016/5/13/chartex" xmlns:cx8="http://schemas.microsoft.com/office/drawing/2016/5/14/chartex" xmlns:mc="http://schemas.openxmlformats.org/markup-compatibility/2006" xmlns:aink="http://schemas.microsoft.com/office/drawing/2016/ink" xmlns:am3d="http://schemas.microsoft.com/office/drawing/2017/model3d" xmlns:o="urn:schemas-microsoft-com:office:office" xmlns:r="http://schemas.openxmlformats.org/officeDocument/2006/relationships" xmlns:m="http://schemas.openxmlformats.org/officeDocument/2006/math" xmlns:v="urn:schemas-microsoft-com:vml" xmlns:wp14="http://schemas.microsoft.com/office/word/2010/wordprocessingDrawing" xmlns:wp="http://schemas.openxmlformats.org/drawingml/2006/wordprocessingDrawing" xmlns:w10="urn:schemas-microsoft-com:office:word" xmlns:w="http://schemas.openxmlformats.org/wordprocessingml/2006/main" xmlns:w14="http://schemas.microsoft.com/office/word/2010/wordml" xmlns:w15="http://schemas.microsoft.com/office/word/2012/wordml" xmlns:w16cex="http://schemas.microsoft.com/office/word/2018/wordml/cex" xmlns:w16cid="http://schemas.microsoft.com/office/word/2016/wordml/cid" xmlns:w16="http://schemas.microsoft.com/office/word/2018/wordml" xmlns:w16sdtdh="http://schemas.microsoft.com/office/word/2020/wordml/sdtdatahash" xmlns:w16se="http://schemas.microsoft.com/office/word/2015/wordml/symex" xmlns:wpg="http://schemas.microsoft.com/office/word/2010/wordprocessingGroup" xmlns:wpi="http://schemas.microsoft.com/office/word/2010/wordprocessingInk" xmlns:wne="http://schemas.microsoft.com/office/word/2006/wordml" xmlns:wps="http://schemas.microsoft.com/office/word/2010/wordprocessingShape" mc:Ignorable="w14 w15 w16se w16cid w16 w16cex w16sdtdh wp14">
   <w:abstractNum w:abstractNumId="0" w15:restartNumberingAfterBreak="0">
     <w:nsid w:val="12475C80"/>
     <w:multiLevelType w:val="hybridMultilevel"/>
@@ -3600,6 +4389,236 @@
     </w:lvl>
   </w:abstractNum>
   <w:abstractNum w:abstractNumId="1" w15:restartNumberingAfterBreak="0">
+    <w:nsid w:val="146C2618"/>
+    <w:multiLevelType w:val="hybridMultilevel"/>
+    <w:tmpl w:val="479CB93A"/>
+    <w:lvl w:ilvl="0" w:tplc="0C090001">
+      <w:start w:val="1"/>
+      <w:numFmt w:val="bullet"/>
+      <w:lvlText w:val=""/>
+      <w:lvlJc w:val="left"/>
+      <w:pPr>
+        <w:ind w:left="720" w:hanging="360"/>
+      </w:pPr>
+      <w:rPr>
+        <w:rFonts w:ascii="Symbol" w:hAnsi="Symbol" w:hint="default"/>
+      </w:rPr>
+    </w:lvl>
+    <w:lvl w:ilvl="1" w:tplc="0C090003" w:tentative="1">
+      <w:start w:val="1"/>
+      <w:numFmt w:val="bullet"/>
+      <w:lvlText w:val="o"/>
+      <w:lvlJc w:val="left"/>
+      <w:pPr>
+        <w:ind w:left="1440" w:hanging="360"/>
+      </w:pPr>
+      <w:rPr>
+        <w:rFonts w:ascii="Courier New" w:hAnsi="Courier New" w:cs="Courier New" w:hint="default"/>
+      </w:rPr>
+    </w:lvl>
+    <w:lvl w:ilvl="2" w:tplc="0C090005" w:tentative="1">
+      <w:start w:val="1"/>
+      <w:numFmt w:val="bullet"/>
+      <w:lvlText w:val=""/>
+      <w:lvlJc w:val="left"/>
+      <w:pPr>
+        <w:ind w:left="2160" w:hanging="360"/>
+      </w:pPr>
+      <w:rPr>
+        <w:rFonts w:ascii="Wingdings" w:hAnsi="Wingdings" w:hint="default"/>
+      </w:rPr>
+    </w:lvl>
+    <w:lvl w:ilvl="3" w:tplc="0C090001" w:tentative="1">
+      <w:start w:val="1"/>
+      <w:numFmt w:val="bullet"/>
+      <w:lvlText w:val=""/>
+      <w:lvlJc w:val="left"/>
+      <w:pPr>
+        <w:ind w:left="2880" w:hanging="360"/>
+      </w:pPr>
+      <w:rPr>
+        <w:rFonts w:ascii="Symbol" w:hAnsi="Symbol" w:hint="default"/>
+      </w:rPr>
+    </w:lvl>
+    <w:lvl w:ilvl="4" w:tplc="0C090003" w:tentative="1">
+      <w:start w:val="1"/>
+      <w:numFmt w:val="bullet"/>
+      <w:lvlText w:val="o"/>
+      <w:lvlJc w:val="left"/>
+      <w:pPr>
+        <w:ind w:left="3600" w:hanging="360"/>
+      </w:pPr>
+      <w:rPr>
+        <w:rFonts w:ascii="Courier New" w:hAnsi="Courier New" w:cs="Courier New" w:hint="default"/>
+      </w:rPr>
+    </w:lvl>
+    <w:lvl w:ilvl="5" w:tplc="0C090005" w:tentative="1">
+      <w:start w:val="1"/>
+      <w:numFmt w:val="bullet"/>
+      <w:lvlText w:val=""/>
+      <w:lvlJc w:val="left"/>
+      <w:pPr>
+        <w:ind w:left="4320" w:hanging="360"/>
+      </w:pPr>
+      <w:rPr>
+        <w:rFonts w:ascii="Wingdings" w:hAnsi="Wingdings" w:hint="default"/>
+      </w:rPr>
+    </w:lvl>
+    <w:lvl w:ilvl="6" w:tplc="0C090001" w:tentative="1">
+      <w:start w:val="1"/>
+      <w:numFmt w:val="bullet"/>
+      <w:lvlText w:val=""/>
+      <w:lvlJc w:val="left"/>
+      <w:pPr>
+        <w:ind w:left="5040" w:hanging="360"/>
+      </w:pPr>
+      <w:rPr>
+        <w:rFonts w:ascii="Symbol" w:hAnsi="Symbol" w:hint="default"/>
+      </w:rPr>
+    </w:lvl>
+    <w:lvl w:ilvl="7" w:tplc="0C090003" w:tentative="1">
+      <w:start w:val="1"/>
+      <w:numFmt w:val="bullet"/>
+      <w:lvlText w:val="o"/>
+      <w:lvlJc w:val="left"/>
+      <w:pPr>
+        <w:ind w:left="5760" w:hanging="360"/>
+      </w:pPr>
+      <w:rPr>
+        <w:rFonts w:ascii="Courier New" w:hAnsi="Courier New" w:cs="Courier New" w:hint="default"/>
+      </w:rPr>
+    </w:lvl>
+    <w:lvl w:ilvl="8" w:tplc="0C090005" w:tentative="1">
+      <w:start w:val="1"/>
+      <w:numFmt w:val="bullet"/>
+      <w:lvlText w:val=""/>
+      <w:lvlJc w:val="left"/>
+      <w:pPr>
+        <w:ind w:left="6480" w:hanging="360"/>
+      </w:pPr>
+      <w:rPr>
+        <w:rFonts w:ascii="Wingdings" w:hAnsi="Wingdings" w:hint="default"/>
+      </w:rPr>
+    </w:lvl>
+  </w:abstractNum>
+  <w:abstractNum w:abstractNumId="2" w15:restartNumberingAfterBreak="0">
+    <w:nsid w:val="285F110C"/>
+    <w:multiLevelType w:val="multilevel"/>
+    <w:tmpl w:val="5D94548E"/>
+    <w:lvl w:ilvl="0">
+      <w:start w:val="1"/>
+      <w:numFmt w:val="decimal"/>
+      <w:lvlText w:val="%1."/>
+      <w:lvlJc w:val="left"/>
+      <w:pPr>
+        <w:tabs>
+          <w:tab w:val="num" w:pos="720"/>
+        </w:tabs>
+        <w:ind w:left="720" w:hanging="360"/>
+      </w:pPr>
+    </w:lvl>
+    <w:lvl w:ilvl="1">
+      <w:start w:val="1"/>
+      <w:numFmt w:val="bullet"/>
+      <w:lvlText w:val=""/>
+      <w:lvlJc w:val="left"/>
+      <w:pPr>
+        <w:tabs>
+          <w:tab w:val="num" w:pos="1440"/>
+        </w:tabs>
+        <w:ind w:left="1440" w:hanging="360"/>
+      </w:pPr>
+      <w:rPr>
+        <w:rFonts w:ascii="Symbol" w:hAnsi="Symbol" w:hint="default"/>
+        <w:sz w:val="20"/>
+      </w:rPr>
+    </w:lvl>
+    <w:lvl w:ilvl="2" w:tentative="1">
+      <w:start w:val="1"/>
+      <w:numFmt w:val="decimal"/>
+      <w:lvlText w:val="%3."/>
+      <w:lvlJc w:val="left"/>
+      <w:pPr>
+        <w:tabs>
+          <w:tab w:val="num" w:pos="2160"/>
+        </w:tabs>
+        <w:ind w:left="2160" w:hanging="360"/>
+      </w:pPr>
+    </w:lvl>
+    <w:lvl w:ilvl="3" w:tentative="1">
+      <w:start w:val="1"/>
+      <w:numFmt w:val="decimal"/>
+      <w:lvlText w:val="%4."/>
+      <w:lvlJc w:val="left"/>
+      <w:pPr>
+        <w:tabs>
+          <w:tab w:val="num" w:pos="2880"/>
+        </w:tabs>
+        <w:ind w:left="2880" w:hanging="360"/>
+      </w:pPr>
+    </w:lvl>
+    <w:lvl w:ilvl="4" w:tentative="1">
+      <w:start w:val="1"/>
+      <w:numFmt w:val="decimal"/>
+      <w:lvlText w:val="%5."/>
+      <w:lvlJc w:val="left"/>
+      <w:pPr>
+        <w:tabs>
+          <w:tab w:val="num" w:pos="3600"/>
+        </w:tabs>
+        <w:ind w:left="3600" w:hanging="360"/>
+      </w:pPr>
+    </w:lvl>
+    <w:lvl w:ilvl="5" w:tentative="1">
+      <w:start w:val="1"/>
+      <w:numFmt w:val="decimal"/>
+      <w:lvlText w:val="%6."/>
+      <w:lvlJc w:val="left"/>
+      <w:pPr>
+        <w:tabs>
+          <w:tab w:val="num" w:pos="4320"/>
+        </w:tabs>
+        <w:ind w:left="4320" w:hanging="360"/>
+      </w:pPr>
+    </w:lvl>
+    <w:lvl w:ilvl="6" w:tentative="1">
+      <w:start w:val="1"/>
+      <w:numFmt w:val="decimal"/>
+      <w:lvlText w:val="%7."/>
+      <w:lvlJc w:val="left"/>
+      <w:pPr>
+        <w:tabs>
+          <w:tab w:val="num" w:pos="5040"/>
+        </w:tabs>
+        <w:ind w:left="5040" w:hanging="360"/>
+      </w:pPr>
+    </w:lvl>
+    <w:lvl w:ilvl="7" w:tentative="1">
+      <w:start w:val="1"/>
+      <w:numFmt w:val="decimal"/>
+      <w:lvlText w:val="%8."/>
+      <w:lvlJc w:val="left"/>
+      <w:pPr>
+        <w:tabs>
+          <w:tab w:val="num" w:pos="5760"/>
+        </w:tabs>
+        <w:ind w:left="5760" w:hanging="360"/>
+      </w:pPr>
+    </w:lvl>
+    <w:lvl w:ilvl="8" w:tentative="1">
+      <w:start w:val="1"/>
+      <w:numFmt w:val="decimal"/>
+      <w:lvlText w:val="%9."/>
+      <w:lvlJc w:val="left"/>
+      <w:pPr>
+        <w:tabs>
+          <w:tab w:val="num" w:pos="6480"/>
+        </w:tabs>
+        <w:ind w:left="6480" w:hanging="360"/>
+      </w:pPr>
+    </w:lvl>
+  </w:abstractNum>
+  <w:abstractNum w:abstractNumId="3" w15:restartNumberingAfterBreak="0">
     <w:nsid w:val="30E867B4"/>
     <w:multiLevelType w:val="hybridMultilevel"/>
     <w:tmpl w:val="80024576"/>
@@ -3712,7 +4731,209 @@
       </w:rPr>
     </w:lvl>
   </w:abstractNum>
-  <w:abstractNum w:abstractNumId="2" w15:restartNumberingAfterBreak="0">
+  <w:abstractNum w:abstractNumId="4" w15:restartNumberingAfterBreak="0">
+    <w:nsid w:val="30EA43B1"/>
+    <w:multiLevelType w:val="multilevel"/>
+    <w:tmpl w:val="26061788"/>
+    <w:lvl w:ilvl="0">
+      <w:start w:val="1"/>
+      <w:numFmt w:val="decimal"/>
+      <w:lvlText w:val="%1."/>
+      <w:lvlJc w:val="left"/>
+      <w:pPr>
+        <w:tabs>
+          <w:tab w:val="num" w:pos="720"/>
+        </w:tabs>
+        <w:ind w:left="720" w:hanging="360"/>
+      </w:pPr>
+    </w:lvl>
+    <w:lvl w:ilvl="1" w:tentative="1">
+      <w:start w:val="1"/>
+      <w:numFmt w:val="decimal"/>
+      <w:lvlText w:val="%2."/>
+      <w:lvlJc w:val="left"/>
+      <w:pPr>
+        <w:tabs>
+          <w:tab w:val="num" w:pos="1440"/>
+        </w:tabs>
+        <w:ind w:left="1440" w:hanging="360"/>
+      </w:pPr>
+    </w:lvl>
+    <w:lvl w:ilvl="2" w:tentative="1">
+      <w:start w:val="1"/>
+      <w:numFmt w:val="decimal"/>
+      <w:lvlText w:val="%3."/>
+      <w:lvlJc w:val="left"/>
+      <w:pPr>
+        <w:tabs>
+          <w:tab w:val="num" w:pos="2160"/>
+        </w:tabs>
+        <w:ind w:left="2160" w:hanging="360"/>
+      </w:pPr>
+    </w:lvl>
+    <w:lvl w:ilvl="3" w:tentative="1">
+      <w:start w:val="1"/>
+      <w:numFmt w:val="decimal"/>
+      <w:lvlText w:val="%4."/>
+      <w:lvlJc w:val="left"/>
+      <w:pPr>
+        <w:tabs>
+          <w:tab w:val="num" w:pos="2880"/>
+        </w:tabs>
+        <w:ind w:left="2880" w:hanging="360"/>
+      </w:pPr>
+    </w:lvl>
+    <w:lvl w:ilvl="4" w:tentative="1">
+      <w:start w:val="1"/>
+      <w:numFmt w:val="decimal"/>
+      <w:lvlText w:val="%5."/>
+      <w:lvlJc w:val="left"/>
+      <w:pPr>
+        <w:tabs>
+          <w:tab w:val="num" w:pos="3600"/>
+        </w:tabs>
+        <w:ind w:left="3600" w:hanging="360"/>
+      </w:pPr>
+    </w:lvl>
+    <w:lvl w:ilvl="5" w:tentative="1">
+      <w:start w:val="1"/>
+      <w:numFmt w:val="decimal"/>
+      <w:lvlText w:val="%6."/>
+      <w:lvlJc w:val="left"/>
+      <w:pPr>
+        <w:tabs>
+          <w:tab w:val="num" w:pos="4320"/>
+        </w:tabs>
+        <w:ind w:left="4320" w:hanging="360"/>
+      </w:pPr>
+    </w:lvl>
+    <w:lvl w:ilvl="6" w:tentative="1">
+      <w:start w:val="1"/>
+      <w:numFmt w:val="decimal"/>
+      <w:lvlText w:val="%7."/>
+      <w:lvlJc w:val="left"/>
+      <w:pPr>
+        <w:tabs>
+          <w:tab w:val="num" w:pos="5040"/>
+        </w:tabs>
+        <w:ind w:left="5040" w:hanging="360"/>
+      </w:pPr>
+    </w:lvl>
+    <w:lvl w:ilvl="7" w:tentative="1">
+      <w:start w:val="1"/>
+      <w:numFmt w:val="decimal"/>
+      <w:lvlText w:val="%8."/>
+      <w:lvlJc w:val="left"/>
+      <w:pPr>
+        <w:tabs>
+          <w:tab w:val="num" w:pos="5760"/>
+        </w:tabs>
+        <w:ind w:left="5760" w:hanging="360"/>
+      </w:pPr>
+    </w:lvl>
+    <w:lvl w:ilvl="8" w:tentative="1">
+      <w:start w:val="1"/>
+      <w:numFmt w:val="decimal"/>
+      <w:lvlText w:val="%9."/>
+      <w:lvlJc w:val="left"/>
+      <w:pPr>
+        <w:tabs>
+          <w:tab w:val="num" w:pos="6480"/>
+        </w:tabs>
+        <w:ind w:left="6480" w:hanging="360"/>
+      </w:pPr>
+    </w:lvl>
+  </w:abstractNum>
+  <w:abstractNum w:abstractNumId="5" w15:restartNumberingAfterBreak="0">
+    <w:nsid w:val="35A37AF0"/>
+    <w:multiLevelType w:val="hybridMultilevel"/>
+    <w:tmpl w:val="8C94AFEE"/>
+    <w:lvl w:ilvl="0" w:tplc="50F4FAD6">
+      <w:start w:val="1"/>
+      <w:numFmt w:val="decimal"/>
+      <w:lvlText w:val="%1."/>
+      <w:lvlJc w:val="left"/>
+      <w:pPr>
+        <w:ind w:left="1800" w:hanging="360"/>
+      </w:pPr>
+      <w:rPr>
+        <w:rFonts w:hint="default"/>
+      </w:rPr>
+    </w:lvl>
+    <w:lvl w:ilvl="1" w:tplc="0C090019">
+      <w:start w:val="1"/>
+      <w:numFmt w:val="lowerLetter"/>
+      <w:lvlText w:val="%2."/>
+      <w:lvlJc w:val="left"/>
+      <w:pPr>
+        <w:ind w:left="2520" w:hanging="360"/>
+      </w:pPr>
+    </w:lvl>
+    <w:lvl w:ilvl="2" w:tplc="0C09001B">
+      <w:start w:val="1"/>
+      <w:numFmt w:val="lowerRoman"/>
+      <w:lvlText w:val="%3."/>
+      <w:lvlJc w:val="right"/>
+      <w:pPr>
+        <w:ind w:left="3240" w:hanging="180"/>
+      </w:pPr>
+    </w:lvl>
+    <w:lvl w:ilvl="3" w:tplc="0C09000F" w:tentative="1">
+      <w:start w:val="1"/>
+      <w:numFmt w:val="decimal"/>
+      <w:lvlText w:val="%4."/>
+      <w:lvlJc w:val="left"/>
+      <w:pPr>
+        <w:ind w:left="3960" w:hanging="360"/>
+      </w:pPr>
+    </w:lvl>
+    <w:lvl w:ilvl="4" w:tplc="0C090019" w:tentative="1">
+      <w:start w:val="1"/>
+      <w:numFmt w:val="lowerLetter"/>
+      <w:lvlText w:val="%5."/>
+      <w:lvlJc w:val="left"/>
+      <w:pPr>
+        <w:ind w:left="4680" w:hanging="360"/>
+      </w:pPr>
+    </w:lvl>
+    <w:lvl w:ilvl="5" w:tplc="0C09001B" w:tentative="1">
+      <w:start w:val="1"/>
+      <w:numFmt w:val="lowerRoman"/>
+      <w:lvlText w:val="%6."/>
+      <w:lvlJc w:val="right"/>
+      <w:pPr>
+        <w:ind w:left="5400" w:hanging="180"/>
+      </w:pPr>
+    </w:lvl>
+    <w:lvl w:ilvl="6" w:tplc="0C09000F" w:tentative="1">
+      <w:start w:val="1"/>
+      <w:numFmt w:val="decimal"/>
+      <w:lvlText w:val="%7."/>
+      <w:lvlJc w:val="left"/>
+      <w:pPr>
+        <w:ind w:left="6120" w:hanging="360"/>
+      </w:pPr>
+    </w:lvl>
+    <w:lvl w:ilvl="7" w:tplc="0C090019" w:tentative="1">
+      <w:start w:val="1"/>
+      <w:numFmt w:val="lowerLetter"/>
+      <w:lvlText w:val="%8."/>
+      <w:lvlJc w:val="left"/>
+      <w:pPr>
+        <w:ind w:left="6840" w:hanging="360"/>
+      </w:pPr>
+    </w:lvl>
+    <w:lvl w:ilvl="8" w:tplc="0C09001B" w:tentative="1">
+      <w:start w:val="1"/>
+      <w:numFmt w:val="lowerRoman"/>
+      <w:lvlText w:val="%9."/>
+      <w:lvlJc w:val="right"/>
+      <w:pPr>
+        <w:ind w:left="7560" w:hanging="180"/>
+      </w:pPr>
+    </w:lvl>
+  </w:abstractNum>
+  <w:abstractNum w:abstractNumId="6" w15:restartNumberingAfterBreak="0">
     <w:nsid w:val="367E3F6A"/>
     <w:multiLevelType w:val="hybridMultilevel"/>
     <w:tmpl w:val="0CB6E2E4"/>
@@ -3824,7 +5045,7 @@
       </w:rPr>
     </w:lvl>
   </w:abstractNum>
-  <w:abstractNum w:abstractNumId="3" w15:restartNumberingAfterBreak="0">
+  <w:abstractNum w:abstractNumId="7" w15:restartNumberingAfterBreak="0">
     <w:nsid w:val="375D36C8"/>
     <w:multiLevelType w:val="multilevel"/>
     <w:tmpl w:val="CF405D9C"/>
@@ -3937,7 +5158,233 @@
       </w:rPr>
     </w:lvl>
   </w:abstractNum>
-  <w:abstractNum w:abstractNumId="4" w15:restartNumberingAfterBreak="0">
+  <w:abstractNum w:abstractNumId="8" w15:restartNumberingAfterBreak="0">
+    <w:nsid w:val="3C9D0E5C"/>
+    <w:multiLevelType w:val="hybridMultilevel"/>
+    <w:tmpl w:val="0D7A6856"/>
+    <w:lvl w:ilvl="0" w:tplc="0C090001">
+      <w:start w:val="1"/>
+      <w:numFmt w:val="bullet"/>
+      <w:lvlText w:val=""/>
+      <w:lvlJc w:val="left"/>
+      <w:pPr>
+        <w:ind w:left="720" w:hanging="360"/>
+      </w:pPr>
+      <w:rPr>
+        <w:rFonts w:ascii="Symbol" w:hAnsi="Symbol" w:hint="default"/>
+      </w:rPr>
+    </w:lvl>
+    <w:lvl w:ilvl="1" w:tplc="0C090003" w:tentative="1">
+      <w:start w:val="1"/>
+      <w:numFmt w:val="bullet"/>
+      <w:lvlText w:val="o"/>
+      <w:lvlJc w:val="left"/>
+      <w:pPr>
+        <w:ind w:left="1440" w:hanging="360"/>
+      </w:pPr>
+      <w:rPr>
+        <w:rFonts w:ascii="Courier New" w:hAnsi="Courier New" w:cs="Courier New" w:hint="default"/>
+      </w:rPr>
+    </w:lvl>
+    <w:lvl w:ilvl="2" w:tplc="0C090005" w:tentative="1">
+      <w:start w:val="1"/>
+      <w:numFmt w:val="bullet"/>
+      <w:lvlText w:val=""/>
+      <w:lvlJc w:val="left"/>
+      <w:pPr>
+        <w:ind w:left="2160" w:hanging="360"/>
+      </w:pPr>
+      <w:rPr>
+        <w:rFonts w:ascii="Wingdings" w:hAnsi="Wingdings" w:hint="default"/>
+      </w:rPr>
+    </w:lvl>
+    <w:lvl w:ilvl="3" w:tplc="0C090001" w:tentative="1">
+      <w:start w:val="1"/>
+      <w:numFmt w:val="bullet"/>
+      <w:lvlText w:val=""/>
+      <w:lvlJc w:val="left"/>
+      <w:pPr>
+        <w:ind w:left="2880" w:hanging="360"/>
+      </w:pPr>
+      <w:rPr>
+        <w:rFonts w:ascii="Symbol" w:hAnsi="Symbol" w:hint="default"/>
+      </w:rPr>
+    </w:lvl>
+    <w:lvl w:ilvl="4" w:tplc="0C090003" w:tentative="1">
+      <w:start w:val="1"/>
+      <w:numFmt w:val="bullet"/>
+      <w:lvlText w:val="o"/>
+      <w:lvlJc w:val="left"/>
+      <w:pPr>
+        <w:ind w:left="3600" w:hanging="360"/>
+      </w:pPr>
+      <w:rPr>
+        <w:rFonts w:ascii="Courier New" w:hAnsi="Courier New" w:cs="Courier New" w:hint="default"/>
+      </w:rPr>
+    </w:lvl>
+    <w:lvl w:ilvl="5" w:tplc="0C090005" w:tentative="1">
+      <w:start w:val="1"/>
+      <w:numFmt w:val="bullet"/>
+      <w:lvlText w:val=""/>
+      <w:lvlJc w:val="left"/>
+      <w:pPr>
+        <w:ind w:left="4320" w:hanging="360"/>
+      </w:pPr>
+      <w:rPr>
+        <w:rFonts w:ascii="Wingdings" w:hAnsi="Wingdings" w:hint="default"/>
+      </w:rPr>
+    </w:lvl>
+    <w:lvl w:ilvl="6" w:tplc="0C090001" w:tentative="1">
+      <w:start w:val="1"/>
+      <w:numFmt w:val="bullet"/>
+      <w:lvlText w:val=""/>
+      <w:lvlJc w:val="left"/>
+      <w:pPr>
+        <w:ind w:left="5040" w:hanging="360"/>
+      </w:pPr>
+      <w:rPr>
+        <w:rFonts w:ascii="Symbol" w:hAnsi="Symbol" w:hint="default"/>
+      </w:rPr>
+    </w:lvl>
+    <w:lvl w:ilvl="7" w:tplc="0C090003" w:tentative="1">
+      <w:start w:val="1"/>
+      <w:numFmt w:val="bullet"/>
+      <w:lvlText w:val="o"/>
+      <w:lvlJc w:val="left"/>
+      <w:pPr>
+        <w:ind w:left="5760" w:hanging="360"/>
+      </w:pPr>
+      <w:rPr>
+        <w:rFonts w:ascii="Courier New" w:hAnsi="Courier New" w:cs="Courier New" w:hint="default"/>
+      </w:rPr>
+    </w:lvl>
+    <w:lvl w:ilvl="8" w:tplc="0C090005" w:tentative="1">
+      <w:start w:val="1"/>
+      <w:numFmt w:val="bullet"/>
+      <w:lvlText w:val=""/>
+      <w:lvlJc w:val="left"/>
+      <w:pPr>
+        <w:ind w:left="6480" w:hanging="360"/>
+      </w:pPr>
+      <w:rPr>
+        <w:rFonts w:ascii="Wingdings" w:hAnsi="Wingdings" w:hint="default"/>
+      </w:rPr>
+    </w:lvl>
+  </w:abstractNum>
+  <w:abstractNum w:abstractNumId="9" w15:restartNumberingAfterBreak="0">
+    <w:nsid w:val="41FE63D8"/>
+    <w:multiLevelType w:val="hybridMultilevel"/>
+    <w:tmpl w:val="2C229060"/>
+    <w:lvl w:ilvl="0" w:tplc="0C090001">
+      <w:start w:val="1"/>
+      <w:numFmt w:val="bullet"/>
+      <w:lvlText w:val=""/>
+      <w:lvlJc w:val="left"/>
+      <w:pPr>
+        <w:ind w:left="2520" w:hanging="360"/>
+      </w:pPr>
+      <w:rPr>
+        <w:rFonts w:ascii="Symbol" w:hAnsi="Symbol" w:hint="default"/>
+      </w:rPr>
+    </w:lvl>
+    <w:lvl w:ilvl="1" w:tplc="0C090003" w:tentative="1">
+      <w:start w:val="1"/>
+      <w:numFmt w:val="bullet"/>
+      <w:lvlText w:val="o"/>
+      <w:lvlJc w:val="left"/>
+      <w:pPr>
+        <w:ind w:left="1440" w:hanging="360"/>
+      </w:pPr>
+      <w:rPr>
+        <w:rFonts w:ascii="Courier New" w:hAnsi="Courier New" w:cs="Courier New" w:hint="default"/>
+      </w:rPr>
+    </w:lvl>
+    <w:lvl w:ilvl="2" w:tplc="0C090005" w:tentative="1">
+      <w:start w:val="1"/>
+      <w:numFmt w:val="bullet"/>
+      <w:lvlText w:val=""/>
+      <w:lvlJc w:val="left"/>
+      <w:pPr>
+        <w:ind w:left="2160" w:hanging="360"/>
+      </w:pPr>
+      <w:rPr>
+        <w:rFonts w:ascii="Wingdings" w:hAnsi="Wingdings" w:hint="default"/>
+      </w:rPr>
+    </w:lvl>
+    <w:lvl w:ilvl="3" w:tplc="0C090001" w:tentative="1">
+      <w:start w:val="1"/>
+      <w:numFmt w:val="bullet"/>
+      <w:lvlText w:val=""/>
+      <w:lvlJc w:val="left"/>
+      <w:pPr>
+        <w:ind w:left="2880" w:hanging="360"/>
+      </w:pPr>
+      <w:rPr>
+        <w:rFonts w:ascii="Symbol" w:hAnsi="Symbol" w:hint="default"/>
+      </w:rPr>
+    </w:lvl>
+    <w:lvl w:ilvl="4" w:tplc="0C090003" w:tentative="1">
+      <w:start w:val="1"/>
+      <w:numFmt w:val="bullet"/>
+      <w:lvlText w:val="o"/>
+      <w:lvlJc w:val="left"/>
+      <w:pPr>
+        <w:ind w:left="3600" w:hanging="360"/>
+      </w:pPr>
+      <w:rPr>
+        <w:rFonts w:ascii="Courier New" w:hAnsi="Courier New" w:cs="Courier New" w:hint="default"/>
+      </w:rPr>
+    </w:lvl>
+    <w:lvl w:ilvl="5" w:tplc="0C090005" w:tentative="1">
+      <w:start w:val="1"/>
+      <w:numFmt w:val="bullet"/>
+      <w:lvlText w:val=""/>
+      <w:lvlJc w:val="left"/>
+      <w:pPr>
+        <w:ind w:left="4320" w:hanging="360"/>
+      </w:pPr>
+      <w:rPr>
+        <w:rFonts w:ascii="Wingdings" w:hAnsi="Wingdings" w:hint="default"/>
+      </w:rPr>
+    </w:lvl>
+    <w:lvl w:ilvl="6" w:tplc="0C090001" w:tentative="1">
+      <w:start w:val="1"/>
+      <w:numFmt w:val="bullet"/>
+      <w:lvlText w:val=""/>
+      <w:lvlJc w:val="left"/>
+      <w:pPr>
+        <w:ind w:left="5040" w:hanging="360"/>
+      </w:pPr>
+      <w:rPr>
+        <w:rFonts w:ascii="Symbol" w:hAnsi="Symbol" w:hint="default"/>
+      </w:rPr>
+    </w:lvl>
+    <w:lvl w:ilvl="7" w:tplc="0C090003" w:tentative="1">
+      <w:start w:val="1"/>
+      <w:numFmt w:val="bullet"/>
+      <w:lvlText w:val="o"/>
+      <w:lvlJc w:val="left"/>
+      <w:pPr>
+        <w:ind w:left="5760" w:hanging="360"/>
+      </w:pPr>
+      <w:rPr>
+        <w:rFonts w:ascii="Courier New" w:hAnsi="Courier New" w:cs="Courier New" w:hint="default"/>
+      </w:rPr>
+    </w:lvl>
+    <w:lvl w:ilvl="8" w:tplc="0C090005" w:tentative="1">
+      <w:start w:val="1"/>
+      <w:numFmt w:val="bullet"/>
+      <w:lvlText w:val=""/>
+      <w:lvlJc w:val="left"/>
+      <w:pPr>
+        <w:ind w:left="6480" w:hanging="360"/>
+      </w:pPr>
+      <w:rPr>
+        <w:rFonts w:ascii="Wingdings" w:hAnsi="Wingdings" w:hint="default"/>
+      </w:rPr>
+    </w:lvl>
+  </w:abstractNum>
+  <w:abstractNum w:abstractNumId="10" w15:restartNumberingAfterBreak="0">
     <w:nsid w:val="594D2C6D"/>
     <w:multiLevelType w:val="hybridMultilevel"/>
     <w:tmpl w:val="BA2812A4"/>
@@ -4049,10 +5496,10 @@
       </w:rPr>
     </w:lvl>
   </w:abstractNum>
-  <w:abstractNum w:abstractNumId="5" w15:restartNumberingAfterBreak="0">
+  <w:abstractNum w:abstractNumId="11" w15:restartNumberingAfterBreak="0">
     <w:nsid w:val="61F07435"/>
     <w:multiLevelType w:val="hybridMultilevel"/>
-    <w:tmpl w:val="09C65142"/>
+    <w:tmpl w:val="4B7A1324"/>
     <w:lvl w:ilvl="0" w:tplc="D368DD5E">
       <w:start w:val="4"/>
       <w:numFmt w:val="bullet"/>
@@ -4162,7 +5609,7 @@
       </w:rPr>
     </w:lvl>
   </w:abstractNum>
-  <w:abstractNum w:abstractNumId="6" w15:restartNumberingAfterBreak="0">
+  <w:abstractNum w:abstractNumId="12" w15:restartNumberingAfterBreak="0">
     <w:nsid w:val="63D23837"/>
     <w:multiLevelType w:val="hybridMultilevel"/>
     <w:tmpl w:val="9BD61186"/>
@@ -4274,7 +5721,7 @@
       </w:rPr>
     </w:lvl>
   </w:abstractNum>
-  <w:abstractNum w:abstractNumId="7" w15:restartNumberingAfterBreak="0">
+  <w:abstractNum w:abstractNumId="13" w15:restartNumberingAfterBreak="0">
     <w:nsid w:val="66162F7D"/>
     <w:multiLevelType w:val="hybridMultilevel"/>
     <w:tmpl w:val="38A2F066"/>
@@ -4387,7 +5834,233 @@
       </w:rPr>
     </w:lvl>
   </w:abstractNum>
-  <w:abstractNum w:abstractNumId="8" w15:restartNumberingAfterBreak="0">
+  <w:abstractNum w:abstractNumId="14" w15:restartNumberingAfterBreak="0">
+    <w:nsid w:val="6E4C3AB3"/>
+    <w:multiLevelType w:val="hybridMultilevel"/>
+    <w:tmpl w:val="5D84F0A6"/>
+    <w:lvl w:ilvl="0" w:tplc="D368DD5E">
+      <w:start w:val="4"/>
+      <w:numFmt w:val="bullet"/>
+      <w:lvlText w:val="-"/>
+      <w:lvlJc w:val="left"/>
+      <w:pPr>
+        <w:ind w:left="2520" w:hanging="360"/>
+      </w:pPr>
+      <w:rPr>
+        <w:rFonts w:ascii="Calibri" w:eastAsiaTheme="minorEastAsia" w:hAnsi="Calibri" w:cs="Calibri" w:hint="default"/>
+      </w:rPr>
+    </w:lvl>
+    <w:lvl w:ilvl="1" w:tplc="0C090003" w:tentative="1">
+      <w:start w:val="1"/>
+      <w:numFmt w:val="bullet"/>
+      <w:lvlText w:val="o"/>
+      <w:lvlJc w:val="left"/>
+      <w:pPr>
+        <w:ind w:left="1440" w:hanging="360"/>
+      </w:pPr>
+      <w:rPr>
+        <w:rFonts w:ascii="Courier New" w:hAnsi="Courier New" w:cs="Courier New" w:hint="default"/>
+      </w:rPr>
+    </w:lvl>
+    <w:lvl w:ilvl="2" w:tplc="0C090005" w:tentative="1">
+      <w:start w:val="1"/>
+      <w:numFmt w:val="bullet"/>
+      <w:lvlText w:val=""/>
+      <w:lvlJc w:val="left"/>
+      <w:pPr>
+        <w:ind w:left="2160" w:hanging="360"/>
+      </w:pPr>
+      <w:rPr>
+        <w:rFonts w:ascii="Wingdings" w:hAnsi="Wingdings" w:hint="default"/>
+      </w:rPr>
+    </w:lvl>
+    <w:lvl w:ilvl="3" w:tplc="0C090001" w:tentative="1">
+      <w:start w:val="1"/>
+      <w:numFmt w:val="bullet"/>
+      <w:lvlText w:val=""/>
+      <w:lvlJc w:val="left"/>
+      <w:pPr>
+        <w:ind w:left="2880" w:hanging="360"/>
+      </w:pPr>
+      <w:rPr>
+        <w:rFonts w:ascii="Symbol" w:hAnsi="Symbol" w:hint="default"/>
+      </w:rPr>
+    </w:lvl>
+    <w:lvl w:ilvl="4" w:tplc="0C090003" w:tentative="1">
+      <w:start w:val="1"/>
+      <w:numFmt w:val="bullet"/>
+      <w:lvlText w:val="o"/>
+      <w:lvlJc w:val="left"/>
+      <w:pPr>
+        <w:ind w:left="3600" w:hanging="360"/>
+      </w:pPr>
+      <w:rPr>
+        <w:rFonts w:ascii="Courier New" w:hAnsi="Courier New" w:cs="Courier New" w:hint="default"/>
+      </w:rPr>
+    </w:lvl>
+    <w:lvl w:ilvl="5" w:tplc="0C090005" w:tentative="1">
+      <w:start w:val="1"/>
+      <w:numFmt w:val="bullet"/>
+      <w:lvlText w:val=""/>
+      <w:lvlJc w:val="left"/>
+      <w:pPr>
+        <w:ind w:left="4320" w:hanging="360"/>
+      </w:pPr>
+      <w:rPr>
+        <w:rFonts w:ascii="Wingdings" w:hAnsi="Wingdings" w:hint="default"/>
+      </w:rPr>
+    </w:lvl>
+    <w:lvl w:ilvl="6" w:tplc="0C090001" w:tentative="1">
+      <w:start w:val="1"/>
+      <w:numFmt w:val="bullet"/>
+      <w:lvlText w:val=""/>
+      <w:lvlJc w:val="left"/>
+      <w:pPr>
+        <w:ind w:left="5040" w:hanging="360"/>
+      </w:pPr>
+      <w:rPr>
+        <w:rFonts w:ascii="Symbol" w:hAnsi="Symbol" w:hint="default"/>
+      </w:rPr>
+    </w:lvl>
+    <w:lvl w:ilvl="7" w:tplc="0C090003" w:tentative="1">
+      <w:start w:val="1"/>
+      <w:numFmt w:val="bullet"/>
+      <w:lvlText w:val="o"/>
+      <w:lvlJc w:val="left"/>
+      <w:pPr>
+        <w:ind w:left="5760" w:hanging="360"/>
+      </w:pPr>
+      <w:rPr>
+        <w:rFonts w:ascii="Courier New" w:hAnsi="Courier New" w:cs="Courier New" w:hint="default"/>
+      </w:rPr>
+    </w:lvl>
+    <w:lvl w:ilvl="8" w:tplc="0C090005" w:tentative="1">
+      <w:start w:val="1"/>
+      <w:numFmt w:val="bullet"/>
+      <w:lvlText w:val=""/>
+      <w:lvlJc w:val="left"/>
+      <w:pPr>
+        <w:ind w:left="6480" w:hanging="360"/>
+      </w:pPr>
+      <w:rPr>
+        <w:rFonts w:ascii="Wingdings" w:hAnsi="Wingdings" w:hint="default"/>
+      </w:rPr>
+    </w:lvl>
+  </w:abstractNum>
+  <w:abstractNum w:abstractNumId="15" w15:restartNumberingAfterBreak="0">
+    <w:nsid w:val="758423DF"/>
+    <w:multiLevelType w:val="hybridMultilevel"/>
+    <w:tmpl w:val="986A831C"/>
+    <w:lvl w:ilvl="0" w:tplc="0C090001">
+      <w:start w:val="1"/>
+      <w:numFmt w:val="bullet"/>
+      <w:lvlText w:val=""/>
+      <w:lvlJc w:val="left"/>
+      <w:pPr>
+        <w:ind w:left="2160" w:hanging="360"/>
+      </w:pPr>
+      <w:rPr>
+        <w:rFonts w:ascii="Symbol" w:hAnsi="Symbol" w:hint="default"/>
+      </w:rPr>
+    </w:lvl>
+    <w:lvl w:ilvl="1" w:tplc="0C090003" w:tentative="1">
+      <w:start w:val="1"/>
+      <w:numFmt w:val="bullet"/>
+      <w:lvlText w:val="o"/>
+      <w:lvlJc w:val="left"/>
+      <w:pPr>
+        <w:ind w:left="2880" w:hanging="360"/>
+      </w:pPr>
+      <w:rPr>
+        <w:rFonts w:ascii="Courier New" w:hAnsi="Courier New" w:cs="Courier New" w:hint="default"/>
+      </w:rPr>
+    </w:lvl>
+    <w:lvl w:ilvl="2" w:tplc="0C090005" w:tentative="1">
+      <w:start w:val="1"/>
+      <w:numFmt w:val="bullet"/>
+      <w:lvlText w:val=""/>
+      <w:lvlJc w:val="left"/>
+      <w:pPr>
+        <w:ind w:left="3600" w:hanging="360"/>
+      </w:pPr>
+      <w:rPr>
+        <w:rFonts w:ascii="Wingdings" w:hAnsi="Wingdings" w:hint="default"/>
+      </w:rPr>
+    </w:lvl>
+    <w:lvl w:ilvl="3" w:tplc="0C090001" w:tentative="1">
+      <w:start w:val="1"/>
+      <w:numFmt w:val="bullet"/>
+      <w:lvlText w:val=""/>
+      <w:lvlJc w:val="left"/>
+      <w:pPr>
+        <w:ind w:left="4320" w:hanging="360"/>
+      </w:pPr>
+      <w:rPr>
+        <w:rFonts w:ascii="Symbol" w:hAnsi="Symbol" w:hint="default"/>
+      </w:rPr>
+    </w:lvl>
+    <w:lvl w:ilvl="4" w:tplc="0C090003" w:tentative="1">
+      <w:start w:val="1"/>
+      <w:numFmt w:val="bullet"/>
+      <w:lvlText w:val="o"/>
+      <w:lvlJc w:val="left"/>
+      <w:pPr>
+        <w:ind w:left="5040" w:hanging="360"/>
+      </w:pPr>
+      <w:rPr>
+        <w:rFonts w:ascii="Courier New" w:hAnsi="Courier New" w:cs="Courier New" w:hint="default"/>
+      </w:rPr>
+    </w:lvl>
+    <w:lvl w:ilvl="5" w:tplc="0C090005" w:tentative="1">
+      <w:start w:val="1"/>
+      <w:numFmt w:val="bullet"/>
+      <w:lvlText w:val=""/>
+      <w:lvlJc w:val="left"/>
+      <w:pPr>
+        <w:ind w:left="5760" w:hanging="360"/>
+      </w:pPr>
+      <w:rPr>
+        <w:rFonts w:ascii="Wingdings" w:hAnsi="Wingdings" w:hint="default"/>
+      </w:rPr>
+    </w:lvl>
+    <w:lvl w:ilvl="6" w:tplc="0C090001" w:tentative="1">
+      <w:start w:val="1"/>
+      <w:numFmt w:val="bullet"/>
+      <w:lvlText w:val=""/>
+      <w:lvlJc w:val="left"/>
+      <w:pPr>
+        <w:ind w:left="6480" w:hanging="360"/>
+      </w:pPr>
+      <w:rPr>
+        <w:rFonts w:ascii="Symbol" w:hAnsi="Symbol" w:hint="default"/>
+      </w:rPr>
+    </w:lvl>
+    <w:lvl w:ilvl="7" w:tplc="0C090003" w:tentative="1">
+      <w:start w:val="1"/>
+      <w:numFmt w:val="bullet"/>
+      <w:lvlText w:val="o"/>
+      <w:lvlJc w:val="left"/>
+      <w:pPr>
+        <w:ind w:left="7200" w:hanging="360"/>
+      </w:pPr>
+      <w:rPr>
+        <w:rFonts w:ascii="Courier New" w:hAnsi="Courier New" w:cs="Courier New" w:hint="default"/>
+      </w:rPr>
+    </w:lvl>
+    <w:lvl w:ilvl="8" w:tplc="0C090005" w:tentative="1">
+      <w:start w:val="1"/>
+      <w:numFmt w:val="bullet"/>
+      <w:lvlText w:val=""/>
+      <w:lvlJc w:val="left"/>
+      <w:pPr>
+        <w:ind w:left="7920" w:hanging="360"/>
+      </w:pPr>
+      <w:rPr>
+        <w:rFonts w:ascii="Wingdings" w:hAnsi="Wingdings" w:hint="default"/>
+      </w:rPr>
+    </w:lvl>
+  </w:abstractNum>
+  <w:abstractNum w:abstractNumId="16" w15:restartNumberingAfterBreak="0">
     <w:nsid w:val="765D23A3"/>
     <w:multiLevelType w:val="multilevel"/>
     <w:tmpl w:val="D2A25216"/>
@@ -4500,32 +6173,56 @@
       </w:rPr>
     </w:lvl>
   </w:abstractNum>
-  <w:num w:numId="1" w16cid:durableId="1787969823">
+  <w:num w:numId="1">
+    <w:abstractNumId w:val="7"/>
+  </w:num>
+  <w:num w:numId="2">
+    <w:abstractNumId w:val="16"/>
+  </w:num>
+  <w:num w:numId="3">
+    <w:abstractNumId w:val="13"/>
+  </w:num>
+  <w:num w:numId="4">
+    <w:abstractNumId w:val="10"/>
+  </w:num>
+  <w:num w:numId="5">
+    <w:abstractNumId w:val="12"/>
+  </w:num>
+  <w:num w:numId="6">
+    <w:abstractNumId w:val="6"/>
+  </w:num>
+  <w:num w:numId="7">
+    <w:abstractNumId w:val="0"/>
+  </w:num>
+  <w:num w:numId="8">
     <w:abstractNumId w:val="3"/>
   </w:num>
-  <w:num w:numId="2" w16cid:durableId="103229794">
+  <w:num w:numId="9">
+    <w:abstractNumId w:val="11"/>
+  </w:num>
+  <w:num w:numId="10">
+    <w:abstractNumId w:val="14"/>
+  </w:num>
+  <w:num w:numId="11">
+    <w:abstractNumId w:val="9"/>
+  </w:num>
+  <w:num w:numId="12">
+    <w:abstractNumId w:val="15"/>
+  </w:num>
+  <w:num w:numId="13">
     <w:abstractNumId w:val="8"/>
   </w:num>
-  <w:num w:numId="3" w16cid:durableId="106855923">
-    <w:abstractNumId w:val="7"/>
+  <w:num w:numId="14">
+    <w:abstractNumId w:val="1"/>
   </w:num>
-  <w:num w:numId="4" w16cid:durableId="685713083">
+  <w:num w:numId="15">
     <w:abstractNumId w:val="4"/>
   </w:num>
-  <w:num w:numId="5" w16cid:durableId="66853508">
-    <w:abstractNumId w:val="6"/>
+  <w:num w:numId="16">
+    <w:abstractNumId w:val="5"/>
   </w:num>
-  <w:num w:numId="6" w16cid:durableId="1178499404">
+  <w:num w:numId="17">
     <w:abstractNumId w:val="2"/>
-  </w:num>
-  <w:num w:numId="7" w16cid:durableId="806748877">
-    <w:abstractNumId w:val="0"/>
-  </w:num>
-  <w:num w:numId="8" w16cid:durableId="578946747">
-    <w:abstractNumId w:val="1"/>
-  </w:num>
-  <w:num w:numId="9" w16cid:durableId="1406801943">
-    <w:abstractNumId w:val="5"/>
   </w:num>
 </w:numbering>
 </file>
@@ -5627,6 +7324,23 @@
       <w:lang w:val="en-US"/>
     </w:rPr>
   </w:style>
+  <w:style w:type="paragraph" w:styleId="NormalWeb">
+    <w:name w:val="Normal (Web)"/>
+    <w:basedOn w:val="Normal"/>
+    <w:uiPriority w:val="99"/>
+    <w:semiHidden/>
+    <w:unhideWhenUsed/>
+    <w:rsid w:val="005D21DB"/>
+    <w:pPr>
+      <w:spacing w:before="100" w:beforeAutospacing="1" w:after="100" w:afterAutospacing="1" w:line="240" w:lineRule="auto"/>
+    </w:pPr>
+    <w:rPr>
+      <w:rFonts w:ascii="Times New Roman" w:eastAsia="Times New Roman" w:hAnsi="Times New Roman" w:cs="Times New Roman"/>
+      <w:sz w:val="24"/>
+      <w:szCs w:val="24"/>
+      <w:lang w:eastAsia="zh-CN"/>
+    </w:rPr>
+  </w:style>
 </w:styles>
 </file>
 

</xml_diff>

<commit_message>
Update Software Design and System Components
</commit_message>
<xml_diff>
--- a/Software Design Document.docx
+++ b/Software Design Document.docx
@@ -1701,49 +1701,7 @@
         <w:t>sidebar accommodates filtering options for result refinement</w:t>
       </w:r>
       <w:r>
-        <w:t>, including p</w:t>
-      </w:r>
-      <w:r>
-        <w:t xml:space="preserve">rice </w:t>
-      </w:r>
-      <w:r>
-        <w:t>r</w:t>
-      </w:r>
-      <w:r>
-        <w:t>ange</w:t>
-      </w:r>
-      <w:r>
-        <w:t>, r</w:t>
-      </w:r>
-      <w:r>
-        <w:t>ating</w:t>
-      </w:r>
-      <w:r>
-        <w:t>, p</w:t>
-      </w:r>
-      <w:r>
-        <w:t xml:space="preserve">roperty </w:t>
-      </w:r>
-      <w:r>
-        <w:t>t</w:t>
-      </w:r>
-      <w:r>
-        <w:t>ype</w:t>
-      </w:r>
-      <w:r>
-        <w:t>, r</w:t>
-      </w:r>
-      <w:r>
-        <w:t xml:space="preserve">oom </w:t>
-      </w:r>
-      <w:r>
-        <w:t>t</w:t>
-      </w:r>
-      <w:r>
-        <w:t>ype</w:t>
-      </w:r>
-      <w:r>
-        <w:t xml:space="preserve">. </w:t>
+        <w:t xml:space="preserve">, including price range, rating, property type, room type. </w:t>
       </w:r>
       <w:r>
         <w:t>Once entered, user will click on the “Apply” button and the dataset will be updated.</w:t>
@@ -1773,13 +1731,7 @@
         </w:numPr>
       </w:pPr>
       <w:r>
-        <w:t xml:space="preserve">The system shall retrieve and store the Airbnb dataset, including Listings, Calendar, Reviews, Listings-Summary, Reviews-Summary, and </w:t>
-      </w:r>
-      <w:r>
-        <w:t>Neighbourhoods</w:t>
-      </w:r>
-      <w:r>
-        <w:t>.</w:t>
+        <w:t>The system shall retrieve and store the Airbnb dataset, including Listings, Calendar, Reviews, Listings-Summary, Reviews-Summary, and Neighbourhoods.</w:t>
       </w:r>
     </w:p>
     <w:p>
@@ -1890,6 +1842,24 @@
     </w:p>
     <w:p>
       <w:pPr>
+        <w:pStyle w:val="ListParagraph"/>
+        <w:numPr>
+          <w:ilvl w:val="0"/>
+          <w:numId w:val="30"/>
+        </w:numPr>
+      </w:pPr>
+      <w:r>
+        <w:t xml:space="preserve">The system </w:t>
+      </w:r>
+      <w:r>
+        <w:t>shall calculate the number of customers who commented on cleanliness</w:t>
+      </w:r>
+      <w:r>
+        <w:t>.</w:t>
+      </w:r>
+    </w:p>
+    <w:p>
+      <w:pPr>
         <w:pStyle w:val="Heading2"/>
         <w:numPr>
           <w:ilvl w:val="1"/>
@@ -1907,6 +1877,9 @@
     </w:p>
     <w:p>
       <w:r>
+        <w:rPr>
+          <w:noProof/>
+        </w:rPr>
         <w:drawing>
           <wp:inline distT="0" distB="0" distL="0" distR="0" wp14:anchorId="06AA561D" wp14:editId="4FB64CEF">
             <wp:extent cx="5730737" cy="4618120"/>
@@ -2264,16 +2237,7 @@
           </w:tcPr>
           <w:p>
             <w:r>
-              <w:t xml:space="preserve">User should be able to view the specified </w:t>
-            </w:r>
-            <w:r>
-              <w:t>term</w:t>
-            </w:r>
-            <w:r>
-              <w:t xml:space="preserve"> that they </w:t>
-            </w:r>
-            <w:r>
-              <w:t>search.</w:t>
+              <w:t>User should be able to view the specified term that they search.</w:t>
             </w:r>
           </w:p>
         </w:tc>
@@ -2732,13 +2696,7 @@
           </w:tcPr>
           <w:p>
             <w:r>
-              <w:t xml:space="preserve">User should be able to view the specified </w:t>
-            </w:r>
-            <w:r>
-              <w:t xml:space="preserve">information </w:t>
-            </w:r>
-            <w:r>
-              <w:t xml:space="preserve">suburb </w:t>
+              <w:t xml:space="preserve">User should be able to view the specified information suburb </w:t>
             </w:r>
           </w:p>
         </w:tc>
@@ -2950,13 +2908,7 @@
           </w:tcPr>
           <w:p>
             <w:r>
-              <w:t xml:space="preserve">User should be able to </w:t>
-            </w:r>
-            <w:r>
-              <w:t>sort</w:t>
-            </w:r>
-            <w:r>
-              <w:t xml:space="preserve"> </w:t>
+              <w:t xml:space="preserve">User should be able to sort </w:t>
             </w:r>
             <w:r>
               <w:t>and filter the listings</w:t>
@@ -3124,110 +3076,775 @@
     </w:p>
     <w:p>
       <w:pPr>
-        <w:rPr>
-          <w:color w:val="FF0000"/>
-        </w:rPr>
-      </w:pPr>
-      <w:r>
-        <w:rPr>
-          <w:color w:val="FF0000"/>
-        </w:rPr>
-        <w:t>Preliminary list</w:t>
-      </w:r>
-      <w:r>
-        <w:rPr>
-          <w:color w:val="FF0000"/>
-        </w:rPr>
-        <w:t xml:space="preserve"> of all functions in the software. For each function in the list the following information is provided:</w:t>
-      </w:r>
-    </w:p>
-    <w:p>
-      <w:pPr>
-        <w:pStyle w:val="ListParagraph"/>
-        <w:numPr>
-          <w:ilvl w:val="0"/>
-          <w:numId w:val="5"/>
-        </w:numPr>
-        <w:rPr>
-          <w:color w:val="FF0000"/>
-        </w:rPr>
-      </w:pPr>
-      <w:r>
-        <w:rPr>
-          <w:color w:val="FF0000"/>
-        </w:rPr>
-        <w:t>a brief description of what it does  (1 or 2 sentences);</w:t>
-      </w:r>
-    </w:p>
-    <w:p>
-      <w:pPr>
-        <w:pStyle w:val="ListParagraph"/>
-        <w:numPr>
-          <w:ilvl w:val="0"/>
-          <w:numId w:val="5"/>
-        </w:numPr>
-        <w:rPr>
-          <w:color w:val="FF0000"/>
-        </w:rPr>
-      </w:pPr>
-      <w:r>
-        <w:rPr>
-          <w:color w:val="FF0000"/>
-        </w:rPr>
-        <w:t>a list of the input parameters, and their data types, and what they are used for;</w:t>
-      </w:r>
-    </w:p>
-    <w:p>
-      <w:pPr>
-        <w:pStyle w:val="ListParagraph"/>
-        <w:numPr>
-          <w:ilvl w:val="0"/>
-          <w:numId w:val="4"/>
-        </w:numPr>
-        <w:rPr>
-          <w:color w:val="FF0000"/>
-        </w:rPr>
-      </w:pPr>
-      <w:r>
-        <w:rPr>
-          <w:color w:val="FF0000"/>
-        </w:rPr>
-        <w:t>a list of any side effects caused by the function (</w:t>
-      </w:r>
+        <w:ind w:left="360"/>
+      </w:pPr>
       <w:proofErr w:type="spellStart"/>
       <w:r>
-        <w:rPr>
-          <w:color w:val="FF0000"/>
-        </w:rPr>
-        <w:t>ie</w:t>
+        <w:t>displayDashboard</w:t>
       </w:r>
       <w:proofErr w:type="spellEnd"/>
       <w:r>
-        <w:rPr>
-          <w:color w:val="FF0000"/>
-        </w:rPr>
-        <w:t xml:space="preserve"> change global or member variables, changes data passed by reference from calling function etc)</w:t>
-      </w:r>
-    </w:p>
-    <w:p>
-      <w:pPr>
-        <w:pStyle w:val="ListParagraph"/>
-        <w:numPr>
-          <w:ilvl w:val="0"/>
-          <w:numId w:val="4"/>
-        </w:numPr>
-        <w:rPr>
-          <w:color w:val="FF0000"/>
-        </w:rPr>
-      </w:pPr>
-      <w:r>
-        <w:rPr>
-          <w:color w:val="FF0000"/>
-        </w:rPr>
-        <w:t>a description of the function’s return value</w:t>
-      </w:r>
-    </w:p>
-    <w:p/>
+        <w:t>()</w:t>
+      </w:r>
+    </w:p>
+    <w:p>
+      <w:pPr>
+        <w:pStyle w:val="ListParagraph"/>
+        <w:numPr>
+          <w:ilvl w:val="0"/>
+          <w:numId w:val="30"/>
+        </w:numPr>
+      </w:pPr>
+      <w:r>
+        <w:t>Description: Displays the main dashboard with an overview of tool capabilities and market trends.</w:t>
+      </w:r>
+    </w:p>
+    <w:p>
+      <w:pPr>
+        <w:pStyle w:val="ListParagraph"/>
+        <w:numPr>
+          <w:ilvl w:val="0"/>
+          <w:numId w:val="30"/>
+        </w:numPr>
+      </w:pPr>
+      <w:r>
+        <w:t>Input Parameters: None.</w:t>
+      </w:r>
+    </w:p>
+    <w:p>
+      <w:pPr>
+        <w:pStyle w:val="ListParagraph"/>
+        <w:numPr>
+          <w:ilvl w:val="0"/>
+          <w:numId w:val="30"/>
+        </w:numPr>
+      </w:pPr>
+      <w:r>
+        <w:t>Side Effects: Renders the user interface component for the dashboard</w:t>
+      </w:r>
+    </w:p>
+    <w:p>
+      <w:pPr>
+        <w:pStyle w:val="ListParagraph"/>
+        <w:numPr>
+          <w:ilvl w:val="0"/>
+          <w:numId w:val="30"/>
+        </w:numPr>
+      </w:pPr>
+      <w:r>
+        <w:t>Return Value: None</w:t>
+      </w:r>
+    </w:p>
+    <w:p>
+      <w:pPr>
+        <w:ind w:firstLine="360"/>
+      </w:pPr>
+      <w:proofErr w:type="spellStart"/>
+      <w:r>
+        <w:t>Loaddata</w:t>
+      </w:r>
+      <w:proofErr w:type="spellEnd"/>
+      <w:r>
+        <w:t>(</w:t>
+      </w:r>
+      <w:proofErr w:type="spellStart"/>
+      <w:r>
+        <w:t>filePath</w:t>
+      </w:r>
+      <w:proofErr w:type="spellEnd"/>
+      <w:r>
+        <w:t>: str)</w:t>
+      </w:r>
+    </w:p>
+    <w:p>
+      <w:pPr>
+        <w:pStyle w:val="ListParagraph"/>
+        <w:numPr>
+          <w:ilvl w:val="0"/>
+          <w:numId w:val="30"/>
+        </w:numPr>
+      </w:pPr>
+      <w:r>
+        <w:t xml:space="preserve">Description: </w:t>
+      </w:r>
+      <w:r>
+        <w:t>Loads the Airbnb dataset from a specified file path into memor</w:t>
+      </w:r>
+      <w:r>
+        <w:t>y</w:t>
+      </w:r>
+    </w:p>
+    <w:p>
+      <w:pPr>
+        <w:pStyle w:val="ListParagraph"/>
+        <w:numPr>
+          <w:ilvl w:val="0"/>
+          <w:numId w:val="30"/>
+        </w:numPr>
+      </w:pPr>
+      <w:r>
+        <w:t xml:space="preserve">Side effects: </w:t>
+      </w:r>
+      <w:r>
+        <w:t>Loads the dataset into memory for analysis.</w:t>
+      </w:r>
+    </w:p>
+    <w:p>
+      <w:pPr>
+        <w:pStyle w:val="ListParagraph"/>
+        <w:numPr>
+          <w:ilvl w:val="0"/>
+          <w:numId w:val="30"/>
+        </w:numPr>
+      </w:pPr>
+      <w:r>
+        <w:t>I</w:t>
+      </w:r>
+      <w:r>
+        <w:t>nput Parameters</w:t>
+      </w:r>
+      <w:r>
+        <w:t>:</w:t>
+      </w:r>
+      <w:r>
+        <w:t xml:space="preserve"> </w:t>
+      </w:r>
+      <w:proofErr w:type="spellStart"/>
+      <w:r>
+        <w:t>filePath</w:t>
+      </w:r>
+      <w:proofErr w:type="spellEnd"/>
+      <w:r>
+        <w:t xml:space="preserve"> (string) - The path to the dataset file.</w:t>
+      </w:r>
+      <w:r>
+        <w:t xml:space="preserve"> </w:t>
+      </w:r>
+    </w:p>
+    <w:p>
+      <w:pPr>
+        <w:pStyle w:val="ListParagraph"/>
+        <w:numPr>
+          <w:ilvl w:val="0"/>
+          <w:numId w:val="30"/>
+        </w:numPr>
+      </w:pPr>
+      <w:r>
+        <w:t xml:space="preserve">Return value: </w:t>
+      </w:r>
+    </w:p>
+    <w:p>
+      <w:pPr>
+        <w:ind w:left="360"/>
+      </w:pPr>
+      <w:proofErr w:type="spellStart"/>
+      <w:r>
+        <w:t>selectTimePeriod</w:t>
+      </w:r>
+      <w:proofErr w:type="spellEnd"/>
+      <w:r>
+        <w:t>(</w:t>
+      </w:r>
+      <w:proofErr w:type="spellStart"/>
+      <w:r>
+        <w:t>timePeriod</w:t>
+      </w:r>
+      <w:proofErr w:type="spellEnd"/>
+      <w:r>
+        <w:t>: str)</w:t>
+      </w:r>
+    </w:p>
+    <w:p>
+      <w:pPr>
+        <w:pStyle w:val="ListParagraph"/>
+        <w:numPr>
+          <w:ilvl w:val="0"/>
+          <w:numId w:val="30"/>
+        </w:numPr>
+      </w:pPr>
+      <w:r>
+        <w:t>Description: Allows the user to select a specific time period (e.g., month or year) for data analysis.</w:t>
+      </w:r>
+    </w:p>
+    <w:p>
+      <w:pPr>
+        <w:pStyle w:val="ListParagraph"/>
+        <w:numPr>
+          <w:ilvl w:val="0"/>
+          <w:numId w:val="30"/>
+        </w:numPr>
+      </w:pPr>
+      <w:r>
+        <w:t xml:space="preserve">Input Parameters: </w:t>
+      </w:r>
+      <w:proofErr w:type="spellStart"/>
+      <w:r>
+        <w:t>timePeriod</w:t>
+      </w:r>
+      <w:proofErr w:type="spellEnd"/>
+      <w:r>
+        <w:t xml:space="preserve"> (string) - The selected time period.</w:t>
+      </w:r>
+    </w:p>
+    <w:p>
+      <w:pPr>
+        <w:pStyle w:val="ListParagraph"/>
+        <w:numPr>
+          <w:ilvl w:val="0"/>
+          <w:numId w:val="30"/>
+        </w:numPr>
+      </w:pPr>
+      <w:r>
+        <w:t>Side Effects: Sets the selected time period for analysis.</w:t>
+      </w:r>
+    </w:p>
+    <w:p>
+      <w:pPr>
+        <w:pStyle w:val="ListParagraph"/>
+        <w:numPr>
+          <w:ilvl w:val="0"/>
+          <w:numId w:val="30"/>
+        </w:numPr>
+      </w:pPr>
+      <w:r>
+        <w:t>Return Value: None.</w:t>
+      </w:r>
+    </w:p>
+    <w:p>
+      <w:pPr>
+        <w:ind w:left="360"/>
+      </w:pPr>
+      <w:proofErr w:type="spellStart"/>
+      <w:r>
+        <w:t>SelectListingdata</w:t>
+      </w:r>
+      <w:proofErr w:type="spellEnd"/>
+      <w:r>
+        <w:t>(</w:t>
+      </w:r>
+      <w:proofErr w:type="spellStart"/>
+      <w:r>
+        <w:t>timePeriod</w:t>
+      </w:r>
+      <w:proofErr w:type="spellEnd"/>
+      <w:r>
+        <w:t>: str)</w:t>
+      </w:r>
+    </w:p>
+    <w:p>
+      <w:pPr>
+        <w:pStyle w:val="ListParagraph"/>
+        <w:numPr>
+          <w:ilvl w:val="0"/>
+          <w:numId w:val="30"/>
+        </w:numPr>
+      </w:pPr>
+      <w:r>
+        <w:t xml:space="preserve">Description: </w:t>
+      </w:r>
+      <w:r>
+        <w:t>Once user select time period, system will find listing data matched the time period</w:t>
+      </w:r>
+    </w:p>
+    <w:p>
+      <w:pPr>
+        <w:pStyle w:val="ListParagraph"/>
+        <w:numPr>
+          <w:ilvl w:val="0"/>
+          <w:numId w:val="30"/>
+        </w:numPr>
+      </w:pPr>
+      <w:r>
+        <w:t xml:space="preserve">Input Parameters: </w:t>
+      </w:r>
+      <w:proofErr w:type="spellStart"/>
+      <w:r>
+        <w:t>timePeriod</w:t>
+      </w:r>
+      <w:proofErr w:type="spellEnd"/>
+      <w:r>
+        <w:t xml:space="preserve"> (string) - The selected time period.</w:t>
+      </w:r>
+    </w:p>
+    <w:p>
+      <w:pPr>
+        <w:pStyle w:val="ListParagraph"/>
+        <w:numPr>
+          <w:ilvl w:val="0"/>
+          <w:numId w:val="30"/>
+        </w:numPr>
+      </w:pPr>
+      <w:r>
+        <w:t xml:space="preserve">Side Effects: </w:t>
+      </w:r>
+      <w:r>
+        <w:t>none</w:t>
+      </w:r>
+    </w:p>
+    <w:p>
+      <w:pPr>
+        <w:pStyle w:val="ListParagraph"/>
+        <w:numPr>
+          <w:ilvl w:val="0"/>
+          <w:numId w:val="30"/>
+        </w:numPr>
+      </w:pPr>
+      <w:r>
+        <w:t xml:space="preserve">Return Value: </w:t>
+      </w:r>
+    </w:p>
+    <w:p>
+      <w:pPr>
+        <w:ind w:left="360"/>
+      </w:pPr>
+      <w:bookmarkStart w:id="10" w:name="_Hlk144564507"/>
+      <w:proofErr w:type="spellStart"/>
+      <w:r>
+        <w:t>Searching</w:t>
+      </w:r>
+      <w:r>
+        <w:t>In</w:t>
+      </w:r>
+      <w:r>
+        <w:t>Suburb</w:t>
+      </w:r>
+      <w:proofErr w:type="spellEnd"/>
+      <w:r>
+        <w:t>(suburb: str</w:t>
+      </w:r>
+      <w:r>
+        <w:t>, Listing</w:t>
+      </w:r>
+      <w:r>
+        <w:t>s</w:t>
+      </w:r>
+      <w:r>
+        <w:t xml:space="preserve">: </w:t>
+      </w:r>
+      <w:proofErr w:type="spellStart"/>
+      <w:r>
+        <w:t>arr</w:t>
+      </w:r>
+      <w:proofErr w:type="spellEnd"/>
+      <w:r>
+        <w:t>)</w:t>
+      </w:r>
+    </w:p>
+    <w:bookmarkEnd w:id="10"/>
+    <w:p>
+      <w:pPr>
+        <w:pStyle w:val="ListParagraph"/>
+        <w:numPr>
+          <w:ilvl w:val="0"/>
+          <w:numId w:val="30"/>
+        </w:numPr>
+      </w:pPr>
+      <w:r>
+        <w:t xml:space="preserve">Description: </w:t>
+      </w:r>
+      <w:r>
+        <w:t xml:space="preserve">Allows the user to specify the name of a suburb for data </w:t>
+      </w:r>
+      <w:r>
+        <w:t>searching</w:t>
+      </w:r>
+      <w:r>
+        <w:t>.</w:t>
+      </w:r>
+    </w:p>
+    <w:p>
+      <w:pPr>
+        <w:pStyle w:val="ListParagraph"/>
+        <w:numPr>
+          <w:ilvl w:val="0"/>
+          <w:numId w:val="30"/>
+        </w:numPr>
+      </w:pPr>
+      <w:r>
+        <w:t xml:space="preserve">Side effects: </w:t>
+      </w:r>
+      <w:r>
+        <w:t>Sets the specified suburb for analysis</w:t>
+      </w:r>
+    </w:p>
+    <w:p>
+      <w:pPr>
+        <w:pStyle w:val="ListParagraph"/>
+        <w:numPr>
+          <w:ilvl w:val="0"/>
+          <w:numId w:val="30"/>
+        </w:numPr>
+      </w:pPr>
+      <w:r>
+        <w:t>I</w:t>
+      </w:r>
+      <w:r>
+        <w:t>nput Parameters</w:t>
+      </w:r>
+      <w:r>
+        <w:t>:</w:t>
+      </w:r>
+      <w:r>
+        <w:t xml:space="preserve"> </w:t>
+      </w:r>
+      <w:r>
+        <w:t>Suburb</w:t>
+      </w:r>
+      <w:r>
+        <w:t xml:space="preserve"> (string) - The </w:t>
+      </w:r>
+      <w:r>
+        <w:t>suburb that users specify</w:t>
+      </w:r>
+      <w:r>
+        <w:t>.</w:t>
+      </w:r>
+      <w:r>
+        <w:t xml:space="preserve"> Listing</w:t>
+      </w:r>
+      <w:r>
+        <w:t>s</w:t>
+      </w:r>
+      <w:r>
+        <w:t xml:space="preserve"> (</w:t>
+      </w:r>
+      <w:r>
+        <w:t xml:space="preserve">array of </w:t>
+      </w:r>
+      <w:r>
+        <w:t>dictionary)</w:t>
+      </w:r>
+    </w:p>
+    <w:p>
+      <w:pPr>
+        <w:pStyle w:val="ListParagraph"/>
+        <w:numPr>
+          <w:ilvl w:val="0"/>
+          <w:numId w:val="30"/>
+        </w:numPr>
+      </w:pPr>
+      <w:r>
+        <w:t xml:space="preserve">Return value: </w:t>
+      </w:r>
+    </w:p>
+    <w:p>
+      <w:pPr>
+        <w:ind w:left="360"/>
+      </w:pPr>
+      <w:proofErr w:type="spellStart"/>
+      <w:r>
+        <w:t>cleanlinessAnalysis</w:t>
+      </w:r>
+      <w:proofErr w:type="spellEnd"/>
+      <w:r>
+        <w:t>(</w:t>
+      </w:r>
+      <w:proofErr w:type="spellStart"/>
+      <w:r>
+        <w:t>cleanlinessKeywords</w:t>
+      </w:r>
+      <w:proofErr w:type="spellEnd"/>
+      <w:r>
+        <w:t>: list</w:t>
+      </w:r>
+      <w:r>
+        <w:t xml:space="preserve">, Listing: </w:t>
+      </w:r>
+      <w:proofErr w:type="spellStart"/>
+      <w:r>
+        <w:t>arr</w:t>
+      </w:r>
+      <w:proofErr w:type="spellEnd"/>
+      <w:r>
+        <w:t>)</w:t>
+      </w:r>
+    </w:p>
+    <w:p>
+      <w:pPr>
+        <w:pStyle w:val="ListParagraph"/>
+        <w:numPr>
+          <w:ilvl w:val="0"/>
+          <w:numId w:val="30"/>
+        </w:numPr>
+      </w:pPr>
+      <w:r>
+        <w:lastRenderedPageBreak/>
+        <w:t xml:space="preserve">Description: </w:t>
+      </w:r>
+      <w:r>
+        <w:t>Analyses</w:t>
+      </w:r>
+      <w:r>
+        <w:t xml:space="preserve"> cleanliness-related keywords in customer reviews to assess the cleanliness of listings.</w:t>
+      </w:r>
+    </w:p>
+    <w:p>
+      <w:pPr>
+        <w:pStyle w:val="ListParagraph"/>
+        <w:numPr>
+          <w:ilvl w:val="0"/>
+          <w:numId w:val="30"/>
+        </w:numPr>
+      </w:pPr>
+      <w:r>
+        <w:t xml:space="preserve">Input Parameters: </w:t>
+      </w:r>
+      <w:proofErr w:type="spellStart"/>
+      <w:r>
+        <w:t>cleanlinessKeywords</w:t>
+      </w:r>
+      <w:proofErr w:type="spellEnd"/>
+      <w:r>
+        <w:t xml:space="preserve"> (list) - Keywords related to cleanliness.</w:t>
+      </w:r>
+      <w:r>
+        <w:t xml:space="preserve"> Listing</w:t>
+      </w:r>
+      <w:r>
+        <w:t>s</w:t>
+      </w:r>
+      <w:r>
+        <w:t xml:space="preserve"> (</w:t>
+      </w:r>
+      <w:r>
+        <w:t xml:space="preserve">array of </w:t>
+      </w:r>
+      <w:r>
+        <w:t>dictionary)</w:t>
+      </w:r>
+    </w:p>
+    <w:p>
+      <w:pPr>
+        <w:pStyle w:val="ListParagraph"/>
+        <w:numPr>
+          <w:ilvl w:val="0"/>
+          <w:numId w:val="30"/>
+        </w:numPr>
+      </w:pPr>
+      <w:r>
+        <w:t>Side Effects: Performs analysis and displays results, including the number of comments and sentiment related to cleanliness.</w:t>
+      </w:r>
+    </w:p>
+    <w:p>
+      <w:pPr>
+        <w:pStyle w:val="ListParagraph"/>
+        <w:numPr>
+          <w:ilvl w:val="0"/>
+          <w:numId w:val="30"/>
+        </w:numPr>
+      </w:pPr>
+      <w:r>
+        <w:t xml:space="preserve">Return Value: </w:t>
+      </w:r>
+      <w:r>
+        <w:t>Analysis results such as the number of comments related to cleanliness, sentiment scores, or a summary of cleanliness-related data</w:t>
+      </w:r>
+      <w:r>
+        <w:t>.</w:t>
+      </w:r>
+    </w:p>
+    <w:p>
+      <w:pPr>
+        <w:ind w:left="360"/>
+      </w:pPr>
+      <w:proofErr w:type="spellStart"/>
+      <w:r>
+        <w:t>keywordBasedListingSearch</w:t>
+      </w:r>
+      <w:proofErr w:type="spellEnd"/>
+      <w:r>
+        <w:t xml:space="preserve">(keywords: </w:t>
+      </w:r>
+      <w:r>
+        <w:t>str</w:t>
+      </w:r>
+      <w:r>
+        <w:t xml:space="preserve">, </w:t>
+      </w:r>
+      <w:r>
+        <w:t>Listing</w:t>
+      </w:r>
+      <w:r>
+        <w:t>s</w:t>
+      </w:r>
+      <w:r>
+        <w:t xml:space="preserve">: </w:t>
+      </w:r>
+      <w:proofErr w:type="spellStart"/>
+      <w:r>
+        <w:t>arr</w:t>
+      </w:r>
+      <w:proofErr w:type="spellEnd"/>
+      <w:r>
+        <w:t>)</w:t>
+      </w:r>
+    </w:p>
+    <w:p>
+      <w:pPr>
+        <w:pStyle w:val="ListParagraph"/>
+        <w:numPr>
+          <w:ilvl w:val="0"/>
+          <w:numId w:val="30"/>
+        </w:numPr>
+      </w:pPr>
+      <w:r>
+        <w:t>Description: Allows the user to perform keyword searches to filter listings based on specific amenities or features.</w:t>
+      </w:r>
+    </w:p>
+    <w:p>
+      <w:pPr>
+        <w:pStyle w:val="ListParagraph"/>
+        <w:numPr>
+          <w:ilvl w:val="0"/>
+          <w:numId w:val="30"/>
+        </w:numPr>
+      </w:pPr>
+      <w:r>
+        <w:t>Input Parameters: keywords (</w:t>
+      </w:r>
+      <w:r>
+        <w:t>string</w:t>
+      </w:r>
+      <w:r>
+        <w:t xml:space="preserve">) - Keywords to search for, </w:t>
+      </w:r>
+      <w:r>
+        <w:t>Listing</w:t>
+      </w:r>
+      <w:r>
+        <w:t>s</w:t>
+      </w:r>
+      <w:r>
+        <w:t xml:space="preserve"> (</w:t>
+      </w:r>
+      <w:r>
+        <w:t xml:space="preserve">array of </w:t>
+      </w:r>
+      <w:r>
+        <w:t>dictionary) .</w:t>
+      </w:r>
+    </w:p>
+    <w:p>
+      <w:pPr>
+        <w:pStyle w:val="ListParagraph"/>
+        <w:numPr>
+          <w:ilvl w:val="0"/>
+          <w:numId w:val="30"/>
+        </w:numPr>
+      </w:pPr>
+      <w:r>
+        <w:t>Side Effects: Displays listings matching the keywords and filters.</w:t>
+      </w:r>
+    </w:p>
+    <w:p>
+      <w:pPr>
+        <w:pStyle w:val="ListParagraph"/>
+        <w:numPr>
+          <w:ilvl w:val="0"/>
+          <w:numId w:val="30"/>
+        </w:numPr>
+      </w:pPr>
+      <w:r>
+        <w:t xml:space="preserve">Return Value: </w:t>
+      </w:r>
+    </w:p>
+    <w:p>
+      <w:pPr>
+        <w:ind w:left="360"/>
+      </w:pPr>
+      <w:bookmarkStart w:id="11" w:name="_Hlk144564404"/>
+      <w:proofErr w:type="spellStart"/>
+      <w:r>
+        <w:t>generatePriceDistributionChart</w:t>
+      </w:r>
+      <w:proofErr w:type="spellEnd"/>
+      <w:r>
+        <w:t>(</w:t>
+      </w:r>
+      <w:r>
+        <w:t>listings</w:t>
+      </w:r>
+      <w:r>
+        <w:t xml:space="preserve">: </w:t>
+      </w:r>
+      <w:proofErr w:type="spellStart"/>
+      <w:r>
+        <w:t>arr</w:t>
+      </w:r>
+      <w:proofErr w:type="spellEnd"/>
+      <w:r>
+        <w:t>)</w:t>
+      </w:r>
+    </w:p>
+    <w:bookmarkEnd w:id="11"/>
+    <w:p>
+      <w:pPr>
+        <w:pStyle w:val="ListParagraph"/>
+        <w:numPr>
+          <w:ilvl w:val="0"/>
+          <w:numId w:val="30"/>
+        </w:numPr>
+      </w:pPr>
+      <w:r>
+        <w:t>Description: Creates a graphical chart illustrating the distribution of property prices for the selected time period.</w:t>
+      </w:r>
+    </w:p>
+    <w:p>
+      <w:pPr>
+        <w:pStyle w:val="ListParagraph"/>
+        <w:numPr>
+          <w:ilvl w:val="0"/>
+          <w:numId w:val="30"/>
+        </w:numPr>
+      </w:pPr>
+      <w:r>
+        <w:t xml:space="preserve">Input Parameters: </w:t>
+      </w:r>
+      <w:proofErr w:type="spellStart"/>
+      <w:r>
+        <w:t>listingsdata</w:t>
+      </w:r>
+      <w:proofErr w:type="spellEnd"/>
+      <w:r>
+        <w:t xml:space="preserve"> (</w:t>
+      </w:r>
+      <w:r>
+        <w:t xml:space="preserve">array of </w:t>
+      </w:r>
+      <w:r>
+        <w:t>dictionary)</w:t>
+      </w:r>
+      <w:r>
+        <w:t>.</w:t>
+      </w:r>
+      <w:r>
+        <w:t>.</w:t>
+      </w:r>
+    </w:p>
+    <w:p>
+      <w:pPr>
+        <w:pStyle w:val="ListParagraph"/>
+        <w:numPr>
+          <w:ilvl w:val="0"/>
+          <w:numId w:val="30"/>
+        </w:numPr>
+      </w:pPr>
+      <w:r>
+        <w:t>Side Effects: Generates and displays the price distribution chart.</w:t>
+      </w:r>
+    </w:p>
+    <w:p>
+      <w:pPr>
+        <w:pStyle w:val="ListParagraph"/>
+        <w:numPr>
+          <w:ilvl w:val="0"/>
+          <w:numId w:val="30"/>
+        </w:numPr>
+      </w:pPr>
+      <w:r>
+        <w:t>Return Value: None.</w:t>
+      </w:r>
+    </w:p>
     <w:p>
       <w:pPr>
         <w:pStyle w:val="Heading3"/>
@@ -3245,123 +3862,231 @@
     </w:p>
     <w:p>
       <w:pPr>
-        <w:rPr>
-          <w:color w:val="FF0000"/>
-        </w:rPr>
-      </w:pPr>
-      <w:r>
-        <w:rPr>
-          <w:color w:val="FF0000"/>
-        </w:rPr>
-        <w:t>List of all data structures in the software (</w:t>
+        <w:ind w:left="708"/>
+      </w:pPr>
+      <w:r>
+        <w:t>Data structure in the program will include:</w:t>
+      </w:r>
+    </w:p>
+    <w:p>
+      <w:pPr>
+        <w:pStyle w:val="ListParagraph"/>
+        <w:numPr>
+          <w:ilvl w:val="0"/>
+          <w:numId w:val="32"/>
+        </w:numPr>
+      </w:pPr>
+      <w:r>
+        <w:t>Listings data structure:</w:t>
+      </w:r>
+    </w:p>
+    <w:p>
+      <w:pPr>
+        <w:pStyle w:val="ListParagraph"/>
+        <w:numPr>
+          <w:ilvl w:val="0"/>
+          <w:numId w:val="30"/>
+        </w:numPr>
+      </w:pPr>
+      <w:r>
+        <w:t>Type of structure:</w:t>
+      </w:r>
+      <w:r>
+        <w:t xml:space="preserve"> </w:t>
+      </w:r>
+      <w:r>
+        <w:t>List of Dictionaries</w:t>
+      </w:r>
+    </w:p>
+    <w:p>
+      <w:pPr>
+        <w:pStyle w:val="ListParagraph"/>
+        <w:numPr>
+          <w:ilvl w:val="0"/>
+          <w:numId w:val="30"/>
+        </w:numPr>
+      </w:pPr>
+      <w:r>
+        <w:t>Description:</w:t>
+      </w:r>
+      <w:r>
+        <w:t xml:space="preserve"> </w:t>
+      </w:r>
+      <w:r>
+        <w:t>r</w:t>
+      </w:r>
+      <w:r>
+        <w:t>epresents detailed information about Airbnb listings</w:t>
+      </w:r>
+    </w:p>
+    <w:p>
+      <w:pPr>
+        <w:pStyle w:val="ListParagraph"/>
+        <w:numPr>
+          <w:ilvl w:val="0"/>
+          <w:numId w:val="30"/>
+        </w:numPr>
+      </w:pPr>
+      <w:r>
+        <w:t>Data member: listing id,</w:t>
+      </w:r>
+      <w:r>
+        <w:t xml:space="preserve"> host location,</w:t>
+      </w:r>
+      <w:r>
+        <w:t xml:space="preserve"> property type, property name, n</w:t>
+      </w:r>
+      <w:r>
+        <w:t>umber of bedrooms</w:t>
+      </w:r>
+      <w:r>
+        <w:t>, number of bathrooms, o</w:t>
+      </w:r>
+      <w:r>
+        <w:t>ccupancy capacity</w:t>
+      </w:r>
+      <w:r>
+        <w:t>, rating and price.</w:t>
+      </w:r>
+    </w:p>
+    <w:p>
+      <w:pPr>
+        <w:pStyle w:val="ListParagraph"/>
+        <w:numPr>
+          <w:ilvl w:val="0"/>
+          <w:numId w:val="30"/>
+        </w:numPr>
+      </w:pPr>
+      <w:r>
+        <w:t xml:space="preserve">Functions that will use it: </w:t>
       </w:r>
       <w:proofErr w:type="spellStart"/>
       <w:r>
-        <w:rPr>
-          <w:color w:val="FF0000"/>
-        </w:rPr>
-        <w:t>eg</w:t>
+        <w:t>generatePriceDistributionChart</w:t>
       </w:r>
       <w:proofErr w:type="spellEnd"/>
       <w:r>
-        <w:rPr>
-          <w:color w:val="FF0000"/>
-        </w:rPr>
-        <w:t xml:space="preserve"> linked lists, trees, arrays etc)</w:t>
-      </w:r>
-      <w:r>
-        <w:rPr>
-          <w:color w:val="FF0000"/>
-        </w:rPr>
-        <w:t xml:space="preserve"> or eternal data sources</w:t>
-      </w:r>
-      <w:r>
-        <w:rPr>
-          <w:color w:val="FF0000"/>
-        </w:rPr>
-        <w:t>. For each data structure in the list the following information is provided:</w:t>
-      </w:r>
-    </w:p>
-    <w:p>
-      <w:pPr>
-        <w:pStyle w:val="ListParagraph"/>
-        <w:numPr>
-          <w:ilvl w:val="0"/>
-          <w:numId w:val="4"/>
-        </w:numPr>
-        <w:rPr>
-          <w:color w:val="FF0000"/>
-        </w:rPr>
-      </w:pPr>
-      <w:r>
-        <w:rPr>
-          <w:color w:val="FF0000"/>
-        </w:rPr>
-        <w:t xml:space="preserve">Type of structure (tree, list etc), </w:t>
-      </w:r>
-    </w:p>
-    <w:p>
-      <w:pPr>
-        <w:pStyle w:val="ListParagraph"/>
-        <w:numPr>
-          <w:ilvl w:val="0"/>
-          <w:numId w:val="4"/>
-        </w:numPr>
-        <w:rPr>
-          <w:color w:val="FF0000"/>
-        </w:rPr>
-      </w:pPr>
-      <w:r>
-        <w:rPr>
-          <w:color w:val="FF0000"/>
-        </w:rPr>
-        <w:t>Description of where and how it is used</w:t>
-      </w:r>
-    </w:p>
-    <w:p>
-      <w:pPr>
-        <w:pStyle w:val="ListParagraph"/>
-        <w:numPr>
-          <w:ilvl w:val="0"/>
-          <w:numId w:val="4"/>
-        </w:numPr>
-        <w:rPr>
-          <w:color w:val="FF0000"/>
-        </w:rPr>
-      </w:pPr>
-      <w:r>
-        <w:rPr>
-          <w:color w:val="FF0000"/>
-        </w:rPr>
-        <w:t>List of data members, and what each one is for do</w:t>
-      </w:r>
-    </w:p>
-    <w:p>
-      <w:pPr>
-        <w:pStyle w:val="ListParagraph"/>
-        <w:numPr>
-          <w:ilvl w:val="0"/>
-          <w:numId w:val="4"/>
-        </w:numPr>
-        <w:rPr>
-          <w:color w:val="FF0000"/>
-        </w:rPr>
-      </w:pPr>
-      <w:r>
-        <w:rPr>
-          <w:color w:val="FF0000"/>
-        </w:rPr>
-        <w:t>List of functions that use it</w:t>
-      </w:r>
-    </w:p>
-    <w:p>
-      <w:pPr>
-        <w:pStyle w:val="ListParagraph"/>
-        <w:ind w:left="1080"/>
-        <w:rPr>
-          <w:color w:val="FF0000"/>
-        </w:rPr>
-      </w:pPr>
+        <w:t xml:space="preserve">, </w:t>
+      </w:r>
+      <w:proofErr w:type="spellStart"/>
+      <w:r>
+        <w:t>keywordBasedListingSearch</w:t>
+      </w:r>
+      <w:proofErr w:type="spellEnd"/>
+      <w:r>
+        <w:t xml:space="preserve">, </w:t>
+      </w:r>
+      <w:proofErr w:type="spellStart"/>
+      <w:r>
+        <w:t>specifySuburb</w:t>
+      </w:r>
+      <w:proofErr w:type="spellEnd"/>
+      <w:r>
+        <w:t xml:space="preserve">, </w:t>
+      </w:r>
+      <w:proofErr w:type="spellStart"/>
+      <w:r>
+        <w:t>loaddata</w:t>
+      </w:r>
+      <w:proofErr w:type="spellEnd"/>
+      <w:r>
+        <w:t xml:space="preserve">, </w:t>
+      </w:r>
+      <w:proofErr w:type="spellStart"/>
+      <w:r>
+        <w:t>selectTimePeriod</w:t>
+      </w:r>
+      <w:proofErr w:type="spellEnd"/>
+      <w:r>
+        <w:t>.</w:t>
+      </w:r>
+    </w:p>
+    <w:p>
+      <w:pPr>
+        <w:pStyle w:val="ListParagraph"/>
+        <w:numPr>
+          <w:ilvl w:val="0"/>
+          <w:numId w:val="32"/>
+        </w:numPr>
+      </w:pPr>
+      <w:r>
+        <w:t>Review data structure:</w:t>
+      </w:r>
+    </w:p>
+    <w:p>
+      <w:pPr>
+        <w:pStyle w:val="ListParagraph"/>
+        <w:numPr>
+          <w:ilvl w:val="0"/>
+          <w:numId w:val="30"/>
+        </w:numPr>
+      </w:pPr>
+      <w:r>
+        <w:t>Type of structure: Dictionaries</w:t>
+      </w:r>
+    </w:p>
+    <w:p>
+      <w:pPr>
+        <w:pStyle w:val="ListParagraph"/>
+        <w:numPr>
+          <w:ilvl w:val="0"/>
+          <w:numId w:val="30"/>
+        </w:numPr>
+      </w:pPr>
+      <w:r>
+        <w:t xml:space="preserve">Description: </w:t>
+      </w:r>
+      <w:r>
+        <w:t>detailed review data for listings including unique id for each reviewer and detailed comments</w:t>
+      </w:r>
+    </w:p>
+    <w:p>
+      <w:pPr>
+        <w:pStyle w:val="ListParagraph"/>
+        <w:numPr>
+          <w:ilvl w:val="0"/>
+          <w:numId w:val="30"/>
+        </w:numPr>
+      </w:pPr>
+      <w:r>
+        <w:t>Data member: listing id, id, date, reviewer id, reviewer name, comments</w:t>
+      </w:r>
+    </w:p>
+    <w:p>
+      <w:pPr>
+        <w:pStyle w:val="ListParagraph"/>
+        <w:numPr>
+          <w:ilvl w:val="0"/>
+          <w:numId w:val="30"/>
+        </w:numPr>
+      </w:pPr>
+      <w:r>
+        <w:t xml:space="preserve">Function that will use it: </w:t>
+      </w:r>
+      <w:proofErr w:type="spellStart"/>
+      <w:r>
+        <w:t>cleanlinessAnalysis</w:t>
+      </w:r>
+      <w:proofErr w:type="spellEnd"/>
+      <w:r>
+        <w:t xml:space="preserve">, </w:t>
+      </w:r>
+      <w:proofErr w:type="spellStart"/>
+      <w:r>
+        <w:t>loaddata</w:t>
+      </w:r>
+      <w:proofErr w:type="spellEnd"/>
+      <w:r>
+        <w:t xml:space="preserve">, </w:t>
+      </w:r>
+      <w:proofErr w:type="spellStart"/>
+      <w:r>
+        <w:t>selectTimePeriod</w:t>
+      </w:r>
+      <w:proofErr w:type="spellEnd"/>
+      <w:r>
+        <w:t>.</w:t>
+      </w:r>
     </w:p>
     <w:p>
       <w:pPr>
@@ -3377,54 +4102,58 @@
     </w:p>
     <w:p>
       <w:pPr>
-        <w:rPr>
-          <w:color w:val="FF0000"/>
-        </w:rPr>
-      </w:pPr>
-      <w:r>
-        <w:rPr>
-          <w:color w:val="FF0000"/>
-        </w:rPr>
-        <w:t xml:space="preserve">Pseudocode for all non-standard / </w:t>
-      </w:r>
-      <w:r>
-        <w:rPr>
-          <w:color w:val="FF0000"/>
-        </w:rPr>
-        <w:t>non-trivial algorithms that operate on data</w:t>
-      </w:r>
-      <w:r>
-        <w:rPr>
-          <w:color w:val="FF0000"/>
-        </w:rPr>
-        <w:t xml:space="preserve"> </w:t>
-      </w:r>
-      <w:r>
-        <w:rPr>
-          <w:color w:val="FF0000"/>
-        </w:rPr>
-        <w:t>structures</w:t>
-      </w:r>
-    </w:p>
-    <w:p>
-      <w:pPr>
-        <w:rPr>
-          <w:color w:val="FF0000"/>
-        </w:rPr>
-      </w:pPr>
-    </w:p>
-    <w:p>
-      <w:pPr>
-        <w:rPr>
-          <w:color w:val="FF0000"/>
-        </w:rPr>
-      </w:pPr>
-    </w:p>
-    <w:p>
-      <w:r>
-        <w:br w:type="page"/>
-      </w:r>
-    </w:p>
+        <w:ind w:left="708"/>
+      </w:pPr>
+      <w:r>
+        <w:t xml:space="preserve">There are pseudocodes for </w:t>
+      </w:r>
+      <w:r>
+        <w:t>non-trivial algorithms that operate on data structures</w:t>
+      </w:r>
+    </w:p>
+    <w:p>
+      <w:r>
+        <w:lastRenderedPageBreak/>
+        <w:drawing>
+          <wp:inline distT="0" distB="0" distL="0" distR="0" wp14:anchorId="0646234E" wp14:editId="132A6134">
+            <wp:extent cx="5731510" cy="1940560"/>
+            <wp:effectExtent l="0" t="0" r="2540" b="2540"/>
+            <wp:docPr id="740811870" name="Picture 1"/>
+            <wp:cNvGraphicFramePr>
+              <a:graphicFrameLocks xmlns:a="http://schemas.openxmlformats.org/drawingml/2006/main" noChangeAspect="1"/>
+            </wp:cNvGraphicFramePr>
+            <a:graphic xmlns:a="http://schemas.openxmlformats.org/drawingml/2006/main">
+              <a:graphicData uri="http://schemas.openxmlformats.org/drawingml/2006/picture">
+                <pic:pic xmlns:pic="http://schemas.openxmlformats.org/drawingml/2006/picture">
+                  <pic:nvPicPr>
+                    <pic:cNvPr id="740811870" name=""/>
+                    <pic:cNvPicPr/>
+                  </pic:nvPicPr>
+                  <pic:blipFill>
+                    <a:blip r:embed="rId7"/>
+                    <a:stretch>
+                      <a:fillRect/>
+                    </a:stretch>
+                  </pic:blipFill>
+                  <pic:spPr>
+                    <a:xfrm>
+                      <a:off x="0" y="0"/>
+                      <a:ext cx="5731510" cy="1940560"/>
+                    </a:xfrm>
+                    <a:prstGeom prst="rect">
+                      <a:avLst/>
+                    </a:prstGeom>
+                  </pic:spPr>
+                </pic:pic>
+              </a:graphicData>
+            </a:graphic>
+          </wp:inline>
+        </w:drawing>
+      </w:r>
+    </w:p>
+    <w:p/>
+    <w:p/>
+    <w:p/>
     <w:p>
       <w:pPr>
         <w:pStyle w:val="Heading1"/>
@@ -3433,154 +4162,154 @@
           <w:numId w:val="2"/>
         </w:numPr>
       </w:pPr>
-      <w:bookmarkStart w:id="10" w:name="_Toc46748633"/>
+      <w:bookmarkStart w:id="12" w:name="_Toc46748633"/>
+      <w:r>
+        <w:t>User Interface Design</w:t>
+      </w:r>
+      <w:bookmarkEnd w:id="12"/>
+    </w:p>
+    <w:p>
+      <w:pPr>
+        <w:ind w:firstLine="380"/>
+      </w:pPr>
+      <w:r>
+        <w:t>For the overall design of our program, we utili</w:t>
+      </w:r>
+      <w:r>
+        <w:t>s</w:t>
+      </w:r>
+      <w:r>
+        <w:t xml:space="preserve">ed </w:t>
+      </w:r>
+      <w:r>
+        <w:t xml:space="preserve">draw.io, a </w:t>
+      </w:r>
+      <w:r>
+        <w:t>wireframing tool</w:t>
+      </w:r>
+      <w:r>
+        <w:t>,</w:t>
+      </w:r>
+      <w:r>
+        <w:t xml:space="preserve"> to create a visual representation of the user interface. This enabled us to iteratively refine the layout and functionality before moving to the development phase. Our key findings that guided this design include:</w:t>
+      </w:r>
+    </w:p>
+    <w:p>
+      <w:pPr>
+        <w:pStyle w:val="ListParagraph"/>
+        <w:numPr>
+          <w:ilvl w:val="0"/>
+          <w:numId w:val="22"/>
+        </w:numPr>
+        <w:ind w:left="740"/>
+      </w:pPr>
+      <w:r>
+        <w:t xml:space="preserve">User-Centric Approach: </w:t>
+      </w:r>
+    </w:p>
+    <w:p>
+      <w:pPr>
+        <w:pStyle w:val="ListParagraph"/>
+        <w:ind w:left="740" w:firstLine="700"/>
+      </w:pPr>
+      <w:r>
+        <w:t>Our search functionality encourages users to filter their search based on their preferences. By allowing users to input their preferred suburb, desired date range, price range, minimum rating, property type and room type, we ensure that the search results are personalised to their requirements.</w:t>
+      </w:r>
+    </w:p>
+    <w:p>
+      <w:pPr>
+        <w:pStyle w:val="ListParagraph"/>
+        <w:numPr>
+          <w:ilvl w:val="0"/>
+          <w:numId w:val="22"/>
+        </w:numPr>
+        <w:ind w:left="740"/>
+      </w:pPr>
+      <w:r>
+        <w:t xml:space="preserve">Information Hierarchy: </w:t>
+      </w:r>
+    </w:p>
+    <w:p>
+      <w:pPr>
+        <w:pStyle w:val="ListParagraph"/>
+        <w:ind w:left="740" w:firstLine="700"/>
+      </w:pPr>
+      <w:r>
+        <w:t xml:space="preserve">We recognised the importance of presenting essential information upfront. The concise display of listing details, including bedrooms, bathrooms, ratings, prices, and property types, facilitates quick decision-making by providing users with the most pertinent information at a glance. Other information contained in the original datasets that we do not think is as important will not be displayed on the program to avoid overstimulating the user. </w:t>
+      </w:r>
+    </w:p>
+    <w:p>
+      <w:pPr>
+        <w:pStyle w:val="ListParagraph"/>
+        <w:numPr>
+          <w:ilvl w:val="0"/>
+          <w:numId w:val="22"/>
+        </w:numPr>
+        <w:ind w:left="740"/>
+      </w:pPr>
+      <w:r>
+        <w:t xml:space="preserve">Data Visualisation: </w:t>
+      </w:r>
+    </w:p>
+    <w:p>
+      <w:pPr>
+        <w:pStyle w:val="ListParagraph"/>
+        <w:ind w:left="740" w:firstLine="700"/>
+      </w:pPr>
+      <w:r>
+        <w:t>The inclusion of a price distribution chart enhances user understanding of the pricing landscape within their selected filters. This visual aid simplifies the interpretation of pricing ranges and supports users in making well-informed choices.</w:t>
+      </w:r>
+    </w:p>
+    <w:p>
+      <w:r>
+        <w:t xml:space="preserve"> Key findings that influenced our visual design approach include:</w:t>
+      </w:r>
+    </w:p>
+    <w:p>
+      <w:pPr>
+        <w:pStyle w:val="ListParagraph"/>
+        <w:numPr>
+          <w:ilvl w:val="0"/>
+          <w:numId w:val="22"/>
+        </w:numPr>
+        <w:ind w:left="740"/>
+      </w:pPr>
+      <w:r>
+        <w:t xml:space="preserve">Colour Coding: </w:t>
+      </w:r>
+    </w:p>
+    <w:p>
+      <w:pPr>
+        <w:pStyle w:val="ListParagraph"/>
+        <w:ind w:left="740" w:firstLine="700"/>
+      </w:pPr>
+      <w:r>
+        <w:t>We incorporated colour coding to enhance user orientation.</w:t>
+      </w:r>
+      <w:r>
+        <w:t xml:space="preserve"> By using distinct blue buttons for data updates and orange buttons for opening new windows, users should find it easy to navigate through the interface. </w:t>
+      </w:r>
+      <w:r>
+        <w:t>The strategic use of colo</w:t>
+      </w:r>
+      <w:r>
+        <w:t>u</w:t>
+      </w:r>
+      <w:r>
+        <w:t>r, helps users intuitively identify the purpose of each button and action, contributing to a smooth navigation experience.</w:t>
+      </w:r>
+    </w:p>
+    <w:p>
+      <w:pPr>
+        <w:pStyle w:val="ListParagraph"/>
+        <w:numPr>
+          <w:ilvl w:val="0"/>
+          <w:numId w:val="22"/>
+        </w:numPr>
+        <w:ind w:left="740"/>
+      </w:pPr>
       <w:r>
         <w:lastRenderedPageBreak/>
-        <w:t>User Interface Design</w:t>
-      </w:r>
-      <w:bookmarkEnd w:id="10"/>
-    </w:p>
-    <w:p>
-      <w:pPr>
-        <w:ind w:firstLine="380"/>
-      </w:pPr>
-      <w:r>
-        <w:t>For the overall design of our program, we utili</w:t>
-      </w:r>
-      <w:r>
-        <w:t>s</w:t>
-      </w:r>
-      <w:r>
-        <w:t xml:space="preserve">ed </w:t>
-      </w:r>
-      <w:r>
-        <w:t xml:space="preserve">draw.io, a </w:t>
-      </w:r>
-      <w:r>
-        <w:t>wireframing tool</w:t>
-      </w:r>
-      <w:r>
-        <w:t>,</w:t>
-      </w:r>
-      <w:r>
-        <w:t xml:space="preserve"> to create a visual representation of the user interface. This enabled us to iteratively refine the layout and functionality before moving to the development phase. Our key findings that guided this design include:</w:t>
-      </w:r>
-    </w:p>
-    <w:p>
-      <w:pPr>
-        <w:pStyle w:val="ListParagraph"/>
-        <w:numPr>
-          <w:ilvl w:val="0"/>
-          <w:numId w:val="22"/>
-        </w:numPr>
-        <w:ind w:left="740"/>
-      </w:pPr>
-      <w:r>
-        <w:t xml:space="preserve">User-Centric Approach: </w:t>
-      </w:r>
-    </w:p>
-    <w:p>
-      <w:pPr>
-        <w:pStyle w:val="ListParagraph"/>
-        <w:ind w:left="740" w:firstLine="700"/>
-      </w:pPr>
-      <w:r>
-        <w:t>Our search functionality encourages users to filter their search based on their preferences. By allowing users to input their preferred suburb, desired date range, price range, minimum rating, property type and room type, we ensure that the search results are personalised to their requirements.</w:t>
-      </w:r>
-    </w:p>
-    <w:p>
-      <w:pPr>
-        <w:pStyle w:val="ListParagraph"/>
-        <w:numPr>
-          <w:ilvl w:val="0"/>
-          <w:numId w:val="22"/>
-        </w:numPr>
-        <w:ind w:left="740"/>
-      </w:pPr>
-      <w:r>
-        <w:t xml:space="preserve">Information Hierarchy: </w:t>
-      </w:r>
-    </w:p>
-    <w:p>
-      <w:pPr>
-        <w:pStyle w:val="ListParagraph"/>
-        <w:ind w:left="740" w:firstLine="700"/>
-      </w:pPr>
-      <w:r>
-        <w:t xml:space="preserve">We recognised the importance of presenting essential information upfront. The concise display of listing details, including bedrooms, bathrooms, ratings, prices, and property types, facilitates quick decision-making by providing users with the most pertinent information at a glance. Other information contained in the original datasets that we do not think is as important will not be displayed on the program to avoid overstimulating the user. </w:t>
-      </w:r>
-    </w:p>
-    <w:p>
-      <w:pPr>
-        <w:pStyle w:val="ListParagraph"/>
-        <w:numPr>
-          <w:ilvl w:val="0"/>
-          <w:numId w:val="22"/>
-        </w:numPr>
-        <w:ind w:left="740"/>
-      </w:pPr>
-      <w:r>
-        <w:t xml:space="preserve">Data Visualisation: </w:t>
-      </w:r>
-    </w:p>
-    <w:p>
-      <w:pPr>
-        <w:pStyle w:val="ListParagraph"/>
-        <w:ind w:left="740" w:firstLine="700"/>
-      </w:pPr>
-      <w:r>
-        <w:t>The inclusion of a price distribution chart enhances user understanding of the pricing landscape within their selected filters. This visual aid simplifies the interpretation of pricing ranges and supports users in making well-informed choices.</w:t>
-      </w:r>
-    </w:p>
-    <w:p>
-      <w:r>
-        <w:t xml:space="preserve"> Key findings that influenced our visual design approach include:</w:t>
-      </w:r>
-    </w:p>
-    <w:p>
-      <w:pPr>
-        <w:pStyle w:val="ListParagraph"/>
-        <w:numPr>
-          <w:ilvl w:val="0"/>
-          <w:numId w:val="22"/>
-        </w:numPr>
-        <w:ind w:left="740"/>
-      </w:pPr>
-      <w:r>
-        <w:t xml:space="preserve">Colour Coding: </w:t>
-      </w:r>
-    </w:p>
-    <w:p>
-      <w:pPr>
-        <w:pStyle w:val="ListParagraph"/>
-        <w:ind w:left="740" w:firstLine="700"/>
-      </w:pPr>
-      <w:r>
-        <w:t>We incorporated colour coding to enhance user orientation.</w:t>
-      </w:r>
-      <w:r>
-        <w:t xml:space="preserve"> By using distinct blue buttons for data updates and orange buttons for opening new windows, users should find it easy to navigate through the interface. </w:t>
-      </w:r>
-      <w:r>
-        <w:t>The strategic use of colo</w:t>
-      </w:r>
-      <w:r>
-        <w:t>u</w:t>
-      </w:r>
-      <w:r>
-        <w:t>r, helps users intuitively identify the purpose of each button and action, contributing to a smooth navigation experience.</w:t>
-      </w:r>
-    </w:p>
-    <w:p>
-      <w:pPr>
-        <w:pStyle w:val="ListParagraph"/>
-        <w:numPr>
-          <w:ilvl w:val="0"/>
-          <w:numId w:val="22"/>
-        </w:numPr>
-        <w:ind w:left="740"/>
-      </w:pPr>
-      <w:r>
         <w:t xml:space="preserve">Readability and Typography: </w:t>
       </w:r>
     </w:p>
@@ -3643,7 +4372,6 @@
         <w:ind w:left="432"/>
       </w:pPr>
       <w:r>
-        <w:lastRenderedPageBreak/>
         <w:t>Structural Design</w:t>
       </w:r>
     </w:p>
@@ -3698,7 +4426,7 @@
         <w:spacing w:after="0"/>
         <w:ind w:left="740"/>
       </w:pPr>
-      <w:bookmarkStart w:id="11" w:name="_Hlk144543945"/>
+      <w:bookmarkStart w:id="13" w:name="_Hlk144543945"/>
       <w:r>
         <w:t xml:space="preserve">Users </w:t>
       </w:r>
@@ -3708,7 +4436,7 @@
       <w:r>
         <w:t xml:space="preserve"> search bar to input their preferred suburb</w:t>
       </w:r>
-      <w:bookmarkEnd w:id="11"/>
+      <w:bookmarkEnd w:id="13"/>
       <w:r>
         <w:t>.</w:t>
       </w:r>
@@ -3726,12 +4454,12 @@
       <w:r>
         <w:t xml:space="preserve">Users </w:t>
       </w:r>
-      <w:bookmarkStart w:id="12" w:name="_Hlk144544029"/>
+      <w:bookmarkStart w:id="14" w:name="_Hlk144544029"/>
       <w:r>
         <w:t>can enter the date range they want to look at in the form DD/MM/YYYY to DD/MM/YYYY</w:t>
       </w:r>
     </w:p>
-    <w:bookmarkEnd w:id="12"/>
+    <w:bookmarkEnd w:id="14"/>
     <w:p>
       <w:pPr>
         <w:spacing w:after="0"/>
@@ -3806,10 +4534,12 @@
         <w:spacing w:after="0"/>
         <w:ind w:left="1494"/>
       </w:pPr>
+      <w:bookmarkStart w:id="15" w:name="_Hlk144564258"/>
       <w:r>
         <w:t>Number of bedrooms</w:t>
       </w:r>
     </w:p>
+    <w:bookmarkEnd w:id="15"/>
     <w:p>
       <w:pPr>
         <w:pStyle w:val="ListParagraph"/>
@@ -3834,10 +4564,12 @@
         <w:spacing w:after="0"/>
         <w:ind w:left="1494"/>
       </w:pPr>
+      <w:bookmarkStart w:id="16" w:name="_Hlk144564330"/>
       <w:r>
         <w:t>Occupancy capacity</w:t>
       </w:r>
     </w:p>
+    <w:bookmarkEnd w:id="16"/>
     <w:p>
       <w:pPr>
         <w:pStyle w:val="ListParagraph"/>
@@ -3944,11 +4676,11 @@
         <w:spacing w:after="0"/>
         <w:ind w:firstLine="720"/>
       </w:pPr>
-      <w:bookmarkStart w:id="13" w:name="_Hlk144546580"/>
+      <w:bookmarkStart w:id="17" w:name="_Hlk144546580"/>
       <w:r>
         <w:t>A sidebar accommodates filtering options for result refinement</w:t>
       </w:r>
-      <w:bookmarkEnd w:id="13"/>
+      <w:bookmarkEnd w:id="17"/>
       <w:r>
         <w:t>:</w:t>
       </w:r>
@@ -3992,6 +4724,7 @@
         <w:ind w:left="1494"/>
       </w:pPr>
       <w:r>
+        <w:lastRenderedPageBreak/>
         <w:t>Property Type: Users can opt for specific accommodation types (e.g., apartments).</w:t>
       </w:r>
     </w:p>
@@ -4014,12 +4747,12 @@
         <w:spacing w:after="0"/>
         <w:ind w:left="720"/>
       </w:pPr>
-      <w:bookmarkStart w:id="14" w:name="_Hlk144546836"/>
+      <w:bookmarkStart w:id="18" w:name="_Hlk144546836"/>
       <w:r>
         <w:t xml:space="preserve">Once entered, user will click on the “Apply” button and the dataset will be updated. </w:t>
       </w:r>
     </w:p>
-    <w:bookmarkEnd w:id="14"/>
+    <w:bookmarkEnd w:id="18"/>
     <w:p>
       <w:pPr>
         <w:spacing w:after="0"/>
@@ -4166,7 +4899,6 @@
         <w:ind w:left="720"/>
       </w:pPr>
       <w:r>
-        <w:lastRenderedPageBreak/>
         <w:t>An information snippet at the bottom right corner provides the count of listings that match the current filters.</w:t>
       </w:r>
     </w:p>
@@ -4283,11 +5015,11 @@
         <w:spacing w:after="0"/>
         <w:ind w:left="740"/>
       </w:pPr>
-      <w:bookmarkStart w:id="15" w:name="_Hlk144545271"/>
+      <w:bookmarkStart w:id="19" w:name="_Hlk144545271"/>
       <w:r>
         <w:t xml:space="preserve">Displays a visual diagram of the price range for all previously selected filters by user </w:t>
       </w:r>
-      <w:bookmarkEnd w:id="15"/>
+      <w:bookmarkEnd w:id="19"/>
       <w:r>
         <w:t>(suburb, date range, min rating, property type and room type)</w:t>
       </w:r>
@@ -4327,11 +5059,11 @@
         <w:spacing w:after="0"/>
         <w:ind w:left="740"/>
       </w:pPr>
-      <w:bookmarkStart w:id="16" w:name="_Hlk144545608"/>
+      <w:bookmarkStart w:id="20" w:name="_Hlk144545608"/>
       <w:r>
         <w:t>Users can search for specific terms</w:t>
       </w:r>
-      <w:bookmarkEnd w:id="16"/>
+      <w:bookmarkEnd w:id="20"/>
       <w:r>
         <w:t xml:space="preserve"> or select predefined keywords (e.g., cleanliness, pool, parking, wi-fi, air conditioning, etc.).</w:t>
       </w:r>
@@ -4346,11 +5078,11 @@
         <w:spacing w:after="0"/>
         <w:ind w:left="740"/>
       </w:pPr>
-      <w:bookmarkStart w:id="17" w:name="_Hlk144545719"/>
+      <w:bookmarkStart w:id="21" w:name="_Hlk144545719"/>
       <w:r>
         <w:t>Once selected, user clicks “Go” button which displays data filtered by their keyword choice</w:t>
       </w:r>
-      <w:bookmarkEnd w:id="17"/>
+      <w:bookmarkEnd w:id="21"/>
       <w:r>
         <w:t>.</w:t>
       </w:r>
@@ -4372,11 +5104,11 @@
       <w:r>
         <w:t xml:space="preserve"> checkbox, </w:t>
       </w:r>
-      <w:bookmarkStart w:id="18" w:name="_Hlk144546137"/>
+      <w:bookmarkStart w:id="22" w:name="_Hlk144546137"/>
       <w:r>
         <w:t>the dataset will display all listings that contain the following words</w:t>
       </w:r>
-      <w:bookmarkEnd w:id="18"/>
+      <w:bookmarkEnd w:id="22"/>
       <w:r>
         <w:t xml:space="preserve">: </w:t>
       </w:r>
@@ -4732,6 +5464,7 @@
         <w:spacing w:after="0"/>
       </w:pPr>
       <w:r>
+        <w:lastRenderedPageBreak/>
         <w:t>Pool</w:t>
       </w:r>
     </w:p>
@@ -5200,7 +5933,6 @@
         <w:spacing w:after="0"/>
       </w:pPr>
       <w:r>
-        <w:lastRenderedPageBreak/>
         <w:t>Broadband</w:t>
       </w:r>
     </w:p>
@@ -5653,7 +6385,11 @@
         <w:tab/>
       </w:r>
       <w:r>
-        <w:t xml:space="preserve">The displayed information about each listing is concise and relevant, giving users a quick overview of what they can expect from the listings. Providing essential details like number of bedrooms, bathrooms, occupancy capacity, rating, price, and property type helps users make informed decisions </w:t>
+        <w:t xml:space="preserve">The displayed information about each listing is concise and relevant, giving users a quick overview of what they can expect from the listings. Providing essential details like number of bedrooms, bathrooms, occupancy capacity, rating, price, and property type helps users make </w:t>
+      </w:r>
+      <w:r>
+        <w:lastRenderedPageBreak/>
+        <w:t xml:space="preserve">informed decisions </w:t>
       </w:r>
       <w:r>
         <w:t>without having to look through a gigantic dataset to find what they are looking for</w:t>
@@ -5783,7 +6519,6 @@
         <w:spacing w:after="0"/>
       </w:pPr>
       <w:r>
-        <w:lastRenderedPageBreak/>
         <w:tab/>
       </w:r>
       <w:r>
@@ -5986,6 +6721,7 @@
     </w:p>
     <w:p>
       <w:r>
+        <w:lastRenderedPageBreak/>
         <w:t>When creating a new dataset, it automatically opens in a separate window to maintain a clean and organized appearance, avoiding any visual clutter. The overall screen layout consists of a title, filters positioned either to the left or above the dataset, buttons to activate these filters, and a streamlined dataset displaying only relevant information rather than overwhelming users with extensive data.</w:t>
       </w:r>
     </w:p>
@@ -6001,7 +6737,6 @@
           <w:noProof/>
           <w:color w:val="FF0000"/>
         </w:rPr>
-        <w:lastRenderedPageBreak/>
         <w:drawing>
           <wp:inline distT="0" distB="0" distL="0" distR="0" wp14:anchorId="30C928D8" wp14:editId="1F51EAD1">
             <wp:extent cx="5514707" cy="4980711"/>
@@ -6018,7 +6753,7 @@
                     <pic:cNvPicPr/>
                   </pic:nvPicPr>
                   <pic:blipFill>
-                    <a:blip r:embed="rId7">
+                    <a:blip r:embed="rId8">
                       <a:extLst>
                         <a:ext uri="{28A0092B-C50C-407E-A947-70E740481C1C}">
                           <a14:useLocalDpi xmlns:a14="http://schemas.microsoft.com/office/drawing/2010/main" val="0"/>
@@ -6062,6 +6797,7 @@
           <w:noProof/>
           <w:color w:val="FF0000"/>
         </w:rPr>
+        <w:lastRenderedPageBreak/>
         <w:drawing>
           <wp:inline distT="0" distB="0" distL="0" distR="0" wp14:anchorId="4E035350" wp14:editId="218CF704">
             <wp:extent cx="5515292" cy="2867025"/>
@@ -6078,7 +6814,7 @@
                     <pic:cNvPicPr/>
                   </pic:nvPicPr>
                   <pic:blipFill>
-                    <a:blip r:embed="rId8">
+                    <a:blip r:embed="rId9">
                       <a:extLst>
                         <a:ext uri="{28A0092B-C50C-407E-A947-70E740481C1C}">
                           <a14:useLocalDpi xmlns:a14="http://schemas.microsoft.com/office/drawing/2010/main" val="0"/>
@@ -6122,7 +6858,6 @@
           <w:noProof/>
           <w:color w:val="FF0000"/>
         </w:rPr>
-        <w:lastRenderedPageBreak/>
         <w:drawing>
           <wp:inline distT="0" distB="0" distL="0" distR="0" wp14:anchorId="183B4448" wp14:editId="3C8E258E">
             <wp:extent cx="5705475" cy="3477353"/>
@@ -6139,7 +6874,7 @@
                     <pic:cNvPicPr/>
                   </pic:nvPicPr>
                   <pic:blipFill rotWithShape="1">
-                    <a:blip r:embed="rId9">
+                    <a:blip r:embed="rId10">
                       <a:extLst>
                         <a:ext uri="{28A0092B-C50C-407E-A947-70E740481C1C}">
                           <a14:useLocalDpi xmlns:a14="http://schemas.microsoft.com/office/drawing/2010/main" val="0"/>
@@ -6206,6 +6941,7 @@
           <w:noProof/>
           <w:color w:val="FF0000"/>
         </w:rPr>
+        <w:lastRenderedPageBreak/>
         <w:drawing>
           <wp:inline distT="0" distB="0" distL="0" distR="0" wp14:anchorId="07EC0FF9" wp14:editId="52D79A80">
             <wp:extent cx="5731510" cy="3638550"/>
@@ -6222,7 +6958,7 @@
                     <pic:cNvPicPr/>
                   </pic:nvPicPr>
                   <pic:blipFill rotWithShape="1">
-                    <a:blip r:embed="rId10">
+                    <a:blip r:embed="rId11">
                       <a:extLst>
                         <a:ext uri="{28A0092B-C50C-407E-A947-70E740481C1C}">
                           <a14:useLocalDpi xmlns:a14="http://schemas.microsoft.com/office/drawing/2010/main" val="0"/>
@@ -7912,6 +8648,95 @@
     </w:lvl>
   </w:abstractNum>
   <w:abstractNum w:abstractNumId="15" w15:restartNumberingAfterBreak="0">
+    <w:nsid w:val="3CFE2626"/>
+    <w:multiLevelType w:val="hybridMultilevel"/>
+    <w:tmpl w:val="FC9CA3AE"/>
+    <w:lvl w:ilvl="0" w:tplc="D14E5382">
+      <w:start w:val="1"/>
+      <w:numFmt w:val="decimal"/>
+      <w:lvlText w:val="%1."/>
+      <w:lvlJc w:val="left"/>
+      <w:pPr>
+        <w:ind w:left="1080" w:hanging="360"/>
+      </w:pPr>
+      <w:rPr>
+        <w:rFonts w:hint="default"/>
+      </w:rPr>
+    </w:lvl>
+    <w:lvl w:ilvl="1" w:tplc="04090019" w:tentative="1">
+      <w:start w:val="1"/>
+      <w:numFmt w:val="lowerLetter"/>
+      <w:lvlText w:val="%2."/>
+      <w:lvlJc w:val="left"/>
+      <w:pPr>
+        <w:ind w:left="1800" w:hanging="360"/>
+      </w:pPr>
+    </w:lvl>
+    <w:lvl w:ilvl="2" w:tplc="0409001B" w:tentative="1">
+      <w:start w:val="1"/>
+      <w:numFmt w:val="lowerRoman"/>
+      <w:lvlText w:val="%3."/>
+      <w:lvlJc w:val="right"/>
+      <w:pPr>
+        <w:ind w:left="2520" w:hanging="180"/>
+      </w:pPr>
+    </w:lvl>
+    <w:lvl w:ilvl="3" w:tplc="0409000F" w:tentative="1">
+      <w:start w:val="1"/>
+      <w:numFmt w:val="decimal"/>
+      <w:lvlText w:val="%4."/>
+      <w:lvlJc w:val="left"/>
+      <w:pPr>
+        <w:ind w:left="3240" w:hanging="360"/>
+      </w:pPr>
+    </w:lvl>
+    <w:lvl w:ilvl="4" w:tplc="04090019" w:tentative="1">
+      <w:start w:val="1"/>
+      <w:numFmt w:val="lowerLetter"/>
+      <w:lvlText w:val="%5."/>
+      <w:lvlJc w:val="left"/>
+      <w:pPr>
+        <w:ind w:left="3960" w:hanging="360"/>
+      </w:pPr>
+    </w:lvl>
+    <w:lvl w:ilvl="5" w:tplc="0409001B" w:tentative="1">
+      <w:start w:val="1"/>
+      <w:numFmt w:val="lowerRoman"/>
+      <w:lvlText w:val="%6."/>
+      <w:lvlJc w:val="right"/>
+      <w:pPr>
+        <w:ind w:left="4680" w:hanging="180"/>
+      </w:pPr>
+    </w:lvl>
+    <w:lvl w:ilvl="6" w:tplc="0409000F" w:tentative="1">
+      <w:start w:val="1"/>
+      <w:numFmt w:val="decimal"/>
+      <w:lvlText w:val="%7."/>
+      <w:lvlJc w:val="left"/>
+      <w:pPr>
+        <w:ind w:left="5400" w:hanging="360"/>
+      </w:pPr>
+    </w:lvl>
+    <w:lvl w:ilvl="7" w:tplc="04090019" w:tentative="1">
+      <w:start w:val="1"/>
+      <w:numFmt w:val="lowerLetter"/>
+      <w:lvlText w:val="%8."/>
+      <w:lvlJc w:val="left"/>
+      <w:pPr>
+        <w:ind w:left="6120" w:hanging="360"/>
+      </w:pPr>
+    </w:lvl>
+    <w:lvl w:ilvl="8" w:tplc="0409001B" w:tentative="1">
+      <w:start w:val="1"/>
+      <w:numFmt w:val="lowerRoman"/>
+      <w:lvlText w:val="%9."/>
+      <w:lvlJc w:val="right"/>
+      <w:pPr>
+        <w:ind w:left="6840" w:hanging="180"/>
+      </w:pPr>
+    </w:lvl>
+  </w:abstractNum>
+  <w:abstractNum w:abstractNumId="16" w15:restartNumberingAfterBreak="0">
     <w:nsid w:val="404D7BC3"/>
     <w:multiLevelType w:val="multilevel"/>
     <w:tmpl w:val="8A62535A"/>
@@ -8060,7 +8885,7 @@
       </w:rPr>
     </w:lvl>
   </w:abstractNum>
-  <w:abstractNum w:abstractNumId="16" w15:restartNumberingAfterBreak="0">
+  <w:abstractNum w:abstractNumId="17" w15:restartNumberingAfterBreak="0">
     <w:nsid w:val="41FE63D8"/>
     <w:multiLevelType w:val="hybridMultilevel"/>
     <w:tmpl w:val="2C229060"/>
@@ -8173,7 +8998,185 @@
       </w:rPr>
     </w:lvl>
   </w:abstractNum>
-  <w:abstractNum w:abstractNumId="17" w15:restartNumberingAfterBreak="0">
+  <w:abstractNum w:abstractNumId="18" w15:restartNumberingAfterBreak="0">
+    <w:nsid w:val="47D73C52"/>
+    <w:multiLevelType w:val="hybridMultilevel"/>
+    <w:tmpl w:val="B11C13FC"/>
+    <w:lvl w:ilvl="0" w:tplc="331ABDEC">
+      <w:start w:val="1"/>
+      <w:numFmt w:val="decimal"/>
+      <w:lvlText w:val="%1."/>
+      <w:lvlJc w:val="left"/>
+      <w:pPr>
+        <w:ind w:left="1068" w:hanging="360"/>
+      </w:pPr>
+      <w:rPr>
+        <w:rFonts w:hint="default"/>
+      </w:rPr>
+    </w:lvl>
+    <w:lvl w:ilvl="1" w:tplc="04090019" w:tentative="1">
+      <w:start w:val="1"/>
+      <w:numFmt w:val="lowerLetter"/>
+      <w:lvlText w:val="%2."/>
+      <w:lvlJc w:val="left"/>
+      <w:pPr>
+        <w:ind w:left="1788" w:hanging="360"/>
+      </w:pPr>
+    </w:lvl>
+    <w:lvl w:ilvl="2" w:tplc="0409001B" w:tentative="1">
+      <w:start w:val="1"/>
+      <w:numFmt w:val="lowerRoman"/>
+      <w:lvlText w:val="%3."/>
+      <w:lvlJc w:val="right"/>
+      <w:pPr>
+        <w:ind w:left="2508" w:hanging="180"/>
+      </w:pPr>
+    </w:lvl>
+    <w:lvl w:ilvl="3" w:tplc="0409000F" w:tentative="1">
+      <w:start w:val="1"/>
+      <w:numFmt w:val="decimal"/>
+      <w:lvlText w:val="%4."/>
+      <w:lvlJc w:val="left"/>
+      <w:pPr>
+        <w:ind w:left="3228" w:hanging="360"/>
+      </w:pPr>
+    </w:lvl>
+    <w:lvl w:ilvl="4" w:tplc="04090019" w:tentative="1">
+      <w:start w:val="1"/>
+      <w:numFmt w:val="lowerLetter"/>
+      <w:lvlText w:val="%5."/>
+      <w:lvlJc w:val="left"/>
+      <w:pPr>
+        <w:ind w:left="3948" w:hanging="360"/>
+      </w:pPr>
+    </w:lvl>
+    <w:lvl w:ilvl="5" w:tplc="0409001B" w:tentative="1">
+      <w:start w:val="1"/>
+      <w:numFmt w:val="lowerRoman"/>
+      <w:lvlText w:val="%6."/>
+      <w:lvlJc w:val="right"/>
+      <w:pPr>
+        <w:ind w:left="4668" w:hanging="180"/>
+      </w:pPr>
+    </w:lvl>
+    <w:lvl w:ilvl="6" w:tplc="0409000F" w:tentative="1">
+      <w:start w:val="1"/>
+      <w:numFmt w:val="decimal"/>
+      <w:lvlText w:val="%7."/>
+      <w:lvlJc w:val="left"/>
+      <w:pPr>
+        <w:ind w:left="5388" w:hanging="360"/>
+      </w:pPr>
+    </w:lvl>
+    <w:lvl w:ilvl="7" w:tplc="04090019" w:tentative="1">
+      <w:start w:val="1"/>
+      <w:numFmt w:val="lowerLetter"/>
+      <w:lvlText w:val="%8."/>
+      <w:lvlJc w:val="left"/>
+      <w:pPr>
+        <w:ind w:left="6108" w:hanging="360"/>
+      </w:pPr>
+    </w:lvl>
+    <w:lvl w:ilvl="8" w:tplc="0409001B" w:tentative="1">
+      <w:start w:val="1"/>
+      <w:numFmt w:val="lowerRoman"/>
+      <w:lvlText w:val="%9."/>
+      <w:lvlJc w:val="right"/>
+      <w:pPr>
+        <w:ind w:left="6828" w:hanging="180"/>
+      </w:pPr>
+    </w:lvl>
+  </w:abstractNum>
+  <w:abstractNum w:abstractNumId="19" w15:restartNumberingAfterBreak="0">
+    <w:nsid w:val="4B3A3256"/>
+    <w:multiLevelType w:val="hybridMultilevel"/>
+    <w:tmpl w:val="064255A2"/>
+    <w:lvl w:ilvl="0" w:tplc="F35E16FC">
+      <w:start w:val="1"/>
+      <w:numFmt w:val="decimal"/>
+      <w:lvlText w:val="%1."/>
+      <w:lvlJc w:val="left"/>
+      <w:pPr>
+        <w:ind w:left="1068" w:hanging="360"/>
+      </w:pPr>
+      <w:rPr>
+        <w:rFonts w:hint="default"/>
+      </w:rPr>
+    </w:lvl>
+    <w:lvl w:ilvl="1" w:tplc="04090019" w:tentative="1">
+      <w:start w:val="1"/>
+      <w:numFmt w:val="lowerLetter"/>
+      <w:lvlText w:val="%2."/>
+      <w:lvlJc w:val="left"/>
+      <w:pPr>
+        <w:ind w:left="1788" w:hanging="360"/>
+      </w:pPr>
+    </w:lvl>
+    <w:lvl w:ilvl="2" w:tplc="0409001B" w:tentative="1">
+      <w:start w:val="1"/>
+      <w:numFmt w:val="lowerRoman"/>
+      <w:lvlText w:val="%3."/>
+      <w:lvlJc w:val="right"/>
+      <w:pPr>
+        <w:ind w:left="2508" w:hanging="180"/>
+      </w:pPr>
+    </w:lvl>
+    <w:lvl w:ilvl="3" w:tplc="0409000F" w:tentative="1">
+      <w:start w:val="1"/>
+      <w:numFmt w:val="decimal"/>
+      <w:lvlText w:val="%4."/>
+      <w:lvlJc w:val="left"/>
+      <w:pPr>
+        <w:ind w:left="3228" w:hanging="360"/>
+      </w:pPr>
+    </w:lvl>
+    <w:lvl w:ilvl="4" w:tplc="04090019" w:tentative="1">
+      <w:start w:val="1"/>
+      <w:numFmt w:val="lowerLetter"/>
+      <w:lvlText w:val="%5."/>
+      <w:lvlJc w:val="left"/>
+      <w:pPr>
+        <w:ind w:left="3948" w:hanging="360"/>
+      </w:pPr>
+    </w:lvl>
+    <w:lvl w:ilvl="5" w:tplc="0409001B" w:tentative="1">
+      <w:start w:val="1"/>
+      <w:numFmt w:val="lowerRoman"/>
+      <w:lvlText w:val="%6."/>
+      <w:lvlJc w:val="right"/>
+      <w:pPr>
+        <w:ind w:left="4668" w:hanging="180"/>
+      </w:pPr>
+    </w:lvl>
+    <w:lvl w:ilvl="6" w:tplc="0409000F" w:tentative="1">
+      <w:start w:val="1"/>
+      <w:numFmt w:val="decimal"/>
+      <w:lvlText w:val="%7."/>
+      <w:lvlJc w:val="left"/>
+      <w:pPr>
+        <w:ind w:left="5388" w:hanging="360"/>
+      </w:pPr>
+    </w:lvl>
+    <w:lvl w:ilvl="7" w:tplc="04090019" w:tentative="1">
+      <w:start w:val="1"/>
+      <w:numFmt w:val="lowerLetter"/>
+      <w:lvlText w:val="%8."/>
+      <w:lvlJc w:val="left"/>
+      <w:pPr>
+        <w:ind w:left="6108" w:hanging="360"/>
+      </w:pPr>
+    </w:lvl>
+    <w:lvl w:ilvl="8" w:tplc="0409001B" w:tentative="1">
+      <w:start w:val="1"/>
+      <w:numFmt w:val="lowerRoman"/>
+      <w:lvlText w:val="%9."/>
+      <w:lvlJc w:val="right"/>
+      <w:pPr>
+        <w:ind w:left="6828" w:hanging="180"/>
+      </w:pPr>
+    </w:lvl>
+  </w:abstractNum>
+  <w:abstractNum w:abstractNumId="20" w15:restartNumberingAfterBreak="0">
     <w:nsid w:val="594D2C6D"/>
     <w:multiLevelType w:val="hybridMultilevel"/>
     <w:tmpl w:val="BA2812A4"/>
@@ -8285,7 +9288,7 @@
       </w:rPr>
     </w:lvl>
   </w:abstractNum>
-  <w:abstractNum w:abstractNumId="18" w15:restartNumberingAfterBreak="0">
+  <w:abstractNum w:abstractNumId="21" w15:restartNumberingAfterBreak="0">
     <w:nsid w:val="5CC65DFD"/>
     <w:multiLevelType w:val="hybridMultilevel"/>
     <w:tmpl w:val="8432D224"/>
@@ -8374,7 +9377,7 @@
       </w:pPr>
     </w:lvl>
   </w:abstractNum>
-  <w:abstractNum w:abstractNumId="19" w15:restartNumberingAfterBreak="0">
+  <w:abstractNum w:abstractNumId="22" w15:restartNumberingAfterBreak="0">
     <w:nsid w:val="61F07435"/>
     <w:multiLevelType w:val="hybridMultilevel"/>
     <w:tmpl w:val="4B7A1324"/>
@@ -8487,7 +9490,7 @@
       </w:rPr>
     </w:lvl>
   </w:abstractNum>
-  <w:abstractNum w:abstractNumId="20" w15:restartNumberingAfterBreak="0">
+  <w:abstractNum w:abstractNumId="23" w15:restartNumberingAfterBreak="0">
     <w:nsid w:val="63D23837"/>
     <w:multiLevelType w:val="hybridMultilevel"/>
     <w:tmpl w:val="9BD61186"/>
@@ -8599,7 +9602,7 @@
       </w:rPr>
     </w:lvl>
   </w:abstractNum>
-  <w:abstractNum w:abstractNumId="21" w15:restartNumberingAfterBreak="0">
+  <w:abstractNum w:abstractNumId="24" w15:restartNumberingAfterBreak="0">
     <w:nsid w:val="64BE2C84"/>
     <w:multiLevelType w:val="hybridMultilevel"/>
     <w:tmpl w:val="8432D224"/>
@@ -8688,7 +9691,7 @@
       </w:pPr>
     </w:lvl>
   </w:abstractNum>
-  <w:abstractNum w:abstractNumId="22" w15:restartNumberingAfterBreak="0">
+  <w:abstractNum w:abstractNumId="25" w15:restartNumberingAfterBreak="0">
     <w:nsid w:val="66162F7D"/>
     <w:multiLevelType w:val="hybridMultilevel"/>
     <w:tmpl w:val="38A2F066"/>
@@ -8801,7 +9804,7 @@
       </w:rPr>
     </w:lvl>
   </w:abstractNum>
-  <w:abstractNum w:abstractNumId="23" w15:restartNumberingAfterBreak="0">
+  <w:abstractNum w:abstractNumId="26" w15:restartNumberingAfterBreak="0">
     <w:nsid w:val="66BD2338"/>
     <w:multiLevelType w:val="hybridMultilevel"/>
     <w:tmpl w:val="8432D224"/>
@@ -8890,7 +9893,7 @@
       </w:pPr>
     </w:lvl>
   </w:abstractNum>
-  <w:abstractNum w:abstractNumId="24" w15:restartNumberingAfterBreak="0">
+  <w:abstractNum w:abstractNumId="27" w15:restartNumberingAfterBreak="0">
     <w:nsid w:val="6E4C3AB3"/>
     <w:multiLevelType w:val="hybridMultilevel"/>
     <w:tmpl w:val="5D84F0A6"/>
@@ -9003,7 +10006,7 @@
       </w:rPr>
     </w:lvl>
   </w:abstractNum>
-  <w:abstractNum w:abstractNumId="25" w15:restartNumberingAfterBreak="0">
+  <w:abstractNum w:abstractNumId="28" w15:restartNumberingAfterBreak="0">
     <w:nsid w:val="71C42BF6"/>
     <w:multiLevelType w:val="hybridMultilevel"/>
     <w:tmpl w:val="A12A6AE2"/>
@@ -9115,7 +10118,7 @@
       </w:rPr>
     </w:lvl>
   </w:abstractNum>
-  <w:abstractNum w:abstractNumId="26" w15:restartNumberingAfterBreak="0">
+  <w:abstractNum w:abstractNumId="29" w15:restartNumberingAfterBreak="0">
     <w:nsid w:val="758423DF"/>
     <w:multiLevelType w:val="hybridMultilevel"/>
     <w:tmpl w:val="986A831C"/>
@@ -9228,7 +10231,7 @@
       </w:rPr>
     </w:lvl>
   </w:abstractNum>
-  <w:abstractNum w:abstractNumId="27" w15:restartNumberingAfterBreak="0">
+  <w:abstractNum w:abstractNumId="30" w15:restartNumberingAfterBreak="0">
     <w:nsid w:val="765D23A3"/>
     <w:multiLevelType w:val="multilevel"/>
     <w:tmpl w:val="D2A25216"/>
@@ -9341,7 +10344,7 @@
       </w:rPr>
     </w:lvl>
   </w:abstractNum>
-  <w:abstractNum w:abstractNumId="28" w15:restartNumberingAfterBreak="0">
+  <w:abstractNum w:abstractNumId="31" w15:restartNumberingAfterBreak="0">
     <w:nsid w:val="79A61D5E"/>
     <w:multiLevelType w:val="hybridMultilevel"/>
     <w:tmpl w:val="B896F6B0"/>
@@ -9454,7 +10457,7 @@
       </w:rPr>
     </w:lvl>
   </w:abstractNum>
-  <w:abstractNum w:abstractNumId="29" w15:restartNumberingAfterBreak="0">
+  <w:abstractNum w:abstractNumId="32" w15:restartNumberingAfterBreak="0">
     <w:nsid w:val="7B635053"/>
     <w:multiLevelType w:val="hybridMultilevel"/>
     <w:tmpl w:val="A112CBA2"/>
@@ -9571,16 +10574,16 @@
     <w:abstractNumId w:val="13"/>
   </w:num>
   <w:num w:numId="2" w16cid:durableId="233197538">
-    <w:abstractNumId w:val="27"/>
+    <w:abstractNumId w:val="30"/>
   </w:num>
   <w:num w:numId="3" w16cid:durableId="930314021">
-    <w:abstractNumId w:val="22"/>
+    <w:abstractNumId w:val="25"/>
   </w:num>
   <w:num w:numId="4" w16cid:durableId="1980568545">
-    <w:abstractNumId w:val="17"/>
+    <w:abstractNumId w:val="20"/>
   </w:num>
   <w:num w:numId="5" w16cid:durableId="1779256652">
-    <w:abstractNumId w:val="20"/>
+    <w:abstractNumId w:val="23"/>
   </w:num>
   <w:num w:numId="6" w16cid:durableId="282657644">
     <w:abstractNumId w:val="12"/>
@@ -9592,16 +10595,16 @@
     <w:abstractNumId w:val="9"/>
   </w:num>
   <w:num w:numId="9" w16cid:durableId="1638991491">
-    <w:abstractNumId w:val="19"/>
+    <w:abstractNumId w:val="22"/>
   </w:num>
   <w:num w:numId="10" w16cid:durableId="411198250">
-    <w:abstractNumId w:val="24"/>
+    <w:abstractNumId w:val="27"/>
   </w:num>
   <w:num w:numId="11" w16cid:durableId="10500096">
-    <w:abstractNumId w:val="16"/>
+    <w:abstractNumId w:val="17"/>
   </w:num>
   <w:num w:numId="12" w16cid:durableId="178737342">
-    <w:abstractNumId w:val="26"/>
+    <w:abstractNumId w:val="29"/>
   </w:num>
   <w:num w:numId="13" w16cid:durableId="894700071">
     <w:abstractNumId w:val="14"/>
@@ -9619,22 +10622,22 @@
     <w:abstractNumId w:val="7"/>
   </w:num>
   <w:num w:numId="18" w16cid:durableId="1982533517">
-    <w:abstractNumId w:val="15"/>
+    <w:abstractNumId w:val="16"/>
   </w:num>
   <w:num w:numId="19" w16cid:durableId="1956786179">
     <w:abstractNumId w:val="3"/>
   </w:num>
   <w:num w:numId="20" w16cid:durableId="1995644978">
-    <w:abstractNumId w:val="28"/>
+    <w:abstractNumId w:val="31"/>
   </w:num>
   <w:num w:numId="21" w16cid:durableId="998922921">
-    <w:abstractNumId w:val="29"/>
+    <w:abstractNumId w:val="32"/>
   </w:num>
   <w:num w:numId="22" w16cid:durableId="1996103737">
     <w:abstractNumId w:val="6"/>
   </w:num>
   <w:num w:numId="23" w16cid:durableId="1638412933">
-    <w:abstractNumId w:val="25"/>
+    <w:abstractNumId w:val="28"/>
   </w:num>
   <w:num w:numId="24" w16cid:durableId="2071610015">
     <w:abstractNumId w:val="0"/>
@@ -9643,19 +10646,28 @@
     <w:abstractNumId w:val="8"/>
   </w:num>
   <w:num w:numId="26" w16cid:durableId="256061204">
-    <w:abstractNumId w:val="18"/>
+    <w:abstractNumId w:val="21"/>
   </w:num>
   <w:num w:numId="27" w16cid:durableId="596910474">
     <w:abstractNumId w:val="5"/>
   </w:num>
   <w:num w:numId="28" w16cid:durableId="1473866610">
-    <w:abstractNumId w:val="23"/>
+    <w:abstractNumId w:val="26"/>
   </w:num>
   <w:num w:numId="29" w16cid:durableId="9265232">
-    <w:abstractNumId w:val="21"/>
+    <w:abstractNumId w:val="24"/>
   </w:num>
   <w:num w:numId="30" w16cid:durableId="416051174">
     <w:abstractNumId w:val="4"/>
+  </w:num>
+  <w:num w:numId="31" w16cid:durableId="786701576">
+    <w:abstractNumId w:val="15"/>
+  </w:num>
+  <w:num w:numId="32" w16cid:durableId="1602835070">
+    <w:abstractNumId w:val="19"/>
+  </w:num>
+  <w:num w:numId="33" w16cid:durableId="705259036">
+    <w:abstractNumId w:val="18"/>
   </w:num>
 </w:numbering>
 </file>

</xml_diff>

<commit_message>
Added Flowchart.io, updated it to Project plan, Fixed formatting in design and report documents ready for final checkovers and submission
</commit_message>
<xml_diff>
--- a/Software Design Document.docx
+++ b/Software Design Document.docx
@@ -15,15 +15,31 @@
         <w:pStyle w:val="Title"/>
       </w:pPr>
       <w:r>
-        <w:t>&lt;Project Name&gt;</w:t>
-      </w:r>
-    </w:p>
-    <w:p>
-      <w:r>
-        <w:t>Student Name</w:t>
-      </w:r>
-      <w:r>
-        <w:t>s</w:t>
+        <w:t>Analysing Airbnb Data in Sydney</w:t>
+      </w:r>
+    </w:p>
+    <w:p>
+      <w:pPr>
+        <w:spacing w:after="0"/>
+      </w:pPr>
+      <w:r>
+        <w:t>Georgia Platt</w:t>
+      </w:r>
+    </w:p>
+    <w:p>
+      <w:pPr>
+        <w:spacing w:after="0"/>
+      </w:pPr>
+      <w:r>
+        <w:t>Jackson Scown</w:t>
+      </w:r>
+    </w:p>
+    <w:p>
+      <w:pPr>
+        <w:spacing w:after="0"/>
+      </w:pPr>
+      <w:r>
+        <w:t>Gia Huy Lieu</w:t>
       </w:r>
     </w:p>
     <w:p>
@@ -70,7 +86,9 @@
             </w:tabs>
             <w:rPr>
               <w:noProof/>
+              <w:kern w:val="2"/>
               <w:lang w:eastAsia="en-AU"/>
+              <w14:ligatures w14:val="standardContextual"/>
             </w:rPr>
           </w:pPr>
           <w:r>
@@ -97,7 +115,7 @@
             </w:rPr>
             <w:fldChar w:fldCharType="separate"/>
           </w:r>
-          <w:hyperlink w:anchor="_Toc46748622" w:history="1">
+          <w:hyperlink w:anchor="_Toc144603813" w:history="1">
             <w:r>
               <w:rPr>
                 <w:rStyle w:val="Hyperlink"/>
@@ -108,7 +126,9 @@
             <w:r>
               <w:rPr>
                 <w:noProof/>
+                <w:kern w:val="2"/>
                 <w:lang w:eastAsia="en-AU"/>
+                <w14:ligatures w14:val="standardContextual"/>
               </w:rPr>
               <w:tab/>
             </w:r>
@@ -138,7 +158,7 @@
                 <w:noProof/>
                 <w:webHidden/>
               </w:rPr>
-              <w:instrText xml:space="preserve"> PAGEREF _Toc46748622 \h </w:instrText>
+              <w:instrText xml:space="preserve"> PAGEREF _Toc144603813 \h </w:instrText>
             </w:r>
             <w:r>
               <w:rPr>
@@ -178,10 +198,12 @@
             </w:tabs>
             <w:rPr>
               <w:noProof/>
+              <w:kern w:val="2"/>
               <w:lang w:eastAsia="en-AU"/>
+              <w14:ligatures w14:val="standardContextual"/>
             </w:rPr>
           </w:pPr>
-          <w:hyperlink w:anchor="_Toc46748623" w:history="1">
+          <w:hyperlink w:anchor="_Toc144603814" w:history="1">
             <w:r>
               <w:rPr>
                 <w:rStyle w:val="Hyperlink"/>
@@ -192,7 +214,9 @@
             <w:r>
               <w:rPr>
                 <w:noProof/>
+                <w:kern w:val="2"/>
                 <w:lang w:eastAsia="en-AU"/>
+                <w14:ligatures w14:val="standardContextual"/>
               </w:rPr>
               <w:tab/>
             </w:r>
@@ -222,7 +246,7 @@
                 <w:noProof/>
                 <w:webHidden/>
               </w:rPr>
-              <w:instrText xml:space="preserve"> PAGEREF _Toc46748623 \h </w:instrText>
+              <w:instrText xml:space="preserve"> PAGEREF _Toc144603814 \h </w:instrText>
             </w:r>
             <w:r>
               <w:rPr>
@@ -262,10 +286,12 @@
             </w:tabs>
             <w:rPr>
               <w:noProof/>
+              <w:kern w:val="2"/>
               <w:lang w:eastAsia="en-AU"/>
+              <w14:ligatures w14:val="standardContextual"/>
             </w:rPr>
           </w:pPr>
-          <w:hyperlink w:anchor="_Toc46748624" w:history="1">
+          <w:hyperlink w:anchor="_Toc144603815" w:history="1">
             <w:r>
               <w:rPr>
                 <w:rStyle w:val="Hyperlink"/>
@@ -276,7 +302,9 @@
             <w:r>
               <w:rPr>
                 <w:noProof/>
+                <w:kern w:val="2"/>
                 <w:lang w:eastAsia="en-AU"/>
+                <w14:ligatures w14:val="standardContextual"/>
               </w:rPr>
               <w:tab/>
             </w:r>
@@ -306,7 +334,7 @@
                 <w:noProof/>
                 <w:webHidden/>
               </w:rPr>
-              <w:instrText xml:space="preserve"> PAGEREF _Toc46748624 \h </w:instrText>
+              <w:instrText xml:space="preserve"> PAGEREF _Toc144603815 \h </w:instrText>
             </w:r>
             <w:r>
               <w:rPr>
@@ -346,10 +374,12 @@
             </w:tabs>
             <w:rPr>
               <w:noProof/>
+              <w:kern w:val="2"/>
               <w:lang w:eastAsia="en-AU"/>
+              <w14:ligatures w14:val="standardContextual"/>
             </w:rPr>
           </w:pPr>
-          <w:hyperlink w:anchor="_Toc46748625" w:history="1">
+          <w:hyperlink w:anchor="_Toc144603816" w:history="1">
             <w:r>
               <w:rPr>
                 <w:rStyle w:val="Hyperlink"/>
@@ -360,7 +390,9 @@
             <w:r>
               <w:rPr>
                 <w:noProof/>
+                <w:kern w:val="2"/>
                 <w:lang w:eastAsia="en-AU"/>
+                <w14:ligatures w14:val="standardContextual"/>
               </w:rPr>
               <w:tab/>
             </w:r>
@@ -390,7 +422,7 @@
                 <w:noProof/>
                 <w:webHidden/>
               </w:rPr>
-              <w:instrText xml:space="preserve"> PAGEREF _Toc46748625 \h </w:instrText>
+              <w:instrText xml:space="preserve"> PAGEREF _Toc144603816 \h </w:instrText>
             </w:r>
             <w:r>
               <w:rPr>
@@ -410,7 +442,7 @@
                 <w:noProof/>
                 <w:webHidden/>
               </w:rPr>
-              <w:t>3</w:t>
+              <w:t>4</w:t>
             </w:r>
             <w:r>
               <w:rPr>
@@ -430,10 +462,12 @@
             </w:tabs>
             <w:rPr>
               <w:noProof/>
+              <w:kern w:val="2"/>
               <w:lang w:eastAsia="en-AU"/>
+              <w14:ligatures w14:val="standardContextual"/>
             </w:rPr>
           </w:pPr>
-          <w:hyperlink w:anchor="_Toc46748626" w:history="1">
+          <w:hyperlink w:anchor="_Toc144603817" w:history="1">
             <w:r>
               <w:rPr>
                 <w:rStyle w:val="Hyperlink"/>
@@ -444,7 +478,9 @@
             <w:r>
               <w:rPr>
                 <w:noProof/>
+                <w:kern w:val="2"/>
                 <w:lang w:eastAsia="en-AU"/>
+                <w14:ligatures w14:val="standardContextual"/>
               </w:rPr>
               <w:tab/>
             </w:r>
@@ -474,7 +510,7 @@
                 <w:noProof/>
                 <w:webHidden/>
               </w:rPr>
-              <w:instrText xml:space="preserve"> PAGEREF _Toc46748626 \h </w:instrText>
+              <w:instrText xml:space="preserve"> PAGEREF _Toc144603817 \h </w:instrText>
             </w:r>
             <w:r>
               <w:rPr>
@@ -494,7 +530,7 @@
                 <w:noProof/>
                 <w:webHidden/>
               </w:rPr>
-              <w:t>4</w:t>
+              <w:t>5</w:t>
             </w:r>
             <w:r>
               <w:rPr>
@@ -514,10 +550,12 @@
             </w:tabs>
             <w:rPr>
               <w:noProof/>
+              <w:kern w:val="2"/>
               <w:lang w:eastAsia="en-AU"/>
+              <w14:ligatures w14:val="standardContextual"/>
             </w:rPr>
           </w:pPr>
-          <w:hyperlink w:anchor="_Toc46748627" w:history="1">
+          <w:hyperlink w:anchor="_Toc144603818" w:history="1">
             <w:r>
               <w:rPr>
                 <w:rStyle w:val="Hyperlink"/>
@@ -528,7 +566,9 @@
             <w:r>
               <w:rPr>
                 <w:noProof/>
+                <w:kern w:val="2"/>
                 <w:lang w:eastAsia="en-AU"/>
+                <w14:ligatures w14:val="standardContextual"/>
               </w:rPr>
               <w:tab/>
             </w:r>
@@ -558,7 +598,7 @@
                 <w:noProof/>
                 <w:webHidden/>
               </w:rPr>
-              <w:instrText xml:space="preserve"> PAGEREF _Toc46748627 \h </w:instrText>
+              <w:instrText xml:space="preserve"> PAGEREF _Toc144603818 \h </w:instrText>
             </w:r>
             <w:r>
               <w:rPr>
@@ -578,7 +618,7 @@
                 <w:noProof/>
                 <w:webHidden/>
               </w:rPr>
-              <w:t>4</w:t>
+              <w:t>5</w:t>
             </w:r>
             <w:r>
               <w:rPr>
@@ -598,10 +638,12 @@
             </w:tabs>
             <w:rPr>
               <w:noProof/>
+              <w:kern w:val="2"/>
               <w:lang w:eastAsia="en-AU"/>
+              <w14:ligatures w14:val="standardContextual"/>
             </w:rPr>
           </w:pPr>
-          <w:hyperlink w:anchor="_Toc46748628" w:history="1">
+          <w:hyperlink w:anchor="_Toc144603819" w:history="1">
             <w:r>
               <w:rPr>
                 <w:rStyle w:val="Hyperlink"/>
@@ -612,7 +654,9 @@
             <w:r>
               <w:rPr>
                 <w:noProof/>
+                <w:kern w:val="2"/>
                 <w:lang w:eastAsia="en-AU"/>
+                <w14:ligatures w14:val="standardContextual"/>
               </w:rPr>
               <w:tab/>
             </w:r>
@@ -642,7 +686,7 @@
                 <w:noProof/>
                 <w:webHidden/>
               </w:rPr>
-              <w:instrText xml:space="preserve"> PAGEREF _Toc46748628 \h </w:instrText>
+              <w:instrText xml:space="preserve"> PAGEREF _Toc144603819 \h </w:instrText>
             </w:r>
             <w:r>
               <w:rPr>
@@ -662,7 +706,7 @@
                 <w:noProof/>
                 <w:webHidden/>
               </w:rPr>
-              <w:t>4</w:t>
+              <w:t>5</w:t>
             </w:r>
             <w:r>
               <w:rPr>
@@ -682,10 +726,12 @@
             </w:tabs>
             <w:rPr>
               <w:noProof/>
+              <w:kern w:val="2"/>
               <w:lang w:eastAsia="en-AU"/>
+              <w14:ligatures w14:val="standardContextual"/>
             </w:rPr>
           </w:pPr>
-          <w:hyperlink w:anchor="_Toc46748629" w:history="1">
+          <w:hyperlink w:anchor="_Toc144603820" w:history="1">
             <w:r>
               <w:rPr>
                 <w:rStyle w:val="Hyperlink"/>
@@ -696,7 +742,9 @@
             <w:r>
               <w:rPr>
                 <w:noProof/>
+                <w:kern w:val="2"/>
                 <w:lang w:eastAsia="en-AU"/>
+                <w14:ligatures w14:val="standardContextual"/>
               </w:rPr>
               <w:tab/>
             </w:r>
@@ -705,7 +753,7 @@
                 <w:rStyle w:val="Hyperlink"/>
                 <w:noProof/>
               </w:rPr>
-              <w:t>Use Cases</w:t>
+              <w:t>Use Cases &amp; Use Case Diagrams</w:t>
             </w:r>
             <w:r>
               <w:rPr>
@@ -726,7 +774,7 @@
                 <w:noProof/>
                 <w:webHidden/>
               </w:rPr>
-              <w:instrText xml:space="preserve"> PAGEREF _Toc46748629 \h </w:instrText>
+              <w:instrText xml:space="preserve"> PAGEREF _Toc144603820 \h </w:instrText>
             </w:r>
             <w:r>
               <w:rPr>
@@ -746,7 +794,7 @@
                 <w:noProof/>
                 <w:webHidden/>
               </w:rPr>
-              <w:t>4</w:t>
+              <w:t>6</w:t>
             </w:r>
             <w:r>
               <w:rPr>
@@ -766,10 +814,12 @@
             </w:tabs>
             <w:rPr>
               <w:noProof/>
+              <w:kern w:val="2"/>
               <w:lang w:eastAsia="en-AU"/>
+              <w14:ligatures w14:val="standardContextual"/>
             </w:rPr>
           </w:pPr>
-          <w:hyperlink w:anchor="_Toc46748630" w:history="1">
+          <w:hyperlink w:anchor="_Toc144603821" w:history="1">
             <w:r>
               <w:rPr>
                 <w:rStyle w:val="Hyperlink"/>
@@ -780,7 +830,9 @@
             <w:r>
               <w:rPr>
                 <w:noProof/>
+                <w:kern w:val="2"/>
                 <w:lang w:eastAsia="en-AU"/>
+                <w14:ligatures w14:val="standardContextual"/>
               </w:rPr>
               <w:tab/>
             </w:r>
@@ -789,7 +841,7 @@
                 <w:rStyle w:val="Hyperlink"/>
                 <w:noProof/>
               </w:rPr>
-              <w:t>System Components and Software Design</w:t>
+              <w:t>Software Design and System Components</w:t>
             </w:r>
             <w:r>
               <w:rPr>
@@ -810,7 +862,7 @@
                 <w:noProof/>
                 <w:webHidden/>
               </w:rPr>
-              <w:instrText xml:space="preserve"> PAGEREF _Toc46748630 \h </w:instrText>
+              <w:instrText xml:space="preserve"> PAGEREF _Toc144603821 \h </w:instrText>
             </w:r>
             <w:r>
               <w:rPr>
@@ -830,7 +882,7 @@
                 <w:noProof/>
                 <w:webHidden/>
               </w:rPr>
-              <w:t>5</w:t>
+              <w:t>9</w:t>
             </w:r>
             <w:r>
               <w:rPr>
@@ -850,10 +902,12 @@
             </w:tabs>
             <w:rPr>
               <w:noProof/>
+              <w:kern w:val="2"/>
               <w:lang w:eastAsia="en-AU"/>
+              <w14:ligatures w14:val="standardContextual"/>
             </w:rPr>
           </w:pPr>
-          <w:hyperlink w:anchor="_Toc46748631" w:history="1">
+          <w:hyperlink w:anchor="_Toc144603822" w:history="1">
             <w:r>
               <w:rPr>
                 <w:rStyle w:val="Hyperlink"/>
@@ -864,7 +918,9 @@
             <w:r>
               <w:rPr>
                 <w:noProof/>
+                <w:kern w:val="2"/>
                 <w:lang w:eastAsia="en-AU"/>
+                <w14:ligatures w14:val="standardContextual"/>
               </w:rPr>
               <w:tab/>
             </w:r>
@@ -873,7 +929,7 @@
                 <w:rStyle w:val="Hyperlink"/>
                 <w:noProof/>
               </w:rPr>
-              <w:t>System Components</w:t>
+              <w:t>Software Design</w:t>
             </w:r>
             <w:r>
               <w:rPr>
@@ -894,7 +950,7 @@
                 <w:noProof/>
                 <w:webHidden/>
               </w:rPr>
-              <w:instrText xml:space="preserve"> PAGEREF _Toc46748631 \h </w:instrText>
+              <w:instrText xml:space="preserve"> PAGEREF _Toc144603822 \h </w:instrText>
             </w:r>
             <w:r>
               <w:rPr>
@@ -914,7 +970,7 @@
                 <w:noProof/>
                 <w:webHidden/>
               </w:rPr>
-              <w:t>5</w:t>
+              <w:t>9</w:t>
             </w:r>
             <w:r>
               <w:rPr>
@@ -934,10 +990,12 @@
             </w:tabs>
             <w:rPr>
               <w:noProof/>
+              <w:kern w:val="2"/>
               <w:lang w:eastAsia="en-AU"/>
+              <w14:ligatures w14:val="standardContextual"/>
             </w:rPr>
           </w:pPr>
-          <w:hyperlink w:anchor="_Toc46748632" w:history="1">
+          <w:hyperlink w:anchor="_Toc144603823" w:history="1">
             <w:r>
               <w:rPr>
                 <w:rStyle w:val="Hyperlink"/>
@@ -948,7 +1006,9 @@
             <w:r>
               <w:rPr>
                 <w:noProof/>
+                <w:kern w:val="2"/>
                 <w:lang w:eastAsia="en-AU"/>
+                <w14:ligatures w14:val="standardContextual"/>
               </w:rPr>
               <w:tab/>
             </w:r>
@@ -957,7 +1017,7 @@
                 <w:rStyle w:val="Hyperlink"/>
                 <w:noProof/>
               </w:rPr>
-              <w:t>Software Design</w:t>
+              <w:t>System Components</w:t>
             </w:r>
             <w:r>
               <w:rPr>
@@ -978,7 +1038,7 @@
                 <w:noProof/>
                 <w:webHidden/>
               </w:rPr>
-              <w:instrText xml:space="preserve"> PAGEREF _Toc46748632 \h </w:instrText>
+              <w:instrText xml:space="preserve"> PAGEREF _Toc144603823 \h </w:instrText>
             </w:r>
             <w:r>
               <w:rPr>
@@ -998,7 +1058,277 @@
                 <w:noProof/>
                 <w:webHidden/>
               </w:rPr>
-              <w:t>5</w:t>
+              <w:t>10</w:t>
+            </w:r>
+            <w:r>
+              <w:rPr>
+                <w:noProof/>
+                <w:webHidden/>
+              </w:rPr>
+              <w:fldChar w:fldCharType="end"/>
+            </w:r>
+          </w:hyperlink>
+        </w:p>
+        <w:p>
+          <w:pPr>
+            <w:pStyle w:val="TOC3"/>
+            <w:tabs>
+              <w:tab w:val="left" w:pos="1320"/>
+              <w:tab w:val="right" w:leader="dot" w:pos="9016"/>
+            </w:tabs>
+            <w:rPr>
+              <w:rFonts w:cstheme="minorBidi"/>
+              <w:noProof/>
+              <w:kern w:val="2"/>
+              <w:lang w:val="en-AU" w:eastAsia="en-AU"/>
+              <w14:ligatures w14:val="standardContextual"/>
+            </w:rPr>
+          </w:pPr>
+          <w:hyperlink w:anchor="_Toc144603824" w:history="1">
+            <w:r>
+              <w:rPr>
+                <w:rStyle w:val="Hyperlink"/>
+                <w:noProof/>
+              </w:rPr>
+              <w:t>3.2.1</w:t>
+            </w:r>
+            <w:r>
+              <w:rPr>
+                <w:rFonts w:cstheme="minorBidi"/>
+                <w:noProof/>
+                <w:kern w:val="2"/>
+                <w:lang w:val="en-AU" w:eastAsia="en-AU"/>
+                <w14:ligatures w14:val="standardContextual"/>
+              </w:rPr>
+              <w:tab/>
+            </w:r>
+            <w:r>
+              <w:rPr>
+                <w:rStyle w:val="Hyperlink"/>
+                <w:noProof/>
+              </w:rPr>
+              <w:t>Functions</w:t>
+            </w:r>
+            <w:r>
+              <w:rPr>
+                <w:noProof/>
+                <w:webHidden/>
+              </w:rPr>
+              <w:tab/>
+            </w:r>
+            <w:r>
+              <w:rPr>
+                <w:noProof/>
+                <w:webHidden/>
+              </w:rPr>
+              <w:fldChar w:fldCharType="begin"/>
+            </w:r>
+            <w:r>
+              <w:rPr>
+                <w:noProof/>
+                <w:webHidden/>
+              </w:rPr>
+              <w:instrText xml:space="preserve"> PAGEREF _Toc144603824 \h </w:instrText>
+            </w:r>
+            <w:r>
+              <w:rPr>
+                <w:noProof/>
+                <w:webHidden/>
+              </w:rPr>
+            </w:r>
+            <w:r>
+              <w:rPr>
+                <w:noProof/>
+                <w:webHidden/>
+              </w:rPr>
+              <w:fldChar w:fldCharType="separate"/>
+            </w:r>
+            <w:r>
+              <w:rPr>
+                <w:noProof/>
+                <w:webHidden/>
+              </w:rPr>
+              <w:t>10</w:t>
+            </w:r>
+            <w:r>
+              <w:rPr>
+                <w:noProof/>
+                <w:webHidden/>
+              </w:rPr>
+              <w:fldChar w:fldCharType="end"/>
+            </w:r>
+          </w:hyperlink>
+        </w:p>
+        <w:p>
+          <w:pPr>
+            <w:pStyle w:val="TOC3"/>
+            <w:tabs>
+              <w:tab w:val="left" w:pos="1320"/>
+              <w:tab w:val="right" w:leader="dot" w:pos="9016"/>
+            </w:tabs>
+            <w:rPr>
+              <w:rFonts w:cstheme="minorBidi"/>
+              <w:noProof/>
+              <w:kern w:val="2"/>
+              <w:lang w:val="en-AU" w:eastAsia="en-AU"/>
+              <w14:ligatures w14:val="standardContextual"/>
+            </w:rPr>
+          </w:pPr>
+          <w:hyperlink w:anchor="_Toc144603825" w:history="1">
+            <w:r>
+              <w:rPr>
+                <w:rStyle w:val="Hyperlink"/>
+                <w:noProof/>
+              </w:rPr>
+              <w:t>3.2.2</w:t>
+            </w:r>
+            <w:r>
+              <w:rPr>
+                <w:rFonts w:cstheme="minorBidi"/>
+                <w:noProof/>
+                <w:kern w:val="2"/>
+                <w:lang w:val="en-AU" w:eastAsia="en-AU"/>
+                <w14:ligatures w14:val="standardContextual"/>
+              </w:rPr>
+              <w:tab/>
+            </w:r>
+            <w:r>
+              <w:rPr>
+                <w:rStyle w:val="Hyperlink"/>
+                <w:noProof/>
+              </w:rPr>
+              <w:t>Data Structures / Data Sources</w:t>
+            </w:r>
+            <w:r>
+              <w:rPr>
+                <w:noProof/>
+                <w:webHidden/>
+              </w:rPr>
+              <w:tab/>
+            </w:r>
+            <w:r>
+              <w:rPr>
+                <w:noProof/>
+                <w:webHidden/>
+              </w:rPr>
+              <w:fldChar w:fldCharType="begin"/>
+            </w:r>
+            <w:r>
+              <w:rPr>
+                <w:noProof/>
+                <w:webHidden/>
+              </w:rPr>
+              <w:instrText xml:space="preserve"> PAGEREF _Toc144603825 \h </w:instrText>
+            </w:r>
+            <w:r>
+              <w:rPr>
+                <w:noProof/>
+                <w:webHidden/>
+              </w:rPr>
+            </w:r>
+            <w:r>
+              <w:rPr>
+                <w:noProof/>
+                <w:webHidden/>
+              </w:rPr>
+              <w:fldChar w:fldCharType="separate"/>
+            </w:r>
+            <w:r>
+              <w:rPr>
+                <w:noProof/>
+                <w:webHidden/>
+              </w:rPr>
+              <w:t>11</w:t>
+            </w:r>
+            <w:r>
+              <w:rPr>
+                <w:noProof/>
+                <w:webHidden/>
+              </w:rPr>
+              <w:fldChar w:fldCharType="end"/>
+            </w:r>
+          </w:hyperlink>
+        </w:p>
+        <w:p>
+          <w:pPr>
+            <w:pStyle w:val="TOC3"/>
+            <w:tabs>
+              <w:tab w:val="left" w:pos="1320"/>
+              <w:tab w:val="right" w:leader="dot" w:pos="9016"/>
+            </w:tabs>
+            <w:rPr>
+              <w:rFonts w:cstheme="minorBidi"/>
+              <w:noProof/>
+              <w:kern w:val="2"/>
+              <w:lang w:val="en-AU" w:eastAsia="en-AU"/>
+              <w14:ligatures w14:val="standardContextual"/>
+            </w:rPr>
+          </w:pPr>
+          <w:hyperlink w:anchor="_Toc144603826" w:history="1">
+            <w:r>
+              <w:rPr>
+                <w:rStyle w:val="Hyperlink"/>
+                <w:noProof/>
+              </w:rPr>
+              <w:t>3.2.3</w:t>
+            </w:r>
+            <w:r>
+              <w:rPr>
+                <w:rFonts w:cstheme="minorBidi"/>
+                <w:noProof/>
+                <w:kern w:val="2"/>
+                <w:lang w:val="en-AU" w:eastAsia="en-AU"/>
+                <w14:ligatures w14:val="standardContextual"/>
+              </w:rPr>
+              <w:tab/>
+            </w:r>
+            <w:r>
+              <w:rPr>
+                <w:rStyle w:val="Hyperlink"/>
+                <w:noProof/>
+              </w:rPr>
+              <w:t>Detailed Design</w:t>
+            </w:r>
+            <w:r>
+              <w:rPr>
+                <w:noProof/>
+                <w:webHidden/>
+              </w:rPr>
+              <w:tab/>
+            </w:r>
+            <w:r>
+              <w:rPr>
+                <w:noProof/>
+                <w:webHidden/>
+              </w:rPr>
+              <w:fldChar w:fldCharType="begin"/>
+            </w:r>
+            <w:r>
+              <w:rPr>
+                <w:noProof/>
+                <w:webHidden/>
+              </w:rPr>
+              <w:instrText xml:space="preserve"> PAGEREF _Toc144603826 \h </w:instrText>
+            </w:r>
+            <w:r>
+              <w:rPr>
+                <w:noProof/>
+                <w:webHidden/>
+              </w:rPr>
+            </w:r>
+            <w:r>
+              <w:rPr>
+                <w:noProof/>
+                <w:webHidden/>
+              </w:rPr>
+              <w:fldChar w:fldCharType="separate"/>
+            </w:r>
+            <w:r>
+              <w:rPr>
+                <w:noProof/>
+                <w:webHidden/>
+              </w:rPr>
+              <w:t>11</w:t>
             </w:r>
             <w:r>
               <w:rPr>
@@ -1018,10 +1348,12 @@
             </w:tabs>
             <w:rPr>
               <w:noProof/>
+              <w:kern w:val="2"/>
               <w:lang w:eastAsia="en-AU"/>
+              <w14:ligatures w14:val="standardContextual"/>
             </w:rPr>
           </w:pPr>
-          <w:hyperlink w:anchor="_Toc46748633" w:history="1">
+          <w:hyperlink w:anchor="_Toc144603827" w:history="1">
             <w:r>
               <w:rPr>
                 <w:rStyle w:val="Hyperlink"/>
@@ -1032,7 +1364,9 @@
             <w:r>
               <w:rPr>
                 <w:noProof/>
+                <w:kern w:val="2"/>
                 <w:lang w:eastAsia="en-AU"/>
+                <w14:ligatures w14:val="standardContextual"/>
               </w:rPr>
               <w:tab/>
             </w:r>
@@ -1062,7 +1396,7 @@
                 <w:noProof/>
                 <w:webHidden/>
               </w:rPr>
-              <w:instrText xml:space="preserve"> PAGEREF _Toc46748633 \h </w:instrText>
+              <w:instrText xml:space="preserve"> PAGEREF _Toc144603827 \h </w:instrText>
             </w:r>
             <w:r>
               <w:rPr>
@@ -1082,7 +1416,183 @@
                 <w:noProof/>
                 <w:webHidden/>
               </w:rPr>
-              <w:t>6</w:t>
+              <w:t>12</w:t>
+            </w:r>
+            <w:r>
+              <w:rPr>
+                <w:noProof/>
+                <w:webHidden/>
+              </w:rPr>
+              <w:fldChar w:fldCharType="end"/>
+            </w:r>
+          </w:hyperlink>
+        </w:p>
+        <w:p>
+          <w:pPr>
+            <w:pStyle w:val="TOC2"/>
+            <w:tabs>
+              <w:tab w:val="left" w:pos="880"/>
+              <w:tab w:val="right" w:leader="dot" w:pos="9016"/>
+            </w:tabs>
+            <w:rPr>
+              <w:noProof/>
+              <w:kern w:val="2"/>
+              <w:lang w:eastAsia="en-AU"/>
+              <w14:ligatures w14:val="standardContextual"/>
+            </w:rPr>
+          </w:pPr>
+          <w:hyperlink w:anchor="_Toc144603828" w:history="1">
+            <w:r>
+              <w:rPr>
+                <w:rStyle w:val="Hyperlink"/>
+                <w:noProof/>
+              </w:rPr>
+              <w:t>4.1</w:t>
+            </w:r>
+            <w:r>
+              <w:rPr>
+                <w:noProof/>
+                <w:kern w:val="2"/>
+                <w:lang w:eastAsia="en-AU"/>
+                <w14:ligatures w14:val="standardContextual"/>
+              </w:rPr>
+              <w:tab/>
+            </w:r>
+            <w:r>
+              <w:rPr>
+                <w:rStyle w:val="Hyperlink"/>
+                <w:noProof/>
+              </w:rPr>
+              <w:t>Structural Design</w:t>
+            </w:r>
+            <w:r>
+              <w:rPr>
+                <w:noProof/>
+                <w:webHidden/>
+              </w:rPr>
+              <w:tab/>
+            </w:r>
+            <w:r>
+              <w:rPr>
+                <w:noProof/>
+                <w:webHidden/>
+              </w:rPr>
+              <w:fldChar w:fldCharType="begin"/>
+            </w:r>
+            <w:r>
+              <w:rPr>
+                <w:noProof/>
+                <w:webHidden/>
+              </w:rPr>
+              <w:instrText xml:space="preserve"> PAGEREF _Toc144603828 \h </w:instrText>
+            </w:r>
+            <w:r>
+              <w:rPr>
+                <w:noProof/>
+                <w:webHidden/>
+              </w:rPr>
+            </w:r>
+            <w:r>
+              <w:rPr>
+                <w:noProof/>
+                <w:webHidden/>
+              </w:rPr>
+              <w:fldChar w:fldCharType="separate"/>
+            </w:r>
+            <w:r>
+              <w:rPr>
+                <w:noProof/>
+                <w:webHidden/>
+              </w:rPr>
+              <w:t>13</w:t>
+            </w:r>
+            <w:r>
+              <w:rPr>
+                <w:noProof/>
+                <w:webHidden/>
+              </w:rPr>
+              <w:fldChar w:fldCharType="end"/>
+            </w:r>
+          </w:hyperlink>
+        </w:p>
+        <w:p>
+          <w:pPr>
+            <w:pStyle w:val="TOC2"/>
+            <w:tabs>
+              <w:tab w:val="left" w:pos="880"/>
+              <w:tab w:val="right" w:leader="dot" w:pos="9016"/>
+            </w:tabs>
+            <w:rPr>
+              <w:noProof/>
+              <w:kern w:val="2"/>
+              <w:lang w:eastAsia="en-AU"/>
+              <w14:ligatures w14:val="standardContextual"/>
+            </w:rPr>
+          </w:pPr>
+          <w:hyperlink w:anchor="_Toc144603829" w:history="1">
+            <w:r>
+              <w:rPr>
+                <w:rStyle w:val="Hyperlink"/>
+                <w:noProof/>
+              </w:rPr>
+              <w:t>4.2</w:t>
+            </w:r>
+            <w:r>
+              <w:rPr>
+                <w:noProof/>
+                <w:kern w:val="2"/>
+                <w:lang w:eastAsia="en-AU"/>
+                <w14:ligatures w14:val="standardContextual"/>
+              </w:rPr>
+              <w:tab/>
+            </w:r>
+            <w:r>
+              <w:rPr>
+                <w:rStyle w:val="Hyperlink"/>
+                <w:noProof/>
+              </w:rPr>
+              <w:t>Visual Design</w:t>
+            </w:r>
+            <w:r>
+              <w:rPr>
+                <w:noProof/>
+                <w:webHidden/>
+              </w:rPr>
+              <w:tab/>
+            </w:r>
+            <w:r>
+              <w:rPr>
+                <w:noProof/>
+                <w:webHidden/>
+              </w:rPr>
+              <w:fldChar w:fldCharType="begin"/>
+            </w:r>
+            <w:r>
+              <w:rPr>
+                <w:noProof/>
+                <w:webHidden/>
+              </w:rPr>
+              <w:instrText xml:space="preserve"> PAGEREF _Toc144603829 \h </w:instrText>
+            </w:r>
+            <w:r>
+              <w:rPr>
+                <w:noProof/>
+                <w:webHidden/>
+              </w:rPr>
+            </w:r>
+            <w:r>
+              <w:rPr>
+                <w:noProof/>
+                <w:webHidden/>
+              </w:rPr>
+              <w:fldChar w:fldCharType="separate"/>
+            </w:r>
+            <w:r>
+              <w:rPr>
+                <w:noProof/>
+                <w:webHidden/>
+              </w:rPr>
+              <w:t>16</w:t>
             </w:r>
             <w:r>
               <w:rPr>
@@ -1121,7 +1631,7 @@
           <w:numId w:val="2"/>
         </w:numPr>
       </w:pPr>
-      <w:bookmarkStart w:id="0" w:name="_Toc46748622"/>
+      <w:bookmarkStart w:id="0" w:name="_Toc144603813"/>
       <w:r>
         <w:lastRenderedPageBreak/>
         <w:t>System Vision</w:t>
@@ -1136,7 +1646,7 @@
           <w:numId w:val="2"/>
         </w:numPr>
       </w:pPr>
-      <w:bookmarkStart w:id="1" w:name="_Toc46748623"/>
+      <w:bookmarkStart w:id="1" w:name="_Toc144603814"/>
       <w:r>
         <w:t>Problem Background</w:t>
       </w:r>
@@ -1227,8 +1737,13 @@
         <w:ind w:left="450"/>
       </w:pPr>
       <w:r>
-        <w:t>Data input: users interact with the tool through a graphical user interface to select time periods, property type, property name, suburbs, cleanliness, price, and keyword for analysis</w:t>
-      </w:r>
+        <w:t xml:space="preserve">Data input: users interact with the tool through a graphical user interface to select time periods, property type, property name, suburbs, cleanliness, price, and keyword for </w:t>
+      </w:r>
+      <w:proofErr w:type="gramStart"/>
+      <w:r>
+        <w:t>analysis</w:t>
+      </w:r>
+      <w:proofErr w:type="gramEnd"/>
     </w:p>
     <w:p>
       <w:pPr>
@@ -1278,7 +1793,7 @@
           <w:numId w:val="2"/>
         </w:numPr>
       </w:pPr>
-      <w:bookmarkStart w:id="2" w:name="_Toc46748624"/>
+      <w:bookmarkStart w:id="2" w:name="_Toc144603815"/>
       <w:r>
         <w:t>System Overview</w:t>
       </w:r>
@@ -1360,7 +1875,7 @@
           <w:numId w:val="2"/>
         </w:numPr>
       </w:pPr>
-      <w:bookmarkStart w:id="3" w:name="_Toc46748625"/>
+      <w:bookmarkStart w:id="3" w:name="_Toc144603816"/>
       <w:r>
         <w:lastRenderedPageBreak/>
         <w:t>Potential Benefits</w:t>
@@ -1433,8 +1948,13 @@
         <w:ind w:left="432"/>
       </w:pPr>
       <w:r>
-        <w:t>By analysing the cleanliness, property managers can align their homestay to meet their customer requirements, increasing the reputation</w:t>
-      </w:r>
+        <w:t xml:space="preserve">By analysing the cleanliness, property managers can align their homestay to meet their customer requirements, increasing the </w:t>
+      </w:r>
+      <w:proofErr w:type="gramStart"/>
+      <w:r>
+        <w:t>reputation</w:t>
+      </w:r>
+      <w:proofErr w:type="gramEnd"/>
     </w:p>
     <w:p/>
     <w:p/>
@@ -1451,7 +1971,7 @@
           <w:numId w:val="2"/>
         </w:numPr>
       </w:pPr>
-      <w:bookmarkStart w:id="4" w:name="_Toc46748626"/>
+      <w:bookmarkStart w:id="4" w:name="_Toc144603817"/>
       <w:r>
         <w:lastRenderedPageBreak/>
         <w:t>Requirements</w:t>
@@ -1466,74 +1986,14 @@
           <w:numId w:val="2"/>
         </w:numPr>
       </w:pPr>
-      <w:bookmarkStart w:id="5" w:name="_Toc46748627"/>
+      <w:bookmarkStart w:id="5" w:name="_Toc144603818"/>
       <w:r>
         <w:t>User Requirements</w:t>
       </w:r>
       <w:bookmarkEnd w:id="5"/>
     </w:p>
     <w:p>
-      <w:pPr>
-        <w:rPr>
-          <w:color w:val="FF0000"/>
-        </w:rPr>
-      </w:pPr>
-      <w:r>
-        <w:rPr>
-          <w:color w:val="FF0000"/>
-        </w:rPr>
-        <w:t>In this section you detail how a user is supposed to interact with or use your program</w:t>
-      </w:r>
-      <w:r>
-        <w:rPr>
-          <w:color w:val="FF0000"/>
-        </w:rPr>
-        <w:t xml:space="preserve">. What do they </w:t>
-      </w:r>
-      <w:r>
-        <w:rPr>
-          <w:b/>
-          <w:i/>
-          <w:color w:val="FF0000"/>
-        </w:rPr>
-        <w:t>need</w:t>
-      </w:r>
-      <w:r>
-        <w:rPr>
-          <w:color w:val="FF0000"/>
-        </w:rPr>
-        <w:t xml:space="preserve"> to be able to do? This should all be from the end users perspective. </w:t>
-      </w:r>
-      <w:r>
-        <w:rPr>
-          <w:color w:val="FF0000"/>
-        </w:rPr>
-        <w:t>Can be a combination of narrative text and listing of needs.</w:t>
-      </w:r>
-      <w:r>
-        <w:rPr>
-          <w:color w:val="FF0000"/>
-        </w:rPr>
-        <w:t xml:space="preserve"> </w:t>
-      </w:r>
-    </w:p>
-    <w:p>
-      <w:pPr>
-        <w:rPr>
-          <w:color w:val="FF0000"/>
-        </w:rPr>
-      </w:pPr>
-      <w:r>
-        <w:rPr>
-          <w:b/>
-          <w:color w:val="FF0000"/>
-        </w:rPr>
-        <w:t>Assignment note: You have not been given a client/user, so you can make one up. Who do you think would be using your software?</w:t>
-      </w:r>
-    </w:p>
-    <w:p>
-      <w:r>
-        <w:tab/>
+      <w:r>
         <w:t>The program will enable users to do:</w:t>
       </w:r>
     </w:p>
@@ -1715,12 +2175,14 @@
           <w:numId w:val="2"/>
         </w:numPr>
       </w:pPr>
+      <w:bookmarkStart w:id="8" w:name="_Toc144603819"/>
       <w:r>
         <w:t xml:space="preserve">Software </w:t>
       </w:r>
       <w:r>
         <w:t>Requirements</w:t>
       </w:r>
+      <w:bookmarkEnd w:id="8"/>
     </w:p>
     <w:p>
       <w:pPr>
@@ -1806,7 +2268,6 @@
         </w:numPr>
       </w:pPr>
       <w:r>
-        <w:lastRenderedPageBreak/>
         <w:t xml:space="preserve">The system shall provide a tool for users to </w:t>
       </w:r>
       <w:r>
@@ -1866,14 +2327,15 @@
           <w:numId w:val="2"/>
         </w:numPr>
       </w:pPr>
-      <w:bookmarkStart w:id="8" w:name="_Toc46748629"/>
-      <w:r>
+      <w:bookmarkStart w:id="9" w:name="_Toc144603820"/>
+      <w:r>
+        <w:lastRenderedPageBreak/>
         <w:t>Use Cases</w:t>
       </w:r>
-      <w:bookmarkEnd w:id="8"/>
       <w:r>
         <w:t xml:space="preserve"> &amp; Use Case Diagrams</w:t>
       </w:r>
+      <w:bookmarkEnd w:id="9"/>
     </w:p>
     <w:p>
       <w:r>
@@ -2042,7 +2504,6 @@
               </w:tabs>
             </w:pPr>
             <w:r>
-              <w:lastRenderedPageBreak/>
               <w:t>Flow of Events</w:t>
             </w:r>
           </w:p>
@@ -2060,8 +2521,13 @@
               </w:numPr>
             </w:pPr>
             <w:r>
-              <w:t>User accesses the application</w:t>
-            </w:r>
+              <w:t xml:space="preserve">User accesses the </w:t>
+            </w:r>
+            <w:proofErr w:type="gramStart"/>
+            <w:r>
+              <w:t>application</w:t>
+            </w:r>
+            <w:proofErr w:type="gramEnd"/>
           </w:p>
           <w:p>
             <w:pPr>
@@ -2081,8 +2547,13 @@
               <w:t>s</w:t>
             </w:r>
             <w:r>
-              <w:t xml:space="preserve"> their preferred suburb and enter the date range</w:t>
-            </w:r>
+              <w:t xml:space="preserve"> their preferred suburb and enter the date </w:t>
+            </w:r>
+            <w:proofErr w:type="gramStart"/>
+            <w:r>
+              <w:t>range</w:t>
+            </w:r>
+            <w:proofErr w:type="gramEnd"/>
           </w:p>
           <w:p>
             <w:pPr>
@@ -2123,25 +2594,6 @@
           </w:p>
         </w:tc>
       </w:tr>
-    </w:tbl>
-    <w:p>
-      <w:pPr>
-        <w:rPr>
-          <w:color w:val="FF0000"/>
-        </w:rPr>
-      </w:pPr>
-    </w:p>
-    <w:p/>
-    <w:tbl>
-      <w:tblPr>
-        <w:tblStyle w:val="TableGrid"/>
-        <w:tblW w:w="0" w:type="auto"/>
-        <w:tblLook w:val="04A0" w:firstRow="1" w:lastRow="0" w:firstColumn="1" w:lastColumn="0" w:noHBand="0" w:noVBand="1"/>
-      </w:tblPr>
-      <w:tblGrid>
-        <w:gridCol w:w="2387"/>
-        <w:gridCol w:w="5938"/>
-      </w:tblGrid>
       <w:tr>
         <w:trPr>
           <w:trHeight w:val="683"/>
@@ -2152,6 +2604,7 @@
           </w:tcPr>
           <w:p>
             <w:r>
+              <w:lastRenderedPageBreak/>
               <w:t>Use case ID</w:t>
             </w:r>
           </w:p>
@@ -2273,8 +2726,13 @@
                 <w:numId w:val="26"/>
               </w:numPr>
             </w:pPr>
-            <w:r>
-              <w:t>User access the application</w:t>
+            <w:proofErr w:type="gramStart"/>
+            <w:r>
+              <w:t>User</w:t>
+            </w:r>
+            <w:proofErr w:type="gramEnd"/>
+            <w:r>
+              <w:t xml:space="preserve"> access the application</w:t>
             </w:r>
           </w:p>
           <w:p>
@@ -2289,8 +2747,13 @@
               <w:t>User enters the keyword</w:t>
             </w:r>
             <w:r>
-              <w:t xml:space="preserve"> and click on ‘go’ button</w:t>
-            </w:r>
+              <w:t xml:space="preserve"> and click on ‘go’ </w:t>
+            </w:r>
+            <w:proofErr w:type="gramStart"/>
+            <w:r>
+              <w:t>button</w:t>
+            </w:r>
+            <w:proofErr w:type="gramEnd"/>
           </w:p>
           <w:p>
             <w:pPr>
@@ -2301,8 +2764,13 @@
               </w:numPr>
             </w:pPr>
             <w:r>
-              <w:t>A new window will pop out</w:t>
-            </w:r>
+              <w:t xml:space="preserve">A new window will pop </w:t>
+            </w:r>
+            <w:proofErr w:type="gramStart"/>
+            <w:r>
+              <w:t>out</w:t>
+            </w:r>
+            <w:proofErr w:type="gramEnd"/>
           </w:p>
           <w:p>
             <w:pPr>
@@ -2321,463 +2789,6 @@
       <w:tr>
         <w:trPr>
           <w:trHeight w:val="647"/>
-        </w:trPr>
-        <w:tc>
-          <w:tcPr>
-            <w:tcW w:w="2387" w:type="dxa"/>
-          </w:tcPr>
-          <w:p>
-            <w:r>
-              <w:t>Alternate Flow</w:t>
-            </w:r>
-          </w:p>
-        </w:tc>
-        <w:tc>
-          <w:tcPr>
-            <w:tcW w:w="5938" w:type="dxa"/>
-          </w:tcPr>
-          <w:p>
-            <w:r>
-              <w:t xml:space="preserve">None </w:t>
-            </w:r>
-          </w:p>
-        </w:tc>
-      </w:tr>
-    </w:tbl>
-    <w:p/>
-    <w:tbl>
-      <w:tblPr>
-        <w:tblStyle w:val="TableGrid"/>
-        <w:tblW w:w="0" w:type="auto"/>
-        <w:tblLook w:val="04A0" w:firstRow="1" w:lastRow="0" w:firstColumn="1" w:lastColumn="0" w:noHBand="0" w:noVBand="1"/>
-      </w:tblPr>
-      <w:tblGrid>
-        <w:gridCol w:w="2387"/>
-        <w:gridCol w:w="5938"/>
-      </w:tblGrid>
-      <w:tr>
-        <w:trPr>
-          <w:trHeight w:val="646"/>
-        </w:trPr>
-        <w:tc>
-          <w:tcPr>
-            <w:tcW w:w="2387" w:type="dxa"/>
-          </w:tcPr>
-          <w:p>
-            <w:r>
-              <w:t>Use case ID</w:t>
-            </w:r>
-          </w:p>
-        </w:tc>
-        <w:tc>
-          <w:tcPr>
-            <w:tcW w:w="5938" w:type="dxa"/>
-          </w:tcPr>
-          <w:p>
-            <w:r>
-              <w:t>3</w:t>
-            </w:r>
-          </w:p>
-        </w:tc>
-      </w:tr>
-      <w:tr>
-        <w:trPr>
-          <w:trHeight w:val="773"/>
-        </w:trPr>
-        <w:tc>
-          <w:tcPr>
-            <w:tcW w:w="2387" w:type="dxa"/>
-          </w:tcPr>
-          <w:p>
-            <w:r>
-              <w:t>Use Case Name</w:t>
-            </w:r>
-          </w:p>
-        </w:tc>
-        <w:tc>
-          <w:tcPr>
-            <w:tcW w:w="5938" w:type="dxa"/>
-          </w:tcPr>
-          <w:p>
-            <w:r>
-              <w:t>Price distribution chart</w:t>
-            </w:r>
-          </w:p>
-        </w:tc>
-      </w:tr>
-      <w:tr>
-        <w:trPr>
-          <w:trHeight w:val="656"/>
-        </w:trPr>
-        <w:tc>
-          <w:tcPr>
-            <w:tcW w:w="2387" w:type="dxa"/>
-          </w:tcPr>
-          <w:p>
-            <w:r>
-              <w:t>Actors</w:t>
-            </w:r>
-          </w:p>
-        </w:tc>
-        <w:tc>
-          <w:tcPr>
-            <w:tcW w:w="5938" w:type="dxa"/>
-          </w:tcPr>
-          <w:p>
-            <w:r>
-              <w:t>User</w:t>
-            </w:r>
-          </w:p>
-        </w:tc>
-      </w:tr>
-      <w:tr>
-        <w:trPr>
-          <w:trHeight w:val="791"/>
-        </w:trPr>
-        <w:tc>
-          <w:tcPr>
-            <w:tcW w:w="2387" w:type="dxa"/>
-          </w:tcPr>
-          <w:p>
-            <w:r>
-              <w:t>Description</w:t>
-            </w:r>
-          </w:p>
-        </w:tc>
-        <w:tc>
-          <w:tcPr>
-            <w:tcW w:w="5938" w:type="dxa"/>
-          </w:tcPr>
-          <w:p>
-            <w:r>
-              <w:t xml:space="preserve">User should be able to </w:t>
-            </w:r>
-            <w:r>
-              <w:t>create</w:t>
-            </w:r>
-            <w:r>
-              <w:t xml:space="preserve"> </w:t>
-            </w:r>
-            <w:r>
-              <w:t>the price distribution chart from the previous research</w:t>
-            </w:r>
-          </w:p>
-        </w:tc>
-      </w:tr>
-      <w:tr>
-        <w:trPr>
-          <w:trHeight w:val="1583"/>
-        </w:trPr>
-        <w:tc>
-          <w:tcPr>
-            <w:tcW w:w="2387" w:type="dxa"/>
-          </w:tcPr>
-          <w:p>
-            <w:pPr>
-              <w:tabs>
-                <w:tab w:val="left" w:pos="1260"/>
-              </w:tabs>
-            </w:pPr>
-            <w:r>
-              <w:t>Flow of Events</w:t>
-            </w:r>
-          </w:p>
-        </w:tc>
-        <w:tc>
-          <w:tcPr>
-            <w:tcW w:w="5938" w:type="dxa"/>
-          </w:tcPr>
-          <w:p>
-            <w:pPr>
-              <w:pStyle w:val="ListParagraph"/>
-              <w:numPr>
-                <w:ilvl w:val="0"/>
-                <w:numId w:val="27"/>
-              </w:numPr>
-            </w:pPr>
-            <w:r>
-              <w:t>User use their previous information search.</w:t>
-            </w:r>
-          </w:p>
-          <w:p>
-            <w:pPr>
-              <w:pStyle w:val="ListParagraph"/>
-              <w:numPr>
-                <w:ilvl w:val="0"/>
-                <w:numId w:val="27"/>
-              </w:numPr>
-            </w:pPr>
-            <w:r>
-              <w:t>User click</w:t>
-            </w:r>
-            <w:r>
-              <w:t>s</w:t>
-            </w:r>
-            <w:r>
-              <w:t xml:space="preserve"> on the “Distribution chart” button</w:t>
-            </w:r>
-          </w:p>
-          <w:p>
-            <w:pPr>
-              <w:pStyle w:val="ListParagraph"/>
-              <w:numPr>
-                <w:ilvl w:val="0"/>
-                <w:numId w:val="27"/>
-              </w:numPr>
-            </w:pPr>
-            <w:r>
-              <w:t>System produce</w:t>
-            </w:r>
-            <w:r>
-              <w:t>s</w:t>
-            </w:r>
-            <w:r>
-              <w:t xml:space="preserve"> the price distribution chart</w:t>
-            </w:r>
-          </w:p>
-          <w:p>
-            <w:pPr>
-              <w:pStyle w:val="ListParagraph"/>
-              <w:numPr>
-                <w:ilvl w:val="0"/>
-                <w:numId w:val="27"/>
-              </w:numPr>
-            </w:pPr>
-            <w:r>
-              <w:t>New window will pop out</w:t>
-            </w:r>
-          </w:p>
-          <w:p>
-            <w:pPr>
-              <w:pStyle w:val="ListParagraph"/>
-              <w:numPr>
-                <w:ilvl w:val="0"/>
-                <w:numId w:val="27"/>
-              </w:numPr>
-            </w:pPr>
-            <w:r>
-              <w:t xml:space="preserve"> </w:t>
-            </w:r>
-            <w:r>
-              <w:t>User views the price distribution chart</w:t>
-            </w:r>
-          </w:p>
-        </w:tc>
-      </w:tr>
-      <w:tr>
-        <w:trPr>
-          <w:trHeight w:val="692"/>
-        </w:trPr>
-        <w:tc>
-          <w:tcPr>
-            <w:tcW w:w="2387" w:type="dxa"/>
-          </w:tcPr>
-          <w:p>
-            <w:r>
-              <w:t>Alternate Flow</w:t>
-            </w:r>
-          </w:p>
-        </w:tc>
-        <w:tc>
-          <w:tcPr>
-            <w:tcW w:w="5938" w:type="dxa"/>
-          </w:tcPr>
-          <w:p>
-            <w:r>
-              <w:t xml:space="preserve">None </w:t>
-            </w:r>
-          </w:p>
-        </w:tc>
-      </w:tr>
-    </w:tbl>
-    <w:p/>
-    <w:tbl>
-      <w:tblPr>
-        <w:tblStyle w:val="TableGrid"/>
-        <w:tblW w:w="0" w:type="auto"/>
-        <w:tblLook w:val="04A0" w:firstRow="1" w:lastRow="0" w:firstColumn="1" w:lastColumn="0" w:noHBand="0" w:noVBand="1"/>
-      </w:tblPr>
-      <w:tblGrid>
-        <w:gridCol w:w="2387"/>
-        <w:gridCol w:w="5938"/>
-      </w:tblGrid>
-      <w:tr>
-        <w:trPr>
-          <w:trHeight w:val="646"/>
-        </w:trPr>
-        <w:tc>
-          <w:tcPr>
-            <w:tcW w:w="2387" w:type="dxa"/>
-          </w:tcPr>
-          <w:p>
-            <w:r>
-              <w:t>Use case ID</w:t>
-            </w:r>
-          </w:p>
-        </w:tc>
-        <w:tc>
-          <w:tcPr>
-            <w:tcW w:w="5938" w:type="dxa"/>
-          </w:tcPr>
-          <w:p>
-            <w:r>
-              <w:t>4</w:t>
-            </w:r>
-          </w:p>
-        </w:tc>
-      </w:tr>
-      <w:tr>
-        <w:trPr>
-          <w:trHeight w:val="773"/>
-        </w:trPr>
-        <w:tc>
-          <w:tcPr>
-            <w:tcW w:w="2387" w:type="dxa"/>
-          </w:tcPr>
-          <w:p>
-            <w:r>
-              <w:t>Use Case Name</w:t>
-            </w:r>
-          </w:p>
-        </w:tc>
-        <w:tc>
-          <w:tcPr>
-            <w:tcW w:w="5938" w:type="dxa"/>
-          </w:tcPr>
-          <w:p>
-            <w:r>
-              <w:t>Specified information suburb</w:t>
-            </w:r>
-          </w:p>
-        </w:tc>
-      </w:tr>
-      <w:tr>
-        <w:trPr>
-          <w:trHeight w:val="710"/>
-        </w:trPr>
-        <w:tc>
-          <w:tcPr>
-            <w:tcW w:w="2387" w:type="dxa"/>
-          </w:tcPr>
-          <w:p>
-            <w:r>
-              <w:t>Actors</w:t>
-            </w:r>
-          </w:p>
-        </w:tc>
-        <w:tc>
-          <w:tcPr>
-            <w:tcW w:w="5938" w:type="dxa"/>
-          </w:tcPr>
-          <w:p>
-            <w:r>
-              <w:t>User</w:t>
-            </w:r>
-          </w:p>
-        </w:tc>
-      </w:tr>
-      <w:tr>
-        <w:trPr>
-          <w:trHeight w:val="620"/>
-        </w:trPr>
-        <w:tc>
-          <w:tcPr>
-            <w:tcW w:w="2387" w:type="dxa"/>
-          </w:tcPr>
-          <w:p>
-            <w:r>
-              <w:t>Description</w:t>
-            </w:r>
-          </w:p>
-        </w:tc>
-        <w:tc>
-          <w:tcPr>
-            <w:tcW w:w="5938" w:type="dxa"/>
-          </w:tcPr>
-          <w:p>
-            <w:r>
-              <w:t xml:space="preserve">User should be able to view the specified information suburb </w:t>
-            </w:r>
-          </w:p>
-        </w:tc>
-      </w:tr>
-      <w:tr>
-        <w:trPr>
-          <w:trHeight w:val="1145"/>
-        </w:trPr>
-        <w:tc>
-          <w:tcPr>
-            <w:tcW w:w="2387" w:type="dxa"/>
-          </w:tcPr>
-          <w:p>
-            <w:pPr>
-              <w:tabs>
-                <w:tab w:val="left" w:pos="1260"/>
-              </w:tabs>
-            </w:pPr>
-            <w:r>
-              <w:t>Flow of Events</w:t>
-            </w:r>
-          </w:p>
-        </w:tc>
-        <w:tc>
-          <w:tcPr>
-            <w:tcW w:w="5938" w:type="dxa"/>
-          </w:tcPr>
-          <w:p>
-            <w:pPr>
-              <w:pStyle w:val="ListParagraph"/>
-              <w:numPr>
-                <w:ilvl w:val="0"/>
-                <w:numId w:val="28"/>
-              </w:numPr>
-            </w:pPr>
-            <w:r>
-              <w:t>User access the application</w:t>
-            </w:r>
-          </w:p>
-          <w:p>
-            <w:pPr>
-              <w:pStyle w:val="ListParagraph"/>
-              <w:numPr>
-                <w:ilvl w:val="0"/>
-                <w:numId w:val="28"/>
-              </w:numPr>
-            </w:pPr>
-            <w:r>
-              <w:t xml:space="preserve">User selects property type and room type then clicks </w:t>
-            </w:r>
-            <w:r>
-              <w:t>“</w:t>
-            </w:r>
-            <w:r>
-              <w:t>Search</w:t>
-            </w:r>
-            <w:r>
-              <w:t>”</w:t>
-            </w:r>
-            <w:r>
-              <w:t xml:space="preserve"> button</w:t>
-            </w:r>
-          </w:p>
-          <w:p>
-            <w:pPr>
-              <w:pStyle w:val="ListParagraph"/>
-              <w:numPr>
-                <w:ilvl w:val="0"/>
-                <w:numId w:val="28"/>
-              </w:numPr>
-              <w:spacing w:after="200" w:line="276" w:lineRule="auto"/>
-            </w:pPr>
-            <w:r>
-              <w:t xml:space="preserve">Window displays a list containing all suburbs in original dataset sorted by average price for the user specified property type and room. </w:t>
-            </w:r>
-          </w:p>
-        </w:tc>
-      </w:tr>
-      <w:tr>
-        <w:trPr>
-          <w:trHeight w:val="1081"/>
         </w:trPr>
         <w:tc>
           <w:tcPr>
@@ -2833,7 +2844,7 @@
           </w:tcPr>
           <w:p>
             <w:r>
-              <w:t>5</w:t>
+              <w:t>3</w:t>
             </w:r>
           </w:p>
         </w:tc>
@@ -2858,7 +2869,279 @@
           </w:tcPr>
           <w:p>
             <w:r>
-              <w:t>Sorting and filtering</w:t>
+              <w:t>Price distribution chart</w:t>
+            </w:r>
+          </w:p>
+        </w:tc>
+      </w:tr>
+      <w:tr>
+        <w:trPr>
+          <w:trHeight w:val="656"/>
+        </w:trPr>
+        <w:tc>
+          <w:tcPr>
+            <w:tcW w:w="2387" w:type="dxa"/>
+          </w:tcPr>
+          <w:p>
+            <w:r>
+              <w:t>Actors</w:t>
+            </w:r>
+          </w:p>
+        </w:tc>
+        <w:tc>
+          <w:tcPr>
+            <w:tcW w:w="5938" w:type="dxa"/>
+          </w:tcPr>
+          <w:p>
+            <w:r>
+              <w:t>User</w:t>
+            </w:r>
+          </w:p>
+        </w:tc>
+      </w:tr>
+      <w:tr>
+        <w:trPr>
+          <w:trHeight w:val="791"/>
+        </w:trPr>
+        <w:tc>
+          <w:tcPr>
+            <w:tcW w:w="2387" w:type="dxa"/>
+          </w:tcPr>
+          <w:p>
+            <w:r>
+              <w:t>Description</w:t>
+            </w:r>
+          </w:p>
+        </w:tc>
+        <w:tc>
+          <w:tcPr>
+            <w:tcW w:w="5938" w:type="dxa"/>
+          </w:tcPr>
+          <w:p>
+            <w:r>
+              <w:t xml:space="preserve">User should be able to </w:t>
+            </w:r>
+            <w:r>
+              <w:t>create</w:t>
+            </w:r>
+            <w:r>
+              <w:t xml:space="preserve"> </w:t>
+            </w:r>
+            <w:r>
+              <w:t>the price distribution chart from the previous research</w:t>
+            </w:r>
+          </w:p>
+        </w:tc>
+      </w:tr>
+      <w:tr>
+        <w:trPr>
+          <w:trHeight w:val="1583"/>
+        </w:trPr>
+        <w:tc>
+          <w:tcPr>
+            <w:tcW w:w="2387" w:type="dxa"/>
+          </w:tcPr>
+          <w:p>
+            <w:pPr>
+              <w:tabs>
+                <w:tab w:val="left" w:pos="1260"/>
+              </w:tabs>
+            </w:pPr>
+            <w:r>
+              <w:t>Flow of Events</w:t>
+            </w:r>
+          </w:p>
+        </w:tc>
+        <w:tc>
+          <w:tcPr>
+            <w:tcW w:w="5938" w:type="dxa"/>
+          </w:tcPr>
+          <w:p>
+            <w:pPr>
+              <w:pStyle w:val="ListParagraph"/>
+              <w:numPr>
+                <w:ilvl w:val="0"/>
+                <w:numId w:val="27"/>
+              </w:numPr>
+            </w:pPr>
+            <w:proofErr w:type="gramStart"/>
+            <w:r>
+              <w:t>User</w:t>
+            </w:r>
+            <w:proofErr w:type="gramEnd"/>
+            <w:r>
+              <w:t xml:space="preserve"> use their previous information search.</w:t>
+            </w:r>
+          </w:p>
+          <w:p>
+            <w:pPr>
+              <w:pStyle w:val="ListParagraph"/>
+              <w:numPr>
+                <w:ilvl w:val="0"/>
+                <w:numId w:val="27"/>
+              </w:numPr>
+            </w:pPr>
+            <w:r>
+              <w:t>User click</w:t>
+            </w:r>
+            <w:r>
+              <w:t>s</w:t>
+            </w:r>
+            <w:r>
+              <w:t xml:space="preserve"> on the “Distribution chart” </w:t>
+            </w:r>
+            <w:proofErr w:type="gramStart"/>
+            <w:r>
+              <w:t>button</w:t>
+            </w:r>
+            <w:proofErr w:type="gramEnd"/>
+          </w:p>
+          <w:p>
+            <w:pPr>
+              <w:pStyle w:val="ListParagraph"/>
+              <w:numPr>
+                <w:ilvl w:val="0"/>
+                <w:numId w:val="27"/>
+              </w:numPr>
+            </w:pPr>
+            <w:r>
+              <w:t>System produce</w:t>
+            </w:r>
+            <w:r>
+              <w:t>s</w:t>
+            </w:r>
+            <w:r>
+              <w:t xml:space="preserve"> the price distribution </w:t>
+            </w:r>
+            <w:proofErr w:type="gramStart"/>
+            <w:r>
+              <w:t>chart</w:t>
+            </w:r>
+            <w:proofErr w:type="gramEnd"/>
+          </w:p>
+          <w:p>
+            <w:pPr>
+              <w:pStyle w:val="ListParagraph"/>
+              <w:numPr>
+                <w:ilvl w:val="0"/>
+                <w:numId w:val="27"/>
+              </w:numPr>
+            </w:pPr>
+            <w:r>
+              <w:t xml:space="preserve">New window will pop </w:t>
+            </w:r>
+            <w:proofErr w:type="gramStart"/>
+            <w:r>
+              <w:t>out</w:t>
+            </w:r>
+            <w:proofErr w:type="gramEnd"/>
+          </w:p>
+          <w:p>
+            <w:pPr>
+              <w:pStyle w:val="ListParagraph"/>
+              <w:numPr>
+                <w:ilvl w:val="0"/>
+                <w:numId w:val="27"/>
+              </w:numPr>
+            </w:pPr>
+            <w:r>
+              <w:t xml:space="preserve"> </w:t>
+            </w:r>
+            <w:r>
+              <w:t>User views the price distribution chart</w:t>
+            </w:r>
+          </w:p>
+        </w:tc>
+      </w:tr>
+      <w:tr>
+        <w:trPr>
+          <w:trHeight w:val="692"/>
+        </w:trPr>
+        <w:tc>
+          <w:tcPr>
+            <w:tcW w:w="2387" w:type="dxa"/>
+          </w:tcPr>
+          <w:p>
+            <w:r>
+              <w:t>Alternate Flow</w:t>
+            </w:r>
+          </w:p>
+        </w:tc>
+        <w:tc>
+          <w:tcPr>
+            <w:tcW w:w="5938" w:type="dxa"/>
+          </w:tcPr>
+          <w:p>
+            <w:r>
+              <w:t xml:space="preserve">None </w:t>
+            </w:r>
+          </w:p>
+        </w:tc>
+      </w:tr>
+    </w:tbl>
+    <w:p/>
+    <w:p/>
+    <w:p/>
+    <w:p/>
+    <w:p/>
+    <w:p/>
+    <w:tbl>
+      <w:tblPr>
+        <w:tblStyle w:val="TableGrid"/>
+        <w:tblW w:w="0" w:type="auto"/>
+        <w:tblLook w:val="04A0" w:firstRow="1" w:lastRow="0" w:firstColumn="1" w:lastColumn="0" w:noHBand="0" w:noVBand="1"/>
+      </w:tblPr>
+      <w:tblGrid>
+        <w:gridCol w:w="2387"/>
+        <w:gridCol w:w="5938"/>
+      </w:tblGrid>
+      <w:tr>
+        <w:trPr>
+          <w:trHeight w:val="646"/>
+        </w:trPr>
+        <w:tc>
+          <w:tcPr>
+            <w:tcW w:w="2387" w:type="dxa"/>
+          </w:tcPr>
+          <w:p>
+            <w:r>
+              <w:lastRenderedPageBreak/>
+              <w:t>Use case ID</w:t>
+            </w:r>
+          </w:p>
+        </w:tc>
+        <w:tc>
+          <w:tcPr>
+            <w:tcW w:w="5938" w:type="dxa"/>
+          </w:tcPr>
+          <w:p>
+            <w:r>
+              <w:t>4</w:t>
+            </w:r>
+          </w:p>
+        </w:tc>
+      </w:tr>
+      <w:tr>
+        <w:trPr>
+          <w:trHeight w:val="773"/>
+        </w:trPr>
+        <w:tc>
+          <w:tcPr>
+            <w:tcW w:w="2387" w:type="dxa"/>
+          </w:tcPr>
+          <w:p>
+            <w:r>
+              <w:t>Use Case Name</w:t>
+            </w:r>
+          </w:p>
+        </w:tc>
+        <w:tc>
+          <w:tcPr>
+            <w:tcW w:w="5938" w:type="dxa"/>
+          </w:tcPr>
+          <w:p>
+            <w:r>
+              <w:t>Specified information suburb</w:t>
             </w:r>
           </w:p>
         </w:tc>
@@ -2908,10 +3191,7 @@
           </w:tcPr>
           <w:p>
             <w:r>
-              <w:t xml:space="preserve">User should be able to sort </w:t>
-            </w:r>
-            <w:r>
-              <w:t>and filter the listings</w:t>
+              <w:t xml:space="preserve">User should be able to view the specified information suburb </w:t>
             </w:r>
           </w:p>
         </w:tc>
@@ -2944,12 +3224,242 @@
               <w:pStyle w:val="ListParagraph"/>
               <w:numPr>
                 <w:ilvl w:val="0"/>
+                <w:numId w:val="28"/>
+              </w:numPr>
+            </w:pPr>
+            <w:proofErr w:type="gramStart"/>
+            <w:r>
+              <w:t>User</w:t>
+            </w:r>
+            <w:proofErr w:type="gramEnd"/>
+            <w:r>
+              <w:t xml:space="preserve"> access the application</w:t>
+            </w:r>
+          </w:p>
+          <w:p>
+            <w:pPr>
+              <w:pStyle w:val="ListParagraph"/>
+              <w:numPr>
+                <w:ilvl w:val="0"/>
+                <w:numId w:val="28"/>
+              </w:numPr>
+            </w:pPr>
+            <w:r>
+              <w:t xml:space="preserve">User selects property type and room type then clicks </w:t>
+            </w:r>
+            <w:r>
+              <w:t>“</w:t>
+            </w:r>
+            <w:r>
+              <w:t>Search</w:t>
+            </w:r>
+            <w:r>
+              <w:t>”</w:t>
+            </w:r>
+            <w:r>
+              <w:t xml:space="preserve"> </w:t>
+            </w:r>
+            <w:proofErr w:type="gramStart"/>
+            <w:r>
+              <w:t>button</w:t>
+            </w:r>
+            <w:proofErr w:type="gramEnd"/>
+          </w:p>
+          <w:p>
+            <w:pPr>
+              <w:pStyle w:val="ListParagraph"/>
+              <w:numPr>
+                <w:ilvl w:val="0"/>
+                <w:numId w:val="28"/>
+              </w:numPr>
+              <w:spacing w:after="200" w:line="276" w:lineRule="auto"/>
+            </w:pPr>
+            <w:r>
+              <w:t xml:space="preserve">Window displays a list containing all suburbs in original dataset sorted by average price for the user specified property type and room. </w:t>
+            </w:r>
+          </w:p>
+        </w:tc>
+      </w:tr>
+      <w:tr>
+        <w:trPr>
+          <w:trHeight w:val="1081"/>
+        </w:trPr>
+        <w:tc>
+          <w:tcPr>
+            <w:tcW w:w="2387" w:type="dxa"/>
+          </w:tcPr>
+          <w:p>
+            <w:r>
+              <w:t>Alternate Flow</w:t>
+            </w:r>
+          </w:p>
+        </w:tc>
+        <w:tc>
+          <w:tcPr>
+            <w:tcW w:w="5938" w:type="dxa"/>
+          </w:tcPr>
+          <w:p>
+            <w:r>
+              <w:t xml:space="preserve">None </w:t>
+            </w:r>
+          </w:p>
+        </w:tc>
+      </w:tr>
+    </w:tbl>
+    <w:p/>
+    <w:p/>
+    <w:tbl>
+      <w:tblPr>
+        <w:tblStyle w:val="TableGrid"/>
+        <w:tblW w:w="0" w:type="auto"/>
+        <w:tblLook w:val="04A0" w:firstRow="1" w:lastRow="0" w:firstColumn="1" w:lastColumn="0" w:noHBand="0" w:noVBand="1"/>
+      </w:tblPr>
+      <w:tblGrid>
+        <w:gridCol w:w="2387"/>
+        <w:gridCol w:w="5938"/>
+      </w:tblGrid>
+      <w:tr>
+        <w:trPr>
+          <w:trHeight w:val="646"/>
+        </w:trPr>
+        <w:tc>
+          <w:tcPr>
+            <w:tcW w:w="2387" w:type="dxa"/>
+          </w:tcPr>
+          <w:p>
+            <w:r>
+              <w:t>Use case ID</w:t>
+            </w:r>
+          </w:p>
+        </w:tc>
+        <w:tc>
+          <w:tcPr>
+            <w:tcW w:w="5938" w:type="dxa"/>
+          </w:tcPr>
+          <w:p>
+            <w:r>
+              <w:t>5</w:t>
+            </w:r>
+          </w:p>
+        </w:tc>
+      </w:tr>
+      <w:tr>
+        <w:trPr>
+          <w:trHeight w:val="773"/>
+        </w:trPr>
+        <w:tc>
+          <w:tcPr>
+            <w:tcW w:w="2387" w:type="dxa"/>
+          </w:tcPr>
+          <w:p>
+            <w:r>
+              <w:t>Use Case Name</w:t>
+            </w:r>
+          </w:p>
+        </w:tc>
+        <w:tc>
+          <w:tcPr>
+            <w:tcW w:w="5938" w:type="dxa"/>
+          </w:tcPr>
+          <w:p>
+            <w:r>
+              <w:t>Sorting and filtering</w:t>
+            </w:r>
+          </w:p>
+        </w:tc>
+      </w:tr>
+      <w:tr>
+        <w:trPr>
+          <w:trHeight w:val="710"/>
+        </w:trPr>
+        <w:tc>
+          <w:tcPr>
+            <w:tcW w:w="2387" w:type="dxa"/>
+          </w:tcPr>
+          <w:p>
+            <w:r>
+              <w:t>Actors</w:t>
+            </w:r>
+          </w:p>
+        </w:tc>
+        <w:tc>
+          <w:tcPr>
+            <w:tcW w:w="5938" w:type="dxa"/>
+          </w:tcPr>
+          <w:p>
+            <w:r>
+              <w:t>User</w:t>
+            </w:r>
+          </w:p>
+        </w:tc>
+      </w:tr>
+      <w:tr>
+        <w:trPr>
+          <w:trHeight w:val="620"/>
+        </w:trPr>
+        <w:tc>
+          <w:tcPr>
+            <w:tcW w:w="2387" w:type="dxa"/>
+          </w:tcPr>
+          <w:p>
+            <w:r>
+              <w:t>Description</w:t>
+            </w:r>
+          </w:p>
+        </w:tc>
+        <w:tc>
+          <w:tcPr>
+            <w:tcW w:w="5938" w:type="dxa"/>
+          </w:tcPr>
+          <w:p>
+            <w:r>
+              <w:t xml:space="preserve">User should be able to sort </w:t>
+            </w:r>
+            <w:r>
+              <w:t>and filter the listings</w:t>
+            </w:r>
+          </w:p>
+        </w:tc>
+      </w:tr>
+      <w:tr>
+        <w:trPr>
+          <w:trHeight w:val="1145"/>
+        </w:trPr>
+        <w:tc>
+          <w:tcPr>
+            <w:tcW w:w="2387" w:type="dxa"/>
+          </w:tcPr>
+          <w:p>
+            <w:pPr>
+              <w:tabs>
+                <w:tab w:val="left" w:pos="1260"/>
+              </w:tabs>
+            </w:pPr>
+            <w:r>
+              <w:t>Flow of Events</w:t>
+            </w:r>
+          </w:p>
+        </w:tc>
+        <w:tc>
+          <w:tcPr>
+            <w:tcW w:w="5938" w:type="dxa"/>
+          </w:tcPr>
+          <w:p>
+            <w:pPr>
+              <w:pStyle w:val="ListParagraph"/>
+              <w:numPr>
+                <w:ilvl w:val="0"/>
                 <w:numId w:val="29"/>
               </w:numPr>
               <w:spacing w:after="200" w:line="276" w:lineRule="auto"/>
             </w:pPr>
-            <w:r>
-              <w:t>User specify the information they want to sort</w:t>
+            <w:proofErr w:type="gramStart"/>
+            <w:r>
+              <w:t>User</w:t>
+            </w:r>
+            <w:proofErr w:type="gramEnd"/>
+            <w:r>
+              <w:t xml:space="preserve"> specify the information they want to sort</w:t>
             </w:r>
           </w:p>
           <w:p>
@@ -2961,8 +3471,13 @@
               </w:numPr>
               <w:spacing w:after="200" w:line="276" w:lineRule="auto"/>
             </w:pPr>
-            <w:r>
-              <w:t>User click on “Apply” button</w:t>
+            <w:proofErr w:type="gramStart"/>
+            <w:r>
+              <w:t>User</w:t>
+            </w:r>
+            <w:proofErr w:type="gramEnd"/>
+            <w:r>
+              <w:t xml:space="preserve"> click on “Apply” button</w:t>
             </w:r>
           </w:p>
           <w:p>
@@ -3015,7 +3530,7 @@
           <w:numId w:val="2"/>
         </w:numPr>
       </w:pPr>
-      <w:bookmarkStart w:id="9" w:name="_Toc46748630"/>
+      <w:bookmarkStart w:id="10" w:name="_Toc144603821"/>
       <w:r>
         <w:lastRenderedPageBreak/>
         <w:t>Software Design and S</w:t>
@@ -3023,7 +3538,7 @@
       <w:r>
         <w:t>ystem Components</w:t>
       </w:r>
-      <w:bookmarkEnd w:id="9"/>
+      <w:bookmarkEnd w:id="10"/>
     </w:p>
     <w:p>
       <w:pPr>
@@ -3033,21 +3548,65 @@
           <w:numId w:val="2"/>
         </w:numPr>
       </w:pPr>
+      <w:bookmarkStart w:id="11" w:name="_Toc144603822"/>
       <w:r>
         <w:t>Software Design</w:t>
       </w:r>
-    </w:p>
-    <w:p>
-      <w:pPr>
+      <w:bookmarkEnd w:id="11"/>
+    </w:p>
+    <w:p>
+      <w:r>
         <w:rPr>
-          <w:color w:val="FF0000"/>
+          <w:noProof/>
         </w:rPr>
-      </w:pPr>
-      <w:r>
-        <w:rPr>
-          <w:color w:val="FF0000"/>
-        </w:rPr>
-        <w:t>A block diagram/flowchart of how your software might work</w:t>
+        <w:drawing>
+          <wp:inline distT="0" distB="0" distL="0" distR="0" wp14:anchorId="2345C8FD" wp14:editId="0C3DD22F">
+            <wp:extent cx="4876800" cy="8020050"/>
+            <wp:effectExtent l="0" t="0" r="0" b="0"/>
+            <wp:docPr id="320669066" name="Picture 1"/>
+            <wp:cNvGraphicFramePr>
+              <a:graphicFrameLocks xmlns:a="http://schemas.openxmlformats.org/drawingml/2006/main" noChangeAspect="1"/>
+            </wp:cNvGraphicFramePr>
+            <a:graphic xmlns:a="http://schemas.openxmlformats.org/drawingml/2006/main">
+              <a:graphicData uri="http://schemas.openxmlformats.org/drawingml/2006/picture">
+                <pic:pic xmlns:pic="http://schemas.openxmlformats.org/drawingml/2006/picture">
+                  <pic:nvPicPr>
+                    <pic:cNvPr id="0" name="Picture 1"/>
+                    <pic:cNvPicPr>
+                      <a:picLocks noChangeAspect="1" noChangeArrowheads="1"/>
+                    </pic:cNvPicPr>
+                  </pic:nvPicPr>
+                  <pic:blipFill>
+                    <a:blip r:embed="rId7">
+                      <a:extLst>
+                        <a:ext uri="{28A0092B-C50C-407E-A947-70E740481C1C}">
+                          <a14:useLocalDpi xmlns:a14="http://schemas.microsoft.com/office/drawing/2010/main" val="0"/>
+                        </a:ext>
+                      </a:extLst>
+                    </a:blip>
+                    <a:srcRect/>
+                    <a:stretch>
+                      <a:fillRect/>
+                    </a:stretch>
+                  </pic:blipFill>
+                  <pic:spPr bwMode="auto">
+                    <a:xfrm>
+                      <a:off x="0" y="0"/>
+                      <a:ext cx="4876800" cy="8020050"/>
+                    </a:xfrm>
+                    <a:prstGeom prst="rect">
+                      <a:avLst/>
+                    </a:prstGeom>
+                    <a:noFill/>
+                    <a:ln>
+                      <a:noFill/>
+                    </a:ln>
+                  </pic:spPr>
+                </pic:pic>
+              </a:graphicData>
+            </a:graphic>
+          </wp:inline>
+        </w:drawing>
       </w:r>
     </w:p>
     <w:p>
@@ -3058,9 +3617,12 @@
           <w:numId w:val="2"/>
         </w:numPr>
       </w:pPr>
-      <w:r>
+      <w:bookmarkStart w:id="12" w:name="_Toc144603823"/>
+      <w:r>
+        <w:lastRenderedPageBreak/>
         <w:t>System Components</w:t>
       </w:r>
+      <w:bookmarkEnd w:id="12"/>
     </w:p>
     <w:p>
       <w:pPr>
@@ -3070,9 +3632,11 @@
           <w:numId w:val="2"/>
         </w:numPr>
       </w:pPr>
+      <w:bookmarkStart w:id="13" w:name="_Toc144603824"/>
       <w:r>
         <w:t>Functions</w:t>
       </w:r>
+      <w:bookmarkEnd w:id="13"/>
     </w:p>
     <w:p>
       <w:pPr>
@@ -3340,10 +3904,110 @@
         </w:numPr>
       </w:pPr>
       <w:r>
+        <w:t>Description: Once user select time period, system will find listing data matched the time period</w:t>
+      </w:r>
+    </w:p>
+    <w:p>
+      <w:pPr>
+        <w:pStyle w:val="ListParagraph"/>
+        <w:numPr>
+          <w:ilvl w:val="0"/>
+          <w:numId w:val="30"/>
+        </w:numPr>
+      </w:pPr>
+      <w:r>
+        <w:t xml:space="preserve">Input Parameters: </w:t>
+      </w:r>
+      <w:proofErr w:type="spellStart"/>
+      <w:r>
+        <w:t>timePeriod</w:t>
+      </w:r>
+      <w:proofErr w:type="spellEnd"/>
+      <w:r>
+        <w:t xml:space="preserve"> (string) - The selected time period.</w:t>
+      </w:r>
+    </w:p>
+    <w:p>
+      <w:pPr>
+        <w:pStyle w:val="ListParagraph"/>
+        <w:numPr>
+          <w:ilvl w:val="0"/>
+          <w:numId w:val="30"/>
+        </w:numPr>
+      </w:pPr>
+      <w:r>
+        <w:t>Side Effects: none</w:t>
+      </w:r>
+    </w:p>
+    <w:p>
+      <w:pPr>
+        <w:pStyle w:val="ListParagraph"/>
+        <w:numPr>
+          <w:ilvl w:val="0"/>
+          <w:numId w:val="30"/>
+        </w:numPr>
+      </w:pPr>
+      <w:r>
+        <w:t xml:space="preserve">Return Value: </w:t>
+      </w:r>
+    </w:p>
+    <w:p>
+      <w:pPr>
+        <w:ind w:left="360"/>
+      </w:pPr>
+      <w:bookmarkStart w:id="14" w:name="_Hlk144564507"/>
+      <w:proofErr w:type="spellStart"/>
+      <w:r>
+        <w:t>Searching</w:t>
+      </w:r>
+      <w:r>
+        <w:t>In</w:t>
+      </w:r>
+      <w:r>
+        <w:t>Suburb</w:t>
+      </w:r>
+      <w:proofErr w:type="spellEnd"/>
+      <w:r>
+        <w:t>(suburb: str</w:t>
+      </w:r>
+      <w:r>
+        <w:t>, Listing</w:t>
+      </w:r>
+      <w:r>
+        <w:t>s</w:t>
+      </w:r>
+      <w:r>
+        <w:t xml:space="preserve">: </w:t>
+      </w:r>
+      <w:proofErr w:type="spellStart"/>
+      <w:r>
+        <w:t>arr</w:t>
+      </w:r>
+      <w:proofErr w:type="spellEnd"/>
+      <w:r>
+        <w:t>)</w:t>
+      </w:r>
+    </w:p>
+    <w:bookmarkEnd w:id="14"/>
+    <w:p>
+      <w:pPr>
+        <w:pStyle w:val="ListParagraph"/>
+        <w:numPr>
+          <w:ilvl w:val="0"/>
+          <w:numId w:val="30"/>
+        </w:numPr>
+      </w:pPr>
+      <w:r>
         <w:t xml:space="preserve">Description: </w:t>
       </w:r>
       <w:r>
-        <w:t>Once user select time period, system will find listing data matched the time period</w:t>
+        <w:t xml:space="preserve">Allows the user to specify the name of a suburb for data </w:t>
+      </w:r>
+      <w:r>
+        <w:t>searching</w:t>
+      </w:r>
+      <w:r>
+        <w:t>.</w:t>
       </w:r>
     </w:p>
     <w:p>
@@ -3355,15 +4019,154 @@
         </w:numPr>
       </w:pPr>
       <w:r>
+        <w:t xml:space="preserve">Side effects: </w:t>
+      </w:r>
+      <w:r>
+        <w:t xml:space="preserve">Sets the specified suburb for </w:t>
+      </w:r>
+      <w:proofErr w:type="gramStart"/>
+      <w:r>
+        <w:t>analysis</w:t>
+      </w:r>
+      <w:proofErr w:type="gramEnd"/>
+    </w:p>
+    <w:p>
+      <w:pPr>
+        <w:pStyle w:val="ListParagraph"/>
+        <w:numPr>
+          <w:ilvl w:val="0"/>
+          <w:numId w:val="30"/>
+        </w:numPr>
+      </w:pPr>
+      <w:r>
+        <w:t>I</w:t>
+      </w:r>
+      <w:r>
+        <w:t>nput Parameters</w:t>
+      </w:r>
+      <w:r>
+        <w:t>:</w:t>
+      </w:r>
+      <w:r>
+        <w:t xml:space="preserve"> </w:t>
+      </w:r>
+      <w:r>
+        <w:t>Suburb</w:t>
+      </w:r>
+      <w:r>
+        <w:t xml:space="preserve"> (string) - The </w:t>
+      </w:r>
+      <w:r>
+        <w:t>suburb that users specify</w:t>
+      </w:r>
+      <w:r>
+        <w:t>.</w:t>
+      </w:r>
+      <w:r>
+        <w:t xml:space="preserve"> Listing</w:t>
+      </w:r>
+      <w:r>
+        <w:t>s</w:t>
+      </w:r>
+      <w:r>
+        <w:t xml:space="preserve"> (</w:t>
+      </w:r>
+      <w:r>
+        <w:t xml:space="preserve">array of </w:t>
+      </w:r>
+      <w:r>
+        <w:t>dictionary)</w:t>
+      </w:r>
+    </w:p>
+    <w:p>
+      <w:pPr>
+        <w:pStyle w:val="ListParagraph"/>
+        <w:numPr>
+          <w:ilvl w:val="0"/>
+          <w:numId w:val="30"/>
+        </w:numPr>
+      </w:pPr>
+      <w:r>
+        <w:t xml:space="preserve">Return value: </w:t>
+      </w:r>
+    </w:p>
+    <w:p>
+      <w:pPr>
+        <w:ind w:left="360"/>
+      </w:pPr>
+      <w:proofErr w:type="spellStart"/>
+      <w:r>
+        <w:t>cleanlinessAnalysis</w:t>
+      </w:r>
+      <w:proofErr w:type="spellEnd"/>
+      <w:r>
+        <w:t>(</w:t>
+      </w:r>
+      <w:proofErr w:type="spellStart"/>
+      <w:r>
+        <w:t>cleanlinessKeywords</w:t>
+      </w:r>
+      <w:proofErr w:type="spellEnd"/>
+      <w:r>
+        <w:t>: list</w:t>
+      </w:r>
+      <w:r>
+        <w:t xml:space="preserve">, Listing: </w:t>
+      </w:r>
+      <w:proofErr w:type="spellStart"/>
+      <w:r>
+        <w:t>arr</w:t>
+      </w:r>
+      <w:proofErr w:type="spellEnd"/>
+      <w:r>
+        <w:t>)</w:t>
+      </w:r>
+    </w:p>
+    <w:p>
+      <w:pPr>
+        <w:pStyle w:val="ListParagraph"/>
+        <w:numPr>
+          <w:ilvl w:val="0"/>
+          <w:numId w:val="30"/>
+        </w:numPr>
+      </w:pPr>
+      <w:r>
+        <w:t>Description: Analyses cleanliness-related keywords in customer reviews to assess the cleanliness of listings.</w:t>
+      </w:r>
+    </w:p>
+    <w:p>
+      <w:pPr>
+        <w:pStyle w:val="ListParagraph"/>
+        <w:numPr>
+          <w:ilvl w:val="0"/>
+          <w:numId w:val="30"/>
+        </w:numPr>
+      </w:pPr>
+      <w:r>
         <w:t xml:space="preserve">Input Parameters: </w:t>
       </w:r>
       <w:proofErr w:type="spellStart"/>
       <w:r>
-        <w:t>timePeriod</w:t>
+        <w:t>cleanlinessKeywords</w:t>
       </w:r>
       <w:proofErr w:type="spellEnd"/>
       <w:r>
-        <w:t xml:space="preserve"> (string) - The selected time period.</w:t>
+        <w:t xml:space="preserve"> (list) - Keywords related to cleanliness.</w:t>
+      </w:r>
+      <w:r>
+        <w:t xml:space="preserve"> Listing</w:t>
+      </w:r>
+      <w:r>
+        <w:t>s</w:t>
+      </w:r>
+      <w:r>
+        <w:t xml:space="preserve"> (</w:t>
+      </w:r>
+      <w:r>
+        <w:t xml:space="preserve">array of </w:t>
+      </w:r>
+      <w:r>
+        <w:t>dictionary)</w:t>
       </w:r>
     </w:p>
     <w:p>
@@ -3375,10 +4178,8 @@
         </w:numPr>
       </w:pPr>
       <w:r>
-        <w:t xml:space="preserve">Side Effects: </w:t>
-      </w:r>
-      <w:r>
-        <w:t>none</w:t>
+        <w:lastRenderedPageBreak/>
+        <w:t>Side Effects: Performs analysis and displays results, including the number of comments and sentiment related to cleanliness.</w:t>
       </w:r>
     </w:p>
     <w:p>
@@ -3392,28 +4193,33 @@
       <w:r>
         <w:t xml:space="preserve">Return Value: </w:t>
       </w:r>
+      <w:r>
+        <w:t>Analysis results such as the number of comments related to cleanliness, sentiment scores, or a summary of cleanliness-related data</w:t>
+      </w:r>
+      <w:r>
+        <w:t>.</w:t>
+      </w:r>
     </w:p>
     <w:p>
       <w:pPr>
         <w:ind w:left="360"/>
       </w:pPr>
-      <w:bookmarkStart w:id="10" w:name="_Hlk144564507"/>
       <w:proofErr w:type="spellStart"/>
       <w:r>
-        <w:t>Searching</w:t>
-      </w:r>
-      <w:r>
-        <w:t>In</w:t>
-      </w:r>
-      <w:r>
-        <w:t>Suburb</w:t>
+        <w:t>keywordBasedListingSearch</w:t>
       </w:r>
       <w:proofErr w:type="spellEnd"/>
       <w:r>
-        <w:t>(suburb: str</w:t>
-      </w:r>
-      <w:r>
-        <w:t>, Listing</w:t>
+        <w:t xml:space="preserve">(keywords: </w:t>
+      </w:r>
+      <w:r>
+        <w:t>str</w:t>
+      </w:r>
+      <w:r>
+        <w:t xml:space="preserve">, </w:t>
+      </w:r>
+      <w:r>
+        <w:t>Listing</w:t>
       </w:r>
       <w:r>
         <w:t>s</w:t>
@@ -3430,7 +4236,6 @@
         <w:t>)</w:t>
       </w:r>
     </w:p>
-    <w:bookmarkEnd w:id="10"/>
     <w:p>
       <w:pPr>
         <w:pStyle w:val="ListParagraph"/>
@@ -3440,16 +4245,7 @@
         </w:numPr>
       </w:pPr>
       <w:r>
-        <w:t xml:space="preserve">Description: </w:t>
-      </w:r>
-      <w:r>
-        <w:t xml:space="preserve">Allows the user to specify the name of a suburb for data </w:t>
-      </w:r>
-      <w:r>
-        <w:t>searching</w:t>
-      </w:r>
-      <w:r>
-        <w:t>.</w:t>
+        <w:t>Description: Allows the user to perform keyword searches to filter listings based on specific amenities or features.</w:t>
       </w:r>
     </w:p>
     <w:p>
@@ -3461,10 +4257,28 @@
         </w:numPr>
       </w:pPr>
       <w:r>
-        <w:t xml:space="preserve">Side effects: </w:t>
-      </w:r>
-      <w:r>
-        <w:t>Sets the specified suburb for analysis</w:t>
+        <w:t>Input Parameters: keywords (</w:t>
+      </w:r>
+      <w:r>
+        <w:t>string</w:t>
+      </w:r>
+      <w:r>
+        <w:t xml:space="preserve">) - Keywords to search for, </w:t>
+      </w:r>
+      <w:r>
+        <w:t>Listing</w:t>
+      </w:r>
+      <w:r>
+        <w:t>s</w:t>
+      </w:r>
+      <w:r>
+        <w:t xml:space="preserve"> (</w:t>
+      </w:r>
+      <w:r>
+        <w:t xml:space="preserve">array of </w:t>
+      </w:r>
+      <w:r>
+        <w:t>dictionary) .</w:t>
       </w:r>
     </w:p>
     <w:p>
@@ -3476,43 +4290,7 @@
         </w:numPr>
       </w:pPr>
       <w:r>
-        <w:t>I</w:t>
-      </w:r>
-      <w:r>
-        <w:t>nput Parameters</w:t>
-      </w:r>
-      <w:r>
-        <w:t>:</w:t>
-      </w:r>
-      <w:r>
-        <w:t xml:space="preserve"> </w:t>
-      </w:r>
-      <w:r>
-        <w:t>Suburb</w:t>
-      </w:r>
-      <w:r>
-        <w:t xml:space="preserve"> (string) - The </w:t>
-      </w:r>
-      <w:r>
-        <w:t>suburb that users specify</w:t>
-      </w:r>
-      <w:r>
-        <w:t>.</w:t>
-      </w:r>
-      <w:r>
-        <w:t xml:space="preserve"> Listing</w:t>
-      </w:r>
-      <w:r>
-        <w:t>s</w:t>
-      </w:r>
-      <w:r>
-        <w:t xml:space="preserve"> (</w:t>
-      </w:r>
-      <w:r>
-        <w:t xml:space="preserve">array of </w:t>
-      </w:r>
-      <w:r>
-        <w:t>dictionary)</w:t>
+        <w:t>Side Effects: Displays listings matching the keywords and filters.</w:t>
       </w:r>
     </w:p>
     <w:p>
@@ -3524,259 +4302,38 @@
         </w:numPr>
       </w:pPr>
       <w:r>
-        <w:t xml:space="preserve">Return value: </w:t>
+        <w:t xml:space="preserve">Return Value: </w:t>
       </w:r>
     </w:p>
     <w:p>
       <w:pPr>
         <w:ind w:left="360"/>
       </w:pPr>
+      <w:bookmarkStart w:id="15" w:name="_Hlk144564404"/>
       <w:proofErr w:type="spellStart"/>
       <w:r>
-        <w:t>cleanlinessAnalysis</w:t>
+        <w:t>generatePriceDistributionChart</w:t>
       </w:r>
       <w:proofErr w:type="spellEnd"/>
       <w:r>
         <w:t>(</w:t>
       </w:r>
+      <w:r>
+        <w:t>listings</w:t>
+      </w:r>
+      <w:r>
+        <w:t xml:space="preserve">: </w:t>
+      </w:r>
       <w:proofErr w:type="spellStart"/>
       <w:r>
-        <w:t>cleanlinessKeywords</w:t>
+        <w:t>arr</w:t>
       </w:r>
       <w:proofErr w:type="spellEnd"/>
       <w:r>
-        <w:t>: list</w:t>
-      </w:r>
-      <w:r>
-        <w:t xml:space="preserve">, Listing: </w:t>
-      </w:r>
-      <w:proofErr w:type="spellStart"/>
-      <w:r>
-        <w:t>arr</w:t>
-      </w:r>
-      <w:proofErr w:type="spellEnd"/>
-      <w:r>
         <w:t>)</w:t>
       </w:r>
     </w:p>
-    <w:p>
-      <w:pPr>
-        <w:pStyle w:val="ListParagraph"/>
-        <w:numPr>
-          <w:ilvl w:val="0"/>
-          <w:numId w:val="30"/>
-        </w:numPr>
-      </w:pPr>
-      <w:r>
-        <w:lastRenderedPageBreak/>
-        <w:t xml:space="preserve">Description: </w:t>
-      </w:r>
-      <w:r>
-        <w:t>Analyses</w:t>
-      </w:r>
-      <w:r>
-        <w:t xml:space="preserve"> cleanliness-related keywords in customer reviews to assess the cleanliness of listings.</w:t>
-      </w:r>
-    </w:p>
-    <w:p>
-      <w:pPr>
-        <w:pStyle w:val="ListParagraph"/>
-        <w:numPr>
-          <w:ilvl w:val="0"/>
-          <w:numId w:val="30"/>
-        </w:numPr>
-      </w:pPr>
-      <w:r>
-        <w:t xml:space="preserve">Input Parameters: </w:t>
-      </w:r>
-      <w:proofErr w:type="spellStart"/>
-      <w:r>
-        <w:t>cleanlinessKeywords</w:t>
-      </w:r>
-      <w:proofErr w:type="spellEnd"/>
-      <w:r>
-        <w:t xml:space="preserve"> (list) - Keywords related to cleanliness.</w:t>
-      </w:r>
-      <w:r>
-        <w:t xml:space="preserve"> Listing</w:t>
-      </w:r>
-      <w:r>
-        <w:t>s</w:t>
-      </w:r>
-      <w:r>
-        <w:t xml:space="preserve"> (</w:t>
-      </w:r>
-      <w:r>
-        <w:t xml:space="preserve">array of </w:t>
-      </w:r>
-      <w:r>
-        <w:t>dictionary)</w:t>
-      </w:r>
-    </w:p>
-    <w:p>
-      <w:pPr>
-        <w:pStyle w:val="ListParagraph"/>
-        <w:numPr>
-          <w:ilvl w:val="0"/>
-          <w:numId w:val="30"/>
-        </w:numPr>
-      </w:pPr>
-      <w:r>
-        <w:t>Side Effects: Performs analysis and displays results, including the number of comments and sentiment related to cleanliness.</w:t>
-      </w:r>
-    </w:p>
-    <w:p>
-      <w:pPr>
-        <w:pStyle w:val="ListParagraph"/>
-        <w:numPr>
-          <w:ilvl w:val="0"/>
-          <w:numId w:val="30"/>
-        </w:numPr>
-      </w:pPr>
-      <w:r>
-        <w:t xml:space="preserve">Return Value: </w:t>
-      </w:r>
-      <w:r>
-        <w:t>Analysis results such as the number of comments related to cleanliness, sentiment scores, or a summary of cleanliness-related data</w:t>
-      </w:r>
-      <w:r>
-        <w:t>.</w:t>
-      </w:r>
-    </w:p>
-    <w:p>
-      <w:pPr>
-        <w:ind w:left="360"/>
-      </w:pPr>
-      <w:proofErr w:type="spellStart"/>
-      <w:r>
-        <w:t>keywordBasedListingSearch</w:t>
-      </w:r>
-      <w:proofErr w:type="spellEnd"/>
-      <w:r>
-        <w:t xml:space="preserve">(keywords: </w:t>
-      </w:r>
-      <w:r>
-        <w:t>str</w:t>
-      </w:r>
-      <w:r>
-        <w:t xml:space="preserve">, </w:t>
-      </w:r>
-      <w:r>
-        <w:t>Listing</w:t>
-      </w:r>
-      <w:r>
-        <w:t>s</w:t>
-      </w:r>
-      <w:r>
-        <w:t xml:space="preserve">: </w:t>
-      </w:r>
-      <w:proofErr w:type="spellStart"/>
-      <w:r>
-        <w:t>arr</w:t>
-      </w:r>
-      <w:proofErr w:type="spellEnd"/>
-      <w:r>
-        <w:t>)</w:t>
-      </w:r>
-    </w:p>
-    <w:p>
-      <w:pPr>
-        <w:pStyle w:val="ListParagraph"/>
-        <w:numPr>
-          <w:ilvl w:val="0"/>
-          <w:numId w:val="30"/>
-        </w:numPr>
-      </w:pPr>
-      <w:r>
-        <w:t>Description: Allows the user to perform keyword searches to filter listings based on specific amenities or features.</w:t>
-      </w:r>
-    </w:p>
-    <w:p>
-      <w:pPr>
-        <w:pStyle w:val="ListParagraph"/>
-        <w:numPr>
-          <w:ilvl w:val="0"/>
-          <w:numId w:val="30"/>
-        </w:numPr>
-      </w:pPr>
-      <w:r>
-        <w:t>Input Parameters: keywords (</w:t>
-      </w:r>
-      <w:r>
-        <w:t>string</w:t>
-      </w:r>
-      <w:r>
-        <w:t xml:space="preserve">) - Keywords to search for, </w:t>
-      </w:r>
-      <w:r>
-        <w:t>Listing</w:t>
-      </w:r>
-      <w:r>
-        <w:t>s</w:t>
-      </w:r>
-      <w:r>
-        <w:t xml:space="preserve"> (</w:t>
-      </w:r>
-      <w:r>
-        <w:t xml:space="preserve">array of </w:t>
-      </w:r>
-      <w:r>
-        <w:t>dictionary) .</w:t>
-      </w:r>
-    </w:p>
-    <w:p>
-      <w:pPr>
-        <w:pStyle w:val="ListParagraph"/>
-        <w:numPr>
-          <w:ilvl w:val="0"/>
-          <w:numId w:val="30"/>
-        </w:numPr>
-      </w:pPr>
-      <w:r>
-        <w:t>Side Effects: Displays listings matching the keywords and filters.</w:t>
-      </w:r>
-    </w:p>
-    <w:p>
-      <w:pPr>
-        <w:pStyle w:val="ListParagraph"/>
-        <w:numPr>
-          <w:ilvl w:val="0"/>
-          <w:numId w:val="30"/>
-        </w:numPr>
-      </w:pPr>
-      <w:r>
-        <w:t xml:space="preserve">Return Value: </w:t>
-      </w:r>
-    </w:p>
-    <w:p>
-      <w:pPr>
-        <w:ind w:left="360"/>
-      </w:pPr>
-      <w:bookmarkStart w:id="11" w:name="_Hlk144564404"/>
-      <w:proofErr w:type="spellStart"/>
-      <w:r>
-        <w:t>generatePriceDistributionChart</w:t>
-      </w:r>
-      <w:proofErr w:type="spellEnd"/>
-      <w:r>
-        <w:t>(</w:t>
-      </w:r>
-      <w:r>
-        <w:t>listings</w:t>
-      </w:r>
-      <w:r>
-        <w:t xml:space="preserve">: </w:t>
-      </w:r>
-      <w:proofErr w:type="spellStart"/>
-      <w:r>
-        <w:t>arr</w:t>
-      </w:r>
-      <w:proofErr w:type="spellEnd"/>
-      <w:r>
-        <w:t>)</w:t>
-      </w:r>
-    </w:p>
-    <w:bookmarkEnd w:id="11"/>
+    <w:bookmarkEnd w:id="15"/>
     <w:p>
       <w:pPr>
         <w:pStyle w:val="ListParagraph"/>
@@ -3853,12 +4410,14 @@
           <w:numId w:val="2"/>
         </w:numPr>
       </w:pPr>
+      <w:bookmarkStart w:id="16" w:name="_Toc144603825"/>
       <w:r>
         <w:t>Data Structures</w:t>
       </w:r>
       <w:r>
         <w:t xml:space="preserve"> / Data Sources</w:t>
       </w:r>
+      <w:bookmarkEnd w:id="16"/>
     </w:p>
     <w:p>
       <w:pPr>
@@ -3946,7 +4505,15 @@
         <w:t>ccupancy capacity</w:t>
       </w:r>
       <w:r>
-        <w:t>, rating and price.</w:t>
+        <w:t xml:space="preserve">, </w:t>
+      </w:r>
+      <w:proofErr w:type="gramStart"/>
+      <w:r>
+        <w:t>rating</w:t>
+      </w:r>
+      <w:proofErr w:type="gramEnd"/>
+      <w:r>
+        <w:t xml:space="preserve"> and price.</w:t>
       </w:r>
     </w:p>
     <w:p>
@@ -4088,6 +4655,11 @@
         <w:t>.</w:t>
       </w:r>
     </w:p>
+    <w:p/>
+    <w:p/>
+    <w:p/>
+    <w:p/>
+    <w:p/>
     <w:p>
       <w:pPr>
         <w:pStyle w:val="Heading3"/>
@@ -4096,9 +4668,12 @@
           <w:numId w:val="2"/>
         </w:numPr>
       </w:pPr>
-      <w:r>
+      <w:bookmarkStart w:id="17" w:name="_Toc144603826"/>
+      <w:r>
+        <w:lastRenderedPageBreak/>
         <w:t>Detailed Design</w:t>
       </w:r>
+      <w:bookmarkEnd w:id="17"/>
     </w:p>
     <w:p>
       <w:pPr>
@@ -4108,12 +4683,19 @@
         <w:t xml:space="preserve">There are pseudocodes for </w:t>
       </w:r>
       <w:r>
-        <w:t>non-trivial algorithms that operate on data structures</w:t>
-      </w:r>
-    </w:p>
-    <w:p>
-      <w:r>
-        <w:lastRenderedPageBreak/>
+        <w:t xml:space="preserve">non-trivial algorithms that operate on data </w:t>
+      </w:r>
+      <w:proofErr w:type="gramStart"/>
+      <w:r>
+        <w:t>structures</w:t>
+      </w:r>
+      <w:proofErr w:type="gramEnd"/>
+    </w:p>
+    <w:p>
+      <w:r>
+        <w:rPr>
+          <w:noProof/>
+        </w:rPr>
         <w:drawing>
           <wp:inline distT="0" distB="0" distL="0" distR="0" wp14:anchorId="0646234E" wp14:editId="132A6134">
             <wp:extent cx="5731510" cy="1940560"/>
@@ -4130,7 +4712,7 @@
                     <pic:cNvPicPr/>
                   </pic:nvPicPr>
                   <pic:blipFill>
-                    <a:blip r:embed="rId7"/>
+                    <a:blip r:embed="rId8"/>
                     <a:stretch>
                       <a:fillRect/>
                     </a:stretch>
@@ -4152,8 +4734,6 @@
       </w:r>
     </w:p>
     <w:p/>
-    <w:p/>
-    <w:p/>
     <w:p>
       <w:pPr>
         <w:pStyle w:val="Heading1"/>
@@ -4162,11 +4742,11 @@
           <w:numId w:val="2"/>
         </w:numPr>
       </w:pPr>
-      <w:bookmarkStart w:id="12" w:name="_Toc46748633"/>
+      <w:bookmarkStart w:id="18" w:name="_Toc144603827"/>
       <w:r>
         <w:t>User Interface Design</w:t>
       </w:r>
-      <w:bookmarkEnd w:id="12"/>
+      <w:bookmarkEnd w:id="18"/>
     </w:p>
     <w:p>
       <w:pPr>
@@ -4309,8 +4889,30 @@
         <w:ind w:left="740"/>
       </w:pPr>
       <w:r>
+        <w:t xml:space="preserve">Readability and Typography: </w:t>
+      </w:r>
+    </w:p>
+    <w:p>
+      <w:pPr>
+        <w:pStyle w:val="ListParagraph"/>
+        <w:ind w:left="740" w:firstLine="700"/>
+      </w:pPr>
+      <w:r>
         <w:lastRenderedPageBreak/>
-        <w:t xml:space="preserve">Readability and Typography: </w:t>
+        <w:t>Choosing simple and easy-to-read fonts like Georgia, Arial, or Times New Roman reflects our dedication to creating an interface that's visually appealing and user-friendly. This ensures that users can effortlessly grasp the information without any hassle.</w:t>
+      </w:r>
+    </w:p>
+    <w:p>
+      <w:pPr>
+        <w:pStyle w:val="ListParagraph"/>
+        <w:numPr>
+          <w:ilvl w:val="0"/>
+          <w:numId w:val="22"/>
+        </w:numPr>
+        <w:ind w:left="740"/>
+      </w:pPr>
+      <w:r>
+        <w:t xml:space="preserve">Clean Layout: </w:t>
       </w:r>
     </w:p>
     <w:p>
@@ -4319,28 +4921,6 @@
         <w:ind w:left="740" w:firstLine="700"/>
       </w:pPr>
       <w:r>
-        <w:t>Choosing simple and easy-to-read fonts like Georgia, Arial, or Times New Roman reflects our dedication to creating an interface that's visually appealing and user-friendly. This ensures that users can effortlessly grasp the information without any hassle.</w:t>
-      </w:r>
-    </w:p>
-    <w:p>
-      <w:pPr>
-        <w:pStyle w:val="ListParagraph"/>
-        <w:numPr>
-          <w:ilvl w:val="0"/>
-          <w:numId w:val="22"/>
-        </w:numPr>
-        <w:ind w:left="740"/>
-      </w:pPr>
-      <w:r>
-        <w:t xml:space="preserve">Clean Layout: </w:t>
-      </w:r>
-    </w:p>
-    <w:p>
-      <w:pPr>
-        <w:pStyle w:val="ListParagraph"/>
-        <w:ind w:left="740" w:firstLine="700"/>
-      </w:pPr>
-      <w:r>
         <w:t>To maintain a clean and organi</w:t>
       </w:r>
       <w:r>
@@ -4361,7 +4941,6 @@
         <w:t>In the upcoming sub-sections, we delve into the finer details of the structural design, including the search functionality, result display, filters and sorting options, and additional features like the price distribution chart, keyword search, and suburb insights. This comprehensive design approach aims to provide users with an intuitive, informative, and visually pleasing interaction with the program.</w:t>
       </w:r>
     </w:p>
-    <w:p/>
     <w:p>
       <w:pPr>
         <w:pStyle w:val="Heading2"/>
@@ -4371,9 +4950,11 @@
         </w:numPr>
         <w:ind w:left="432"/>
       </w:pPr>
+      <w:bookmarkStart w:id="19" w:name="_Toc144603828"/>
       <w:r>
         <w:t>Structural Design</w:t>
       </w:r>
+      <w:bookmarkEnd w:id="19"/>
     </w:p>
     <w:p>
       <w:pPr>
@@ -4426,7 +5007,7 @@
         <w:spacing w:after="0"/>
         <w:ind w:left="740"/>
       </w:pPr>
-      <w:bookmarkStart w:id="13" w:name="_Hlk144543945"/>
+      <w:bookmarkStart w:id="20" w:name="_Hlk144543945"/>
       <w:r>
         <w:t xml:space="preserve">Users </w:t>
       </w:r>
@@ -4436,7 +5017,7 @@
       <w:r>
         <w:t xml:space="preserve"> search bar to input their preferred suburb</w:t>
       </w:r>
-      <w:bookmarkEnd w:id="13"/>
+      <w:bookmarkEnd w:id="20"/>
       <w:r>
         <w:t>.</w:t>
       </w:r>
@@ -4454,12 +5035,12 @@
       <w:r>
         <w:t xml:space="preserve">Users </w:t>
       </w:r>
-      <w:bookmarkStart w:id="14" w:name="_Hlk144544029"/>
+      <w:bookmarkStart w:id="21" w:name="_Hlk144544029"/>
       <w:r>
         <w:t>can enter the date range they want to look at in the form DD/MM/YYYY to DD/MM/YYYY</w:t>
       </w:r>
     </w:p>
-    <w:bookmarkEnd w:id="14"/>
+    <w:bookmarkEnd w:id="21"/>
     <w:p>
       <w:pPr>
         <w:spacing w:after="0"/>
@@ -4534,12 +5115,12 @@
         <w:spacing w:after="0"/>
         <w:ind w:left="1494"/>
       </w:pPr>
-      <w:bookmarkStart w:id="15" w:name="_Hlk144564258"/>
+      <w:bookmarkStart w:id="22" w:name="_Hlk144564258"/>
       <w:r>
         <w:t>Number of bedrooms</w:t>
       </w:r>
     </w:p>
-    <w:bookmarkEnd w:id="15"/>
+    <w:bookmarkEnd w:id="22"/>
     <w:p>
       <w:pPr>
         <w:pStyle w:val="ListParagraph"/>
@@ -4564,12 +5145,12 @@
         <w:spacing w:after="0"/>
         <w:ind w:left="1494"/>
       </w:pPr>
-      <w:bookmarkStart w:id="16" w:name="_Hlk144564330"/>
+      <w:bookmarkStart w:id="23" w:name="_Hlk144564330"/>
       <w:r>
         <w:t>Occupancy capacity</w:t>
       </w:r>
     </w:p>
-    <w:bookmarkEnd w:id="16"/>
+    <w:bookmarkEnd w:id="23"/>
     <w:p>
       <w:pPr>
         <w:pStyle w:val="ListParagraph"/>
@@ -4676,11 +5257,11 @@
         <w:spacing w:after="0"/>
         <w:ind w:firstLine="720"/>
       </w:pPr>
-      <w:bookmarkStart w:id="17" w:name="_Hlk144546580"/>
+      <w:bookmarkStart w:id="24" w:name="_Hlk144546580"/>
       <w:r>
         <w:t>A sidebar accommodates filtering options for result refinement</w:t>
       </w:r>
-      <w:bookmarkEnd w:id="17"/>
+      <w:bookmarkEnd w:id="24"/>
       <w:r>
         <w:t>:</w:t>
       </w:r>
@@ -4724,7 +5305,6 @@
         <w:ind w:left="1494"/>
       </w:pPr>
       <w:r>
-        <w:lastRenderedPageBreak/>
         <w:t>Property Type: Users can opt for specific accommodation types (e.g., apartments).</w:t>
       </w:r>
     </w:p>
@@ -4747,12 +5327,12 @@
         <w:spacing w:after="0"/>
         <w:ind w:left="720"/>
       </w:pPr>
-      <w:bookmarkStart w:id="18" w:name="_Hlk144546836"/>
+      <w:bookmarkStart w:id="25" w:name="_Hlk144546836"/>
       <w:r>
         <w:t xml:space="preserve">Once entered, user will click on the “Apply” button and the dataset will be updated. </w:t>
       </w:r>
     </w:p>
-    <w:bookmarkEnd w:id="18"/>
+    <w:bookmarkEnd w:id="25"/>
     <w:p>
       <w:pPr>
         <w:spacing w:after="0"/>
@@ -5015,11 +5595,11 @@
         <w:spacing w:after="0"/>
         <w:ind w:left="740"/>
       </w:pPr>
-      <w:bookmarkStart w:id="19" w:name="_Hlk144545271"/>
+      <w:bookmarkStart w:id="26" w:name="_Hlk144545271"/>
       <w:r>
         <w:t xml:space="preserve">Displays a visual diagram of the price range for all previously selected filters by user </w:t>
       </w:r>
-      <w:bookmarkEnd w:id="19"/>
+      <w:bookmarkEnd w:id="26"/>
       <w:r>
         <w:t>(suburb, date range, min rating, property type and room type)</w:t>
       </w:r>
@@ -5059,11 +5639,11 @@
         <w:spacing w:after="0"/>
         <w:ind w:left="740"/>
       </w:pPr>
-      <w:bookmarkStart w:id="20" w:name="_Hlk144545608"/>
+      <w:bookmarkStart w:id="27" w:name="_Hlk144545608"/>
       <w:r>
         <w:t>Users can search for specific terms</w:t>
       </w:r>
-      <w:bookmarkEnd w:id="20"/>
+      <w:bookmarkEnd w:id="27"/>
       <w:r>
         <w:t xml:space="preserve"> or select predefined keywords (e.g., cleanliness, pool, parking, wi-fi, air conditioning, etc.).</w:t>
       </w:r>
@@ -5078,11 +5658,11 @@
         <w:spacing w:after="0"/>
         <w:ind w:left="740"/>
       </w:pPr>
-      <w:bookmarkStart w:id="21" w:name="_Hlk144545719"/>
+      <w:bookmarkStart w:id="28" w:name="_Hlk144545719"/>
       <w:r>
         <w:t>Once selected, user clicks “Go” button which displays data filtered by their keyword choice</w:t>
       </w:r>
-      <w:bookmarkEnd w:id="21"/>
+      <w:bookmarkEnd w:id="28"/>
       <w:r>
         <w:t>.</w:t>
       </w:r>
@@ -5104,11 +5684,11 @@
       <w:r>
         <w:t xml:space="preserve"> checkbox, </w:t>
       </w:r>
-      <w:bookmarkStart w:id="22" w:name="_Hlk144546137"/>
+      <w:bookmarkStart w:id="29" w:name="_Hlk144546137"/>
       <w:r>
         <w:t>the dataset will display all listings that contain the following words</w:t>
       </w:r>
-      <w:bookmarkEnd w:id="22"/>
+      <w:bookmarkEnd w:id="29"/>
       <w:r>
         <w:t xml:space="preserve">: </w:t>
       </w:r>
@@ -5464,7 +6044,6 @@
         <w:spacing w:after="0"/>
       </w:pPr>
       <w:r>
-        <w:lastRenderedPageBreak/>
         <w:t>Pool</w:t>
       </w:r>
     </w:p>
@@ -5550,6 +6129,7 @@
         <w:spacing w:after="0"/>
       </w:pPr>
       <w:r>
+        <w:lastRenderedPageBreak/>
         <w:t xml:space="preserve">When the user clicks on the </w:t>
       </w:r>
       <w:r>
@@ -6385,11 +6965,7 @@
         <w:tab/>
       </w:r>
       <w:r>
-        <w:t xml:space="preserve">The displayed information about each listing is concise and relevant, giving users a quick overview of what they can expect from the listings. Providing essential details like number of bedrooms, bathrooms, occupancy capacity, rating, price, and property type helps users make </w:t>
-      </w:r>
-      <w:r>
-        <w:lastRenderedPageBreak/>
-        <w:t xml:space="preserve">informed decisions </w:t>
+        <w:t xml:space="preserve">The displayed information about each listing is concise and relevant, giving users a quick overview of what they can expect from the listings. Providing essential details like number of bedrooms, bathrooms, occupancy capacity, rating, price, and property type helps users make informed decisions </w:t>
       </w:r>
       <w:r>
         <w:t>without having to look through a gigantic dataset to find what they are looking for</w:t>
@@ -6426,6 +7002,7 @@
           <w:sz w:val="28"/>
           <w:szCs w:val="28"/>
         </w:rPr>
+        <w:lastRenderedPageBreak/>
         <w:t>Filters and Sorting:</w:t>
       </w:r>
     </w:p>
@@ -6474,7 +7051,15 @@
         <w:tab/>
       </w:r>
       <w:r>
-        <w:t xml:space="preserve">The price distribution chart is an visual aid to help users understand the pricing landscape of the available listings. This feature can be especially helpful for users who want to </w:t>
+        <w:t xml:space="preserve">The price distribution chart is </w:t>
+      </w:r>
+      <w:proofErr w:type="gramStart"/>
+      <w:r>
+        <w:t>an</w:t>
+      </w:r>
+      <w:proofErr w:type="gramEnd"/>
+      <w:r>
+        <w:t xml:space="preserve"> visual aid to help users understand the pricing landscape of the available listings. This feature can be especially helpful for users who want to </w:t>
       </w:r>
       <w:r>
         <w:t>see</w:t>
@@ -6707,9 +7292,11 @@
         </w:numPr>
         <w:ind w:left="432"/>
       </w:pPr>
+      <w:bookmarkStart w:id="30" w:name="_Toc144603829"/>
       <w:r>
         <w:t>Visual Design</w:t>
       </w:r>
+      <w:bookmarkEnd w:id="30"/>
     </w:p>
     <w:p>
       <w:pPr>
@@ -6721,7 +7308,6 @@
     </w:p>
     <w:p>
       <w:r>
-        <w:lastRenderedPageBreak/>
         <w:t>When creating a new dataset, it automatically opens in a separate window to maintain a clean and organized appearance, avoiding any visual clutter. The overall screen layout consists of a title, filters positioned either to the left or above the dataset, buttons to activate these filters, and a streamlined dataset displaying only relevant information rather than overwhelming users with extensive data.</w:t>
       </w:r>
     </w:p>
@@ -6737,6 +7323,7 @@
           <w:noProof/>
           <w:color w:val="FF0000"/>
         </w:rPr>
+        <w:lastRenderedPageBreak/>
         <w:drawing>
           <wp:inline distT="0" distB="0" distL="0" distR="0" wp14:anchorId="30C928D8" wp14:editId="1F51EAD1">
             <wp:extent cx="5514707" cy="4980711"/>
@@ -6753,7 +7340,7 @@
                     <pic:cNvPicPr/>
                   </pic:nvPicPr>
                   <pic:blipFill>
-                    <a:blip r:embed="rId8">
+                    <a:blip r:embed="rId9">
                       <a:extLst>
                         <a:ext uri="{28A0092B-C50C-407E-A947-70E740481C1C}">
                           <a14:useLocalDpi xmlns:a14="http://schemas.microsoft.com/office/drawing/2010/main" val="0"/>
@@ -6797,7 +7384,6 @@
           <w:noProof/>
           <w:color w:val="FF0000"/>
         </w:rPr>
-        <w:lastRenderedPageBreak/>
         <w:drawing>
           <wp:inline distT="0" distB="0" distL="0" distR="0" wp14:anchorId="4E035350" wp14:editId="218CF704">
             <wp:extent cx="5515292" cy="2867025"/>
@@ -6814,7 +7400,7 @@
                     <pic:cNvPicPr/>
                   </pic:nvPicPr>
                   <pic:blipFill>
-                    <a:blip r:embed="rId9">
+                    <a:blip r:embed="rId10">
                       <a:extLst>
                         <a:ext uri="{28A0092B-C50C-407E-A947-70E740481C1C}">
                           <a14:useLocalDpi xmlns:a14="http://schemas.microsoft.com/office/drawing/2010/main" val="0"/>
@@ -6858,6 +7444,7 @@
           <w:noProof/>
           <w:color w:val="FF0000"/>
         </w:rPr>
+        <w:lastRenderedPageBreak/>
         <w:drawing>
           <wp:inline distT="0" distB="0" distL="0" distR="0" wp14:anchorId="183B4448" wp14:editId="3C8E258E">
             <wp:extent cx="5705475" cy="3477353"/>
@@ -6874,7 +7461,7 @@
                     <pic:cNvPicPr/>
                   </pic:nvPicPr>
                   <pic:blipFill rotWithShape="1">
-                    <a:blip r:embed="rId10">
+                    <a:blip r:embed="rId11">
                       <a:extLst>
                         <a:ext uri="{28A0092B-C50C-407E-A947-70E740481C1C}">
                           <a14:useLocalDpi xmlns:a14="http://schemas.microsoft.com/office/drawing/2010/main" val="0"/>
@@ -6941,7 +7528,6 @@
           <w:noProof/>
           <w:color w:val="FF0000"/>
         </w:rPr>
-        <w:lastRenderedPageBreak/>
         <w:drawing>
           <wp:inline distT="0" distB="0" distL="0" distR="0" wp14:anchorId="07EC0FF9" wp14:editId="52D79A80">
             <wp:extent cx="5731510" cy="3638550"/>
@@ -6958,7 +7544,7 @@
                     <pic:cNvPicPr/>
                   </pic:nvPicPr>
                   <pic:blipFill rotWithShape="1">
-                    <a:blip r:embed="rId11">
+                    <a:blip r:embed="rId12">
                       <a:extLst>
                         <a:ext uri="{28A0092B-C50C-407E-A947-70E740481C1C}">
                           <a14:useLocalDpi xmlns:a14="http://schemas.microsoft.com/office/drawing/2010/main" val="0"/>

</xml_diff>

<commit_message>
Final update Software Design and System Components
</commit_message>
<xml_diff>
--- a/Software Design Document.docx
+++ b/Software Design Document.docx
@@ -1737,13 +1737,8 @@
         <w:ind w:left="450"/>
       </w:pPr>
       <w:r>
-        <w:t xml:space="preserve">Data input: users interact with the tool through a graphical user interface to select time periods, property type, property name, suburbs, cleanliness, price, and keyword for </w:t>
-      </w:r>
-      <w:proofErr w:type="gramStart"/>
-      <w:r>
-        <w:t>analysis</w:t>
-      </w:r>
-      <w:proofErr w:type="gramEnd"/>
+        <w:t>Data input: users interact with the tool through a graphical user interface to select time periods, property type, property name, suburbs, cleanliness, price, and keyword for analysis</w:t>
+      </w:r>
     </w:p>
     <w:p>
       <w:pPr>
@@ -1948,13 +1943,8 @@
         <w:ind w:left="432"/>
       </w:pPr>
       <w:r>
-        <w:t xml:space="preserve">By analysing the cleanliness, property managers can align their homestay to meet their customer requirements, increasing the </w:t>
-      </w:r>
-      <w:proofErr w:type="gramStart"/>
-      <w:r>
-        <w:t>reputation</w:t>
-      </w:r>
-      <w:proofErr w:type="gramEnd"/>
+        <w:t>By analysing the cleanliness, property managers can align their homestay to meet their customer requirements, increasing the reputation</w:t>
+      </w:r>
     </w:p>
     <w:p/>
     <w:p/>
@@ -2521,13 +2511,8 @@
               </w:numPr>
             </w:pPr>
             <w:r>
-              <w:t xml:space="preserve">User accesses the </w:t>
-            </w:r>
-            <w:proofErr w:type="gramStart"/>
-            <w:r>
-              <w:t>application</w:t>
-            </w:r>
-            <w:proofErr w:type="gramEnd"/>
+              <w:t>User accesses the application</w:t>
+            </w:r>
           </w:p>
           <w:p>
             <w:pPr>
@@ -2547,13 +2532,8 @@
               <w:t>s</w:t>
             </w:r>
             <w:r>
-              <w:t xml:space="preserve"> their preferred suburb and enter the date </w:t>
-            </w:r>
-            <w:proofErr w:type="gramStart"/>
-            <w:r>
-              <w:t>range</w:t>
-            </w:r>
-            <w:proofErr w:type="gramEnd"/>
+              <w:t xml:space="preserve"> their preferred suburb and enter the date range</w:t>
+            </w:r>
           </w:p>
           <w:p>
             <w:pPr>
@@ -2726,13 +2706,8 @@
                 <w:numId w:val="26"/>
               </w:numPr>
             </w:pPr>
-            <w:proofErr w:type="gramStart"/>
-            <w:r>
-              <w:t>User</w:t>
-            </w:r>
-            <w:proofErr w:type="gramEnd"/>
-            <w:r>
-              <w:t xml:space="preserve"> access the application</w:t>
+            <w:r>
+              <w:t>User access the application</w:t>
             </w:r>
           </w:p>
           <w:p>
@@ -2747,13 +2722,8 @@
               <w:t>User enters the keyword</w:t>
             </w:r>
             <w:r>
-              <w:t xml:space="preserve"> and click on ‘go’ </w:t>
-            </w:r>
-            <w:proofErr w:type="gramStart"/>
-            <w:r>
-              <w:t>button</w:t>
-            </w:r>
-            <w:proofErr w:type="gramEnd"/>
+              <w:t xml:space="preserve"> and click on ‘go’ button</w:t>
+            </w:r>
           </w:p>
           <w:p>
             <w:pPr>
@@ -2764,13 +2734,8 @@
               </w:numPr>
             </w:pPr>
             <w:r>
-              <w:t xml:space="preserve">A new window will pop </w:t>
-            </w:r>
-            <w:proofErr w:type="gramStart"/>
-            <w:r>
-              <w:t>out</w:t>
-            </w:r>
-            <w:proofErr w:type="gramEnd"/>
+              <w:t>A new window will pop out</w:t>
+            </w:r>
           </w:p>
           <w:p>
             <w:pPr>
@@ -2964,13 +2929,8 @@
                 <w:numId w:val="27"/>
               </w:numPr>
             </w:pPr>
-            <w:proofErr w:type="gramStart"/>
-            <w:r>
-              <w:t>User</w:t>
-            </w:r>
-            <w:proofErr w:type="gramEnd"/>
-            <w:r>
-              <w:t xml:space="preserve"> use their previous information search.</w:t>
+            <w:r>
+              <w:t>User use their previous information search.</w:t>
             </w:r>
           </w:p>
           <w:p>
@@ -2988,13 +2948,8 @@
               <w:t>s</w:t>
             </w:r>
             <w:r>
-              <w:t xml:space="preserve"> on the “Distribution chart” </w:t>
-            </w:r>
-            <w:proofErr w:type="gramStart"/>
-            <w:r>
-              <w:t>button</w:t>
-            </w:r>
-            <w:proofErr w:type="gramEnd"/>
+              <w:t xml:space="preserve"> on the “Distribution chart” button</w:t>
+            </w:r>
           </w:p>
           <w:p>
             <w:pPr>
@@ -3011,13 +2966,8 @@
               <w:t>s</w:t>
             </w:r>
             <w:r>
-              <w:t xml:space="preserve"> the price distribution </w:t>
-            </w:r>
-            <w:proofErr w:type="gramStart"/>
-            <w:r>
-              <w:t>chart</w:t>
-            </w:r>
-            <w:proofErr w:type="gramEnd"/>
+              <w:t xml:space="preserve"> the price distribution chart</w:t>
+            </w:r>
           </w:p>
           <w:p>
             <w:pPr>
@@ -3028,13 +2978,8 @@
               </w:numPr>
             </w:pPr>
             <w:r>
-              <w:t xml:space="preserve">New window will pop </w:t>
-            </w:r>
-            <w:proofErr w:type="gramStart"/>
-            <w:r>
-              <w:t>out</w:t>
-            </w:r>
-            <w:proofErr w:type="gramEnd"/>
+              <w:t>New window will pop out</w:t>
+            </w:r>
           </w:p>
           <w:p>
             <w:pPr>
@@ -3227,13 +3172,8 @@
                 <w:numId w:val="28"/>
               </w:numPr>
             </w:pPr>
-            <w:proofErr w:type="gramStart"/>
-            <w:r>
-              <w:t>User</w:t>
-            </w:r>
-            <w:proofErr w:type="gramEnd"/>
-            <w:r>
-              <w:t xml:space="preserve"> access the application</w:t>
+            <w:r>
+              <w:t>User access the application</w:t>
             </w:r>
           </w:p>
           <w:p>
@@ -3257,13 +3197,8 @@
               <w:t>”</w:t>
             </w:r>
             <w:r>
-              <w:t xml:space="preserve"> </w:t>
-            </w:r>
-            <w:proofErr w:type="gramStart"/>
-            <w:r>
-              <w:t>button</w:t>
-            </w:r>
-            <w:proofErr w:type="gramEnd"/>
+              <w:t xml:space="preserve"> button</w:t>
+            </w:r>
           </w:p>
           <w:p>
             <w:pPr>
@@ -3453,13 +3388,8 @@
               </w:numPr>
               <w:spacing w:after="200" w:line="276" w:lineRule="auto"/>
             </w:pPr>
-            <w:proofErr w:type="gramStart"/>
-            <w:r>
-              <w:t>User</w:t>
-            </w:r>
-            <w:proofErr w:type="gramEnd"/>
-            <w:r>
-              <w:t xml:space="preserve"> specify the information they want to sort</w:t>
+            <w:r>
+              <w:t>User specify the information they want to sort</w:t>
             </w:r>
           </w:p>
           <w:p>
@@ -3471,13 +3401,8 @@
               </w:numPr>
               <w:spacing w:after="200" w:line="276" w:lineRule="auto"/>
             </w:pPr>
-            <w:proofErr w:type="gramStart"/>
-            <w:r>
-              <w:t>User</w:t>
-            </w:r>
-            <w:proofErr w:type="gramEnd"/>
-            <w:r>
-              <w:t xml:space="preserve"> click on “Apply” button</w:t>
+            <w:r>
+              <w:t>User click on “Apply” button</w:t>
             </w:r>
           </w:p>
           <w:p>
@@ -3642,13 +3567,14 @@
       <w:pPr>
         <w:ind w:left="360"/>
       </w:pPr>
-      <w:proofErr w:type="spellStart"/>
-      <w:r>
-        <w:t>displayDashboard</w:t>
-      </w:r>
-      <w:proofErr w:type="spellEnd"/>
-      <w:r>
-        <w:t>()</w:t>
+      <w:r>
+        <w:t>d</w:t>
+      </w:r>
+      <w:r>
+        <w:t>isplay</w:t>
+      </w:r>
+      <w:r>
+        <w:t>():</w:t>
       </w:r>
     </w:p>
     <w:p>
@@ -3660,7 +3586,10 @@
         </w:numPr>
       </w:pPr>
       <w:r>
-        <w:t>Description: Displays the main dashboard with an overview of tool capabilities and market trends.</w:t>
+        <w:t xml:space="preserve">Description: Displays the main dashboard with an overview of tool capabilities </w:t>
+      </w:r>
+      <w:r>
+        <w:t>and GUI after user interaction</w:t>
       </w:r>
     </w:p>
     <w:p>
@@ -3703,21 +3632,8 @@
       <w:pPr>
         <w:ind w:firstLine="360"/>
       </w:pPr>
-      <w:proofErr w:type="spellStart"/>
-      <w:r>
-        <w:t>Loaddata</w:t>
-      </w:r>
-      <w:proofErr w:type="spellEnd"/>
-      <w:r>
-        <w:t>(</w:t>
-      </w:r>
-      <w:proofErr w:type="spellStart"/>
-      <w:r>
-        <w:t>filePath</w:t>
-      </w:r>
-      <w:proofErr w:type="spellEnd"/>
-      <w:r>
-        <w:t>: str)</w:t>
+      <w:r>
+        <w:t>Loaddata(filePath: str)</w:t>
       </w:r>
     </w:p>
     <w:p>
@@ -3771,19 +3687,265 @@
         <w:t>:</w:t>
       </w:r>
       <w:r>
+        <w:t xml:space="preserve"> filePath (string) - The path to the dataset file.</w:t>
+      </w:r>
+      <w:r>
         <w:t xml:space="preserve"> </w:t>
       </w:r>
-      <w:proofErr w:type="spellStart"/>
-      <w:r>
-        <w:t>filePath</w:t>
-      </w:r>
-      <w:proofErr w:type="spellEnd"/>
-      <w:r>
-        <w:t xml:space="preserve"> (string) - The path to the dataset file.</w:t>
+    </w:p>
+    <w:p>
+      <w:pPr>
+        <w:pStyle w:val="ListParagraph"/>
+        <w:numPr>
+          <w:ilvl w:val="0"/>
+          <w:numId w:val="30"/>
+        </w:numPr>
+      </w:pPr>
+      <w:r>
+        <w:t xml:space="preserve">Return value: </w:t>
+      </w:r>
+      <w:r>
+        <w:t>None</w:t>
+      </w:r>
+    </w:p>
+    <w:p>
+      <w:pPr>
+        <w:ind w:left="360"/>
+      </w:pPr>
+      <w:r>
+        <w:t>selectTimePeriod(timePeriod: str)</w:t>
+      </w:r>
+    </w:p>
+    <w:p>
+      <w:pPr>
+        <w:pStyle w:val="ListParagraph"/>
+        <w:numPr>
+          <w:ilvl w:val="0"/>
+          <w:numId w:val="30"/>
+        </w:numPr>
+      </w:pPr>
+      <w:r>
+        <w:t>Description: Allows the user to select a specific time period (e.g., month or year) for data analysis.</w:t>
+      </w:r>
+    </w:p>
+    <w:p>
+      <w:pPr>
+        <w:pStyle w:val="ListParagraph"/>
+        <w:numPr>
+          <w:ilvl w:val="0"/>
+          <w:numId w:val="30"/>
+        </w:numPr>
+      </w:pPr>
+      <w:r>
+        <w:t>Input Parameters: timePeriod (string) - The selected time period.</w:t>
+      </w:r>
+    </w:p>
+    <w:p>
+      <w:pPr>
+        <w:pStyle w:val="ListParagraph"/>
+        <w:numPr>
+          <w:ilvl w:val="0"/>
+          <w:numId w:val="30"/>
+        </w:numPr>
+      </w:pPr>
+      <w:r>
+        <w:t>Side Effects: Sets the selected time period for analysis.</w:t>
+      </w:r>
+    </w:p>
+    <w:p>
+      <w:pPr>
+        <w:pStyle w:val="ListParagraph"/>
+        <w:numPr>
+          <w:ilvl w:val="0"/>
+          <w:numId w:val="30"/>
+        </w:numPr>
+      </w:pPr>
+      <w:r>
+        <w:t>Return Value: None.</w:t>
+      </w:r>
+    </w:p>
+    <w:p>
+      <w:pPr>
+        <w:ind w:left="360"/>
+      </w:pPr>
+      <w:r>
+        <w:t>SelectListingdata(timePeriod: str)</w:t>
+      </w:r>
+    </w:p>
+    <w:p>
+      <w:pPr>
+        <w:pStyle w:val="ListParagraph"/>
+        <w:numPr>
+          <w:ilvl w:val="0"/>
+          <w:numId w:val="30"/>
+        </w:numPr>
+      </w:pPr>
+      <w:r>
+        <w:t>Description: Once user select time period, system will find listing data matched the time period</w:t>
+      </w:r>
+    </w:p>
+    <w:p>
+      <w:pPr>
+        <w:pStyle w:val="ListParagraph"/>
+        <w:numPr>
+          <w:ilvl w:val="0"/>
+          <w:numId w:val="30"/>
+        </w:numPr>
+      </w:pPr>
+      <w:r>
+        <w:t>Input Parameters: timePeriod (string) - The selected time period.</w:t>
+      </w:r>
+    </w:p>
+    <w:p>
+      <w:pPr>
+        <w:pStyle w:val="ListParagraph"/>
+        <w:numPr>
+          <w:ilvl w:val="0"/>
+          <w:numId w:val="30"/>
+        </w:numPr>
+      </w:pPr>
+      <w:r>
+        <w:t>Side Effects: none</w:t>
+      </w:r>
+    </w:p>
+    <w:p>
+      <w:pPr>
+        <w:pStyle w:val="ListParagraph"/>
+        <w:numPr>
+          <w:ilvl w:val="0"/>
+          <w:numId w:val="30"/>
+        </w:numPr>
+      </w:pPr>
+      <w:r>
+        <w:t xml:space="preserve">Return Value: </w:t>
+      </w:r>
+      <w:r>
+        <w:t>r</w:t>
+      </w:r>
+      <w:r>
+        <w:t>eturn list of dictionaries that matched the time period</w:t>
+      </w:r>
+    </w:p>
+    <w:p>
+      <w:pPr>
+        <w:ind w:left="360"/>
+      </w:pPr>
+      <w:bookmarkStart w:id="14" w:name="_Hlk144564507"/>
+      <w:r>
+        <w:t>Searching</w:t>
+      </w:r>
+      <w:r>
+        <w:t>In</w:t>
+      </w:r>
+      <w:r>
+        <w:t>Suburb(suburb: str</w:t>
+      </w:r>
+      <w:r>
+        <w:t>, Listing</w:t>
+      </w:r>
+      <w:r>
+        <w:t>s</w:t>
+      </w:r>
+      <w:r>
+        <w:t xml:space="preserve">: </w:t>
+      </w:r>
+      <w:r>
+        <w:t>list</w:t>
+      </w:r>
+      <w:r>
+        <w:t>)</w:t>
+      </w:r>
+    </w:p>
+    <w:bookmarkEnd w:id="14"/>
+    <w:p>
+      <w:pPr>
+        <w:pStyle w:val="ListParagraph"/>
+        <w:numPr>
+          <w:ilvl w:val="0"/>
+          <w:numId w:val="30"/>
+        </w:numPr>
+      </w:pPr>
+      <w:r>
+        <w:t xml:space="preserve">Description: </w:t>
+      </w:r>
+      <w:r>
+        <w:t xml:space="preserve">Allows the user to specify the name of a suburb for data </w:t>
+      </w:r>
+      <w:r>
+        <w:t>searching</w:t>
+      </w:r>
+      <w:r>
+        <w:t>.</w:t>
+      </w:r>
+    </w:p>
+    <w:p>
+      <w:pPr>
+        <w:pStyle w:val="ListParagraph"/>
+        <w:numPr>
+          <w:ilvl w:val="0"/>
+          <w:numId w:val="30"/>
+        </w:numPr>
+      </w:pPr>
+      <w:r>
+        <w:t xml:space="preserve">Side effects: </w:t>
+      </w:r>
+      <w:r>
+        <w:t>Sets the specified suburb for analysis</w:t>
+      </w:r>
+    </w:p>
+    <w:p>
+      <w:pPr>
+        <w:pStyle w:val="ListParagraph"/>
+        <w:numPr>
+          <w:ilvl w:val="0"/>
+          <w:numId w:val="30"/>
+        </w:numPr>
+      </w:pPr>
+      <w:r>
+        <w:t>I</w:t>
+      </w:r>
+      <w:r>
+        <w:t>nput Parameters</w:t>
+      </w:r>
+      <w:r>
+        <w:t>:</w:t>
       </w:r>
       <w:r>
         <w:t xml:space="preserve"> </w:t>
       </w:r>
+      <w:r>
+        <w:t>Suburb</w:t>
+      </w:r>
+      <w:r>
+        <w:t xml:space="preserve"> (string) - The </w:t>
+      </w:r>
+      <w:r>
+        <w:t>suburb that users specify</w:t>
+      </w:r>
+      <w:r>
+        <w:t>.</w:t>
+      </w:r>
+      <w:r>
+        <w:t xml:space="preserve"> Listing</w:t>
+      </w:r>
+      <w:r>
+        <w:t>s</w:t>
+      </w:r>
+      <w:r>
+        <w:t xml:space="preserve"> (</w:t>
+      </w:r>
+      <w:r>
+        <w:t>list</w:t>
+      </w:r>
+      <w:r>
+        <w:t xml:space="preserve"> of </w:t>
+      </w:r>
+      <w:r>
+        <w:t>dictionaries</w:t>
+      </w:r>
+      <w:r>
+        <w:t>)</w:t>
+      </w:r>
     </w:p>
     <w:p>
       <w:pPr>
@@ -3796,26 +3958,31 @@
       <w:r>
         <w:t xml:space="preserve">Return value: </w:t>
       </w:r>
+      <w:r>
+        <w:t>a list of dictionaries that users specify.</w:t>
+      </w:r>
     </w:p>
     <w:p>
       <w:pPr>
         <w:ind w:left="360"/>
       </w:pPr>
-      <w:proofErr w:type="spellStart"/>
-      <w:r>
-        <w:t>selectTimePeriod</w:t>
-      </w:r>
-      <w:proofErr w:type="spellEnd"/>
-      <w:r>
-        <w:t>(</w:t>
-      </w:r>
-      <w:proofErr w:type="spellStart"/>
-      <w:r>
-        <w:t>timePeriod</w:t>
-      </w:r>
-      <w:proofErr w:type="spellEnd"/>
-      <w:r>
-        <w:t>: str)</w:t>
+      <w:r>
+        <w:t>cleanlinessAnalysis(cleanlinessKeywords: list</w:t>
+      </w:r>
+      <w:r>
+        <w:t xml:space="preserve">, </w:t>
+      </w:r>
+      <w:r>
+        <w:t>Review</w:t>
+      </w:r>
+      <w:r>
+        <w:t xml:space="preserve">: </w:t>
+      </w:r>
+      <w:r>
+        <w:t>list</w:t>
+      </w:r>
+      <w:r>
+        <w:t>)</w:t>
       </w:r>
     </w:p>
     <w:p>
@@ -3827,7 +3994,7 @@
         </w:numPr>
       </w:pPr>
       <w:r>
-        <w:t>Description: Allows the user to select a specific time period (e.g., month or year) for data analysis.</w:t>
+        <w:t>Description: Analyses cleanliness-related keywords in customer reviews to assess the cleanliness of listings.</w:t>
       </w:r>
     </w:p>
     <w:p>
@@ -3839,334 +4006,28 @@
         </w:numPr>
       </w:pPr>
       <w:r>
-        <w:t xml:space="preserve">Input Parameters: </w:t>
-      </w:r>
-      <w:proofErr w:type="spellStart"/>
-      <w:r>
-        <w:t>timePeriod</w:t>
-      </w:r>
-      <w:proofErr w:type="spellEnd"/>
-      <w:r>
-        <w:t xml:space="preserve"> (string) - The selected time period.</w:t>
-      </w:r>
-    </w:p>
-    <w:p>
-      <w:pPr>
-        <w:pStyle w:val="ListParagraph"/>
-        <w:numPr>
-          <w:ilvl w:val="0"/>
-          <w:numId w:val="30"/>
-        </w:numPr>
-      </w:pPr>
-      <w:r>
-        <w:t>Side Effects: Sets the selected time period for analysis.</w:t>
-      </w:r>
-    </w:p>
-    <w:p>
-      <w:pPr>
-        <w:pStyle w:val="ListParagraph"/>
-        <w:numPr>
-          <w:ilvl w:val="0"/>
-          <w:numId w:val="30"/>
-        </w:numPr>
-      </w:pPr>
-      <w:r>
-        <w:t>Return Value: None.</w:t>
-      </w:r>
-    </w:p>
-    <w:p>
-      <w:pPr>
-        <w:ind w:left="360"/>
-      </w:pPr>
-      <w:proofErr w:type="spellStart"/>
-      <w:r>
-        <w:t>SelectListingdata</w:t>
-      </w:r>
-      <w:proofErr w:type="spellEnd"/>
-      <w:r>
-        <w:t>(</w:t>
-      </w:r>
-      <w:proofErr w:type="spellStart"/>
-      <w:r>
-        <w:t>timePeriod</w:t>
-      </w:r>
-      <w:proofErr w:type="spellEnd"/>
-      <w:r>
-        <w:t>: str)</w:t>
-      </w:r>
-    </w:p>
-    <w:p>
-      <w:pPr>
-        <w:pStyle w:val="ListParagraph"/>
-        <w:numPr>
-          <w:ilvl w:val="0"/>
-          <w:numId w:val="30"/>
-        </w:numPr>
-      </w:pPr>
-      <w:r>
-        <w:t>Description: Once user select time period, system will find listing data matched the time period</w:t>
-      </w:r>
-    </w:p>
-    <w:p>
-      <w:pPr>
-        <w:pStyle w:val="ListParagraph"/>
-        <w:numPr>
-          <w:ilvl w:val="0"/>
-          <w:numId w:val="30"/>
-        </w:numPr>
-      </w:pPr>
-      <w:r>
-        <w:t xml:space="preserve">Input Parameters: </w:t>
-      </w:r>
-      <w:proofErr w:type="spellStart"/>
-      <w:r>
-        <w:t>timePeriod</w:t>
-      </w:r>
-      <w:proofErr w:type="spellEnd"/>
-      <w:r>
-        <w:t xml:space="preserve"> (string) - The selected time period.</w:t>
-      </w:r>
-    </w:p>
-    <w:p>
-      <w:pPr>
-        <w:pStyle w:val="ListParagraph"/>
-        <w:numPr>
-          <w:ilvl w:val="0"/>
-          <w:numId w:val="30"/>
-        </w:numPr>
-      </w:pPr>
-      <w:r>
-        <w:t>Side Effects: none</w:t>
-      </w:r>
-    </w:p>
-    <w:p>
-      <w:pPr>
-        <w:pStyle w:val="ListParagraph"/>
-        <w:numPr>
-          <w:ilvl w:val="0"/>
-          <w:numId w:val="30"/>
-        </w:numPr>
-      </w:pPr>
-      <w:r>
-        <w:t xml:space="preserve">Return Value: </w:t>
-      </w:r>
-    </w:p>
-    <w:p>
-      <w:pPr>
-        <w:ind w:left="360"/>
-      </w:pPr>
-      <w:bookmarkStart w:id="14" w:name="_Hlk144564507"/>
-      <w:proofErr w:type="spellStart"/>
-      <w:r>
-        <w:t>Searching</w:t>
-      </w:r>
-      <w:r>
-        <w:t>In</w:t>
-      </w:r>
-      <w:r>
-        <w:t>Suburb</w:t>
-      </w:r>
-      <w:proofErr w:type="spellEnd"/>
-      <w:r>
-        <w:t>(suburb: str</w:t>
-      </w:r>
-      <w:r>
-        <w:t>, Listing</w:t>
-      </w:r>
-      <w:r>
-        <w:t>s</w:t>
-      </w:r>
-      <w:r>
-        <w:t xml:space="preserve">: </w:t>
-      </w:r>
-      <w:proofErr w:type="spellStart"/>
-      <w:r>
-        <w:t>arr</w:t>
-      </w:r>
-      <w:proofErr w:type="spellEnd"/>
+        <w:t>Input Parameters: cleanlinessKeywords (list) - Keywords related to cleanliness.</w:t>
+      </w:r>
+      <w:r>
+        <w:t xml:space="preserve"> </w:t>
+      </w:r>
+      <w:r>
+        <w:t>Review</w:t>
+      </w:r>
+      <w:r>
+        <w:t xml:space="preserve"> (</w:t>
+      </w:r>
+      <w:r>
+        <w:t>list</w:t>
+      </w:r>
+      <w:r>
+        <w:t xml:space="preserve"> of </w:t>
+      </w:r>
+      <w:r>
+        <w:t>dictionaries</w:t>
+      </w:r>
       <w:r>
         <w:t>)</w:t>
-      </w:r>
-    </w:p>
-    <w:bookmarkEnd w:id="14"/>
-    <w:p>
-      <w:pPr>
-        <w:pStyle w:val="ListParagraph"/>
-        <w:numPr>
-          <w:ilvl w:val="0"/>
-          <w:numId w:val="30"/>
-        </w:numPr>
-      </w:pPr>
-      <w:r>
-        <w:t xml:space="preserve">Description: </w:t>
-      </w:r>
-      <w:r>
-        <w:t xml:space="preserve">Allows the user to specify the name of a suburb for data </w:t>
-      </w:r>
-      <w:r>
-        <w:t>searching</w:t>
-      </w:r>
-      <w:r>
-        <w:t>.</w:t>
-      </w:r>
-    </w:p>
-    <w:p>
-      <w:pPr>
-        <w:pStyle w:val="ListParagraph"/>
-        <w:numPr>
-          <w:ilvl w:val="0"/>
-          <w:numId w:val="30"/>
-        </w:numPr>
-      </w:pPr>
-      <w:r>
-        <w:t xml:space="preserve">Side effects: </w:t>
-      </w:r>
-      <w:r>
-        <w:t xml:space="preserve">Sets the specified suburb for </w:t>
-      </w:r>
-      <w:proofErr w:type="gramStart"/>
-      <w:r>
-        <w:t>analysis</w:t>
-      </w:r>
-      <w:proofErr w:type="gramEnd"/>
-    </w:p>
-    <w:p>
-      <w:pPr>
-        <w:pStyle w:val="ListParagraph"/>
-        <w:numPr>
-          <w:ilvl w:val="0"/>
-          <w:numId w:val="30"/>
-        </w:numPr>
-      </w:pPr>
-      <w:r>
-        <w:t>I</w:t>
-      </w:r>
-      <w:r>
-        <w:t>nput Parameters</w:t>
-      </w:r>
-      <w:r>
-        <w:t>:</w:t>
-      </w:r>
-      <w:r>
-        <w:t xml:space="preserve"> </w:t>
-      </w:r>
-      <w:r>
-        <w:t>Suburb</w:t>
-      </w:r>
-      <w:r>
-        <w:t xml:space="preserve"> (string) - The </w:t>
-      </w:r>
-      <w:r>
-        <w:t>suburb that users specify</w:t>
-      </w:r>
-      <w:r>
-        <w:t>.</w:t>
-      </w:r>
-      <w:r>
-        <w:t xml:space="preserve"> Listing</w:t>
-      </w:r>
-      <w:r>
-        <w:t>s</w:t>
-      </w:r>
-      <w:r>
-        <w:t xml:space="preserve"> (</w:t>
-      </w:r>
-      <w:r>
-        <w:t xml:space="preserve">array of </w:t>
-      </w:r>
-      <w:r>
-        <w:t>dictionary)</w:t>
-      </w:r>
-    </w:p>
-    <w:p>
-      <w:pPr>
-        <w:pStyle w:val="ListParagraph"/>
-        <w:numPr>
-          <w:ilvl w:val="0"/>
-          <w:numId w:val="30"/>
-        </w:numPr>
-      </w:pPr>
-      <w:r>
-        <w:t xml:space="preserve">Return value: </w:t>
-      </w:r>
-    </w:p>
-    <w:p>
-      <w:pPr>
-        <w:ind w:left="360"/>
-      </w:pPr>
-      <w:proofErr w:type="spellStart"/>
-      <w:r>
-        <w:t>cleanlinessAnalysis</w:t>
-      </w:r>
-      <w:proofErr w:type="spellEnd"/>
-      <w:r>
-        <w:t>(</w:t>
-      </w:r>
-      <w:proofErr w:type="spellStart"/>
-      <w:r>
-        <w:t>cleanlinessKeywords</w:t>
-      </w:r>
-      <w:proofErr w:type="spellEnd"/>
-      <w:r>
-        <w:t>: list</w:t>
-      </w:r>
-      <w:r>
-        <w:t xml:space="preserve">, Listing: </w:t>
-      </w:r>
-      <w:proofErr w:type="spellStart"/>
-      <w:r>
-        <w:t>arr</w:t>
-      </w:r>
-      <w:proofErr w:type="spellEnd"/>
-      <w:r>
-        <w:t>)</w:t>
-      </w:r>
-    </w:p>
-    <w:p>
-      <w:pPr>
-        <w:pStyle w:val="ListParagraph"/>
-        <w:numPr>
-          <w:ilvl w:val="0"/>
-          <w:numId w:val="30"/>
-        </w:numPr>
-      </w:pPr>
-      <w:r>
-        <w:t>Description: Analyses cleanliness-related keywords in customer reviews to assess the cleanliness of listings.</w:t>
-      </w:r>
-    </w:p>
-    <w:p>
-      <w:pPr>
-        <w:pStyle w:val="ListParagraph"/>
-        <w:numPr>
-          <w:ilvl w:val="0"/>
-          <w:numId w:val="30"/>
-        </w:numPr>
-      </w:pPr>
-      <w:r>
-        <w:t xml:space="preserve">Input Parameters: </w:t>
-      </w:r>
-      <w:proofErr w:type="spellStart"/>
-      <w:r>
-        <w:t>cleanlinessKeywords</w:t>
-      </w:r>
-      <w:proofErr w:type="spellEnd"/>
-      <w:r>
-        <w:t xml:space="preserve"> (list) - Keywords related to cleanliness.</w:t>
-      </w:r>
-      <w:r>
-        <w:t xml:space="preserve"> Listing</w:t>
-      </w:r>
-      <w:r>
-        <w:t>s</w:t>
-      </w:r>
-      <w:r>
-        <w:t xml:space="preserve"> (</w:t>
-      </w:r>
-      <w:r>
-        <w:t xml:space="preserve">array of </w:t>
-      </w:r>
-      <w:r>
-        <w:t>dictionary)</w:t>
       </w:r>
     </w:p>
     <w:p>
@@ -4204,13 +4065,8 @@
       <w:pPr>
         <w:ind w:left="360"/>
       </w:pPr>
-      <w:proofErr w:type="spellStart"/>
-      <w:r>
-        <w:t>keywordBasedListingSearch</w:t>
-      </w:r>
-      <w:proofErr w:type="spellEnd"/>
-      <w:r>
-        <w:t xml:space="preserve">(keywords: </w:t>
+      <w:r>
+        <w:t xml:space="preserve">keywordBasedListingSearch(keywords: </w:t>
       </w:r>
       <w:r>
         <w:t>str</w:t>
@@ -4227,15 +4083,116 @@
       <w:r>
         <w:t xml:space="preserve">: </w:t>
       </w:r>
-      <w:proofErr w:type="spellStart"/>
+      <w:r>
+        <w:t>list</w:t>
+      </w:r>
+      <w:r>
+        <w:t>)</w:t>
+      </w:r>
+    </w:p>
+    <w:p>
+      <w:pPr>
+        <w:pStyle w:val="ListParagraph"/>
+        <w:numPr>
+          <w:ilvl w:val="0"/>
+          <w:numId w:val="30"/>
+        </w:numPr>
+      </w:pPr>
+      <w:r>
+        <w:t>Description: Allows the user to perform keyword searches to filter listings based on specific amenities or features.</w:t>
+      </w:r>
+    </w:p>
+    <w:p>
+      <w:pPr>
+        <w:pStyle w:val="ListParagraph"/>
+        <w:numPr>
+          <w:ilvl w:val="0"/>
+          <w:numId w:val="30"/>
+        </w:numPr>
+      </w:pPr>
+      <w:r>
+        <w:t>Input Parameters: keywords (</w:t>
+      </w:r>
+      <w:r>
+        <w:t>string</w:t>
+      </w:r>
+      <w:r>
+        <w:t xml:space="preserve">) - Keywords to search for, </w:t>
+      </w:r>
+      <w:r>
+        <w:t>Listing</w:t>
+      </w:r>
+      <w:r>
+        <w:t>s</w:t>
+      </w:r>
+      <w:r>
+        <w:t xml:space="preserve"> (</w:t>
+      </w:r>
+      <w:r>
+        <w:t>list</w:t>
+      </w:r>
+      <w:r>
+        <w:t xml:space="preserve"> of </w:t>
+      </w:r>
+      <w:r>
+        <w:t>dictionar</w:t>
+      </w:r>
+      <w:r>
+        <w:t>ies</w:t>
+      </w:r>
+      <w:r>
+        <w:t>) .</w:t>
+      </w:r>
+    </w:p>
+    <w:p>
+      <w:pPr>
+        <w:pStyle w:val="ListParagraph"/>
+        <w:numPr>
+          <w:ilvl w:val="0"/>
+          <w:numId w:val="30"/>
+        </w:numPr>
+      </w:pPr>
+      <w:r>
+        <w:t>Side Effects: Displays listings matching the keywords and filters.</w:t>
+      </w:r>
+    </w:p>
+    <w:p>
+      <w:pPr>
+        <w:pStyle w:val="ListParagraph"/>
+        <w:numPr>
+          <w:ilvl w:val="0"/>
+          <w:numId w:val="30"/>
+        </w:numPr>
+      </w:pPr>
+      <w:r>
+        <w:t xml:space="preserve">Return Value: </w:t>
+      </w:r>
+      <w:r>
+        <w:t>a list of dictionaries that matches the key word</w:t>
+      </w:r>
+    </w:p>
+    <w:p>
+      <w:pPr>
+        <w:ind w:left="360"/>
+      </w:pPr>
+      <w:bookmarkStart w:id="15" w:name="_Hlk144564404"/>
+      <w:r>
+        <w:t>generatePriceDistributionChart(</w:t>
+      </w:r>
+      <w:r>
+        <w:t>listings</w:t>
+      </w:r>
+      <w:r>
+        <w:t xml:space="preserve">: </w:t>
+      </w:r>
       <w:r>
         <w:t>arr</w:t>
       </w:r>
-      <w:proofErr w:type="spellEnd"/>
       <w:r>
         <w:t>)</w:t>
       </w:r>
     </w:p>
+    <w:bookmarkEnd w:id="15"/>
     <w:p>
       <w:pPr>
         <w:pStyle w:val="ListParagraph"/>
@@ -4245,7 +4202,7 @@
         </w:numPr>
       </w:pPr>
       <w:r>
-        <w:t>Description: Allows the user to perform keyword searches to filter listings based on specific amenities or features.</w:t>
+        <w:t>Description: Creates a graphical chart illustrating the distribution of property prices for the selected time period.</w:t>
       </w:r>
     </w:p>
     <w:p>
@@ -4257,111 +4214,11 @@
         </w:numPr>
       </w:pPr>
       <w:r>
-        <w:t>Input Parameters: keywords (</w:t>
-      </w:r>
-      <w:r>
-        <w:t>string</w:t>
-      </w:r>
-      <w:r>
-        <w:t xml:space="preserve">) - Keywords to search for, </w:t>
-      </w:r>
-      <w:r>
-        <w:t>Listing</w:t>
-      </w:r>
-      <w:r>
-        <w:t>s</w:t>
-      </w:r>
-      <w:r>
-        <w:t xml:space="preserve"> (</w:t>
-      </w:r>
-      <w:r>
-        <w:t xml:space="preserve">array of </w:t>
-      </w:r>
-      <w:r>
-        <w:t>dictionary) .</w:t>
-      </w:r>
-    </w:p>
-    <w:p>
-      <w:pPr>
-        <w:pStyle w:val="ListParagraph"/>
-        <w:numPr>
-          <w:ilvl w:val="0"/>
-          <w:numId w:val="30"/>
-        </w:numPr>
-      </w:pPr>
-      <w:r>
-        <w:t>Side Effects: Displays listings matching the keywords and filters.</w:t>
-      </w:r>
-    </w:p>
-    <w:p>
-      <w:pPr>
-        <w:pStyle w:val="ListParagraph"/>
-        <w:numPr>
-          <w:ilvl w:val="0"/>
-          <w:numId w:val="30"/>
-        </w:numPr>
-      </w:pPr>
-      <w:r>
-        <w:t xml:space="preserve">Return Value: </w:t>
-      </w:r>
-    </w:p>
-    <w:p>
-      <w:pPr>
-        <w:ind w:left="360"/>
-      </w:pPr>
-      <w:bookmarkStart w:id="15" w:name="_Hlk144564404"/>
-      <w:proofErr w:type="spellStart"/>
-      <w:r>
-        <w:t>generatePriceDistributionChart</w:t>
-      </w:r>
-      <w:proofErr w:type="spellEnd"/>
-      <w:r>
-        <w:t>(</w:t>
+        <w:t xml:space="preserve">Input Parameters: </w:t>
       </w:r>
       <w:r>
         <w:t>listings</w:t>
       </w:r>
-      <w:r>
-        <w:t xml:space="preserve">: </w:t>
-      </w:r>
-      <w:proofErr w:type="spellStart"/>
-      <w:r>
-        <w:t>arr</w:t>
-      </w:r>
-      <w:proofErr w:type="spellEnd"/>
-      <w:r>
-        <w:t>)</w:t>
-      </w:r>
-    </w:p>
-    <w:bookmarkEnd w:id="15"/>
-    <w:p>
-      <w:pPr>
-        <w:pStyle w:val="ListParagraph"/>
-        <w:numPr>
-          <w:ilvl w:val="0"/>
-          <w:numId w:val="30"/>
-        </w:numPr>
-      </w:pPr>
-      <w:r>
-        <w:t>Description: Creates a graphical chart illustrating the distribution of property prices for the selected time period.</w:t>
-      </w:r>
-    </w:p>
-    <w:p>
-      <w:pPr>
-        <w:pStyle w:val="ListParagraph"/>
-        <w:numPr>
-          <w:ilvl w:val="0"/>
-          <w:numId w:val="30"/>
-        </w:numPr>
-      </w:pPr>
-      <w:r>
-        <w:t xml:space="preserve">Input Parameters: </w:t>
-      </w:r>
-      <w:proofErr w:type="spellStart"/>
-      <w:r>
-        <w:t>listingsdata</w:t>
-      </w:r>
-      <w:proofErr w:type="spellEnd"/>
       <w:r>
         <w:t xml:space="preserve"> (</w:t>
       </w:r>
@@ -4436,7 +4293,7 @@
         </w:numPr>
       </w:pPr>
       <w:r>
-        <w:t>Listings data structure:</w:t>
+        <w:t>Listings data:</w:t>
       </w:r>
     </w:p>
     <w:p>
@@ -4505,15 +4362,49 @@
         <w:t>ccupancy capacity</w:t>
       </w:r>
       <w:r>
+        <w:t>, rating and price.</w:t>
+      </w:r>
+    </w:p>
+    <w:p>
+      <w:pPr>
+        <w:pStyle w:val="ListParagraph"/>
+        <w:numPr>
+          <w:ilvl w:val="0"/>
+          <w:numId w:val="30"/>
+        </w:numPr>
+      </w:pPr>
+      <w:r>
+        <w:t xml:space="preserve">Functions that will use it: </w:t>
+      </w:r>
+      <w:r>
+        <w:t>generatePriceDistributionChart</w:t>
+      </w:r>
+      <w:r>
         <w:t xml:space="preserve">, </w:t>
       </w:r>
-      <w:proofErr w:type="gramStart"/>
-      <w:r>
-        <w:t>rating</w:t>
-      </w:r>
-      <w:proofErr w:type="gramEnd"/>
-      <w:r>
-        <w:t xml:space="preserve"> and price.</w:t>
+      <w:r>
+        <w:t>keywordBasedListingSearch</w:t>
+      </w:r>
+      <w:r>
+        <w:t xml:space="preserve">, </w:t>
+      </w:r>
+      <w:r>
+        <w:t>specifySuburb</w:t>
+      </w:r>
+      <w:r>
+        <w:t>, loaddata, selectTimePeriod.</w:t>
+      </w:r>
+    </w:p>
+    <w:p>
+      <w:pPr>
+        <w:pStyle w:val="ListParagraph"/>
+        <w:numPr>
+          <w:ilvl w:val="0"/>
+          <w:numId w:val="32"/>
+        </w:numPr>
+      </w:pPr>
+      <w:r>
+        <w:t>Review data:</w:t>
       </w:r>
     </w:p>
     <w:p>
@@ -4525,45 +4416,11 @@
         </w:numPr>
       </w:pPr>
       <w:r>
-        <w:t xml:space="preserve">Functions that will use it: </w:t>
-      </w:r>
-      <w:proofErr w:type="spellStart"/>
-      <w:r>
-        <w:t>generatePriceDistributionChart</w:t>
-      </w:r>
-      <w:proofErr w:type="spellEnd"/>
-      <w:r>
-        <w:t xml:space="preserve">, </w:t>
-      </w:r>
-      <w:proofErr w:type="spellStart"/>
-      <w:r>
-        <w:t>keywordBasedListingSearch</w:t>
-      </w:r>
-      <w:proofErr w:type="spellEnd"/>
-      <w:r>
-        <w:t xml:space="preserve">, </w:t>
-      </w:r>
-      <w:proofErr w:type="spellStart"/>
-      <w:r>
-        <w:t>specifySuburb</w:t>
-      </w:r>
-      <w:proofErr w:type="spellEnd"/>
-      <w:r>
-        <w:t xml:space="preserve">, </w:t>
-      </w:r>
-      <w:proofErr w:type="spellStart"/>
-      <w:r>
-        <w:t>loaddata</w:t>
-      </w:r>
-      <w:proofErr w:type="spellEnd"/>
-      <w:r>
-        <w:t xml:space="preserve">, </w:t>
-      </w:r>
-      <w:proofErr w:type="spellStart"/>
-      <w:r>
-        <w:t>selectTimePeriod</w:t>
-      </w:r>
-      <w:proofErr w:type="spellEnd"/>
+        <w:t xml:space="preserve">Type of structure: </w:t>
+      </w:r>
+      <w:r>
+        <w:t>List of Dictionaries</w:t>
+      </w:r>
       <w:r>
         <w:t>.</w:t>
       </w:r>
@@ -4573,11 +4430,61 @@
         <w:pStyle w:val="ListParagraph"/>
         <w:numPr>
           <w:ilvl w:val="0"/>
+          <w:numId w:val="30"/>
+        </w:numPr>
+      </w:pPr>
+      <w:bookmarkStart w:id="17" w:name="_Hlk144625325"/>
+      <w:r>
+        <w:t>Description</w:t>
+      </w:r>
+      <w:bookmarkEnd w:id="17"/>
+      <w:r>
+        <w:t xml:space="preserve">: </w:t>
+      </w:r>
+      <w:r>
+        <w:t>detailed review data for listings including unique id for each reviewer and detailed comments</w:t>
+      </w:r>
+    </w:p>
+    <w:p>
+      <w:pPr>
+        <w:pStyle w:val="ListParagraph"/>
+        <w:numPr>
+          <w:ilvl w:val="0"/>
+          <w:numId w:val="30"/>
+        </w:numPr>
+      </w:pPr>
+      <w:r>
+        <w:t>Data member: listing id, id, date, reviewer id, reviewer name, comments</w:t>
+      </w:r>
+    </w:p>
+    <w:p>
+      <w:pPr>
+        <w:pStyle w:val="ListParagraph"/>
+        <w:numPr>
+          <w:ilvl w:val="0"/>
+          <w:numId w:val="30"/>
+        </w:numPr>
+      </w:pPr>
+      <w:r>
+        <w:t xml:space="preserve">Function that will use it: </w:t>
+      </w:r>
+      <w:r>
+        <w:t>cleanlinessAnalysis</w:t>
+      </w:r>
+      <w:r>
+        <w:t>, loaddata, selectTimePeriod.</w:t>
+      </w:r>
+    </w:p>
+    <w:p>
+      <w:pPr>
+        <w:pStyle w:val="ListParagraph"/>
+        <w:numPr>
+          <w:ilvl w:val="0"/>
           <w:numId w:val="32"/>
         </w:numPr>
       </w:pPr>
       <w:r>
-        <w:t>Review data structure:</w:t>
+        <w:t>Calendar:</w:t>
       </w:r>
     </w:p>
     <w:p>
@@ -4589,7 +4496,10 @@
         </w:numPr>
       </w:pPr>
       <w:r>
-        <w:t>Type of structure: Dictionaries</w:t>
+        <w:t xml:space="preserve">Type of structure: </w:t>
+      </w:r>
+      <w:r>
+        <w:t>List of Dictionaries</w:t>
       </w:r>
     </w:p>
     <w:p>
@@ -4601,10 +4511,16 @@
         </w:numPr>
       </w:pPr>
       <w:r>
-        <w:t xml:space="preserve">Description: </w:t>
-      </w:r>
-      <w:r>
-        <w:t>detailed review data for listings including unique id for each reviewer and detailed comments</w:t>
+        <w:t>Description</w:t>
+      </w:r>
+      <w:r>
+        <w:t xml:space="preserve">: </w:t>
+      </w:r>
+      <w:r>
+        <w:t>detailed calendar data for listings</w:t>
+      </w:r>
+      <w:r>
+        <w:t>.</w:t>
       </w:r>
     </w:p>
     <w:p>
@@ -4616,7 +4532,7 @@
         </w:numPr>
       </w:pPr>
       <w:r>
-        <w:t>Data member: listing id, id, date, reviewer id, reviewer name, comments</w:t>
+        <w:t>Data member: listing id, date, price</w:t>
       </w:r>
     </w:p>
     <w:p>
@@ -4628,38 +4544,13 @@
         </w:numPr>
       </w:pPr>
       <w:r>
-        <w:t xml:space="preserve">Function that will use it: </w:t>
-      </w:r>
-      <w:proofErr w:type="spellStart"/>
-      <w:r>
-        <w:t>cleanlinessAnalysis</w:t>
-      </w:r>
-      <w:proofErr w:type="spellEnd"/>
-      <w:r>
-        <w:t xml:space="preserve">, </w:t>
-      </w:r>
-      <w:proofErr w:type="spellStart"/>
-      <w:r>
-        <w:t>loaddata</w:t>
-      </w:r>
-      <w:proofErr w:type="spellEnd"/>
-      <w:r>
-        <w:t xml:space="preserve">, </w:t>
-      </w:r>
-      <w:proofErr w:type="spellStart"/>
-      <w:r>
-        <w:t>selectTimePeriod</w:t>
-      </w:r>
-      <w:proofErr w:type="spellEnd"/>
-      <w:r>
-        <w:t>.</w:t>
+        <w:t>Function that will use it: selectTimePeriod, loaddata.</w:t>
       </w:r>
     </w:p>
     <w:p/>
     <w:p/>
     <w:p/>
     <w:p/>
-    <w:p/>
     <w:p>
       <w:pPr>
         <w:pStyle w:val="Heading3"/>
@@ -4668,12 +4559,11 @@
           <w:numId w:val="2"/>
         </w:numPr>
       </w:pPr>
-      <w:bookmarkStart w:id="17" w:name="_Toc144603826"/>
-      <w:r>
-        <w:lastRenderedPageBreak/>
+      <w:bookmarkStart w:id="18" w:name="_Toc144603826"/>
+      <w:r>
         <w:t>Detailed Design</w:t>
       </w:r>
-      <w:bookmarkEnd w:id="17"/>
+      <w:bookmarkEnd w:id="18"/>
     </w:p>
     <w:p>
       <w:pPr>
@@ -4683,13 +4573,11 @@
         <w:t xml:space="preserve">There are pseudocodes for </w:t>
       </w:r>
       <w:r>
-        <w:t xml:space="preserve">non-trivial algorithms that operate on data </w:t>
-      </w:r>
-      <w:proofErr w:type="gramStart"/>
-      <w:r>
-        <w:t>structures</w:t>
-      </w:r>
-      <w:proofErr w:type="gramEnd"/>
+        <w:t>non-trivial algorithms that operate on data structures</w:t>
+      </w:r>
+      <w:r>
+        <w:t>:</w:t>
+      </w:r>
     </w:p>
     <w:p>
       <w:r>
@@ -4733,7 +4621,84 @@
         </w:drawing>
       </w:r>
     </w:p>
-    <w:p/>
+    <w:p>
+      <w:r>
+        <w:drawing>
+          <wp:inline distT="0" distB="0" distL="0" distR="0" wp14:anchorId="43A17E9E" wp14:editId="25833989">
+            <wp:extent cx="5433531" cy="2232853"/>
+            <wp:effectExtent l="0" t="0" r="0" b="0"/>
+            <wp:docPr id="368279823" name="Picture 1"/>
+            <wp:cNvGraphicFramePr>
+              <a:graphicFrameLocks xmlns:a="http://schemas.openxmlformats.org/drawingml/2006/main" noChangeAspect="1"/>
+            </wp:cNvGraphicFramePr>
+            <a:graphic xmlns:a="http://schemas.openxmlformats.org/drawingml/2006/main">
+              <a:graphicData uri="http://schemas.openxmlformats.org/drawingml/2006/picture">
+                <pic:pic xmlns:pic="http://schemas.openxmlformats.org/drawingml/2006/picture">
+                  <pic:nvPicPr>
+                    <pic:cNvPr id="368279823" name=""/>
+                    <pic:cNvPicPr/>
+                  </pic:nvPicPr>
+                  <pic:blipFill>
+                    <a:blip r:embed="rId9"/>
+                    <a:stretch>
+                      <a:fillRect/>
+                    </a:stretch>
+                  </pic:blipFill>
+                  <pic:spPr>
+                    <a:xfrm>
+                      <a:off x="0" y="0"/>
+                      <a:ext cx="5433531" cy="2232853"/>
+                    </a:xfrm>
+                    <a:prstGeom prst="rect">
+                      <a:avLst/>
+                    </a:prstGeom>
+                  </pic:spPr>
+                </pic:pic>
+              </a:graphicData>
+            </a:graphic>
+          </wp:inline>
+        </w:drawing>
+      </w:r>
+    </w:p>
+    <w:p>
+      <w:r>
+        <w:drawing>
+          <wp:inline distT="0" distB="0" distL="0" distR="0" wp14:anchorId="2B555CDD" wp14:editId="04D857FE">
+            <wp:extent cx="4442845" cy="1562235"/>
+            <wp:effectExtent l="0" t="0" r="0" b="0"/>
+            <wp:docPr id="1017989797" name="Picture 1"/>
+            <wp:cNvGraphicFramePr>
+              <a:graphicFrameLocks xmlns:a="http://schemas.openxmlformats.org/drawingml/2006/main" noChangeAspect="1"/>
+            </wp:cNvGraphicFramePr>
+            <a:graphic xmlns:a="http://schemas.openxmlformats.org/drawingml/2006/main">
+              <a:graphicData uri="http://schemas.openxmlformats.org/drawingml/2006/picture">
+                <pic:pic xmlns:pic="http://schemas.openxmlformats.org/drawingml/2006/picture">
+                  <pic:nvPicPr>
+                    <pic:cNvPr id="1017989797" name=""/>
+                    <pic:cNvPicPr/>
+                  </pic:nvPicPr>
+                  <pic:blipFill>
+                    <a:blip r:embed="rId10"/>
+                    <a:stretch>
+                      <a:fillRect/>
+                    </a:stretch>
+                  </pic:blipFill>
+                  <pic:spPr>
+                    <a:xfrm>
+                      <a:off x="0" y="0"/>
+                      <a:ext cx="4442845" cy="1562235"/>
+                    </a:xfrm>
+                    <a:prstGeom prst="rect">
+                      <a:avLst/>
+                    </a:prstGeom>
+                  </pic:spPr>
+                </pic:pic>
+              </a:graphicData>
+            </a:graphic>
+          </wp:inline>
+        </w:drawing>
+      </w:r>
+    </w:p>
     <w:p>
       <w:pPr>
         <w:pStyle w:val="Heading1"/>
@@ -4742,11 +4707,11 @@
           <w:numId w:val="2"/>
         </w:numPr>
       </w:pPr>
-      <w:bookmarkStart w:id="18" w:name="_Toc144603827"/>
+      <w:bookmarkStart w:id="19" w:name="_Toc144603827"/>
       <w:r>
         <w:t>User Interface Design</w:t>
       </w:r>
-      <w:bookmarkEnd w:id="18"/>
+      <w:bookmarkEnd w:id="19"/>
     </w:p>
     <w:p>
       <w:pPr>
@@ -4793,7 +4758,11 @@
         <w:ind w:left="740" w:firstLine="700"/>
       </w:pPr>
       <w:r>
-        <w:t>Our search functionality encourages users to filter their search based on their preferences. By allowing users to input their preferred suburb, desired date range, price range, minimum rating, property type and room type, we ensure that the search results are personalised to their requirements.</w:t>
+        <w:t xml:space="preserve">Our search functionality encourages users to filter their search based on their preferences. By allowing users to input their preferred suburb, desired date range, price </w:t>
+      </w:r>
+      <w:r>
+        <w:lastRenderedPageBreak/>
+        <w:t>range, minimum rating, property type and room type, we ensure that the search results are personalised to their requirements.</w:t>
       </w:r>
     </w:p>
     <w:p>
@@ -4898,7 +4867,6 @@
         <w:ind w:left="740" w:firstLine="700"/>
       </w:pPr>
       <w:r>
-        <w:lastRenderedPageBreak/>
         <w:t>Choosing simple and easy-to-read fonts like Georgia, Arial, or Times New Roman reflects our dedication to creating an interface that's visually appealing and user-friendly. This ensures that users can effortlessly grasp the information without any hassle.</w:t>
       </w:r>
     </w:p>
@@ -4950,11 +4918,11 @@
         </w:numPr>
         <w:ind w:left="432"/>
       </w:pPr>
-      <w:bookmarkStart w:id="19" w:name="_Toc144603828"/>
+      <w:bookmarkStart w:id="20" w:name="_Toc144603828"/>
       <w:r>
         <w:t>Structural Design</w:t>
       </w:r>
-      <w:bookmarkEnd w:id="19"/>
+      <w:bookmarkEnd w:id="20"/>
     </w:p>
     <w:p>
       <w:pPr>
@@ -5007,7 +4975,7 @@
         <w:spacing w:after="0"/>
         <w:ind w:left="740"/>
       </w:pPr>
-      <w:bookmarkStart w:id="20" w:name="_Hlk144543945"/>
+      <w:bookmarkStart w:id="21" w:name="_Hlk144543945"/>
       <w:r>
         <w:t xml:space="preserve">Users </w:t>
       </w:r>
@@ -5017,7 +4985,7 @@
       <w:r>
         <w:t xml:space="preserve"> search bar to input their preferred suburb</w:t>
       </w:r>
-      <w:bookmarkEnd w:id="20"/>
+      <w:bookmarkEnd w:id="21"/>
       <w:r>
         <w:t>.</w:t>
       </w:r>
@@ -5035,12 +5003,12 @@
       <w:r>
         <w:t xml:space="preserve">Users </w:t>
       </w:r>
-      <w:bookmarkStart w:id="21" w:name="_Hlk144544029"/>
+      <w:bookmarkStart w:id="22" w:name="_Hlk144544029"/>
       <w:r>
         <w:t>can enter the date range they want to look at in the form DD/MM/YYYY to DD/MM/YYYY</w:t>
       </w:r>
     </w:p>
-    <w:bookmarkEnd w:id="21"/>
+    <w:bookmarkEnd w:id="22"/>
     <w:p>
       <w:pPr>
         <w:spacing w:after="0"/>
@@ -5070,6 +5038,7 @@
           <w:b/>
           <w:bCs/>
         </w:rPr>
+        <w:lastRenderedPageBreak/>
         <w:t>Result Display:</w:t>
       </w:r>
     </w:p>
@@ -5115,12 +5084,12 @@
         <w:spacing w:after="0"/>
         <w:ind w:left="1494"/>
       </w:pPr>
-      <w:bookmarkStart w:id="22" w:name="_Hlk144564258"/>
+      <w:bookmarkStart w:id="23" w:name="_Hlk144564258"/>
       <w:r>
         <w:t>Number of bedrooms</w:t>
       </w:r>
     </w:p>
-    <w:bookmarkEnd w:id="22"/>
+    <w:bookmarkEnd w:id="23"/>
     <w:p>
       <w:pPr>
         <w:pStyle w:val="ListParagraph"/>
@@ -5145,12 +5114,12 @@
         <w:spacing w:after="0"/>
         <w:ind w:left="1494"/>
       </w:pPr>
-      <w:bookmarkStart w:id="23" w:name="_Hlk144564330"/>
+      <w:bookmarkStart w:id="24" w:name="_Hlk144564330"/>
       <w:r>
         <w:t>Occupancy capacity</w:t>
       </w:r>
     </w:p>
-    <w:bookmarkEnd w:id="23"/>
+    <w:bookmarkEnd w:id="24"/>
     <w:p>
       <w:pPr>
         <w:pStyle w:val="ListParagraph"/>
@@ -5203,13 +5172,8 @@
         <w:spacing w:after="0"/>
         <w:ind w:left="1494"/>
       </w:pPr>
-      <w:proofErr w:type="spellStart"/>
-      <w:r>
-        <w:t>Superhost</w:t>
-      </w:r>
-      <w:proofErr w:type="spellEnd"/>
-      <w:r>
-        <w:t xml:space="preserve"> status</w:t>
+      <w:r>
+        <w:t>Superhost status</w:t>
       </w:r>
     </w:p>
     <w:p>
@@ -5220,15 +5184,7 @@
         <w:t>Users can access more details by clicking the "View More" button associated with each listing</w:t>
       </w:r>
       <w:r>
-        <w:t xml:space="preserve"> which will open the URL of the </w:t>
-      </w:r>
-      <w:proofErr w:type="spellStart"/>
-      <w:r>
-        <w:t>AirBnB</w:t>
-      </w:r>
-      <w:proofErr w:type="spellEnd"/>
-      <w:r>
-        <w:t xml:space="preserve"> listing in their preferred browser. </w:t>
+        <w:t xml:space="preserve"> which will open the URL of the AirBnB listing in their preferred browser. </w:t>
       </w:r>
     </w:p>
     <w:p>
@@ -5257,11 +5213,11 @@
         <w:spacing w:after="0"/>
         <w:ind w:firstLine="720"/>
       </w:pPr>
-      <w:bookmarkStart w:id="24" w:name="_Hlk144546580"/>
+      <w:bookmarkStart w:id="25" w:name="_Hlk144546580"/>
       <w:r>
         <w:t>A sidebar accommodates filtering options for result refinement</w:t>
       </w:r>
-      <w:bookmarkEnd w:id="24"/>
+      <w:bookmarkEnd w:id="25"/>
       <w:r>
         <w:t>:</w:t>
       </w:r>
@@ -5327,12 +5283,12 @@
         <w:spacing w:after="0"/>
         <w:ind w:left="720"/>
       </w:pPr>
-      <w:bookmarkStart w:id="25" w:name="_Hlk144546836"/>
+      <w:bookmarkStart w:id="26" w:name="_Hlk144546836"/>
       <w:r>
         <w:t xml:space="preserve">Once entered, user will click on the “Apply” button and the dataset will be updated. </w:t>
       </w:r>
     </w:p>
-    <w:bookmarkEnd w:id="25"/>
+    <w:bookmarkEnd w:id="26"/>
     <w:p>
       <w:pPr>
         <w:spacing w:after="0"/>
@@ -5595,11 +5551,11 @@
         <w:spacing w:after="0"/>
         <w:ind w:left="740"/>
       </w:pPr>
-      <w:bookmarkStart w:id="26" w:name="_Hlk144545271"/>
+      <w:bookmarkStart w:id="27" w:name="_Hlk144545271"/>
       <w:r>
         <w:t xml:space="preserve">Displays a visual diagram of the price range for all previously selected filters by user </w:t>
       </w:r>
-      <w:bookmarkEnd w:id="26"/>
+      <w:bookmarkEnd w:id="27"/>
       <w:r>
         <w:t>(suburb, date range, min rating, property type and room type)</w:t>
       </w:r>
@@ -5639,11 +5595,11 @@
         <w:spacing w:after="0"/>
         <w:ind w:left="740"/>
       </w:pPr>
-      <w:bookmarkStart w:id="27" w:name="_Hlk144545608"/>
+      <w:bookmarkStart w:id="28" w:name="_Hlk144545608"/>
       <w:r>
         <w:t>Users can search for specific terms</w:t>
       </w:r>
-      <w:bookmarkEnd w:id="27"/>
+      <w:bookmarkEnd w:id="28"/>
       <w:r>
         <w:t xml:space="preserve"> or select predefined keywords (e.g., cleanliness, pool, parking, wi-fi, air conditioning, etc.).</w:t>
       </w:r>
@@ -5658,11 +5614,11 @@
         <w:spacing w:after="0"/>
         <w:ind w:left="740"/>
       </w:pPr>
-      <w:bookmarkStart w:id="28" w:name="_Hlk144545719"/>
+      <w:bookmarkStart w:id="29" w:name="_Hlk144545719"/>
       <w:r>
         <w:t>Once selected, user clicks “Go” button which displays data filtered by their keyword choice</w:t>
       </w:r>
-      <w:bookmarkEnd w:id="28"/>
+      <w:bookmarkEnd w:id="29"/>
       <w:r>
         <w:t>.</w:t>
       </w:r>
@@ -5684,11 +5640,11 @@
       <w:r>
         <w:t xml:space="preserve"> checkbox, </w:t>
       </w:r>
-      <w:bookmarkStart w:id="29" w:name="_Hlk144546137"/>
+      <w:bookmarkStart w:id="30" w:name="_Hlk144546137"/>
       <w:r>
         <w:t>the dataset will display all listings that contain the following words</w:t>
       </w:r>
-      <w:bookmarkEnd w:id="29"/>
+      <w:bookmarkEnd w:id="30"/>
       <w:r>
         <w:t xml:space="preserve">: </w:t>
       </w:r>
@@ -6129,7 +6085,6 @@
         <w:spacing w:after="0"/>
       </w:pPr>
       <w:r>
-        <w:lastRenderedPageBreak/>
         <w:t xml:space="preserve">When the user clicks on the </w:t>
       </w:r>
       <w:r>
@@ -6352,7 +6307,6 @@
         </w:rPr>
         <w:t>“</w:t>
       </w:r>
-      <w:proofErr w:type="spellStart"/>
       <w:r>
         <w:rPr>
           <w:b/>
@@ -6360,7 +6314,6 @@
         </w:rPr>
         <w:t>wifi</w:t>
       </w:r>
-      <w:proofErr w:type="spellEnd"/>
       <w:r>
         <w:rPr>
           <w:b/>
@@ -6393,11 +6346,9 @@
         </w:numPr>
         <w:spacing w:after="0"/>
       </w:pPr>
-      <w:proofErr w:type="spellStart"/>
       <w:r>
         <w:t>WiFi</w:t>
       </w:r>
-      <w:proofErr w:type="spellEnd"/>
     </w:p>
     <w:p>
       <w:pPr>
@@ -6568,7 +6519,6 @@
         </w:rPr>
         <w:t>“</w:t>
       </w:r>
-      <w:proofErr w:type="spellStart"/>
       <w:r>
         <w:rPr>
           <w:b/>
@@ -6576,7 +6526,6 @@
         </w:rPr>
         <w:t>airconditioning</w:t>
       </w:r>
-      <w:proofErr w:type="spellEnd"/>
       <w:r>
         <w:rPr>
           <w:b/>
@@ -6821,6 +6770,7 @@
         <w:ind w:left="740"/>
       </w:pPr>
       <w:r>
+        <w:lastRenderedPageBreak/>
         <w:t xml:space="preserve">User selects property type and room type then clicks Search button. </w:t>
       </w:r>
     </w:p>
@@ -7002,7 +6952,6 @@
           <w:sz w:val="28"/>
           <w:szCs w:val="28"/>
         </w:rPr>
-        <w:lastRenderedPageBreak/>
         <w:t>Filters and Sorting:</w:t>
       </w:r>
     </w:p>
@@ -7051,15 +7000,7 @@
         <w:tab/>
       </w:r>
       <w:r>
-        <w:t xml:space="preserve">The price distribution chart is </w:t>
-      </w:r>
-      <w:proofErr w:type="gramStart"/>
-      <w:r>
-        <w:t>an</w:t>
-      </w:r>
-      <w:proofErr w:type="gramEnd"/>
-      <w:r>
-        <w:t xml:space="preserve"> visual aid to help users understand the pricing landscape of the available listings. This feature can be especially helpful for users who want to </w:t>
+        <w:t xml:space="preserve">The price distribution chart is an visual aid to help users understand the pricing landscape of the available listings. This feature can be especially helpful for users who want to </w:t>
       </w:r>
       <w:r>
         <w:t>see</w:t>
@@ -7182,6 +7123,7 @@
         <w:spacing w:after="0"/>
       </w:pPr>
       <w:r>
+        <w:lastRenderedPageBreak/>
         <w:tab/>
       </w:r>
       <w:r>
@@ -7257,15 +7199,7 @@
         <w:t>further</w:t>
       </w:r>
       <w:r>
-        <w:t xml:space="preserve"> and pull more traffic to the </w:t>
-      </w:r>
-      <w:proofErr w:type="spellStart"/>
-      <w:r>
-        <w:t>AirBnB</w:t>
-      </w:r>
-      <w:proofErr w:type="spellEnd"/>
-      <w:r>
-        <w:t xml:space="preserve"> website</w:t>
+        <w:t xml:space="preserve"> and pull more traffic to the AirBnB website</w:t>
       </w:r>
       <w:r>
         <w:t>.</w:t>
@@ -7292,11 +7226,11 @@
         </w:numPr>
         <w:ind w:left="432"/>
       </w:pPr>
-      <w:bookmarkStart w:id="30" w:name="_Toc144603829"/>
+      <w:bookmarkStart w:id="31" w:name="_Toc144603829"/>
       <w:r>
         <w:t>Visual Design</w:t>
       </w:r>
-      <w:bookmarkEnd w:id="30"/>
+      <w:bookmarkEnd w:id="31"/>
     </w:p>
     <w:p>
       <w:pPr>
@@ -7340,7 +7274,7 @@
                     <pic:cNvPicPr/>
                   </pic:nvPicPr>
                   <pic:blipFill>
-                    <a:blip r:embed="rId9">
+                    <a:blip r:embed="rId11">
                       <a:extLst>
                         <a:ext uri="{28A0092B-C50C-407E-A947-70E740481C1C}">
                           <a14:useLocalDpi xmlns:a14="http://schemas.microsoft.com/office/drawing/2010/main" val="0"/>
@@ -7400,7 +7334,7 @@
                     <pic:cNvPicPr/>
                   </pic:nvPicPr>
                   <pic:blipFill>
-                    <a:blip r:embed="rId10">
+                    <a:blip r:embed="rId12">
                       <a:extLst>
                         <a:ext uri="{28A0092B-C50C-407E-A947-70E740481C1C}">
                           <a14:useLocalDpi xmlns:a14="http://schemas.microsoft.com/office/drawing/2010/main" val="0"/>
@@ -7461,7 +7395,7 @@
                     <pic:cNvPicPr/>
                   </pic:nvPicPr>
                   <pic:blipFill rotWithShape="1">
-                    <a:blip r:embed="rId11">
+                    <a:blip r:embed="rId13">
                       <a:extLst>
                         <a:ext uri="{28A0092B-C50C-407E-A947-70E740481C1C}">
                           <a14:useLocalDpi xmlns:a14="http://schemas.microsoft.com/office/drawing/2010/main" val="0"/>
@@ -7544,7 +7478,7 @@
                     <pic:cNvPicPr/>
                   </pic:nvPicPr>
                   <pic:blipFill rotWithShape="1">
-                    <a:blip r:embed="rId12">
+                    <a:blip r:embed="rId14">
                       <a:extLst>
                         <a:ext uri="{28A0092B-C50C-407E-A947-70E740481C1C}">
                           <a14:useLocalDpi xmlns:a14="http://schemas.microsoft.com/office/drawing/2010/main" val="0"/>

</xml_diff>